<commit_message>
verified ird by guide
</commit_message>
<xml_diff>
--- a/Document/SRS/IRD Document/IRD_Documnet.docx
+++ b/Document/SRS/IRD Document/IRD_Documnet.docx
@@ -2,6 +2,21 @@
 <file path=word/document.xml><?xml version="1.0" encoding="utf-8"?>
 <w:document xmlns:wpc="http://schemas.microsoft.com/office/word/2010/wordprocessingCanvas" xmlns:cx="http://schemas.microsoft.com/office/drawing/2014/chartex" xmlns:cx1="http://schemas.microsoft.com/office/drawing/2015/9/8/chartex" xmlns:cx2="http://schemas.microsoft.com/office/drawing/2015/10/21/chartex" xmlns:cx3="http://schemas.microsoft.com/office/drawing/2016/5/9/chartex" xmlns:cx4="http://schemas.microsoft.com/office/drawing/2016/5/10/chartex" xmlns:cx5="http://schemas.microsoft.com/office/drawing/2016/5/11/chartex" xmlns:cx6="http://schemas.microsoft.com/office/drawing/2016/5/12/chartex" xmlns:cx7="http://schemas.microsoft.com/office/drawing/2016/5/13/chartex" xmlns:cx8="http://schemas.microsoft.com/office/drawing/2016/5/14/chartex" xmlns:mc="http://schemas.openxmlformats.org/markup-compatibility/2006" xmlns:aink="http://schemas.microsoft.com/office/drawing/2016/ink" xmlns:am3d="http://schemas.microsoft.com/office/drawing/2017/model3d" xmlns:o="urn:schemas-microsoft-com:office:office" xmlns:oel="http://schemas.microsoft.com/office/2019/extlst" xmlns:r="http://schemas.openxmlformats.org/officeDocument/2006/relationships" xmlns:m="http://schemas.openxmlformats.org/officeDocument/2006/math" xmlns:v="urn:schemas-microsoft-com:vml" xmlns:wp14="http://schemas.microsoft.com/office/word/2010/wordprocessingDrawing" xmlns:wp="http://schemas.openxmlformats.org/drawingml/2006/wordprocessingDrawing" xmlns:w10="urn:schemas-microsoft-com:office:word" xmlns:w="http://schemas.openxmlformats.org/wordprocessingml/2006/main" xmlns:w14="http://schemas.microsoft.com/office/word/2010/wordml" xmlns:w15="http://schemas.microsoft.com/office/word/2012/wordml" xmlns:w16cex="http://schemas.microsoft.com/office/word/2018/wordml/cex" xmlns:w16cid="http://schemas.microsoft.com/office/word/2016/wordml/cid" xmlns:w16="http://schemas.microsoft.com/office/word/2018/wordml" xmlns:w16sdtdh="http://schemas.microsoft.com/office/word/2020/wordml/sdtdatahash" xmlns:w16se="http://schemas.microsoft.com/office/word/2015/wordml/symex" xmlns:wpg="http://schemas.microsoft.com/office/word/2010/wordprocessingGroup" xmlns:wpi="http://schemas.microsoft.com/office/word/2010/wordprocessingInk" xmlns:wne="http://schemas.microsoft.com/office/word/2006/wordml" xmlns:wps="http://schemas.microsoft.com/office/word/2010/wordprocessingShape" mc:Ignorable="w14 w15 w16se w16cid w16 w16cex w16sdtdh wp14">
   <w:body>
+    <w:p>
+      <w:pPr>
+        <w:pStyle w:val="Title"/>
+        <w:jc w:val="center"/>
+        <w:rPr>
+          <w:lang w:val="en"/>
+        </w:rPr>
+      </w:pPr>
+      <w:r>
+        <w:rPr>
+          <w:lang w:val="en"/>
+        </w:rPr>
+        <w:t>Billy</w:t>
+      </w:r>
+    </w:p>
     <w:p>
       <w:pPr>
         <w:pStyle w:val="Heading1"/>
@@ -21,6 +36,15 @@
           <w:lang w:val="en"/>
         </w:rPr>
         <w:t>Initial Requirement Document</w:t>
+      </w:r>
+      <w:r>
+        <w:rPr>
+          <w:rFonts w:ascii="Times New Roman" w:hAnsi="Times New Roman" w:cs="Times New Roman"/>
+          <w:sz w:val="36"/>
+          <w:szCs w:val="36"/>
+          <w:lang w:val="en"/>
+        </w:rPr>
+        <w:t xml:space="preserve"> (IRD)</w:t>
       </w:r>
     </w:p>
     <w:p>
@@ -47,15 +71,7 @@
           <w:sz w:val="24"/>
           <w:szCs w:val="24"/>
         </w:rPr>
-        <w:t>Item</w:t>
-      </w:r>
-      <w:r>
-        <w:rPr>
-          <w:rFonts w:ascii="Times New Roman" w:hAnsi="Times New Roman" w:cs="Times New Roman"/>
-          <w:sz w:val="24"/>
-          <w:szCs w:val="24"/>
-        </w:rPr>
-        <w:t xml:space="preserve"> Ordering System</w:t>
+        <w:t>Billy</w:t>
       </w:r>
     </w:p>
     <w:tbl>
@@ -856,7 +872,63 @@
                 <w:sz w:val="24"/>
                 <w:szCs w:val="24"/>
               </w:rPr>
-              <w:t xml:space="preserve"> and user to regist</w:t>
+              <w:t>,</w:t>
+            </w:r>
+            <w:r>
+              <w:rPr>
+                <w:rFonts w:ascii="Times New Roman" w:hAnsi="Times New Roman" w:cs="Times New Roman"/>
+                <w:sz w:val="24"/>
+                <w:szCs w:val="24"/>
+              </w:rPr>
+              <w:t xml:space="preserve"> </w:t>
+            </w:r>
+            <w:r>
+              <w:rPr>
+                <w:rFonts w:ascii="Times New Roman" w:hAnsi="Times New Roman" w:cs="Times New Roman"/>
+                <w:sz w:val="24"/>
+                <w:szCs w:val="24"/>
+              </w:rPr>
+              <w:t>Customer</w:t>
+            </w:r>
+            <w:r>
+              <w:rPr>
+                <w:rFonts w:ascii="Times New Roman" w:hAnsi="Times New Roman" w:cs="Times New Roman"/>
+                <w:sz w:val="24"/>
+                <w:szCs w:val="24"/>
+              </w:rPr>
+              <w:t>,</w:t>
+            </w:r>
+            <w:r>
+              <w:rPr>
+                <w:rFonts w:ascii="Times New Roman" w:hAnsi="Times New Roman" w:cs="Times New Roman"/>
+                <w:sz w:val="24"/>
+                <w:szCs w:val="24"/>
+              </w:rPr>
+              <w:t xml:space="preserve"> </w:t>
+            </w:r>
+            <w:r>
+              <w:rPr>
+                <w:rFonts w:ascii="Times New Roman" w:hAnsi="Times New Roman" w:cs="Times New Roman"/>
+                <w:sz w:val="24"/>
+                <w:szCs w:val="24"/>
+              </w:rPr>
+              <w:t>and</w:t>
+            </w:r>
+            <w:r>
+              <w:rPr>
+                <w:rFonts w:ascii="Times New Roman" w:hAnsi="Times New Roman" w:cs="Times New Roman"/>
+                <w:sz w:val="24"/>
+                <w:szCs w:val="24"/>
+              </w:rPr>
+              <w:t xml:space="preserve"> Delivery Boy</w:t>
+            </w:r>
+            <w:r>
+              <w:rPr>
+                <w:rFonts w:ascii="Times New Roman" w:hAnsi="Times New Roman" w:cs="Times New Roman"/>
+                <w:sz w:val="24"/>
+                <w:szCs w:val="24"/>
+              </w:rPr>
+              <w:t xml:space="preserve"> to regist</w:t>
             </w:r>
             <w:r>
               <w:rPr>
@@ -1243,7 +1315,25 @@
                 <w:sz w:val="24"/>
                 <w:szCs w:val="24"/>
               </w:rPr>
-              <w:t>The admin shall be able to manage the user.</w:t>
+              <w:t xml:space="preserve">The admin shall be able to manage the </w:t>
+            </w:r>
+            <w:r>
+              <w:rPr>
+                <w:rFonts w:ascii="Times New Roman" w:eastAsia="Cambria" w:hAnsi="Times New Roman" w:cs="Times New Roman"/>
+                <w:color w:val="000000"/>
+                <w:sz w:val="24"/>
+                <w:szCs w:val="24"/>
+              </w:rPr>
+              <w:t>Customer</w:t>
+            </w:r>
+            <w:r>
+              <w:rPr>
+                <w:rFonts w:ascii="Times New Roman" w:eastAsia="Cambria" w:hAnsi="Times New Roman" w:cs="Times New Roman"/>
+                <w:color w:val="000000"/>
+                <w:sz w:val="24"/>
+                <w:szCs w:val="24"/>
+              </w:rPr>
+              <w:t>.</w:t>
             </w:r>
           </w:p>
         </w:tc>
@@ -1353,7 +1443,16 @@
                 <w:sz w:val="24"/>
                 <w:szCs w:val="24"/>
               </w:rPr>
-              <w:t>get touch.</w:t>
+              <w:t>Support</w:t>
+            </w:r>
+            <w:r>
+              <w:rPr>
+                <w:rFonts w:ascii="Times New Roman" w:eastAsia="Cambria" w:hAnsi="Times New Roman" w:cs="Times New Roman"/>
+                <w:color w:val="000000"/>
+                <w:sz w:val="24"/>
+                <w:szCs w:val="24"/>
+              </w:rPr>
+              <w:t>.</w:t>
             </w:r>
           </w:p>
         </w:tc>
@@ -1821,7 +1920,23 @@
                 <w:sz w:val="24"/>
                 <w:szCs w:val="24"/>
               </w:rPr>
-              <w:t>see the rating of particular item or a restaurant.</w:t>
+              <w:t xml:space="preserve">see the rating of </w:t>
+            </w:r>
+            <w:r>
+              <w:rPr>
+                <w:rFonts w:ascii="Times New Roman" w:hAnsi="Times New Roman" w:cs="Times New Roman"/>
+                <w:sz w:val="24"/>
+                <w:szCs w:val="24"/>
+              </w:rPr>
+              <w:t xml:space="preserve">a </w:t>
+            </w:r>
+            <w:r>
+              <w:rPr>
+                <w:rFonts w:ascii="Times New Roman" w:hAnsi="Times New Roman" w:cs="Times New Roman"/>
+                <w:sz w:val="24"/>
+                <w:szCs w:val="24"/>
+              </w:rPr>
+              <w:t>particular item or a restaurant.</w:t>
             </w:r>
           </w:p>
         </w:tc>
@@ -1993,7 +2108,39 @@
                 <w:sz w:val="24"/>
                 <w:szCs w:val="24"/>
               </w:rPr>
-              <w:t>The restaurant shall be able to login in the system.</w:t>
+              <w:t xml:space="preserve">The </w:t>
+            </w:r>
+            <w:r>
+              <w:rPr>
+                <w:rFonts w:ascii="Times New Roman" w:hAnsi="Times New Roman" w:cs="Times New Roman"/>
+                <w:sz w:val="24"/>
+                <w:szCs w:val="24"/>
+              </w:rPr>
+              <w:t>partner</w:t>
+            </w:r>
+            <w:r>
+              <w:rPr>
+                <w:rFonts w:ascii="Times New Roman" w:hAnsi="Times New Roman" w:cs="Times New Roman"/>
+                <w:sz w:val="24"/>
+                <w:szCs w:val="24"/>
+              </w:rPr>
+              <w:t xml:space="preserve"> shall be able to login in</w:t>
+            </w:r>
+            <w:r>
+              <w:rPr>
+                <w:rFonts w:ascii="Times New Roman" w:hAnsi="Times New Roman" w:cs="Times New Roman"/>
+                <w:sz w:val="24"/>
+                <w:szCs w:val="24"/>
+              </w:rPr>
+              <w:t xml:space="preserve">to </w:t>
+            </w:r>
+            <w:r>
+              <w:rPr>
+                <w:rFonts w:ascii="Times New Roman" w:hAnsi="Times New Roman" w:cs="Times New Roman"/>
+                <w:sz w:val="24"/>
+                <w:szCs w:val="24"/>
+              </w:rPr>
+              <w:t>the system.</w:t>
             </w:r>
           </w:p>
         </w:tc>
@@ -2075,7 +2222,103 @@
                 <w:sz w:val="24"/>
                 <w:szCs w:val="24"/>
               </w:rPr>
-              <w:t>The restaurant shall be able see orders details like (new order, preparing order, ready order, past orders)</w:t>
+              <w:t xml:space="preserve">The </w:t>
+            </w:r>
+            <w:r>
+              <w:rPr>
+                <w:rFonts w:ascii="Times New Roman" w:hAnsi="Times New Roman" w:cs="Times New Roman"/>
+                <w:sz w:val="24"/>
+                <w:szCs w:val="24"/>
+              </w:rPr>
+              <w:t>partner</w:t>
+            </w:r>
+            <w:r>
+              <w:rPr>
+                <w:rFonts w:ascii="Times New Roman" w:hAnsi="Times New Roman" w:cs="Times New Roman"/>
+                <w:sz w:val="24"/>
+                <w:szCs w:val="24"/>
+              </w:rPr>
+              <w:t xml:space="preserve"> shall be able </w:t>
+            </w:r>
+            <w:r>
+              <w:rPr>
+                <w:rFonts w:ascii="Times New Roman" w:hAnsi="Times New Roman" w:cs="Times New Roman"/>
+                <w:sz w:val="24"/>
+                <w:szCs w:val="24"/>
+              </w:rPr>
+              <w:t xml:space="preserve">to </w:t>
+            </w:r>
+            <w:r>
+              <w:rPr>
+                <w:rFonts w:ascii="Times New Roman" w:hAnsi="Times New Roman" w:cs="Times New Roman"/>
+                <w:sz w:val="24"/>
+                <w:szCs w:val="24"/>
+              </w:rPr>
+              <w:t>see orders details like (new order</w:t>
+            </w:r>
+            <w:r>
+              <w:rPr>
+                <w:rFonts w:ascii="Times New Roman" w:hAnsi="Times New Roman" w:cs="Times New Roman"/>
+                <w:sz w:val="24"/>
+                <w:szCs w:val="24"/>
+              </w:rPr>
+              <w:t>s</w:t>
+            </w:r>
+            <w:r>
+              <w:rPr>
+                <w:rFonts w:ascii="Times New Roman" w:hAnsi="Times New Roman" w:cs="Times New Roman"/>
+                <w:sz w:val="24"/>
+                <w:szCs w:val="24"/>
+              </w:rPr>
+              <w:t>, preparing order</w:t>
+            </w:r>
+            <w:r>
+              <w:rPr>
+                <w:rFonts w:ascii="Times New Roman" w:hAnsi="Times New Roman" w:cs="Times New Roman"/>
+                <w:sz w:val="24"/>
+                <w:szCs w:val="24"/>
+              </w:rPr>
+              <w:t>s</w:t>
+            </w:r>
+            <w:r>
+              <w:rPr>
+                <w:rFonts w:ascii="Times New Roman" w:hAnsi="Times New Roman" w:cs="Times New Roman"/>
+                <w:sz w:val="24"/>
+                <w:szCs w:val="24"/>
+              </w:rPr>
+              <w:t>, ready order</w:t>
+            </w:r>
+            <w:r>
+              <w:rPr>
+                <w:rFonts w:ascii="Times New Roman" w:hAnsi="Times New Roman" w:cs="Times New Roman"/>
+                <w:sz w:val="24"/>
+                <w:szCs w:val="24"/>
+              </w:rPr>
+              <w:t>s</w:t>
+            </w:r>
+            <w:r>
+              <w:rPr>
+                <w:rFonts w:ascii="Times New Roman" w:hAnsi="Times New Roman" w:cs="Times New Roman"/>
+                <w:sz w:val="24"/>
+                <w:szCs w:val="24"/>
+              </w:rPr>
+              <w:t xml:space="preserve">, </w:t>
+            </w:r>
+            <w:r>
+              <w:rPr>
+                <w:rFonts w:ascii="Times New Roman" w:hAnsi="Times New Roman" w:cs="Times New Roman"/>
+                <w:sz w:val="24"/>
+                <w:szCs w:val="24"/>
+              </w:rPr>
+              <w:t xml:space="preserve">and </w:t>
+            </w:r>
+            <w:r>
+              <w:rPr>
+                <w:rFonts w:ascii="Times New Roman" w:hAnsi="Times New Roman" w:cs="Times New Roman"/>
+                <w:sz w:val="24"/>
+                <w:szCs w:val="24"/>
+              </w:rPr>
+              <w:t>past orders)</w:t>
             </w:r>
           </w:p>
         </w:tc>
@@ -2157,7 +2400,39 @@
                 <w:sz w:val="24"/>
                 <w:szCs w:val="24"/>
               </w:rPr>
-              <w:t>The restaurant shall be able to see item availability, menu editor and history of menu changes.</w:t>
+              <w:t xml:space="preserve">The </w:t>
+            </w:r>
+            <w:r>
+              <w:rPr>
+                <w:rFonts w:ascii="Times New Roman" w:hAnsi="Times New Roman" w:cs="Times New Roman"/>
+                <w:sz w:val="24"/>
+                <w:szCs w:val="24"/>
+              </w:rPr>
+              <w:t>partner</w:t>
+            </w:r>
+            <w:r>
+              <w:rPr>
+                <w:rFonts w:ascii="Times New Roman" w:hAnsi="Times New Roman" w:cs="Times New Roman"/>
+                <w:sz w:val="24"/>
+                <w:szCs w:val="24"/>
+              </w:rPr>
+              <w:t xml:space="preserve"> shall be able to see item availability, menu editor</w:t>
+            </w:r>
+            <w:r>
+              <w:rPr>
+                <w:rFonts w:ascii="Times New Roman" w:hAnsi="Times New Roman" w:cs="Times New Roman"/>
+                <w:sz w:val="24"/>
+                <w:szCs w:val="24"/>
+              </w:rPr>
+              <w:t>,</w:t>
+            </w:r>
+            <w:r>
+              <w:rPr>
+                <w:rFonts w:ascii="Times New Roman" w:hAnsi="Times New Roman" w:cs="Times New Roman"/>
+                <w:sz w:val="24"/>
+                <w:szCs w:val="24"/>
+              </w:rPr>
+              <w:t xml:space="preserve"> and history of menu changes.</w:t>
             </w:r>
           </w:p>
         </w:tc>
@@ -2239,7 +2514,95 @@
                 <w:sz w:val="24"/>
                 <w:szCs w:val="24"/>
               </w:rPr>
-              <w:t>The restaurant shall be able to add, update, delete and active and deactive the category.</w:t>
+              <w:t xml:space="preserve">The </w:t>
+            </w:r>
+            <w:r>
+              <w:rPr>
+                <w:rFonts w:ascii="Times New Roman" w:hAnsi="Times New Roman" w:cs="Times New Roman"/>
+                <w:sz w:val="24"/>
+                <w:szCs w:val="24"/>
+              </w:rPr>
+              <w:t>partner</w:t>
+            </w:r>
+            <w:r>
+              <w:rPr>
+                <w:rFonts w:ascii="Times New Roman" w:hAnsi="Times New Roman" w:cs="Times New Roman"/>
+                <w:sz w:val="24"/>
+                <w:szCs w:val="24"/>
+              </w:rPr>
+              <w:t xml:space="preserve"> shall be able to add, update, delete</w:t>
+            </w:r>
+            <w:r>
+              <w:rPr>
+                <w:rFonts w:ascii="Times New Roman" w:hAnsi="Times New Roman" w:cs="Times New Roman"/>
+                <w:sz w:val="24"/>
+                <w:szCs w:val="24"/>
+              </w:rPr>
+              <w:t>,</w:t>
+            </w:r>
+            <w:r>
+              <w:rPr>
+                <w:rFonts w:ascii="Times New Roman" w:hAnsi="Times New Roman" w:cs="Times New Roman"/>
+                <w:sz w:val="24"/>
+                <w:szCs w:val="24"/>
+              </w:rPr>
+              <w:t xml:space="preserve"> and </w:t>
+            </w:r>
+            <w:r>
+              <w:rPr>
+                <w:rFonts w:ascii="Times New Roman" w:hAnsi="Times New Roman" w:cs="Times New Roman"/>
+                <w:sz w:val="24"/>
+                <w:szCs w:val="24"/>
+              </w:rPr>
+              <w:t>available</w:t>
+            </w:r>
+            <w:r>
+              <w:rPr>
+                <w:rFonts w:ascii="Times New Roman" w:hAnsi="Times New Roman" w:cs="Times New Roman"/>
+                <w:sz w:val="24"/>
+                <w:szCs w:val="24"/>
+              </w:rPr>
+              <w:t xml:space="preserve"> </w:t>
+            </w:r>
+            <w:r>
+              <w:rPr>
+                <w:rFonts w:ascii="Times New Roman" w:hAnsi="Times New Roman" w:cs="Times New Roman"/>
+                <w:sz w:val="24"/>
+                <w:szCs w:val="24"/>
+              </w:rPr>
+              <w:t>or</w:t>
+            </w:r>
+            <w:r>
+              <w:rPr>
+                <w:rFonts w:ascii="Times New Roman" w:hAnsi="Times New Roman" w:cs="Times New Roman"/>
+                <w:sz w:val="24"/>
+                <w:szCs w:val="24"/>
+              </w:rPr>
+              <w:t xml:space="preserve"> </w:t>
+            </w:r>
+            <w:r>
+              <w:rPr>
+                <w:rFonts w:ascii="Times New Roman" w:hAnsi="Times New Roman" w:cs="Times New Roman"/>
+                <w:sz w:val="24"/>
+                <w:szCs w:val="24"/>
+              </w:rPr>
+              <w:t>unavailable</w:t>
+            </w:r>
+            <w:r>
+              <w:rPr>
+                <w:rFonts w:ascii="Times New Roman" w:hAnsi="Times New Roman" w:cs="Times New Roman"/>
+                <w:sz w:val="24"/>
+                <w:szCs w:val="24"/>
+              </w:rPr>
+              <w:t xml:space="preserve"> </w:t>
+            </w:r>
+            <w:r>
+              <w:rPr>
+                <w:rFonts w:ascii="Times New Roman" w:hAnsi="Times New Roman" w:cs="Times New Roman"/>
+                <w:sz w:val="24"/>
+                <w:szCs w:val="24"/>
+              </w:rPr>
+              <w:t>the category.</w:t>
             </w:r>
           </w:p>
         </w:tc>
@@ -2321,7 +2684,39 @@
                 <w:sz w:val="24"/>
                 <w:szCs w:val="24"/>
               </w:rPr>
-              <w:t>In category the restaurant shall be able to add item and item details like (name, veg/non-veg, item image variants item, add-ons)</w:t>
+              <w:t>In category</w:t>
+            </w:r>
+            <w:r>
+              <w:rPr>
+                <w:rFonts w:ascii="Times New Roman" w:hAnsi="Times New Roman" w:cs="Times New Roman"/>
+                <w:sz w:val="24"/>
+                <w:szCs w:val="24"/>
+              </w:rPr>
+              <w:t>,</w:t>
+            </w:r>
+            <w:r>
+              <w:rPr>
+                <w:rFonts w:ascii="Times New Roman" w:hAnsi="Times New Roman" w:cs="Times New Roman"/>
+                <w:sz w:val="24"/>
+                <w:szCs w:val="24"/>
+              </w:rPr>
+              <w:t xml:space="preserve"> the </w:t>
+            </w:r>
+            <w:r>
+              <w:rPr>
+                <w:rFonts w:ascii="Times New Roman" w:hAnsi="Times New Roman" w:cs="Times New Roman"/>
+                <w:sz w:val="24"/>
+                <w:szCs w:val="24"/>
+              </w:rPr>
+              <w:t>partner</w:t>
+            </w:r>
+            <w:r>
+              <w:rPr>
+                <w:rFonts w:ascii="Times New Roman" w:hAnsi="Times New Roman" w:cs="Times New Roman"/>
+                <w:sz w:val="24"/>
+                <w:szCs w:val="24"/>
+              </w:rPr>
+              <w:t xml:space="preserve"> shall be able to add item and item details like (name, veg/non-veg, item image variants item, add-ons)</w:t>
             </w:r>
           </w:p>
         </w:tc>
@@ -2403,7 +2798,23 @@
                 <w:sz w:val="24"/>
                 <w:szCs w:val="24"/>
               </w:rPr>
-              <w:t>The restaurant shall be able to see their profile and also edit them.</w:t>
+              <w:t xml:space="preserve">The </w:t>
+            </w:r>
+            <w:r>
+              <w:rPr>
+                <w:rFonts w:ascii="Times New Roman" w:hAnsi="Times New Roman" w:cs="Times New Roman"/>
+                <w:sz w:val="24"/>
+                <w:szCs w:val="24"/>
+              </w:rPr>
+              <w:t>partner</w:t>
+            </w:r>
+            <w:r>
+              <w:rPr>
+                <w:rFonts w:ascii="Times New Roman" w:hAnsi="Times New Roman" w:cs="Times New Roman"/>
+                <w:sz w:val="24"/>
+                <w:szCs w:val="24"/>
+              </w:rPr>
+              <w:t xml:space="preserve"> shall be able to see their profile and also edit them.</w:t>
             </w:r>
           </w:p>
         </w:tc>
@@ -2485,7 +2896,55 @@
                 <w:sz w:val="24"/>
                 <w:szCs w:val="24"/>
               </w:rPr>
-              <w:t>The restaurant shall be able to see item list like (in-review, approved, cancelled)</w:t>
+              <w:t xml:space="preserve">The </w:t>
+            </w:r>
+            <w:r>
+              <w:rPr>
+                <w:rFonts w:ascii="Times New Roman" w:hAnsi="Times New Roman" w:cs="Times New Roman"/>
+                <w:sz w:val="24"/>
+                <w:szCs w:val="24"/>
+              </w:rPr>
+              <w:t>partner</w:t>
+            </w:r>
+            <w:r>
+              <w:rPr>
+                <w:rFonts w:ascii="Times New Roman" w:hAnsi="Times New Roman" w:cs="Times New Roman"/>
+                <w:sz w:val="24"/>
+                <w:szCs w:val="24"/>
+              </w:rPr>
+              <w:t xml:space="preserve"> shall be able to see </w:t>
+            </w:r>
+            <w:r>
+              <w:rPr>
+                <w:rFonts w:ascii="Times New Roman" w:hAnsi="Times New Roman" w:cs="Times New Roman"/>
+                <w:sz w:val="24"/>
+                <w:szCs w:val="24"/>
+              </w:rPr>
+              <w:t>menu history</w:t>
+            </w:r>
+            <w:r>
+              <w:rPr>
+                <w:rFonts w:ascii="Times New Roman" w:hAnsi="Times New Roman" w:cs="Times New Roman"/>
+                <w:sz w:val="24"/>
+                <w:szCs w:val="24"/>
+              </w:rPr>
+              <w:t xml:space="preserve"> </w:t>
+            </w:r>
+            <w:r>
+              <w:rPr>
+                <w:rFonts w:ascii="Times New Roman" w:hAnsi="Times New Roman" w:cs="Times New Roman"/>
+                <w:sz w:val="24"/>
+                <w:szCs w:val="24"/>
+              </w:rPr>
+              <w:t>l</w:t>
+            </w:r>
+            <w:r>
+              <w:rPr>
+                <w:rFonts w:ascii="Times New Roman" w:hAnsi="Times New Roman" w:cs="Times New Roman"/>
+                <w:sz w:val="24"/>
+                <w:szCs w:val="24"/>
+              </w:rPr>
+              <w:t>ike (in-review, approved, canceled)</w:t>
             </w:r>
           </w:p>
         </w:tc>
@@ -2575,7 +3034,7 @@
                 <w:sz w:val="24"/>
                 <w:szCs w:val="24"/>
               </w:rPr>
-              <w:t>restaurant</w:t>
+              <w:t>partner</w:t>
             </w:r>
             <w:r>
               <w:rPr>
@@ -2631,6 +3090,7 @@
                 <w:sz w:val="24"/>
                 <w:szCs w:val="24"/>
               </w:rPr>
+              <w:lastRenderedPageBreak/>
               <w:t xml:space="preserve">  Req #</w:t>
             </w:r>
             <w:r>
@@ -2640,16 +3100,7 @@
                 <w:sz w:val="24"/>
                 <w:szCs w:val="24"/>
               </w:rPr>
-              <w:t>2</w:t>
-            </w:r>
-            <w:r>
-              <w:rPr>
-                <w:rFonts w:ascii="Times New Roman" w:hAnsi="Times New Roman" w:cs="Times New Roman"/>
-                <w:color w:val="000000"/>
-                <w:sz w:val="24"/>
-                <w:szCs w:val="24"/>
-              </w:rPr>
-              <w:t>1</w:t>
+              <w:t>21</w:t>
             </w:r>
           </w:p>
         </w:tc>
@@ -2682,7 +3133,39 @@
                 <w:sz w:val="24"/>
                 <w:szCs w:val="24"/>
               </w:rPr>
-              <w:t>The restaurant shall be able to manage banner.</w:t>
+              <w:t xml:space="preserve">The </w:t>
+            </w:r>
+            <w:r>
+              <w:rPr>
+                <w:rFonts w:ascii="Times New Roman" w:hAnsi="Times New Roman" w:cs="Times New Roman"/>
+                <w:sz w:val="24"/>
+                <w:szCs w:val="24"/>
+              </w:rPr>
+              <w:t>partner</w:t>
+            </w:r>
+            <w:r>
+              <w:rPr>
+                <w:rFonts w:ascii="Times New Roman" w:hAnsi="Times New Roman" w:cs="Times New Roman"/>
+                <w:sz w:val="24"/>
+                <w:szCs w:val="24"/>
+              </w:rPr>
+              <w:t xml:space="preserve"> shall be able to manage </w:t>
+            </w:r>
+            <w:r>
+              <w:rPr>
+                <w:rFonts w:ascii="Times New Roman" w:hAnsi="Times New Roman" w:cs="Times New Roman"/>
+                <w:sz w:val="24"/>
+                <w:szCs w:val="24"/>
+              </w:rPr>
+              <w:t>the image</w:t>
+            </w:r>
+            <w:r>
+              <w:rPr>
+                <w:rFonts w:ascii="Times New Roman" w:hAnsi="Times New Roman" w:cs="Times New Roman"/>
+                <w:sz w:val="24"/>
+                <w:szCs w:val="24"/>
+              </w:rPr>
+              <w:t>.</w:t>
             </w:r>
           </w:p>
         </w:tc>
@@ -2731,16 +3214,7 @@
                 <w:sz w:val="24"/>
                 <w:szCs w:val="24"/>
               </w:rPr>
-              <w:t>2</w:t>
-            </w:r>
-            <w:r>
-              <w:rPr>
-                <w:rFonts w:ascii="Times New Roman" w:hAnsi="Times New Roman" w:cs="Times New Roman"/>
-                <w:color w:val="000000"/>
-                <w:sz w:val="24"/>
-                <w:szCs w:val="24"/>
-              </w:rPr>
-              <w:t>2</w:t>
+              <w:t>22</w:t>
             </w:r>
           </w:p>
         </w:tc>
@@ -2773,7 +3247,39 @@
                 <w:sz w:val="24"/>
                 <w:szCs w:val="24"/>
               </w:rPr>
-              <w:t>The restaurant shall be able to manage complain.</w:t>
+              <w:t xml:space="preserve">The </w:t>
+            </w:r>
+            <w:r>
+              <w:rPr>
+                <w:rFonts w:ascii="Times New Roman" w:hAnsi="Times New Roman" w:cs="Times New Roman"/>
+                <w:sz w:val="24"/>
+                <w:szCs w:val="24"/>
+              </w:rPr>
+              <w:t>partner</w:t>
+            </w:r>
+            <w:r>
+              <w:rPr>
+                <w:rFonts w:ascii="Times New Roman" w:hAnsi="Times New Roman" w:cs="Times New Roman"/>
+                <w:sz w:val="24"/>
+                <w:szCs w:val="24"/>
+              </w:rPr>
+              <w:t xml:space="preserve"> shall be able to manage complain</w:t>
+            </w:r>
+            <w:r>
+              <w:rPr>
+                <w:rFonts w:ascii="Times New Roman" w:hAnsi="Times New Roman" w:cs="Times New Roman"/>
+                <w:sz w:val="24"/>
+                <w:szCs w:val="24"/>
+              </w:rPr>
+              <w:t>ts</w:t>
+            </w:r>
+            <w:r>
+              <w:rPr>
+                <w:rFonts w:ascii="Times New Roman" w:hAnsi="Times New Roman" w:cs="Times New Roman"/>
+                <w:sz w:val="24"/>
+                <w:szCs w:val="24"/>
+              </w:rPr>
+              <w:t>.</w:t>
             </w:r>
           </w:p>
         </w:tc>
@@ -2822,16 +3328,7 @@
                 <w:sz w:val="24"/>
                 <w:szCs w:val="24"/>
               </w:rPr>
-              <w:t>2</w:t>
-            </w:r>
-            <w:r>
-              <w:rPr>
-                <w:rFonts w:ascii="Times New Roman" w:hAnsi="Times New Roman" w:cs="Times New Roman"/>
-                <w:color w:val="000000"/>
-                <w:sz w:val="24"/>
-                <w:szCs w:val="24"/>
-              </w:rPr>
-              <w:t>3</w:t>
+              <w:t>23</w:t>
             </w:r>
           </w:p>
         </w:tc>
@@ -2864,7 +3361,39 @@
                 <w:sz w:val="24"/>
                 <w:szCs w:val="24"/>
               </w:rPr>
-              <w:t>The restaurant shall be able to manage setting.</w:t>
+              <w:t xml:space="preserve">The </w:t>
+            </w:r>
+            <w:r>
+              <w:rPr>
+                <w:rFonts w:ascii="Times New Roman" w:hAnsi="Times New Roman" w:cs="Times New Roman"/>
+                <w:sz w:val="24"/>
+                <w:szCs w:val="24"/>
+              </w:rPr>
+              <w:t>partner</w:t>
+            </w:r>
+            <w:r>
+              <w:rPr>
+                <w:rFonts w:ascii="Times New Roman" w:hAnsi="Times New Roman" w:cs="Times New Roman"/>
+                <w:sz w:val="24"/>
+                <w:szCs w:val="24"/>
+              </w:rPr>
+              <w:t xml:space="preserve"> shall be able to manage </w:t>
+            </w:r>
+            <w:r>
+              <w:rPr>
+                <w:rFonts w:ascii="Times New Roman" w:hAnsi="Times New Roman" w:cs="Times New Roman"/>
+                <w:sz w:val="24"/>
+                <w:szCs w:val="24"/>
+              </w:rPr>
+              <w:t xml:space="preserve">the </w:t>
+            </w:r>
+            <w:r>
+              <w:rPr>
+                <w:rFonts w:ascii="Times New Roman" w:hAnsi="Times New Roman" w:cs="Times New Roman"/>
+                <w:sz w:val="24"/>
+                <w:szCs w:val="24"/>
+              </w:rPr>
+              <w:t>setting.</w:t>
             </w:r>
           </w:p>
         </w:tc>
@@ -2904,7 +3433,6 @@
                 <w:sz w:val="24"/>
                 <w:szCs w:val="24"/>
               </w:rPr>
-              <w:lastRenderedPageBreak/>
               <w:t xml:space="preserve">  Req #</w:t>
             </w:r>
             <w:r>
@@ -2914,16 +3442,7 @@
                 <w:sz w:val="24"/>
                 <w:szCs w:val="24"/>
               </w:rPr>
-              <w:t>2</w:t>
-            </w:r>
-            <w:r>
-              <w:rPr>
-                <w:rFonts w:ascii="Times New Roman" w:hAnsi="Times New Roman" w:cs="Times New Roman"/>
-                <w:color w:val="000000"/>
-                <w:sz w:val="24"/>
-                <w:szCs w:val="24"/>
-              </w:rPr>
-              <w:t>4</w:t>
+              <w:t>24</w:t>
             </w:r>
           </w:p>
         </w:tc>
@@ -2956,7 +3475,65 @@
                 <w:sz w:val="24"/>
                 <w:szCs w:val="24"/>
               </w:rPr>
-              <w:t>The restaurant shall be able to communicate with swiggy admin using get touch.</w:t>
+              <w:t xml:space="preserve">The </w:t>
+            </w:r>
+            <w:r>
+              <w:rPr>
+                <w:rFonts w:ascii="Times New Roman" w:hAnsi="Times New Roman" w:cs="Times New Roman"/>
+                <w:sz w:val="24"/>
+                <w:szCs w:val="24"/>
+              </w:rPr>
+              <w:t>partner</w:t>
+            </w:r>
+            <w:r>
+              <w:rPr>
+                <w:rFonts w:ascii="Times New Roman" w:hAnsi="Times New Roman" w:cs="Times New Roman"/>
+                <w:sz w:val="24"/>
+                <w:szCs w:val="24"/>
+              </w:rPr>
+              <w:t xml:space="preserve"> shall be able to communicate with </w:t>
+            </w:r>
+            <w:proofErr w:type="spellStart"/>
+            <w:r>
+              <w:rPr>
+                <w:rFonts w:ascii="Times New Roman" w:hAnsi="Times New Roman" w:cs="Times New Roman"/>
+                <w:sz w:val="24"/>
+                <w:szCs w:val="24"/>
+              </w:rPr>
+              <w:t>billy</w:t>
+            </w:r>
+            <w:r>
+              <w:rPr>
+                <w:rFonts w:ascii="Times New Roman" w:hAnsi="Times New Roman" w:cs="Times New Roman"/>
+                <w:sz w:val="24"/>
+                <w:szCs w:val="24"/>
+              </w:rPr>
+              <w:t>'s</w:t>
+            </w:r>
+            <w:proofErr w:type="spellEnd"/>
+            <w:r>
+              <w:rPr>
+                <w:rFonts w:ascii="Times New Roman" w:hAnsi="Times New Roman" w:cs="Times New Roman"/>
+                <w:sz w:val="24"/>
+                <w:szCs w:val="24"/>
+              </w:rPr>
+              <w:t xml:space="preserve"> admin using </w:t>
+            </w:r>
+            <w:r>
+              <w:rPr>
+                <w:rFonts w:ascii="Times New Roman" w:hAnsi="Times New Roman" w:cs="Times New Roman"/>
+                <w:sz w:val="24"/>
+                <w:szCs w:val="24"/>
+              </w:rPr>
+              <w:t>support</w:t>
+            </w:r>
+            <w:r>
+              <w:rPr>
+                <w:rFonts w:ascii="Times New Roman" w:hAnsi="Times New Roman" w:cs="Times New Roman"/>
+                <w:sz w:val="24"/>
+                <w:szCs w:val="24"/>
+              </w:rPr>
+              <w:t>.</w:t>
             </w:r>
           </w:p>
         </w:tc>
@@ -3005,16 +3582,7 @@
                 <w:sz w:val="24"/>
                 <w:szCs w:val="24"/>
               </w:rPr>
-              <w:t>2</w:t>
-            </w:r>
-            <w:r>
-              <w:rPr>
-                <w:rFonts w:ascii="Times New Roman" w:hAnsi="Times New Roman" w:cs="Times New Roman"/>
-                <w:color w:val="000000"/>
-                <w:sz w:val="24"/>
-                <w:szCs w:val="24"/>
-              </w:rPr>
-              <w:t>5</w:t>
+              <w:t>25</w:t>
             </w:r>
           </w:p>
         </w:tc>
@@ -3047,7 +3615,23 @@
                 <w:sz w:val="24"/>
                 <w:szCs w:val="24"/>
               </w:rPr>
-              <w:t>The restaurant shall be able to update the order status,</w:t>
+              <w:t xml:space="preserve">The </w:t>
+            </w:r>
+            <w:r>
+              <w:rPr>
+                <w:rFonts w:ascii="Times New Roman" w:hAnsi="Times New Roman" w:cs="Times New Roman"/>
+                <w:sz w:val="24"/>
+                <w:szCs w:val="24"/>
+              </w:rPr>
+              <w:t>partner</w:t>
+            </w:r>
+            <w:r>
+              <w:rPr>
+                <w:rFonts w:ascii="Times New Roman" w:hAnsi="Times New Roman" w:cs="Times New Roman"/>
+                <w:sz w:val="24"/>
+                <w:szCs w:val="24"/>
+              </w:rPr>
+              <w:t xml:space="preserve"> shall be able to update the order status,</w:t>
             </w:r>
           </w:p>
         </w:tc>
@@ -3096,16 +3680,7 @@
                 <w:sz w:val="24"/>
                 <w:szCs w:val="24"/>
               </w:rPr>
-              <w:t>2</w:t>
-            </w:r>
-            <w:r>
-              <w:rPr>
-                <w:rFonts w:ascii="Times New Roman" w:hAnsi="Times New Roman" w:cs="Times New Roman"/>
-                <w:color w:val="000000"/>
-                <w:sz w:val="24"/>
-                <w:szCs w:val="24"/>
-              </w:rPr>
-              <w:t>6</w:t>
+              <w:t>26</w:t>
             </w:r>
           </w:p>
         </w:tc>
@@ -3138,7 +3713,23 @@
                 <w:sz w:val="24"/>
                 <w:szCs w:val="24"/>
               </w:rPr>
-              <w:t>The restaurant shall be able to set the cart minimum price and cart minimum price message.</w:t>
+              <w:t xml:space="preserve">The </w:t>
+            </w:r>
+            <w:r>
+              <w:rPr>
+                <w:rFonts w:ascii="Times New Roman" w:hAnsi="Times New Roman" w:cs="Times New Roman"/>
+                <w:sz w:val="24"/>
+                <w:szCs w:val="24"/>
+              </w:rPr>
+              <w:t>partner</w:t>
+            </w:r>
+            <w:r>
+              <w:rPr>
+                <w:rFonts w:ascii="Times New Roman" w:hAnsi="Times New Roman" w:cs="Times New Roman"/>
+                <w:sz w:val="24"/>
+                <w:szCs w:val="24"/>
+              </w:rPr>
+              <w:t xml:space="preserve"> shall be able to set the cart minimum price and cart minimum price message.</w:t>
             </w:r>
           </w:p>
         </w:tc>
@@ -3187,16 +3778,7 @@
                 <w:sz w:val="24"/>
                 <w:szCs w:val="24"/>
               </w:rPr>
-              <w:t>2</w:t>
-            </w:r>
-            <w:r>
-              <w:rPr>
-                <w:rFonts w:ascii="Times New Roman" w:hAnsi="Times New Roman" w:cs="Times New Roman"/>
-                <w:color w:val="000000"/>
-                <w:sz w:val="24"/>
-                <w:szCs w:val="24"/>
-              </w:rPr>
-              <w:t>7</w:t>
+              <w:t>27</w:t>
             </w:r>
           </w:p>
         </w:tc>
@@ -3229,7 +3811,39 @@
                 <w:sz w:val="24"/>
                 <w:szCs w:val="24"/>
               </w:rPr>
-              <w:t>The restaurant shall be able to see all the like item done by users.</w:t>
+              <w:t xml:space="preserve">The </w:t>
+            </w:r>
+            <w:r>
+              <w:rPr>
+                <w:rFonts w:ascii="Times New Roman" w:hAnsi="Times New Roman" w:cs="Times New Roman"/>
+                <w:sz w:val="24"/>
+                <w:szCs w:val="24"/>
+              </w:rPr>
+              <w:t>partner</w:t>
+            </w:r>
+            <w:r>
+              <w:rPr>
+                <w:rFonts w:ascii="Times New Roman" w:hAnsi="Times New Roman" w:cs="Times New Roman"/>
+                <w:sz w:val="24"/>
+                <w:szCs w:val="24"/>
+              </w:rPr>
+              <w:t xml:space="preserve"> shall be able to see all the </w:t>
+            </w:r>
+            <w:r>
+              <w:rPr>
+                <w:rFonts w:ascii="Times New Roman" w:hAnsi="Times New Roman" w:cs="Times New Roman"/>
+                <w:sz w:val="24"/>
+                <w:szCs w:val="24"/>
+              </w:rPr>
+              <w:t>customer reviews</w:t>
+            </w:r>
+            <w:r>
+              <w:rPr>
+                <w:rFonts w:ascii="Times New Roman" w:hAnsi="Times New Roman" w:cs="Times New Roman"/>
+                <w:sz w:val="24"/>
+                <w:szCs w:val="24"/>
+              </w:rPr>
+              <w:t>.</w:t>
             </w:r>
           </w:p>
         </w:tc>
@@ -3278,16 +3892,7 @@
                 <w:sz w:val="24"/>
                 <w:szCs w:val="24"/>
               </w:rPr>
-              <w:t>2</w:t>
-            </w:r>
-            <w:r>
-              <w:rPr>
-                <w:rFonts w:ascii="Times New Roman" w:hAnsi="Times New Roman" w:cs="Times New Roman"/>
-                <w:color w:val="000000"/>
-                <w:sz w:val="24"/>
-                <w:szCs w:val="24"/>
-              </w:rPr>
-              <w:t>8</w:t>
+              <w:t>28</w:t>
             </w:r>
           </w:p>
         </w:tc>
@@ -3377,16 +3982,7 @@
                 <w:sz w:val="24"/>
                 <w:szCs w:val="24"/>
               </w:rPr>
-              <w:t>2</w:t>
-            </w:r>
-            <w:r>
-              <w:rPr>
-                <w:rFonts w:ascii="Times New Roman" w:hAnsi="Times New Roman" w:cs="Times New Roman"/>
-                <w:color w:val="000000"/>
-                <w:sz w:val="24"/>
-                <w:szCs w:val="24"/>
-              </w:rPr>
-              <w:t>9</w:t>
+              <w:t>29</w:t>
             </w:r>
           </w:p>
         </w:tc>
@@ -3426,7 +4022,87 @@
                 <w:sz w:val="24"/>
                 <w:szCs w:val="24"/>
               </w:rPr>
-              <w:t>activate and deactivate user, delivery boy.</w:t>
+              <w:t xml:space="preserve">activate and deactivate </w:t>
+            </w:r>
+            <w:r>
+              <w:rPr>
+                <w:rFonts w:ascii="Times New Roman" w:hAnsi="Times New Roman" w:cs="Times New Roman"/>
+                <w:sz w:val="24"/>
+                <w:szCs w:val="24"/>
+              </w:rPr>
+              <w:t>C</w:t>
+            </w:r>
+            <w:r>
+              <w:rPr>
+                <w:rFonts w:ascii="Times New Roman" w:hAnsi="Times New Roman" w:cs="Times New Roman"/>
+                <w:sz w:val="24"/>
+                <w:szCs w:val="24"/>
+              </w:rPr>
+              <w:t>ustomer</w:t>
+            </w:r>
+            <w:r>
+              <w:rPr>
+                <w:rFonts w:ascii="Times New Roman" w:hAnsi="Times New Roman" w:cs="Times New Roman"/>
+                <w:sz w:val="24"/>
+                <w:szCs w:val="24"/>
+              </w:rPr>
+              <w:t>s</w:t>
+            </w:r>
+            <w:r>
+              <w:rPr>
+                <w:rFonts w:ascii="Times New Roman" w:hAnsi="Times New Roman" w:cs="Times New Roman"/>
+                <w:sz w:val="24"/>
+                <w:szCs w:val="24"/>
+              </w:rPr>
+              <w:t xml:space="preserve">, </w:t>
+            </w:r>
+            <w:r>
+              <w:rPr>
+                <w:rFonts w:ascii="Times New Roman" w:hAnsi="Times New Roman" w:cs="Times New Roman"/>
+                <w:sz w:val="24"/>
+                <w:szCs w:val="24"/>
+              </w:rPr>
+              <w:t>Partners</w:t>
+            </w:r>
+            <w:r>
+              <w:rPr>
+                <w:rFonts w:ascii="Times New Roman" w:hAnsi="Times New Roman" w:cs="Times New Roman"/>
+                <w:sz w:val="24"/>
+                <w:szCs w:val="24"/>
+              </w:rPr>
+              <w:t>,</w:t>
+            </w:r>
+            <w:r>
+              <w:rPr>
+                <w:rFonts w:ascii="Times New Roman" w:hAnsi="Times New Roman" w:cs="Times New Roman"/>
+                <w:sz w:val="24"/>
+                <w:szCs w:val="24"/>
+              </w:rPr>
+              <w:t xml:space="preserve"> And</w:t>
+            </w:r>
+            <w:r>
+              <w:rPr>
+                <w:rFonts w:ascii="Times New Roman" w:hAnsi="Times New Roman" w:cs="Times New Roman"/>
+                <w:sz w:val="24"/>
+                <w:szCs w:val="24"/>
+              </w:rPr>
+              <w:t xml:space="preserve"> </w:t>
+            </w:r>
+            <w:r>
+              <w:rPr>
+                <w:rFonts w:ascii="Times New Roman" w:hAnsi="Times New Roman" w:cs="Times New Roman"/>
+                <w:sz w:val="24"/>
+                <w:szCs w:val="24"/>
+              </w:rPr>
+              <w:t>D</w:t>
+            </w:r>
+            <w:r>
+              <w:rPr>
+                <w:rFonts w:ascii="Times New Roman" w:hAnsi="Times New Roman" w:cs="Times New Roman"/>
+                <w:sz w:val="24"/>
+                <w:szCs w:val="24"/>
+              </w:rPr>
+              <w:t>elivery boy.</w:t>
             </w:r>
           </w:p>
         </w:tc>
@@ -3756,7 +4432,25 @@
                 <w:sz w:val="24"/>
                 <w:szCs w:val="24"/>
               </w:rPr>
-              <w:t>-type-wise (Veg/Nonveg</w:t>
+              <w:t>-type-wise (Veg/Non</w:t>
+            </w:r>
+            <w:r>
+              <w:rPr>
+                <w:rFonts w:ascii="Times New Roman" w:eastAsia="Cambria" w:hAnsi="Times New Roman" w:cs="Times New Roman"/>
+                <w:color w:val="000000"/>
+                <w:sz w:val="24"/>
+                <w:szCs w:val="24"/>
+              </w:rPr>
+              <w:t>-V</w:t>
+            </w:r>
+            <w:r>
+              <w:rPr>
+                <w:rFonts w:ascii="Times New Roman" w:eastAsia="Cambria" w:hAnsi="Times New Roman" w:cs="Times New Roman"/>
+                <w:color w:val="000000"/>
+                <w:sz w:val="24"/>
+                <w:szCs w:val="24"/>
+              </w:rPr>
+              <w:t>eg</w:t>
             </w:r>
             <w:r>
               <w:rPr>
@@ -4133,7 +4827,97 @@
                 <w:sz w:val="24"/>
                 <w:szCs w:val="24"/>
               </w:rPr>
-              <w:t>The customer also adds like dish into wish list and later they can see there like dish and order it.</w:t>
+              <w:t>The customer also add</w:t>
+            </w:r>
+            <w:r>
+              <w:rPr>
+                <w:rFonts w:ascii="Times New Roman" w:eastAsia="Cambria" w:hAnsi="Times New Roman" w:cs="Times New Roman"/>
+                <w:color w:val="000000"/>
+                <w:sz w:val="24"/>
+                <w:szCs w:val="24"/>
+              </w:rPr>
+              <w:t>s</w:t>
+            </w:r>
+            <w:r>
+              <w:rPr>
+                <w:rFonts w:ascii="Times New Roman" w:eastAsia="Cambria" w:hAnsi="Times New Roman" w:cs="Times New Roman"/>
+                <w:color w:val="000000"/>
+                <w:sz w:val="24"/>
+                <w:szCs w:val="24"/>
+              </w:rPr>
+              <w:t xml:space="preserve"> </w:t>
+            </w:r>
+            <w:r>
+              <w:rPr>
+                <w:rFonts w:ascii="Times New Roman" w:eastAsia="Cambria" w:hAnsi="Times New Roman" w:cs="Times New Roman"/>
+                <w:color w:val="000000"/>
+                <w:sz w:val="24"/>
+                <w:szCs w:val="24"/>
+              </w:rPr>
+              <w:t>an item</w:t>
+            </w:r>
+            <w:r>
+              <w:rPr>
+                <w:rFonts w:ascii="Times New Roman" w:eastAsia="Cambria" w:hAnsi="Times New Roman" w:cs="Times New Roman"/>
+                <w:color w:val="000000"/>
+                <w:sz w:val="24"/>
+                <w:szCs w:val="24"/>
+              </w:rPr>
+              <w:t xml:space="preserve"> to </w:t>
+            </w:r>
+            <w:r>
+              <w:rPr>
+                <w:rFonts w:ascii="Times New Roman" w:eastAsia="Cambria" w:hAnsi="Times New Roman" w:cs="Times New Roman"/>
+                <w:color w:val="000000"/>
+                <w:sz w:val="24"/>
+                <w:szCs w:val="24"/>
+              </w:rPr>
+              <w:t xml:space="preserve">the </w:t>
+            </w:r>
+            <w:r>
+              <w:rPr>
+                <w:rFonts w:ascii="Times New Roman" w:eastAsia="Cambria" w:hAnsi="Times New Roman" w:cs="Times New Roman"/>
+                <w:color w:val="000000"/>
+                <w:sz w:val="24"/>
+                <w:szCs w:val="24"/>
+              </w:rPr>
+              <w:t>wish list and later they can see the</w:t>
+            </w:r>
+            <w:r>
+              <w:rPr>
+                <w:rFonts w:ascii="Times New Roman" w:eastAsia="Cambria" w:hAnsi="Times New Roman" w:cs="Times New Roman"/>
+                <w:color w:val="000000"/>
+                <w:sz w:val="24"/>
+                <w:szCs w:val="24"/>
+              </w:rPr>
+              <w:t>ir</w:t>
+            </w:r>
+            <w:r>
+              <w:rPr>
+                <w:rFonts w:ascii="Times New Roman" w:eastAsia="Cambria" w:hAnsi="Times New Roman" w:cs="Times New Roman"/>
+                <w:color w:val="000000"/>
+                <w:sz w:val="24"/>
+                <w:szCs w:val="24"/>
+              </w:rPr>
+              <w:t xml:space="preserve"> like </w:t>
+            </w:r>
+            <w:r>
+              <w:rPr>
+                <w:rFonts w:ascii="Times New Roman" w:eastAsia="Cambria" w:hAnsi="Times New Roman" w:cs="Times New Roman"/>
+                <w:color w:val="000000"/>
+                <w:sz w:val="24"/>
+                <w:szCs w:val="24"/>
+              </w:rPr>
+              <w:t>item</w:t>
+            </w:r>
+            <w:r>
+              <w:rPr>
+                <w:rFonts w:ascii="Times New Roman" w:eastAsia="Cambria" w:hAnsi="Times New Roman" w:cs="Times New Roman"/>
+                <w:color w:val="000000"/>
+                <w:sz w:val="24"/>
+                <w:szCs w:val="24"/>
+              </w:rPr>
+              <w:t xml:space="preserve"> and order it.</w:t>
             </w:r>
           </w:p>
         </w:tc>
@@ -4615,7 +5399,25 @@
                 <w:sz w:val="24"/>
                 <w:szCs w:val="24"/>
               </w:rPr>
-              <w:t xml:space="preserve"> and the user also downloads the bill in pdf format</w:t>
+              <w:t xml:space="preserve"> and the </w:t>
+            </w:r>
+            <w:r>
+              <w:rPr>
+                <w:rFonts w:ascii="Times New Roman" w:eastAsia="Cambria" w:hAnsi="Times New Roman" w:cs="Times New Roman"/>
+                <w:color w:val="000000"/>
+                <w:sz w:val="24"/>
+                <w:szCs w:val="24"/>
+              </w:rPr>
+              <w:t>customer</w:t>
+            </w:r>
+            <w:r>
+              <w:rPr>
+                <w:rFonts w:ascii="Times New Roman" w:eastAsia="Cambria" w:hAnsi="Times New Roman" w:cs="Times New Roman"/>
+                <w:color w:val="000000"/>
+                <w:sz w:val="24"/>
+                <w:szCs w:val="24"/>
+              </w:rPr>
+              <w:t xml:space="preserve"> also downloads the bill in pdf format</w:t>
             </w:r>
             <w:r>
               <w:rPr>
@@ -4997,7 +5799,7 @@
                 <w:sz w:val="24"/>
                 <w:szCs w:val="24"/>
               </w:rPr>
-              <w:t>The customer shall be able to view previous(past) order history only his/her.</w:t>
+              <w:t>The customer shall be able to view previous(past) order history.</w:t>
             </w:r>
           </w:p>
         </w:tc>
@@ -5165,7 +5967,25 @@
                 <w:sz w:val="24"/>
                 <w:szCs w:val="24"/>
               </w:rPr>
-              <w:t>The delivery boy shall be able to see the order detail which order allocate to that delivery boy.</w:t>
+              <w:t xml:space="preserve">The delivery boy shall be able to see the order detail </w:t>
+            </w:r>
+            <w:r>
+              <w:rPr>
+                <w:rFonts w:ascii="Times New Roman" w:eastAsia="Cambria" w:hAnsi="Times New Roman" w:cs="Times New Roman"/>
+                <w:color w:val="000000"/>
+                <w:sz w:val="24"/>
+                <w:szCs w:val="24"/>
+              </w:rPr>
+              <w:t xml:space="preserve">and </w:t>
+            </w:r>
+            <w:r>
+              <w:rPr>
+                <w:rFonts w:ascii="Times New Roman" w:eastAsia="Cambria" w:hAnsi="Times New Roman" w:cs="Times New Roman"/>
+                <w:color w:val="000000"/>
+                <w:sz w:val="24"/>
+                <w:szCs w:val="24"/>
+              </w:rPr>
+              <w:t>which order allocate to that delivery boy.</w:t>
             </w:r>
           </w:p>
         </w:tc>
@@ -5415,6 +6235,65 @@
                 <w:szCs w:val="24"/>
               </w:rPr>
               <w:t>The system should be able to generate reports like:</w:t>
+            </w:r>
+          </w:p>
+          <w:p>
+            <w:pPr>
+              <w:numPr>
+                <w:ilvl w:val="0"/>
+                <w:numId w:val="1"/>
+              </w:numPr>
+              <w:tabs>
+                <w:tab w:val="left" w:pos="1140"/>
+              </w:tabs>
+              <w:spacing w:after="160" w:line="259" w:lineRule="auto"/>
+              <w:contextualSpacing/>
+              <w:jc w:val="both"/>
+              <w:rPr>
+                <w:rFonts w:ascii="Times New Roman" w:eastAsia="Calibri" w:hAnsi="Times New Roman" w:cs="Times New Roman"/>
+                <w:sz w:val="24"/>
+                <w:szCs w:val="24"/>
+              </w:rPr>
+            </w:pPr>
+            <w:r>
+              <w:rPr>
+                <w:rFonts w:ascii="Times New Roman" w:eastAsia="Calibri" w:hAnsi="Times New Roman" w:cs="Times New Roman"/>
+                <w:sz w:val="24"/>
+                <w:szCs w:val="24"/>
+              </w:rPr>
+              <w:t>C</w:t>
+            </w:r>
+            <w:r>
+              <w:rPr>
+                <w:rFonts w:ascii="Times New Roman" w:eastAsia="Calibri" w:hAnsi="Times New Roman" w:cs="Times New Roman"/>
+                <w:sz w:val="24"/>
+                <w:szCs w:val="24"/>
+              </w:rPr>
+              <w:t xml:space="preserve">ategories </w:t>
+            </w:r>
+            <w:r>
+              <w:rPr>
+                <w:rFonts w:ascii="Times New Roman" w:eastAsia="Calibri" w:hAnsi="Times New Roman" w:cs="Times New Roman"/>
+                <w:sz w:val="24"/>
+                <w:szCs w:val="24"/>
+              </w:rPr>
+              <w:t>of</w:t>
+            </w:r>
+            <w:r>
+              <w:rPr>
+                <w:rFonts w:ascii="Times New Roman" w:eastAsia="Calibri" w:hAnsi="Times New Roman" w:cs="Times New Roman"/>
+                <w:sz w:val="24"/>
+                <w:szCs w:val="24"/>
+              </w:rPr>
+              <w:t xml:space="preserve"> complaint</w:t>
+            </w:r>
+            <w:r>
+              <w:rPr>
+                <w:rFonts w:ascii="Times New Roman" w:eastAsia="Calibri" w:hAnsi="Times New Roman" w:cs="Times New Roman"/>
+                <w:sz w:val="24"/>
+                <w:szCs w:val="24"/>
+              </w:rPr>
+              <w:t>s</w:t>
             </w:r>
           </w:p>
           <w:p>
@@ -5441,15 +6320,7 @@
                 <w:sz w:val="24"/>
                 <w:szCs w:val="24"/>
               </w:rPr>
-              <w:t xml:space="preserve">Category wise </w:t>
-            </w:r>
-            <w:r>
-              <w:rPr>
-                <w:rFonts w:ascii="Times New Roman" w:eastAsia="Calibri" w:hAnsi="Times New Roman" w:cs="Times New Roman"/>
-                <w:sz w:val="24"/>
-                <w:szCs w:val="24"/>
-              </w:rPr>
-              <w:t>item</w:t>
+              <w:t>Wrong Item</w:t>
             </w:r>
           </w:p>
           <w:p>
@@ -5476,7 +6347,7 @@
                 <w:sz w:val="24"/>
                 <w:szCs w:val="24"/>
               </w:rPr>
-              <w:t>Details of all the customers</w:t>
+              <w:t>Missing Item</w:t>
             </w:r>
           </w:p>
           <w:p>
@@ -5503,13 +6374,77 @@
                 <w:sz w:val="24"/>
                 <w:szCs w:val="24"/>
               </w:rPr>
-              <w:t>Admin can see in their dashboard like:</w:t>
+              <w:t>Q</w:t>
+            </w:r>
+            <w:r>
+              <w:rPr>
+                <w:rFonts w:ascii="Times New Roman" w:eastAsia="Calibri" w:hAnsi="Times New Roman" w:cs="Times New Roman"/>
+                <w:sz w:val="24"/>
+                <w:szCs w:val="24"/>
+              </w:rPr>
+              <w:t>uality</w:t>
+            </w:r>
+            <w:r>
+              <w:rPr>
+                <w:rFonts w:ascii="Times New Roman" w:eastAsia="Calibri" w:hAnsi="Times New Roman" w:cs="Times New Roman"/>
+                <w:sz w:val="24"/>
+                <w:szCs w:val="24"/>
+              </w:rPr>
+              <w:t xml:space="preserve"> </w:t>
+            </w:r>
+            <w:r>
+              <w:rPr>
+                <w:rFonts w:ascii="Times New Roman" w:eastAsia="Calibri" w:hAnsi="Times New Roman" w:cs="Times New Roman"/>
+                <w:sz w:val="24"/>
+                <w:szCs w:val="24"/>
+              </w:rPr>
+              <w:t>&amp;</w:t>
+            </w:r>
+            <w:r>
+              <w:rPr>
+                <w:rFonts w:ascii="Times New Roman" w:eastAsia="Calibri" w:hAnsi="Times New Roman" w:cs="Times New Roman"/>
+                <w:sz w:val="24"/>
+                <w:szCs w:val="24"/>
+              </w:rPr>
+              <w:t xml:space="preserve"> </w:t>
+            </w:r>
+            <w:r>
+              <w:rPr>
+                <w:rFonts w:ascii="Times New Roman" w:eastAsia="Calibri" w:hAnsi="Times New Roman" w:cs="Times New Roman"/>
+                <w:sz w:val="24"/>
+                <w:szCs w:val="24"/>
+              </w:rPr>
+              <w:t>Q</w:t>
+            </w:r>
+            <w:r>
+              <w:rPr>
+                <w:rFonts w:ascii="Times New Roman" w:eastAsia="Calibri" w:hAnsi="Times New Roman" w:cs="Times New Roman"/>
+                <w:sz w:val="24"/>
+                <w:szCs w:val="24"/>
+              </w:rPr>
+              <w:t>uantity</w:t>
+            </w:r>
+            <w:r>
+              <w:rPr>
+                <w:rFonts w:ascii="Times New Roman" w:eastAsia="Calibri" w:hAnsi="Times New Roman" w:cs="Times New Roman"/>
+                <w:sz w:val="24"/>
+                <w:szCs w:val="24"/>
+              </w:rPr>
+              <w:t xml:space="preserve"> </w:t>
+            </w:r>
+            <w:r>
+              <w:rPr>
+                <w:rFonts w:ascii="Times New Roman" w:eastAsia="Calibri" w:hAnsi="Times New Roman" w:cs="Times New Roman"/>
+                <w:sz w:val="24"/>
+                <w:szCs w:val="24"/>
+              </w:rPr>
+              <w:t>Issues</w:t>
             </w:r>
           </w:p>
           <w:p>
             <w:pPr>
               <w:numPr>
-                <w:ilvl w:val="2"/>
+                <w:ilvl w:val="1"/>
                 <w:numId w:val="1"/>
               </w:numPr>
               <w:tabs>
@@ -5530,13 +6465,14 @@
                 <w:sz w:val="24"/>
                 <w:szCs w:val="24"/>
               </w:rPr>
-              <w:t>Total sales-wise (last week, month, year)</w:t>
+              <w:lastRenderedPageBreak/>
+              <w:t>Package Spillage</w:t>
             </w:r>
           </w:p>
           <w:p>
             <w:pPr>
               <w:numPr>
-                <w:ilvl w:val="2"/>
+                <w:ilvl w:val="1"/>
                 <w:numId w:val="1"/>
               </w:numPr>
               <w:tabs>
@@ -5557,29 +6493,13 @@
                 <w:sz w:val="24"/>
                 <w:szCs w:val="24"/>
               </w:rPr>
-              <w:t xml:space="preserve">Most </w:t>
-            </w:r>
-            <w:r>
-              <w:rPr>
-                <w:rFonts w:ascii="Times New Roman" w:eastAsia="Calibri" w:hAnsi="Times New Roman" w:cs="Times New Roman"/>
-                <w:sz w:val="24"/>
-                <w:szCs w:val="24"/>
-              </w:rPr>
-              <w:t>sales</w:t>
-            </w:r>
-            <w:r>
-              <w:rPr>
-                <w:rFonts w:ascii="Times New Roman" w:eastAsia="Calibri" w:hAnsi="Times New Roman" w:cs="Times New Roman"/>
-                <w:sz w:val="24"/>
-                <w:szCs w:val="24"/>
-              </w:rPr>
-              <w:t xml:space="preserve"> dish</w:t>
+              <w:t>Late Delivery</w:t>
             </w:r>
           </w:p>
           <w:p>
             <w:pPr>
               <w:numPr>
-                <w:ilvl w:val="2"/>
+                <w:ilvl w:val="0"/>
                 <w:numId w:val="1"/>
               </w:numPr>
               <w:tabs>
@@ -5600,7 +6520,34 @@
                 <w:sz w:val="24"/>
                 <w:szCs w:val="24"/>
               </w:rPr>
-              <w:t>Most active user</w:t>
+              <w:t>Accepted Orders</w:t>
+            </w:r>
+          </w:p>
+          <w:p>
+            <w:pPr>
+              <w:numPr>
+                <w:ilvl w:val="0"/>
+                <w:numId w:val="1"/>
+              </w:numPr>
+              <w:tabs>
+                <w:tab w:val="left" w:pos="1140"/>
+              </w:tabs>
+              <w:spacing w:after="160" w:line="259" w:lineRule="auto"/>
+              <w:contextualSpacing/>
+              <w:jc w:val="both"/>
+              <w:rPr>
+                <w:rFonts w:ascii="Times New Roman" w:eastAsia="Calibri" w:hAnsi="Times New Roman" w:cs="Times New Roman"/>
+                <w:sz w:val="24"/>
+                <w:szCs w:val="24"/>
+              </w:rPr>
+            </w:pPr>
+            <w:r>
+              <w:rPr>
+                <w:rFonts w:ascii="Times New Roman" w:eastAsia="Calibri" w:hAnsi="Times New Roman" w:cs="Times New Roman"/>
+                <w:sz w:val="24"/>
+                <w:szCs w:val="24"/>
+              </w:rPr>
+              <w:t>Canceled Orders</w:t>
             </w:r>
           </w:p>
           <w:p>
@@ -5637,6 +6584,7 @@
       </w:pPr>
     </w:p>
     <w:sectPr>
+      <w:footerReference w:type="default" r:id="rId8"/>
       <w:pgSz w:w="11906" w:h="16838"/>
       <w:pgMar w:top="720" w:right="720" w:bottom="720" w:left="720" w:header="708" w:footer="708" w:gutter="0"/>
       <w:pgBorders w:offsetFrom="page">
@@ -5650,6 +6598,76 @@
     </w:sectPr>
   </w:body>
 </w:document>
+</file>
+
+<file path=word/endnotes.xml><?xml version="1.0" encoding="utf-8"?>
+<w:endnotes xmlns:wpc="http://schemas.microsoft.com/office/word/2010/wordprocessingCanvas" xmlns:cx="http://schemas.microsoft.com/office/drawing/2014/chartex" xmlns:cx1="http://schemas.microsoft.com/office/drawing/2015/9/8/chartex" xmlns:cx2="http://schemas.microsoft.com/office/drawing/2015/10/21/chartex" xmlns:cx3="http://schemas.microsoft.com/office/drawing/2016/5/9/chartex" xmlns:cx4="http://schemas.microsoft.com/office/drawing/2016/5/10/chartex" xmlns:cx5="http://schemas.microsoft.com/office/drawing/2016/5/11/chartex" xmlns:cx6="http://schemas.microsoft.com/office/drawing/2016/5/12/chartex" xmlns:cx7="http://schemas.microsoft.com/office/drawing/2016/5/13/chartex" xmlns:cx8="http://schemas.microsoft.com/office/drawing/2016/5/14/chartex" xmlns:mc="http://schemas.openxmlformats.org/markup-compatibility/2006" xmlns:aink="http://schemas.microsoft.com/office/drawing/2016/ink" xmlns:am3d="http://schemas.microsoft.com/office/drawing/2017/model3d" xmlns:o="urn:schemas-microsoft-com:office:office" xmlns:oel="http://schemas.microsoft.com/office/2019/extlst" xmlns:r="http://schemas.openxmlformats.org/officeDocument/2006/relationships" xmlns:m="http://schemas.openxmlformats.org/officeDocument/2006/math" xmlns:v="urn:schemas-microsoft-com:vml" xmlns:wp14="http://schemas.microsoft.com/office/word/2010/wordprocessingDrawing" xmlns:wp="http://schemas.openxmlformats.org/drawingml/2006/wordprocessingDrawing" xmlns:w10="urn:schemas-microsoft-com:office:word" xmlns:w="http://schemas.openxmlformats.org/wordprocessingml/2006/main" xmlns:w14="http://schemas.microsoft.com/office/word/2010/wordml" xmlns:w15="http://schemas.microsoft.com/office/word/2012/wordml" xmlns:w16cex="http://schemas.microsoft.com/office/word/2018/wordml/cex" xmlns:w16cid="http://schemas.microsoft.com/office/word/2016/wordml/cid" xmlns:w16="http://schemas.microsoft.com/office/word/2018/wordml" xmlns:w16sdtdh="http://schemas.microsoft.com/office/word/2020/wordml/sdtdatahash" xmlns:w16se="http://schemas.microsoft.com/office/word/2015/wordml/symex" xmlns:wpg="http://schemas.microsoft.com/office/word/2010/wordprocessingGroup" xmlns:wpi="http://schemas.microsoft.com/office/word/2010/wordprocessingInk" xmlns:wne="http://schemas.microsoft.com/office/word/2006/wordml" xmlns:wps="http://schemas.microsoft.com/office/word/2010/wordprocessingShape" mc:Ignorable="w14 w15 w16se w16cid w16 w16cex w16sdtdh wp14">
+  <w:endnote w:type="separator" w:id="-1">
+    <w:p>
+      <w:pPr>
+        <w:spacing w:after="0" w:line="240" w:lineRule="auto"/>
+      </w:pPr>
+      <w:r>
+        <w:separator/>
+      </w:r>
+    </w:p>
+  </w:endnote>
+  <w:endnote w:type="continuationSeparator" w:id="0">
+    <w:p>
+      <w:pPr>
+        <w:spacing w:after="0" w:line="240" w:lineRule="auto"/>
+      </w:pPr>
+      <w:r>
+        <w:continuationSeparator/>
+      </w:r>
+    </w:p>
+  </w:endnote>
+</w:endnotes>
+</file>
+
+<file path=word/footer1.xml><?xml version="1.0" encoding="utf-8"?>
+<w:ftr xmlns:wpc="http://schemas.microsoft.com/office/word/2010/wordprocessingCanvas" xmlns:cx="http://schemas.microsoft.com/office/drawing/2014/chartex" xmlns:cx1="http://schemas.microsoft.com/office/drawing/2015/9/8/chartex" xmlns:cx2="http://schemas.microsoft.com/office/drawing/2015/10/21/chartex" xmlns:cx3="http://schemas.microsoft.com/office/drawing/2016/5/9/chartex" xmlns:cx4="http://schemas.microsoft.com/office/drawing/2016/5/10/chartex" xmlns:cx5="http://schemas.microsoft.com/office/drawing/2016/5/11/chartex" xmlns:cx6="http://schemas.microsoft.com/office/drawing/2016/5/12/chartex" xmlns:cx7="http://schemas.microsoft.com/office/drawing/2016/5/13/chartex" xmlns:cx8="http://schemas.microsoft.com/office/drawing/2016/5/14/chartex" xmlns:mc="http://schemas.openxmlformats.org/markup-compatibility/2006" xmlns:aink="http://schemas.microsoft.com/office/drawing/2016/ink" xmlns:am3d="http://schemas.microsoft.com/office/drawing/2017/model3d" xmlns:o="urn:schemas-microsoft-com:office:office" xmlns:oel="http://schemas.microsoft.com/office/2019/extlst" xmlns:r="http://schemas.openxmlformats.org/officeDocument/2006/relationships" xmlns:m="http://schemas.openxmlformats.org/officeDocument/2006/math" xmlns:v="urn:schemas-microsoft-com:vml" xmlns:wp14="http://schemas.microsoft.com/office/word/2010/wordprocessingDrawing" xmlns:wp="http://schemas.openxmlformats.org/drawingml/2006/wordprocessingDrawing" xmlns:w10="urn:schemas-microsoft-com:office:word" xmlns:w="http://schemas.openxmlformats.org/wordprocessingml/2006/main" xmlns:w14="http://schemas.microsoft.com/office/word/2010/wordml" xmlns:w15="http://schemas.microsoft.com/office/word/2012/wordml" xmlns:w16cex="http://schemas.microsoft.com/office/word/2018/wordml/cex" xmlns:w16cid="http://schemas.microsoft.com/office/word/2016/wordml/cid" xmlns:w16="http://schemas.microsoft.com/office/word/2018/wordml" xmlns:w16sdtdh="http://schemas.microsoft.com/office/word/2020/wordml/sdtdatahash" xmlns:w16se="http://schemas.microsoft.com/office/word/2015/wordml/symex" xmlns:wpg="http://schemas.microsoft.com/office/word/2010/wordprocessingGroup" xmlns:wpi="http://schemas.microsoft.com/office/word/2010/wordprocessingInk" xmlns:wne="http://schemas.microsoft.com/office/word/2006/wordml" xmlns:wps="http://schemas.microsoft.com/office/word/2010/wordprocessingShape" mc:Ignorable="w14 w15 w16se w16cid w16 w16cex w16sdtdh wp14">
+  <w:p>
+    <w:pPr>
+      <w:pStyle w:val="Footer"/>
+      <w:jc w:val="right"/>
+      <w:rPr>
+        <w:lang w:val="en-IN"/>
+      </w:rPr>
+    </w:pPr>
+    <w:r>
+      <w:rPr>
+        <w:lang w:val="en-IN"/>
+      </w:rPr>
+      <w:t>201906100110032 And 201906100110015</w:t>
+    </w:r>
+  </w:p>
+</w:ftr>
+</file>
+
+<file path=word/footnotes.xml><?xml version="1.0" encoding="utf-8"?>
+<w:footnotes xmlns:wpc="http://schemas.microsoft.com/office/word/2010/wordprocessingCanvas" xmlns:cx="http://schemas.microsoft.com/office/drawing/2014/chartex" xmlns:cx1="http://schemas.microsoft.com/office/drawing/2015/9/8/chartex" xmlns:cx2="http://schemas.microsoft.com/office/drawing/2015/10/21/chartex" xmlns:cx3="http://schemas.microsoft.com/office/drawing/2016/5/9/chartex" xmlns:cx4="http://schemas.microsoft.com/office/drawing/2016/5/10/chartex" xmlns:cx5="http://schemas.microsoft.com/office/drawing/2016/5/11/chartex" xmlns:cx6="http://schemas.microsoft.com/office/drawing/2016/5/12/chartex" xmlns:cx7="http://schemas.microsoft.com/office/drawing/2016/5/13/chartex" xmlns:cx8="http://schemas.microsoft.com/office/drawing/2016/5/14/chartex" xmlns:mc="http://schemas.openxmlformats.org/markup-compatibility/2006" xmlns:aink="http://schemas.microsoft.com/office/drawing/2016/ink" xmlns:am3d="http://schemas.microsoft.com/office/drawing/2017/model3d" xmlns:o="urn:schemas-microsoft-com:office:office" xmlns:oel="http://schemas.microsoft.com/office/2019/extlst" xmlns:r="http://schemas.openxmlformats.org/officeDocument/2006/relationships" xmlns:m="http://schemas.openxmlformats.org/officeDocument/2006/math" xmlns:v="urn:schemas-microsoft-com:vml" xmlns:wp14="http://schemas.microsoft.com/office/word/2010/wordprocessingDrawing" xmlns:wp="http://schemas.openxmlformats.org/drawingml/2006/wordprocessingDrawing" xmlns:w10="urn:schemas-microsoft-com:office:word" xmlns:w="http://schemas.openxmlformats.org/wordprocessingml/2006/main" xmlns:w14="http://schemas.microsoft.com/office/word/2010/wordml" xmlns:w15="http://schemas.microsoft.com/office/word/2012/wordml" xmlns:w16cex="http://schemas.microsoft.com/office/word/2018/wordml/cex" xmlns:w16cid="http://schemas.microsoft.com/office/word/2016/wordml/cid" xmlns:w16="http://schemas.microsoft.com/office/word/2018/wordml" xmlns:w16sdtdh="http://schemas.microsoft.com/office/word/2020/wordml/sdtdatahash" xmlns:w16se="http://schemas.microsoft.com/office/word/2015/wordml/symex" xmlns:wpg="http://schemas.microsoft.com/office/word/2010/wordprocessingGroup" xmlns:wpi="http://schemas.microsoft.com/office/word/2010/wordprocessingInk" xmlns:wne="http://schemas.microsoft.com/office/word/2006/wordml" xmlns:wps="http://schemas.microsoft.com/office/word/2010/wordprocessingShape" mc:Ignorable="w14 w15 w16se w16cid w16 w16cex w16sdtdh wp14">
+  <w:footnote w:type="separator" w:id="-1">
+    <w:p>
+      <w:pPr>
+        <w:spacing w:after="0" w:line="240" w:lineRule="auto"/>
+      </w:pPr>
+      <w:r>
+        <w:separator/>
+      </w:r>
+    </w:p>
+  </w:footnote>
+  <w:footnote w:type="continuationSeparator" w:id="0">
+    <w:p>
+      <w:pPr>
+        <w:spacing w:after="0" w:line="240" w:lineRule="auto"/>
+      </w:pPr>
+      <w:r>
+        <w:continuationSeparator/>
+      </w:r>
+    </w:p>
+  </w:footnote>
+</w:footnotes>
 </file>
 
 <file path=word/numbering.xml><?xml version="1.0" encoding="utf-8"?>
@@ -6258,6 +7276,91 @@
       <w:rFonts w:ascii="Caladea" w:eastAsia="Caladea" w:hAnsi="Caladea" w:cs="Caladea"/>
     </w:rPr>
   </w:style>
+  <w:style w:type="paragraph" w:styleId="Title">
+    <w:name w:val="Title"/>
+    <w:basedOn w:val="Normal"/>
+    <w:next w:val="Normal"/>
+    <w:link w:val="TitleChar"/>
+    <w:uiPriority w:val="10"/>
+    <w:qFormat/>
+    <w:rsid w:val="00E9331A"/>
+    <w:pPr>
+      <w:spacing w:after="0" w:line="240" w:lineRule="auto"/>
+      <w:contextualSpacing/>
+    </w:pPr>
+    <w:rPr>
+      <w:rFonts w:asciiTheme="majorHAnsi" w:eastAsiaTheme="majorEastAsia" w:hAnsiTheme="majorHAnsi" w:cstheme="majorBidi"/>
+      <w:spacing w:val="-10"/>
+      <w:kern w:val="28"/>
+      <w:sz w:val="56"/>
+      <w:szCs w:val="56"/>
+    </w:rPr>
+  </w:style>
+  <w:style w:type="character" w:customStyle="1" w:styleId="TitleChar">
+    <w:name w:val="Title Char"/>
+    <w:basedOn w:val="DefaultParagraphFont"/>
+    <w:link w:val="Title"/>
+    <w:uiPriority w:val="10"/>
+    <w:rsid w:val="00E9331A"/>
+    <w:rPr>
+      <w:rFonts w:asciiTheme="majorHAnsi" w:eastAsiaTheme="majorEastAsia" w:hAnsiTheme="majorHAnsi" w:cstheme="majorBidi"/>
+      <w:spacing w:val="-10"/>
+      <w:kern w:val="28"/>
+      <w:sz w:val="56"/>
+      <w:szCs w:val="56"/>
+      <w:lang w:val="en-US"/>
+    </w:rPr>
+  </w:style>
+  <w:style w:type="paragraph" w:styleId="Header">
+    <w:name w:val="header"/>
+    <w:basedOn w:val="Normal"/>
+    <w:link w:val="HeaderChar"/>
+    <w:uiPriority w:val="99"/>
+    <w:unhideWhenUsed/>
+    <w:rsid w:val="009E64E0"/>
+    <w:pPr>
+      <w:tabs>
+        <w:tab w:val="center" w:pos="4513"/>
+        <w:tab w:val="right" w:pos="9026"/>
+      </w:tabs>
+      <w:spacing w:after="0" w:line="240" w:lineRule="auto"/>
+    </w:pPr>
+  </w:style>
+  <w:style w:type="character" w:customStyle="1" w:styleId="HeaderChar">
+    <w:name w:val="Header Char"/>
+    <w:basedOn w:val="DefaultParagraphFont"/>
+    <w:link w:val="Header"/>
+    <w:uiPriority w:val="99"/>
+    <w:rsid w:val="009E64E0"/>
+    <w:rPr>
+      <w:lang w:val="en-US"/>
+    </w:rPr>
+  </w:style>
+  <w:style w:type="paragraph" w:styleId="Footer">
+    <w:name w:val="footer"/>
+    <w:basedOn w:val="Normal"/>
+    <w:link w:val="FooterChar"/>
+    <w:uiPriority w:val="99"/>
+    <w:unhideWhenUsed/>
+    <w:rsid w:val="009E64E0"/>
+    <w:pPr>
+      <w:tabs>
+        <w:tab w:val="center" w:pos="4513"/>
+        <w:tab w:val="right" w:pos="9026"/>
+      </w:tabs>
+      <w:spacing w:after="0" w:line="240" w:lineRule="auto"/>
+    </w:pPr>
+  </w:style>
+  <w:style w:type="character" w:customStyle="1" w:styleId="FooterChar">
+    <w:name w:val="Footer Char"/>
+    <w:basedOn w:val="DefaultParagraphFont"/>
+    <w:link w:val="Footer"/>
+    <w:uiPriority w:val="99"/>
+    <w:rsid w:val="009E64E0"/>
+    <w:rPr>
+      <w:lang w:val="en-US"/>
+    </w:rPr>
+  </w:style>
 </w:styles>
 </file>
 

</xml_diff>

<commit_message>
Final Changes in the IRD Document
</commit_message>
<xml_diff>
--- a/Document/SRS/IRD Document/IRD_Documnet.docx
+++ b/Document/SRS/IRD Document/IRD_Documnet.docx
@@ -1443,7 +1443,7 @@
                 <w:sz w:val="24"/>
                 <w:szCs w:val="24"/>
               </w:rPr>
-              <w:t>Support</w:t>
+              <w:t>Help</w:t>
             </w:r>
             <w:r>
               <w:rPr>
@@ -1481,26 +1481,26 @@
               <w:jc w:val="both"/>
               <w:rPr>
                 <w:rFonts w:ascii="Times New Roman" w:hAnsi="Times New Roman" w:cs="Times New Roman"/>
-                <w:color w:val="000000"/>
-                <w:sz w:val="24"/>
-                <w:szCs w:val="24"/>
-              </w:rPr>
-            </w:pPr>
-            <w:r>
-              <w:rPr>
-                <w:rFonts w:ascii="Times New Roman" w:hAnsi="Times New Roman" w:cs="Times New Roman"/>
-                <w:color w:val="000000"/>
-                <w:sz w:val="24"/>
-                <w:szCs w:val="24"/>
+                <w:sz w:val="24"/>
+                <w:szCs w:val="24"/>
+                <w:highlight w:val="yellow"/>
+              </w:rPr>
+            </w:pPr>
+            <w:r>
+              <w:rPr>
+                <w:rFonts w:ascii="Times New Roman" w:hAnsi="Times New Roman" w:cs="Times New Roman"/>
+                <w:sz w:val="24"/>
+                <w:szCs w:val="24"/>
+                <w:highlight w:val="yellow"/>
               </w:rPr>
               <w:t>Req #</w:t>
             </w:r>
             <w:r>
               <w:rPr>
                 <w:rFonts w:ascii="Times New Roman" w:hAnsi="Times New Roman" w:cs="Times New Roman"/>
-                <w:color w:val="000000"/>
-                <w:sz w:val="24"/>
-                <w:szCs w:val="24"/>
+                <w:sz w:val="24"/>
+                <w:szCs w:val="24"/>
+                <w:highlight w:val="yellow"/>
               </w:rPr>
               <w:t>7</w:t>
             </w:r>
@@ -1524,62 +1524,53 @@
               <w:jc w:val="both"/>
               <w:rPr>
                 <w:rFonts w:ascii="Times New Roman" w:eastAsia="Cambria" w:hAnsi="Times New Roman" w:cs="Times New Roman"/>
-                <w:color w:val="000000"/>
-                <w:sz w:val="24"/>
-                <w:szCs w:val="24"/>
-              </w:rPr>
-            </w:pPr>
-            <w:r>
-              <w:rPr>
-                <w:rFonts w:ascii="Times New Roman" w:eastAsia="Cambria" w:hAnsi="Times New Roman" w:cs="Times New Roman"/>
-                <w:color w:val="000000"/>
-                <w:sz w:val="24"/>
-                <w:szCs w:val="24"/>
-              </w:rPr>
-              <w:t>The admin shall be able to</w:t>
-            </w:r>
-            <w:r>
-              <w:rPr>
-                <w:rFonts w:ascii="Times New Roman" w:eastAsia="Cambria" w:hAnsi="Times New Roman" w:cs="Times New Roman"/>
-                <w:color w:val="000000"/>
-                <w:sz w:val="24"/>
-                <w:szCs w:val="24"/>
-              </w:rPr>
-              <w:t xml:space="preserve"> </w:t>
-            </w:r>
-            <w:r>
-              <w:rPr>
-                <w:rFonts w:ascii="Times New Roman" w:eastAsia="Cambria" w:hAnsi="Times New Roman" w:cs="Times New Roman"/>
-                <w:color w:val="000000"/>
-                <w:sz w:val="24"/>
-                <w:szCs w:val="24"/>
+                <w:sz w:val="24"/>
+                <w:szCs w:val="24"/>
+                <w:highlight w:val="yellow"/>
+              </w:rPr>
+            </w:pPr>
+            <w:r>
+              <w:rPr>
+                <w:rFonts w:ascii="Times New Roman" w:eastAsia="Cambria" w:hAnsi="Times New Roman" w:cs="Times New Roman"/>
+                <w:sz w:val="24"/>
+                <w:szCs w:val="24"/>
+                <w:highlight w:val="yellow"/>
+              </w:rPr>
+              <w:t xml:space="preserve">The admin shall be able to </w:t>
+            </w:r>
+            <w:r>
+              <w:rPr>
+                <w:rFonts w:ascii="Times New Roman" w:eastAsia="Cambria" w:hAnsi="Times New Roman" w:cs="Times New Roman"/>
+                <w:sz w:val="24"/>
+                <w:szCs w:val="24"/>
+                <w:highlight w:val="yellow"/>
               </w:rPr>
               <w:t xml:space="preserve">manage </w:t>
             </w:r>
             <w:r>
               <w:rPr>
                 <w:rFonts w:ascii="Times New Roman" w:eastAsia="Cambria" w:hAnsi="Times New Roman" w:cs="Times New Roman"/>
-                <w:color w:val="000000"/>
-                <w:sz w:val="24"/>
-                <w:szCs w:val="24"/>
+                <w:sz w:val="24"/>
+                <w:szCs w:val="24"/>
+                <w:highlight w:val="yellow"/>
               </w:rPr>
               <w:t xml:space="preserve">the </w:t>
             </w:r>
             <w:r>
               <w:rPr>
                 <w:rFonts w:ascii="Times New Roman" w:eastAsia="Cambria" w:hAnsi="Times New Roman" w:cs="Times New Roman"/>
-                <w:color w:val="000000"/>
-                <w:sz w:val="24"/>
-                <w:szCs w:val="24"/>
+                <w:sz w:val="24"/>
+                <w:szCs w:val="24"/>
+                <w:highlight w:val="yellow"/>
               </w:rPr>
               <w:t>Wishlist</w:t>
             </w:r>
             <w:r>
               <w:rPr>
                 <w:rFonts w:ascii="Times New Roman" w:eastAsia="Cambria" w:hAnsi="Times New Roman" w:cs="Times New Roman"/>
-                <w:color w:val="000000"/>
-                <w:sz w:val="24"/>
-                <w:szCs w:val="24"/>
+                <w:sz w:val="24"/>
+                <w:szCs w:val="24"/>
+                <w:highlight w:val="yellow"/>
               </w:rPr>
               <w:t>.</w:t>
             </w:r>
@@ -1961,31 +1952,31 @@
             <w:pPr>
               <w:pStyle w:val="TableParagraph"/>
               <w:ind w:left="0"/>
-              <w:jc w:val="both"/>
-              <w:rPr>
-                <w:rFonts w:ascii="Times New Roman" w:hAnsi="Times New Roman" w:cs="Times New Roman"/>
-                <w:color w:val="000000"/>
-                <w:sz w:val="24"/>
-                <w:szCs w:val="24"/>
-              </w:rPr>
-            </w:pPr>
-            <w:r>
-              <w:rPr>
-                <w:rFonts w:ascii="Times New Roman" w:hAnsi="Times New Roman" w:cs="Times New Roman"/>
-                <w:color w:val="000000"/>
-                <w:sz w:val="24"/>
-                <w:szCs w:val="24"/>
-              </w:rPr>
-              <w:t xml:space="preserve">  Req #1</w:t>
-            </w:r>
-            <w:r>
-              <w:rPr>
-                <w:rFonts w:ascii="Times New Roman" w:hAnsi="Times New Roman" w:cs="Times New Roman"/>
-                <w:color w:val="000000"/>
-                <w:sz w:val="24"/>
-                <w:szCs w:val="24"/>
-              </w:rPr>
-              <w:t>2</w:t>
+              <w:jc w:val="center"/>
+              <w:rPr>
+                <w:rFonts w:ascii="Times New Roman" w:hAnsi="Times New Roman" w:cs="Times New Roman"/>
+                <w:color w:val="000000"/>
+                <w:sz w:val="24"/>
+                <w:szCs w:val="24"/>
+              </w:rPr>
+            </w:pPr>
+            <w:r>
+              <w:rPr>
+                <w:rFonts w:ascii="Times New Roman" w:hAnsi="Times New Roman" w:cs="Times New Roman"/>
+                <w:color w:val="000000"/>
+                <w:sz w:val="24"/>
+                <w:szCs w:val="24"/>
+              </w:rPr>
+              <w:t>Req #1</w:t>
+            </w:r>
+            <w:r>
+              <w:rPr>
+                <w:rFonts w:ascii="Times New Roman" w:hAnsi="Times New Roman" w:cs="Times New Roman"/>
+                <w:color w:val="000000"/>
+                <w:sz w:val="24"/>
+                <w:szCs w:val="24"/>
+              </w:rPr>
+              <w:t>1</w:t>
             </w:r>
           </w:p>
         </w:tc>
@@ -2026,7 +2017,15 @@
                 <w:sz w:val="24"/>
                 <w:szCs w:val="24"/>
               </w:rPr>
-              <w:t>view the invoice and download the pdf.</w:t>
+              <w:t>manage</w:t>
+            </w:r>
+            <w:r>
+              <w:rPr>
+                <w:rFonts w:ascii="Times New Roman" w:hAnsi="Times New Roman" w:cs="Times New Roman"/>
+                <w:sz w:val="24"/>
+                <w:szCs w:val="24"/>
+              </w:rPr>
+              <w:t xml:space="preserve"> complain.</w:t>
             </w:r>
           </w:p>
         </w:tc>
@@ -2051,31 +2050,31 @@
             <w:pPr>
               <w:pStyle w:val="TableParagraph"/>
               <w:ind w:left="0"/>
-              <w:jc w:val="both"/>
-              <w:rPr>
-                <w:rFonts w:ascii="Times New Roman" w:hAnsi="Times New Roman" w:cs="Times New Roman"/>
-                <w:color w:val="000000"/>
-                <w:sz w:val="24"/>
-                <w:szCs w:val="24"/>
-              </w:rPr>
-            </w:pPr>
-            <w:r>
-              <w:rPr>
-                <w:rFonts w:ascii="Times New Roman" w:hAnsi="Times New Roman" w:cs="Times New Roman"/>
-                <w:color w:val="000000"/>
-                <w:sz w:val="24"/>
-                <w:szCs w:val="24"/>
-              </w:rPr>
-              <w:t xml:space="preserve">  Req #1</w:t>
-            </w:r>
-            <w:r>
-              <w:rPr>
-                <w:rFonts w:ascii="Times New Roman" w:hAnsi="Times New Roman" w:cs="Times New Roman"/>
-                <w:color w:val="000000"/>
-                <w:sz w:val="24"/>
-                <w:szCs w:val="24"/>
-              </w:rPr>
-              <w:t>3</w:t>
+              <w:jc w:val="center"/>
+              <w:rPr>
+                <w:rFonts w:ascii="Times New Roman" w:hAnsi="Times New Roman" w:cs="Times New Roman"/>
+                <w:color w:val="000000"/>
+                <w:sz w:val="24"/>
+                <w:szCs w:val="24"/>
+              </w:rPr>
+            </w:pPr>
+            <w:r>
+              <w:rPr>
+                <w:rFonts w:ascii="Times New Roman" w:hAnsi="Times New Roman" w:cs="Times New Roman"/>
+                <w:color w:val="000000"/>
+                <w:sz w:val="24"/>
+                <w:szCs w:val="24"/>
+              </w:rPr>
+              <w:t>Req #1</w:t>
+            </w:r>
+            <w:r>
+              <w:rPr>
+                <w:rFonts w:ascii="Times New Roman" w:hAnsi="Times New Roman" w:cs="Times New Roman"/>
+                <w:color w:val="000000"/>
+                <w:sz w:val="24"/>
+                <w:szCs w:val="24"/>
+              </w:rPr>
+              <w:t>2</w:t>
             </w:r>
           </w:p>
         </w:tc>
@@ -2108,39 +2107,31 @@
                 <w:sz w:val="24"/>
                 <w:szCs w:val="24"/>
               </w:rPr>
-              <w:t xml:space="preserve">The </w:t>
-            </w:r>
-            <w:r>
-              <w:rPr>
-                <w:rFonts w:ascii="Times New Roman" w:hAnsi="Times New Roman" w:cs="Times New Roman"/>
-                <w:sz w:val="24"/>
-                <w:szCs w:val="24"/>
-              </w:rPr>
-              <w:t>partner</w:t>
-            </w:r>
-            <w:r>
-              <w:rPr>
-                <w:rFonts w:ascii="Times New Roman" w:hAnsi="Times New Roman" w:cs="Times New Roman"/>
-                <w:sz w:val="24"/>
-                <w:szCs w:val="24"/>
-              </w:rPr>
-              <w:t xml:space="preserve"> shall be able to login in</w:t>
-            </w:r>
-            <w:r>
-              <w:rPr>
-                <w:rFonts w:ascii="Times New Roman" w:hAnsi="Times New Roman" w:cs="Times New Roman"/>
-                <w:sz w:val="24"/>
-                <w:szCs w:val="24"/>
-              </w:rPr>
-              <w:t xml:space="preserve">to </w:t>
-            </w:r>
-            <w:r>
-              <w:rPr>
-                <w:rFonts w:ascii="Times New Roman" w:hAnsi="Times New Roman" w:cs="Times New Roman"/>
-                <w:sz w:val="24"/>
-                <w:szCs w:val="24"/>
-              </w:rPr>
-              <w:t>the system.</w:t>
+              <w:t xml:space="preserve">The admin shall be able to </w:t>
+            </w:r>
+            <w:r>
+              <w:rPr>
+                <w:rFonts w:ascii="Times New Roman" w:hAnsi="Times New Roman" w:cs="Times New Roman"/>
+                <w:sz w:val="24"/>
+                <w:szCs w:val="24"/>
+              </w:rPr>
+              <w:t xml:space="preserve">manage </w:t>
+            </w:r>
+            <w:r>
+              <w:rPr>
+                <w:rFonts w:ascii="Times New Roman" w:hAnsi="Times New Roman" w:cs="Times New Roman"/>
+                <w:sz w:val="24"/>
+                <w:szCs w:val="24"/>
+              </w:rPr>
+              <w:t>r</w:t>
+            </w:r>
+            <w:r>
+              <w:rPr>
+                <w:rFonts w:ascii="Times New Roman" w:hAnsi="Times New Roman" w:cs="Times New Roman"/>
+                <w:sz w:val="24"/>
+                <w:szCs w:val="24"/>
+              </w:rPr>
+              <w:t>eferral amount.</w:t>
             </w:r>
           </w:p>
         </w:tc>
@@ -2180,16 +2171,7 @@
                 <w:sz w:val="24"/>
                 <w:szCs w:val="24"/>
               </w:rPr>
-              <w:t xml:space="preserve">  Req #1</w:t>
-            </w:r>
-            <w:r>
-              <w:rPr>
-                <w:rFonts w:ascii="Times New Roman" w:hAnsi="Times New Roman" w:cs="Times New Roman"/>
-                <w:color w:val="000000"/>
-                <w:sz w:val="24"/>
-                <w:szCs w:val="24"/>
-              </w:rPr>
-              <w:t>4</w:t>
+              <w:t xml:space="preserve">  Req #12</w:t>
             </w:r>
           </w:p>
         </w:tc>
@@ -2214,111 +2196,24 @@
                 <w:rFonts w:ascii="Times New Roman" w:hAnsi="Times New Roman" w:cs="Times New Roman"/>
                 <w:sz w:val="24"/>
                 <w:szCs w:val="24"/>
-              </w:rPr>
-            </w:pPr>
-            <w:r>
-              <w:rPr>
-                <w:rFonts w:ascii="Times New Roman" w:hAnsi="Times New Roman" w:cs="Times New Roman"/>
-                <w:sz w:val="24"/>
-                <w:szCs w:val="24"/>
-              </w:rPr>
-              <w:t xml:space="preserve">The </w:t>
-            </w:r>
-            <w:r>
-              <w:rPr>
-                <w:rFonts w:ascii="Times New Roman" w:hAnsi="Times New Roman" w:cs="Times New Roman"/>
-                <w:sz w:val="24"/>
-                <w:szCs w:val="24"/>
-              </w:rPr>
-              <w:t>partner</w:t>
-            </w:r>
-            <w:r>
-              <w:rPr>
-                <w:rFonts w:ascii="Times New Roman" w:hAnsi="Times New Roman" w:cs="Times New Roman"/>
-                <w:sz w:val="24"/>
-                <w:szCs w:val="24"/>
-              </w:rPr>
-              <w:t xml:space="preserve"> shall be able </w:t>
-            </w:r>
-            <w:r>
-              <w:rPr>
-                <w:rFonts w:ascii="Times New Roman" w:hAnsi="Times New Roman" w:cs="Times New Roman"/>
-                <w:sz w:val="24"/>
-                <w:szCs w:val="24"/>
-              </w:rPr>
-              <w:t xml:space="preserve">to </w:t>
-            </w:r>
-            <w:r>
-              <w:rPr>
-                <w:rFonts w:ascii="Times New Roman" w:hAnsi="Times New Roman" w:cs="Times New Roman"/>
-                <w:sz w:val="24"/>
-                <w:szCs w:val="24"/>
-              </w:rPr>
-              <w:t>see orders details like (new order</w:t>
-            </w:r>
-            <w:r>
-              <w:rPr>
-                <w:rFonts w:ascii="Times New Roman" w:hAnsi="Times New Roman" w:cs="Times New Roman"/>
-                <w:sz w:val="24"/>
-                <w:szCs w:val="24"/>
-              </w:rPr>
-              <w:t>s</w:t>
-            </w:r>
-            <w:r>
-              <w:rPr>
-                <w:rFonts w:ascii="Times New Roman" w:hAnsi="Times New Roman" w:cs="Times New Roman"/>
-                <w:sz w:val="24"/>
-                <w:szCs w:val="24"/>
-              </w:rPr>
-              <w:t>, preparing order</w:t>
-            </w:r>
-            <w:r>
-              <w:rPr>
-                <w:rFonts w:ascii="Times New Roman" w:hAnsi="Times New Roman" w:cs="Times New Roman"/>
-                <w:sz w:val="24"/>
-                <w:szCs w:val="24"/>
-              </w:rPr>
-              <w:t>s</w:t>
-            </w:r>
-            <w:r>
-              <w:rPr>
-                <w:rFonts w:ascii="Times New Roman" w:hAnsi="Times New Roman" w:cs="Times New Roman"/>
-                <w:sz w:val="24"/>
-                <w:szCs w:val="24"/>
-              </w:rPr>
-              <w:t>, ready order</w:t>
-            </w:r>
-            <w:r>
-              <w:rPr>
-                <w:rFonts w:ascii="Times New Roman" w:hAnsi="Times New Roman" w:cs="Times New Roman"/>
-                <w:sz w:val="24"/>
-                <w:szCs w:val="24"/>
-              </w:rPr>
-              <w:t>s</w:t>
-            </w:r>
-            <w:r>
-              <w:rPr>
-                <w:rFonts w:ascii="Times New Roman" w:hAnsi="Times New Roman" w:cs="Times New Roman"/>
-                <w:sz w:val="24"/>
-                <w:szCs w:val="24"/>
-              </w:rPr>
-              <w:t xml:space="preserve">, </w:t>
-            </w:r>
-            <w:r>
-              <w:rPr>
-                <w:rFonts w:ascii="Times New Roman" w:hAnsi="Times New Roman" w:cs="Times New Roman"/>
-                <w:sz w:val="24"/>
-                <w:szCs w:val="24"/>
-              </w:rPr>
-              <w:t xml:space="preserve">and </w:t>
-            </w:r>
-            <w:r>
-              <w:rPr>
-                <w:rFonts w:ascii="Times New Roman" w:hAnsi="Times New Roman" w:cs="Times New Roman"/>
-                <w:sz w:val="24"/>
-                <w:szCs w:val="24"/>
-              </w:rPr>
-              <w:t>past orders)</w:t>
+                <w:highlight w:val="yellow"/>
+              </w:rPr>
+            </w:pPr>
+            <w:r>
+              <w:rPr>
+                <w:rFonts w:ascii="Times New Roman" w:hAnsi="Times New Roman" w:cs="Times New Roman"/>
+                <w:sz w:val="24"/>
+                <w:szCs w:val="24"/>
+              </w:rPr>
+              <w:t xml:space="preserve">The admin shall be able to </w:t>
+            </w:r>
+            <w:r>
+              <w:rPr>
+                <w:rFonts w:ascii="Times New Roman" w:hAnsi="Times New Roman" w:cs="Times New Roman"/>
+                <w:sz w:val="24"/>
+                <w:szCs w:val="24"/>
+              </w:rPr>
+              <w:t>activate and deactivate Customers, And Delivery boy.</w:t>
             </w:r>
           </w:p>
         </w:tc>
@@ -2349,25 +2244,18 @@
                 <w:color w:val="000000"/>
                 <w:sz w:val="24"/>
                 <w:szCs w:val="24"/>
-              </w:rPr>
-            </w:pPr>
-            <w:r>
-              <w:rPr>
-                <w:rFonts w:ascii="Times New Roman" w:hAnsi="Times New Roman" w:cs="Times New Roman"/>
-                <w:color w:val="000000"/>
-                <w:sz w:val="24"/>
-                <w:szCs w:val="24"/>
-              </w:rPr>
-              <w:t xml:space="preserve">  Req #1</w:t>
-            </w:r>
-            <w:r>
-              <w:rPr>
-                <w:rFonts w:ascii="Times New Roman" w:hAnsi="Times New Roman" w:cs="Times New Roman"/>
-                <w:color w:val="000000"/>
-                <w:sz w:val="24"/>
-                <w:szCs w:val="24"/>
-              </w:rPr>
-              <w:t>5</w:t>
+                <w:highlight w:val="yellow"/>
+              </w:rPr>
+            </w:pPr>
+            <w:r>
+              <w:rPr>
+                <w:rFonts w:ascii="Times New Roman" w:hAnsi="Times New Roman" w:cs="Times New Roman"/>
+                <w:color w:val="000000"/>
+                <w:sz w:val="24"/>
+                <w:szCs w:val="24"/>
+                <w:highlight w:val="yellow"/>
+              </w:rPr>
+              <w:t xml:space="preserve">  Req #13</w:t>
             </w:r>
           </w:p>
         </w:tc>
@@ -2392,13 +2280,15 @@
                 <w:rFonts w:ascii="Times New Roman" w:hAnsi="Times New Roman" w:cs="Times New Roman"/>
                 <w:sz w:val="24"/>
                 <w:szCs w:val="24"/>
-              </w:rPr>
-            </w:pPr>
-            <w:r>
-              <w:rPr>
-                <w:rFonts w:ascii="Times New Roman" w:hAnsi="Times New Roman" w:cs="Times New Roman"/>
-                <w:sz w:val="24"/>
-                <w:szCs w:val="24"/>
+                <w:highlight w:val="yellow"/>
+              </w:rPr>
+            </w:pPr>
+            <w:r>
+              <w:rPr>
+                <w:rFonts w:ascii="Times New Roman" w:hAnsi="Times New Roman" w:cs="Times New Roman"/>
+                <w:sz w:val="24"/>
+                <w:szCs w:val="24"/>
+                <w:highlight w:val="yellow"/>
               </w:rPr>
               <w:t xml:space="preserve">The </w:t>
             </w:r>
@@ -2407,6 +2297,7 @@
                 <w:rFonts w:ascii="Times New Roman" w:hAnsi="Times New Roman" w:cs="Times New Roman"/>
                 <w:sz w:val="24"/>
                 <w:szCs w:val="24"/>
+                <w:highlight w:val="yellow"/>
               </w:rPr>
               <w:t>partner</w:t>
             </w:r>
@@ -2415,24 +2306,27 @@
                 <w:rFonts w:ascii="Times New Roman" w:hAnsi="Times New Roman" w:cs="Times New Roman"/>
                 <w:sz w:val="24"/>
                 <w:szCs w:val="24"/>
-              </w:rPr>
-              <w:t xml:space="preserve"> shall be able to see item availability, menu editor</w:t>
-            </w:r>
-            <w:r>
-              <w:rPr>
-                <w:rFonts w:ascii="Times New Roman" w:hAnsi="Times New Roman" w:cs="Times New Roman"/>
-                <w:sz w:val="24"/>
-                <w:szCs w:val="24"/>
-              </w:rPr>
-              <w:t>,</w:t>
-            </w:r>
-            <w:r>
-              <w:rPr>
-                <w:rFonts w:ascii="Times New Roman" w:hAnsi="Times New Roman" w:cs="Times New Roman"/>
-                <w:sz w:val="24"/>
-                <w:szCs w:val="24"/>
-              </w:rPr>
-              <w:t xml:space="preserve"> and history of menu changes.</w:t>
+                <w:highlight w:val="yellow"/>
+              </w:rPr>
+              <w:t xml:space="preserve"> shall be able to login in</w:t>
+            </w:r>
+            <w:r>
+              <w:rPr>
+                <w:rFonts w:ascii="Times New Roman" w:hAnsi="Times New Roman" w:cs="Times New Roman"/>
+                <w:sz w:val="24"/>
+                <w:szCs w:val="24"/>
+                <w:highlight w:val="yellow"/>
+              </w:rPr>
+              <w:t xml:space="preserve">to </w:t>
+            </w:r>
+            <w:r>
+              <w:rPr>
+                <w:rFonts w:ascii="Times New Roman" w:hAnsi="Times New Roman" w:cs="Times New Roman"/>
+                <w:sz w:val="24"/>
+                <w:szCs w:val="24"/>
+                <w:highlight w:val="yellow"/>
+              </w:rPr>
+              <w:t>the system.</w:t>
             </w:r>
           </w:p>
         </w:tc>
@@ -2481,7 +2375,7 @@
                 <w:sz w:val="24"/>
                 <w:szCs w:val="24"/>
               </w:rPr>
-              <w:t>6</w:t>
+              <w:t>4</w:t>
             </w:r>
           </w:p>
         </w:tc>
@@ -2530,79 +2424,87 @@
                 <w:sz w:val="24"/>
                 <w:szCs w:val="24"/>
               </w:rPr>
-              <w:t xml:space="preserve"> shall be able to add, update, delete</w:t>
-            </w:r>
-            <w:r>
-              <w:rPr>
-                <w:rFonts w:ascii="Times New Roman" w:hAnsi="Times New Roman" w:cs="Times New Roman"/>
-                <w:sz w:val="24"/>
-                <w:szCs w:val="24"/>
-              </w:rPr>
-              <w:t>,</w:t>
-            </w:r>
-            <w:r>
-              <w:rPr>
-                <w:rFonts w:ascii="Times New Roman" w:hAnsi="Times New Roman" w:cs="Times New Roman"/>
-                <w:sz w:val="24"/>
-                <w:szCs w:val="24"/>
-              </w:rPr>
-              <w:t xml:space="preserve"> and </w:t>
-            </w:r>
-            <w:r>
-              <w:rPr>
-                <w:rFonts w:ascii="Times New Roman" w:hAnsi="Times New Roman" w:cs="Times New Roman"/>
-                <w:sz w:val="24"/>
-                <w:szCs w:val="24"/>
-              </w:rPr>
-              <w:t>available</w:t>
-            </w:r>
-            <w:r>
-              <w:rPr>
-                <w:rFonts w:ascii="Times New Roman" w:hAnsi="Times New Roman" w:cs="Times New Roman"/>
-                <w:sz w:val="24"/>
-                <w:szCs w:val="24"/>
-              </w:rPr>
-              <w:t xml:space="preserve"> </w:t>
-            </w:r>
-            <w:r>
-              <w:rPr>
-                <w:rFonts w:ascii="Times New Roman" w:hAnsi="Times New Roman" w:cs="Times New Roman"/>
-                <w:sz w:val="24"/>
-                <w:szCs w:val="24"/>
-              </w:rPr>
-              <w:t>or</w:t>
-            </w:r>
-            <w:r>
-              <w:rPr>
-                <w:rFonts w:ascii="Times New Roman" w:hAnsi="Times New Roman" w:cs="Times New Roman"/>
-                <w:sz w:val="24"/>
-                <w:szCs w:val="24"/>
-              </w:rPr>
-              <w:t xml:space="preserve"> </w:t>
-            </w:r>
-            <w:r>
-              <w:rPr>
-                <w:rFonts w:ascii="Times New Roman" w:hAnsi="Times New Roman" w:cs="Times New Roman"/>
-                <w:sz w:val="24"/>
-                <w:szCs w:val="24"/>
-              </w:rPr>
-              <w:t>unavailable</w:t>
-            </w:r>
-            <w:r>
-              <w:rPr>
-                <w:rFonts w:ascii="Times New Roman" w:hAnsi="Times New Roman" w:cs="Times New Roman"/>
-                <w:sz w:val="24"/>
-                <w:szCs w:val="24"/>
-              </w:rPr>
-              <w:t xml:space="preserve"> </w:t>
-            </w:r>
-            <w:r>
-              <w:rPr>
-                <w:rFonts w:ascii="Times New Roman" w:hAnsi="Times New Roman" w:cs="Times New Roman"/>
-                <w:sz w:val="24"/>
-                <w:szCs w:val="24"/>
-              </w:rPr>
-              <w:t>the category.</w:t>
+              <w:t xml:space="preserve"> shall be able </w:t>
+            </w:r>
+            <w:r>
+              <w:rPr>
+                <w:rFonts w:ascii="Times New Roman" w:hAnsi="Times New Roman" w:cs="Times New Roman"/>
+                <w:sz w:val="24"/>
+                <w:szCs w:val="24"/>
+              </w:rPr>
+              <w:t xml:space="preserve">to </w:t>
+            </w:r>
+            <w:r>
+              <w:rPr>
+                <w:rFonts w:ascii="Times New Roman" w:hAnsi="Times New Roman" w:cs="Times New Roman"/>
+                <w:sz w:val="24"/>
+                <w:szCs w:val="24"/>
+              </w:rPr>
+              <w:t>see orders details like (new order</w:t>
+            </w:r>
+            <w:r>
+              <w:rPr>
+                <w:rFonts w:ascii="Times New Roman" w:hAnsi="Times New Roman" w:cs="Times New Roman"/>
+                <w:sz w:val="24"/>
+                <w:szCs w:val="24"/>
+              </w:rPr>
+              <w:t>s</w:t>
+            </w:r>
+            <w:r>
+              <w:rPr>
+                <w:rFonts w:ascii="Times New Roman" w:hAnsi="Times New Roman" w:cs="Times New Roman"/>
+                <w:sz w:val="24"/>
+                <w:szCs w:val="24"/>
+              </w:rPr>
+              <w:t>, preparing order</w:t>
+            </w:r>
+            <w:r>
+              <w:rPr>
+                <w:rFonts w:ascii="Times New Roman" w:hAnsi="Times New Roman" w:cs="Times New Roman"/>
+                <w:sz w:val="24"/>
+                <w:szCs w:val="24"/>
+              </w:rPr>
+              <w:t>s</w:t>
+            </w:r>
+            <w:r>
+              <w:rPr>
+                <w:rFonts w:ascii="Times New Roman" w:hAnsi="Times New Roman" w:cs="Times New Roman"/>
+                <w:sz w:val="24"/>
+                <w:szCs w:val="24"/>
+              </w:rPr>
+              <w:t>, ready order</w:t>
+            </w:r>
+            <w:r>
+              <w:rPr>
+                <w:rFonts w:ascii="Times New Roman" w:hAnsi="Times New Roman" w:cs="Times New Roman"/>
+                <w:sz w:val="24"/>
+                <w:szCs w:val="24"/>
+              </w:rPr>
+              <w:t>s</w:t>
+            </w:r>
+            <w:r>
+              <w:rPr>
+                <w:rFonts w:ascii="Times New Roman" w:hAnsi="Times New Roman" w:cs="Times New Roman"/>
+                <w:sz w:val="24"/>
+                <w:szCs w:val="24"/>
+              </w:rPr>
+              <w:t xml:space="preserve">, </w:t>
+            </w:r>
+            <w:r>
+              <w:rPr>
+                <w:rFonts w:ascii="Times New Roman" w:hAnsi="Times New Roman" w:cs="Times New Roman"/>
+                <w:sz w:val="24"/>
+                <w:szCs w:val="24"/>
+              </w:rPr>
+              <w:t xml:space="preserve">and </w:t>
+            </w:r>
+            <w:r>
+              <w:rPr>
+                <w:rFonts w:ascii="Times New Roman" w:hAnsi="Times New Roman" w:cs="Times New Roman"/>
+                <w:sz w:val="24"/>
+                <w:szCs w:val="24"/>
+              </w:rPr>
+              <w:t>past orders)</w:t>
             </w:r>
           </w:p>
         </w:tc>
@@ -2651,7 +2553,7 @@
                 <w:sz w:val="24"/>
                 <w:szCs w:val="24"/>
               </w:rPr>
-              <w:t>7</w:t>
+              <w:t>5</w:t>
             </w:r>
           </w:p>
         </w:tc>
@@ -2684,39 +2586,7 @@
                 <w:sz w:val="24"/>
                 <w:szCs w:val="24"/>
               </w:rPr>
-              <w:t>In category</w:t>
-            </w:r>
-            <w:r>
-              <w:rPr>
-                <w:rFonts w:ascii="Times New Roman" w:hAnsi="Times New Roman" w:cs="Times New Roman"/>
-                <w:sz w:val="24"/>
-                <w:szCs w:val="24"/>
-              </w:rPr>
-              <w:t>,</w:t>
-            </w:r>
-            <w:r>
-              <w:rPr>
-                <w:rFonts w:ascii="Times New Roman" w:hAnsi="Times New Roman" w:cs="Times New Roman"/>
-                <w:sz w:val="24"/>
-                <w:szCs w:val="24"/>
-              </w:rPr>
-              <w:t xml:space="preserve"> the </w:t>
-            </w:r>
-            <w:r>
-              <w:rPr>
-                <w:rFonts w:ascii="Times New Roman" w:hAnsi="Times New Roman" w:cs="Times New Roman"/>
-                <w:sz w:val="24"/>
-                <w:szCs w:val="24"/>
-              </w:rPr>
-              <w:t>partner</w:t>
-            </w:r>
-            <w:r>
-              <w:rPr>
-                <w:rFonts w:ascii="Times New Roman" w:hAnsi="Times New Roman" w:cs="Times New Roman"/>
-                <w:sz w:val="24"/>
-                <w:szCs w:val="24"/>
-              </w:rPr>
-              <w:t xml:space="preserve"> shall be able to add item and item details like (name, veg/non-veg, item image variants item, add-ons)</w:t>
+              <w:t>The partner shall be able to see item availability, menu editor, and history of menu changes.</w:t>
             </w:r>
           </w:p>
         </w:tc>
@@ -2765,7 +2635,7 @@
                 <w:sz w:val="24"/>
                 <w:szCs w:val="24"/>
               </w:rPr>
-              <w:t>8</w:t>
+              <w:t>6</w:t>
             </w:r>
           </w:p>
         </w:tc>
@@ -2798,23 +2668,39 @@
                 <w:sz w:val="24"/>
                 <w:szCs w:val="24"/>
               </w:rPr>
-              <w:t xml:space="preserve">The </w:t>
-            </w:r>
-            <w:r>
-              <w:rPr>
-                <w:rFonts w:ascii="Times New Roman" w:hAnsi="Times New Roman" w:cs="Times New Roman"/>
-                <w:sz w:val="24"/>
-                <w:szCs w:val="24"/>
-              </w:rPr>
-              <w:t>partner</w:t>
-            </w:r>
-            <w:r>
-              <w:rPr>
-                <w:rFonts w:ascii="Times New Roman" w:hAnsi="Times New Roman" w:cs="Times New Roman"/>
-                <w:sz w:val="24"/>
-                <w:szCs w:val="24"/>
-              </w:rPr>
-              <w:t xml:space="preserve"> shall be able to see their profile and also edit them.</w:t>
+              <w:t xml:space="preserve">The partner shall be able to add, update, delete, and </w:t>
+            </w:r>
+            <w:r>
+              <w:rPr>
+                <w:rFonts w:ascii="Times New Roman" w:hAnsi="Times New Roman" w:cs="Times New Roman"/>
+                <w:sz w:val="24"/>
+                <w:szCs w:val="24"/>
+              </w:rPr>
+              <w:t xml:space="preserve">available </w:t>
+            </w:r>
+            <w:r>
+              <w:rPr>
+                <w:rFonts w:ascii="Times New Roman" w:hAnsi="Times New Roman" w:cs="Times New Roman"/>
+                <w:sz w:val="24"/>
+                <w:szCs w:val="24"/>
+              </w:rPr>
+              <w:t xml:space="preserve">or </w:t>
+            </w:r>
+            <w:r>
+              <w:rPr>
+                <w:rFonts w:ascii="Times New Roman" w:hAnsi="Times New Roman" w:cs="Times New Roman"/>
+                <w:sz w:val="24"/>
+                <w:szCs w:val="24"/>
+              </w:rPr>
+              <w:t xml:space="preserve">unavailable </w:t>
+            </w:r>
+            <w:r>
+              <w:rPr>
+                <w:rFonts w:ascii="Times New Roman" w:hAnsi="Times New Roman" w:cs="Times New Roman"/>
+                <w:sz w:val="24"/>
+                <w:szCs w:val="24"/>
+              </w:rPr>
+              <w:t>the category.</w:t>
             </w:r>
           </w:p>
         </w:tc>
@@ -2863,7 +2749,7 @@
                 <w:sz w:val="24"/>
                 <w:szCs w:val="24"/>
               </w:rPr>
-              <w:t>9</w:t>
+              <w:t>7</w:t>
             </w:r>
           </w:p>
         </w:tc>
@@ -2896,55 +2782,87 @@
                 <w:sz w:val="24"/>
                 <w:szCs w:val="24"/>
               </w:rPr>
-              <w:t xml:space="preserve">The </w:t>
-            </w:r>
-            <w:r>
-              <w:rPr>
-                <w:rFonts w:ascii="Times New Roman" w:hAnsi="Times New Roman" w:cs="Times New Roman"/>
-                <w:sz w:val="24"/>
-                <w:szCs w:val="24"/>
-              </w:rPr>
-              <w:t>partner</w:t>
-            </w:r>
-            <w:r>
-              <w:rPr>
-                <w:rFonts w:ascii="Times New Roman" w:hAnsi="Times New Roman" w:cs="Times New Roman"/>
-                <w:sz w:val="24"/>
-                <w:szCs w:val="24"/>
-              </w:rPr>
-              <w:t xml:space="preserve"> shall be able to see </w:t>
-            </w:r>
-            <w:r>
-              <w:rPr>
-                <w:rFonts w:ascii="Times New Roman" w:hAnsi="Times New Roman" w:cs="Times New Roman"/>
-                <w:sz w:val="24"/>
-                <w:szCs w:val="24"/>
-              </w:rPr>
-              <w:t>menu history</w:t>
-            </w:r>
-            <w:r>
-              <w:rPr>
-                <w:rFonts w:ascii="Times New Roman" w:hAnsi="Times New Roman" w:cs="Times New Roman"/>
-                <w:sz w:val="24"/>
-                <w:szCs w:val="24"/>
-              </w:rPr>
-              <w:t xml:space="preserve"> </w:t>
-            </w:r>
-            <w:r>
-              <w:rPr>
-                <w:rFonts w:ascii="Times New Roman" w:hAnsi="Times New Roman" w:cs="Times New Roman"/>
-                <w:sz w:val="24"/>
-                <w:szCs w:val="24"/>
-              </w:rPr>
-              <w:t>l</w:t>
-            </w:r>
-            <w:r>
-              <w:rPr>
-                <w:rFonts w:ascii="Times New Roman" w:hAnsi="Times New Roman" w:cs="Times New Roman"/>
-                <w:sz w:val="24"/>
-                <w:szCs w:val="24"/>
-              </w:rPr>
-              <w:t>ike (in-review, approved, canceled)</w:t>
+              <w:t xml:space="preserve">In </w:t>
+            </w:r>
+            <w:r>
+              <w:rPr>
+                <w:rFonts w:ascii="Times New Roman" w:hAnsi="Times New Roman" w:cs="Times New Roman"/>
+                <w:sz w:val="24"/>
+                <w:szCs w:val="24"/>
+              </w:rPr>
+              <w:t>i</w:t>
+            </w:r>
+            <w:r>
+              <w:rPr>
+                <w:rFonts w:ascii="Times New Roman" w:hAnsi="Times New Roman" w:cs="Times New Roman"/>
+                <w:sz w:val="24"/>
+                <w:szCs w:val="24"/>
+              </w:rPr>
+              <w:t>tem</w:t>
+            </w:r>
+            <w:r>
+              <w:rPr>
+                <w:rFonts w:ascii="Times New Roman" w:hAnsi="Times New Roman" w:cs="Times New Roman"/>
+                <w:sz w:val="24"/>
+                <w:szCs w:val="24"/>
+              </w:rPr>
+              <w:t>, the partner shall be able to add item and item details like (name, veg/non-veg</w:t>
+            </w:r>
+            <w:r>
+              <w:rPr>
+                <w:rFonts w:ascii="Times New Roman" w:hAnsi="Times New Roman" w:cs="Times New Roman"/>
+                <w:sz w:val="24"/>
+                <w:szCs w:val="24"/>
+              </w:rPr>
+              <w:t>/Egg</w:t>
+            </w:r>
+            <w:r>
+              <w:rPr>
+                <w:rFonts w:ascii="Times New Roman" w:hAnsi="Times New Roman" w:cs="Times New Roman"/>
+                <w:sz w:val="24"/>
+                <w:szCs w:val="24"/>
+              </w:rPr>
+              <w:t>, item image variants item, add-ons</w:t>
+            </w:r>
+            <w:r>
+              <w:rPr>
+                <w:rFonts w:ascii="Times New Roman" w:hAnsi="Times New Roman" w:cs="Times New Roman"/>
+                <w:sz w:val="24"/>
+                <w:szCs w:val="24"/>
+              </w:rPr>
+              <w:t>, a</w:t>
+            </w:r>
+            <w:r>
+              <w:rPr>
+                <w:rFonts w:ascii="Times New Roman" w:hAnsi="Times New Roman" w:cs="Times New Roman"/>
+                <w:sz w:val="24"/>
+                <w:szCs w:val="24"/>
+              </w:rPr>
+              <w:t xml:space="preserve">dd </w:t>
+            </w:r>
+            <w:r>
+              <w:rPr>
+                <w:rFonts w:ascii="Times New Roman" w:hAnsi="Times New Roman" w:cs="Times New Roman"/>
+                <w:sz w:val="24"/>
+                <w:szCs w:val="24"/>
+              </w:rPr>
+              <w:t>e</w:t>
+            </w:r>
+            <w:r>
+              <w:rPr>
+                <w:rFonts w:ascii="Times New Roman" w:hAnsi="Times New Roman" w:cs="Times New Roman"/>
+                <w:sz w:val="24"/>
+                <w:szCs w:val="24"/>
+              </w:rPr>
+              <w:t>xtra</w:t>
+            </w:r>
+            <w:r>
+              <w:rPr>
+                <w:rFonts w:ascii="Times New Roman" w:hAnsi="Times New Roman" w:cs="Times New Roman"/>
+                <w:sz w:val="24"/>
+                <w:szCs w:val="24"/>
+              </w:rPr>
+              <w:t>)</w:t>
             </w:r>
           </w:p>
         </w:tc>
@@ -2984,16 +2902,16 @@
                 <w:sz w:val="24"/>
                 <w:szCs w:val="24"/>
               </w:rPr>
-              <w:t xml:space="preserve">  Req #</w:t>
-            </w:r>
-            <w:r>
-              <w:rPr>
-                <w:rFonts w:ascii="Times New Roman" w:hAnsi="Times New Roman" w:cs="Times New Roman"/>
-                <w:color w:val="000000"/>
-                <w:sz w:val="24"/>
-                <w:szCs w:val="24"/>
-              </w:rPr>
-              <w:t>20</w:t>
+              <w:t xml:space="preserve">  Req #1</w:t>
+            </w:r>
+            <w:r>
+              <w:rPr>
+                <w:rFonts w:ascii="Times New Roman" w:hAnsi="Times New Roman" w:cs="Times New Roman"/>
+                <w:color w:val="000000"/>
+                <w:sz w:val="24"/>
+                <w:szCs w:val="24"/>
+              </w:rPr>
+              <w:t>8</w:t>
             </w:r>
           </w:p>
         </w:tc>
@@ -3026,31 +2944,7 @@
                 <w:sz w:val="24"/>
                 <w:szCs w:val="24"/>
               </w:rPr>
-              <w:t xml:space="preserve">The </w:t>
-            </w:r>
-            <w:r>
-              <w:rPr>
-                <w:rFonts w:ascii="Times New Roman" w:hAnsi="Times New Roman" w:cs="Times New Roman"/>
-                <w:sz w:val="24"/>
-                <w:szCs w:val="24"/>
-              </w:rPr>
-              <w:t>partner</w:t>
-            </w:r>
-            <w:r>
-              <w:rPr>
-                <w:rFonts w:ascii="Times New Roman" w:hAnsi="Times New Roman" w:cs="Times New Roman"/>
-                <w:sz w:val="24"/>
-                <w:szCs w:val="24"/>
-              </w:rPr>
-              <w:t xml:space="preserve"> shall be able to </w:t>
-            </w:r>
-            <w:r>
-              <w:rPr>
-                <w:rFonts w:ascii="Times New Roman" w:hAnsi="Times New Roman" w:cs="Times New Roman"/>
-                <w:sz w:val="24"/>
-                <w:szCs w:val="24"/>
-              </w:rPr>
-              <w:t>manage add extra.</w:t>
+              <w:t>The partner shall be able to see their profile and also edit them.</w:t>
             </w:r>
           </w:p>
         </w:tc>
@@ -3091,16 +2985,16 @@
                 <w:szCs w:val="24"/>
               </w:rPr>
               <w:lastRenderedPageBreak/>
-              <w:t xml:space="preserve">  Req #</w:t>
-            </w:r>
-            <w:r>
-              <w:rPr>
-                <w:rFonts w:ascii="Times New Roman" w:hAnsi="Times New Roman" w:cs="Times New Roman"/>
-                <w:color w:val="000000"/>
-                <w:sz w:val="24"/>
-                <w:szCs w:val="24"/>
-              </w:rPr>
-              <w:t>21</w:t>
+              <w:t xml:space="preserve">  Req #1</w:t>
+            </w:r>
+            <w:r>
+              <w:rPr>
+                <w:rFonts w:ascii="Times New Roman" w:hAnsi="Times New Roman" w:cs="Times New Roman"/>
+                <w:color w:val="000000"/>
+                <w:sz w:val="24"/>
+                <w:szCs w:val="24"/>
+              </w:rPr>
+              <w:t>9</w:t>
             </w:r>
           </w:p>
         </w:tc>
@@ -3133,39 +3027,7 @@
                 <w:sz w:val="24"/>
                 <w:szCs w:val="24"/>
               </w:rPr>
-              <w:t xml:space="preserve">The </w:t>
-            </w:r>
-            <w:r>
-              <w:rPr>
-                <w:rFonts w:ascii="Times New Roman" w:hAnsi="Times New Roman" w:cs="Times New Roman"/>
-                <w:sz w:val="24"/>
-                <w:szCs w:val="24"/>
-              </w:rPr>
-              <w:t>partner</w:t>
-            </w:r>
-            <w:r>
-              <w:rPr>
-                <w:rFonts w:ascii="Times New Roman" w:hAnsi="Times New Roman" w:cs="Times New Roman"/>
-                <w:sz w:val="24"/>
-                <w:szCs w:val="24"/>
-              </w:rPr>
-              <w:t xml:space="preserve"> shall be able to manage </w:t>
-            </w:r>
-            <w:r>
-              <w:rPr>
-                <w:rFonts w:ascii="Times New Roman" w:hAnsi="Times New Roman" w:cs="Times New Roman"/>
-                <w:sz w:val="24"/>
-                <w:szCs w:val="24"/>
-              </w:rPr>
-              <w:t>the image</w:t>
-            </w:r>
-            <w:r>
-              <w:rPr>
-                <w:rFonts w:ascii="Times New Roman" w:hAnsi="Times New Roman" w:cs="Times New Roman"/>
-                <w:sz w:val="24"/>
-                <w:szCs w:val="24"/>
-              </w:rPr>
-              <w:t>.</w:t>
+              <w:t>The partner shall be able to see menu history like (in-review, approved, canceled)</w:t>
             </w:r>
           </w:p>
         </w:tc>
@@ -3214,7 +3076,7 @@
                 <w:sz w:val="24"/>
                 <w:szCs w:val="24"/>
               </w:rPr>
-              <w:t>22</w:t>
+              <w:t>21</w:t>
             </w:r>
           </w:p>
         </w:tc>
@@ -3247,31 +3109,15 @@
                 <w:sz w:val="24"/>
                 <w:szCs w:val="24"/>
               </w:rPr>
-              <w:t xml:space="preserve">The </w:t>
-            </w:r>
-            <w:r>
-              <w:rPr>
-                <w:rFonts w:ascii="Times New Roman" w:hAnsi="Times New Roman" w:cs="Times New Roman"/>
-                <w:sz w:val="24"/>
-                <w:szCs w:val="24"/>
-              </w:rPr>
-              <w:t>partner</w:t>
-            </w:r>
-            <w:r>
-              <w:rPr>
-                <w:rFonts w:ascii="Times New Roman" w:hAnsi="Times New Roman" w:cs="Times New Roman"/>
-                <w:sz w:val="24"/>
-                <w:szCs w:val="24"/>
-              </w:rPr>
-              <w:t xml:space="preserve"> shall be able to manage complain</w:t>
-            </w:r>
-            <w:r>
-              <w:rPr>
-                <w:rFonts w:ascii="Times New Roman" w:hAnsi="Times New Roman" w:cs="Times New Roman"/>
-                <w:sz w:val="24"/>
-                <w:szCs w:val="24"/>
-              </w:rPr>
-              <w:t>ts</w:t>
+              <w:t xml:space="preserve">The partner shall be able to manage the </w:t>
+            </w:r>
+            <w:r>
+              <w:rPr>
+                <w:rFonts w:ascii="Times New Roman" w:hAnsi="Times New Roman" w:cs="Times New Roman"/>
+                <w:sz w:val="24"/>
+                <w:szCs w:val="24"/>
+              </w:rPr>
+              <w:t>banner</w:t>
             </w:r>
             <w:r>
               <w:rPr>
@@ -3361,39 +3207,7 @@
                 <w:sz w:val="24"/>
                 <w:szCs w:val="24"/>
               </w:rPr>
-              <w:t xml:space="preserve">The </w:t>
-            </w:r>
-            <w:r>
-              <w:rPr>
-                <w:rFonts w:ascii="Times New Roman" w:hAnsi="Times New Roman" w:cs="Times New Roman"/>
-                <w:sz w:val="24"/>
-                <w:szCs w:val="24"/>
-              </w:rPr>
-              <w:t>partner</w:t>
-            </w:r>
-            <w:r>
-              <w:rPr>
-                <w:rFonts w:ascii="Times New Roman" w:hAnsi="Times New Roman" w:cs="Times New Roman"/>
-                <w:sz w:val="24"/>
-                <w:szCs w:val="24"/>
-              </w:rPr>
-              <w:t xml:space="preserve"> shall be able to manage </w:t>
-            </w:r>
-            <w:r>
-              <w:rPr>
-                <w:rFonts w:ascii="Times New Roman" w:hAnsi="Times New Roman" w:cs="Times New Roman"/>
-                <w:sz w:val="24"/>
-                <w:szCs w:val="24"/>
-              </w:rPr>
-              <w:t xml:space="preserve">the </w:t>
-            </w:r>
-            <w:r>
-              <w:rPr>
-                <w:rFonts w:ascii="Times New Roman" w:hAnsi="Times New Roman" w:cs="Times New Roman"/>
-                <w:sz w:val="24"/>
-                <w:szCs w:val="24"/>
-              </w:rPr>
-              <w:t>setting.</w:t>
+              <w:t>The partner shall be able to manage the setting.</w:t>
             </w:r>
           </w:p>
         </w:tc>
@@ -3475,42 +3289,16 @@
                 <w:sz w:val="24"/>
                 <w:szCs w:val="24"/>
               </w:rPr>
-              <w:t xml:space="preserve">The </w:t>
-            </w:r>
-            <w:r>
-              <w:rPr>
-                <w:rFonts w:ascii="Times New Roman" w:hAnsi="Times New Roman" w:cs="Times New Roman"/>
-                <w:sz w:val="24"/>
-                <w:szCs w:val="24"/>
-              </w:rPr>
-              <w:t>partner</w:t>
-            </w:r>
-            <w:r>
-              <w:rPr>
-                <w:rFonts w:ascii="Times New Roman" w:hAnsi="Times New Roman" w:cs="Times New Roman"/>
-                <w:sz w:val="24"/>
-                <w:szCs w:val="24"/>
-              </w:rPr>
-              <w:t xml:space="preserve"> shall be able to communicate with </w:t>
-            </w:r>
-            <w:proofErr w:type="spellStart"/>
-            <w:r>
-              <w:rPr>
-                <w:rFonts w:ascii="Times New Roman" w:hAnsi="Times New Roman" w:cs="Times New Roman"/>
-                <w:sz w:val="24"/>
-                <w:szCs w:val="24"/>
-              </w:rPr>
-              <w:t>billy</w:t>
-            </w:r>
-            <w:r>
-              <w:rPr>
-                <w:rFonts w:ascii="Times New Roman" w:hAnsi="Times New Roman" w:cs="Times New Roman"/>
-                <w:sz w:val="24"/>
-                <w:szCs w:val="24"/>
-              </w:rPr>
-              <w:t>'s</w:t>
-            </w:r>
-            <w:proofErr w:type="spellEnd"/>
+              <w:t xml:space="preserve">The partner shall be able to communicate with </w:t>
+            </w:r>
+            <w:r>
+              <w:rPr>
+                <w:rFonts w:ascii="Times New Roman" w:hAnsi="Times New Roman" w:cs="Times New Roman"/>
+                <w:sz w:val="24"/>
+                <w:szCs w:val="24"/>
+              </w:rPr>
+              <w:t>Billy’s</w:t>
+            </w:r>
             <w:r>
               <w:rPr>
                 <w:rFonts w:ascii="Times New Roman" w:hAnsi="Times New Roman" w:cs="Times New Roman"/>
@@ -3525,7 +3313,7 @@
                 <w:sz w:val="24"/>
                 <w:szCs w:val="24"/>
               </w:rPr>
-              <w:t>support</w:t>
+              <w:t>Help</w:t>
             </w:r>
             <w:r>
               <w:rPr>
@@ -3615,23 +3403,15 @@
                 <w:sz w:val="24"/>
                 <w:szCs w:val="24"/>
               </w:rPr>
-              <w:t xml:space="preserve">The </w:t>
-            </w:r>
-            <w:r>
-              <w:rPr>
-                <w:rFonts w:ascii="Times New Roman" w:hAnsi="Times New Roman" w:cs="Times New Roman"/>
-                <w:sz w:val="24"/>
-                <w:szCs w:val="24"/>
-              </w:rPr>
-              <w:t>partner</w:t>
-            </w:r>
-            <w:r>
-              <w:rPr>
-                <w:rFonts w:ascii="Times New Roman" w:hAnsi="Times New Roman" w:cs="Times New Roman"/>
-                <w:sz w:val="24"/>
-                <w:szCs w:val="24"/>
-              </w:rPr>
-              <w:t xml:space="preserve"> shall be able to update the order status,</w:t>
+              <w:t>The partner shall be able to update the order status</w:t>
+            </w:r>
+            <w:r>
+              <w:rPr>
+                <w:rFonts w:ascii="Times New Roman" w:hAnsi="Times New Roman" w:cs="Times New Roman"/>
+                <w:sz w:val="24"/>
+                <w:szCs w:val="24"/>
+              </w:rPr>
+              <w:t>.</w:t>
             </w:r>
           </w:p>
         </w:tc>
@@ -3713,23 +3493,7 @@
                 <w:sz w:val="24"/>
                 <w:szCs w:val="24"/>
               </w:rPr>
-              <w:t xml:space="preserve">The </w:t>
-            </w:r>
-            <w:r>
-              <w:rPr>
-                <w:rFonts w:ascii="Times New Roman" w:hAnsi="Times New Roman" w:cs="Times New Roman"/>
-                <w:sz w:val="24"/>
-                <w:szCs w:val="24"/>
-              </w:rPr>
-              <w:t>partner</w:t>
-            </w:r>
-            <w:r>
-              <w:rPr>
-                <w:rFonts w:ascii="Times New Roman" w:hAnsi="Times New Roman" w:cs="Times New Roman"/>
-                <w:sz w:val="24"/>
-                <w:szCs w:val="24"/>
-              </w:rPr>
-              <w:t xml:space="preserve"> shall be able to set the cart minimum price and cart minimum price message.</w:t>
+              <w:t>The partner shall be able to set the cart minimum price and cart minimum price message.</w:t>
             </w:r>
           </w:p>
         </w:tc>
@@ -3811,39 +3575,7 @@
                 <w:sz w:val="24"/>
                 <w:szCs w:val="24"/>
               </w:rPr>
-              <w:t xml:space="preserve">The </w:t>
-            </w:r>
-            <w:r>
-              <w:rPr>
-                <w:rFonts w:ascii="Times New Roman" w:hAnsi="Times New Roman" w:cs="Times New Roman"/>
-                <w:sz w:val="24"/>
-                <w:szCs w:val="24"/>
-              </w:rPr>
-              <w:t>partner</w:t>
-            </w:r>
-            <w:r>
-              <w:rPr>
-                <w:rFonts w:ascii="Times New Roman" w:hAnsi="Times New Roman" w:cs="Times New Roman"/>
-                <w:sz w:val="24"/>
-                <w:szCs w:val="24"/>
-              </w:rPr>
-              <w:t xml:space="preserve"> shall be able to see all the </w:t>
-            </w:r>
-            <w:r>
-              <w:rPr>
-                <w:rFonts w:ascii="Times New Roman" w:hAnsi="Times New Roman" w:cs="Times New Roman"/>
-                <w:sz w:val="24"/>
-                <w:szCs w:val="24"/>
-              </w:rPr>
-              <w:t>customer reviews</w:t>
-            </w:r>
-            <w:r>
-              <w:rPr>
-                <w:rFonts w:ascii="Times New Roman" w:hAnsi="Times New Roman" w:cs="Times New Roman"/>
-                <w:sz w:val="24"/>
-                <w:szCs w:val="24"/>
-              </w:rPr>
-              <w:t>.</w:t>
+              <w:t>The partner shall be able to see all the customer reviews.</w:t>
             </w:r>
           </w:p>
         </w:tc>
@@ -3925,7 +3657,23 @@
                 <w:sz w:val="24"/>
                 <w:szCs w:val="24"/>
               </w:rPr>
-              <w:t xml:space="preserve">The admin shall be able to </w:t>
+              <w:t xml:space="preserve">The </w:t>
+            </w:r>
+            <w:r>
+              <w:rPr>
+                <w:rFonts w:ascii="Times New Roman" w:hAnsi="Times New Roman" w:cs="Times New Roman"/>
+                <w:sz w:val="24"/>
+                <w:szCs w:val="24"/>
+              </w:rPr>
+              <w:t xml:space="preserve">partner </w:t>
+            </w:r>
+            <w:r>
+              <w:rPr>
+                <w:rFonts w:ascii="Times New Roman" w:hAnsi="Times New Roman" w:cs="Times New Roman"/>
+                <w:sz w:val="24"/>
+                <w:szCs w:val="24"/>
+              </w:rPr>
+              <w:t xml:space="preserve">shall be able to </w:t>
             </w:r>
             <w:r>
               <w:rPr>
@@ -3958,31 +3706,31 @@
             <w:pPr>
               <w:pStyle w:val="TableParagraph"/>
               <w:ind w:left="0"/>
-              <w:jc w:val="both"/>
-              <w:rPr>
-                <w:rFonts w:ascii="Times New Roman" w:hAnsi="Times New Roman" w:cs="Times New Roman"/>
-                <w:color w:val="000000"/>
-                <w:sz w:val="24"/>
-                <w:szCs w:val="24"/>
-              </w:rPr>
-            </w:pPr>
-            <w:r>
-              <w:rPr>
-                <w:rFonts w:ascii="Times New Roman" w:hAnsi="Times New Roman" w:cs="Times New Roman"/>
-                <w:color w:val="000000"/>
-                <w:sz w:val="24"/>
-                <w:szCs w:val="24"/>
-              </w:rPr>
-              <w:t xml:space="preserve">  Req #</w:t>
-            </w:r>
-            <w:r>
-              <w:rPr>
-                <w:rFonts w:ascii="Times New Roman" w:hAnsi="Times New Roman" w:cs="Times New Roman"/>
-                <w:color w:val="000000"/>
-                <w:sz w:val="24"/>
-                <w:szCs w:val="24"/>
-              </w:rPr>
-              <w:t>29</w:t>
+              <w:jc w:val="center"/>
+              <w:rPr>
+                <w:rFonts w:ascii="Times New Roman" w:hAnsi="Times New Roman" w:cs="Times New Roman"/>
+                <w:color w:val="000000"/>
+                <w:sz w:val="24"/>
+                <w:szCs w:val="24"/>
+              </w:rPr>
+            </w:pPr>
+            <w:r>
+              <w:rPr>
+                <w:rFonts w:ascii="Times New Roman" w:hAnsi="Times New Roman" w:cs="Times New Roman"/>
+                <w:color w:val="000000"/>
+                <w:sz w:val="24"/>
+                <w:szCs w:val="24"/>
+              </w:rPr>
+              <w:t>Req #</w:t>
+            </w:r>
+            <w:r>
+              <w:rPr>
+                <w:rFonts w:ascii="Times New Roman" w:hAnsi="Times New Roman" w:cs="Times New Roman"/>
+                <w:color w:val="000000"/>
+                <w:sz w:val="24"/>
+                <w:szCs w:val="24"/>
+              </w:rPr>
+              <w:t>28</w:t>
             </w:r>
           </w:p>
         </w:tc>
@@ -4014,95 +3762,31 @@
                 <w:sz w:val="24"/>
                 <w:szCs w:val="24"/>
               </w:rPr>
-              <w:t xml:space="preserve">The admin shall be able to </w:t>
-            </w:r>
-            <w:r>
-              <w:rPr>
-                <w:rFonts w:ascii="Times New Roman" w:hAnsi="Times New Roman" w:cs="Times New Roman"/>
-                <w:sz w:val="24"/>
-                <w:szCs w:val="24"/>
-              </w:rPr>
-              <w:t xml:space="preserve">activate and deactivate </w:t>
-            </w:r>
-            <w:r>
-              <w:rPr>
-                <w:rFonts w:ascii="Times New Roman" w:hAnsi="Times New Roman" w:cs="Times New Roman"/>
-                <w:sz w:val="24"/>
-                <w:szCs w:val="24"/>
-              </w:rPr>
-              <w:t>C</w:t>
-            </w:r>
-            <w:r>
-              <w:rPr>
-                <w:rFonts w:ascii="Times New Roman" w:hAnsi="Times New Roman" w:cs="Times New Roman"/>
-                <w:sz w:val="24"/>
-                <w:szCs w:val="24"/>
-              </w:rPr>
-              <w:t>ustomer</w:t>
-            </w:r>
-            <w:r>
-              <w:rPr>
-                <w:rFonts w:ascii="Times New Roman" w:hAnsi="Times New Roman" w:cs="Times New Roman"/>
-                <w:sz w:val="24"/>
-                <w:szCs w:val="24"/>
-              </w:rPr>
-              <w:t>s</w:t>
-            </w:r>
-            <w:r>
-              <w:rPr>
-                <w:rFonts w:ascii="Times New Roman" w:hAnsi="Times New Roman" w:cs="Times New Roman"/>
-                <w:sz w:val="24"/>
-                <w:szCs w:val="24"/>
-              </w:rPr>
-              <w:t xml:space="preserve">, </w:t>
-            </w:r>
-            <w:r>
-              <w:rPr>
-                <w:rFonts w:ascii="Times New Roman" w:hAnsi="Times New Roman" w:cs="Times New Roman"/>
-                <w:sz w:val="24"/>
-                <w:szCs w:val="24"/>
-              </w:rPr>
-              <w:t>Partners</w:t>
-            </w:r>
-            <w:r>
-              <w:rPr>
-                <w:rFonts w:ascii="Times New Roman" w:hAnsi="Times New Roman" w:cs="Times New Roman"/>
-                <w:sz w:val="24"/>
-                <w:szCs w:val="24"/>
-              </w:rPr>
-              <w:t>,</w:t>
-            </w:r>
-            <w:r>
-              <w:rPr>
-                <w:rFonts w:ascii="Times New Roman" w:hAnsi="Times New Roman" w:cs="Times New Roman"/>
-                <w:sz w:val="24"/>
-                <w:szCs w:val="24"/>
-              </w:rPr>
-              <w:t xml:space="preserve"> And</w:t>
-            </w:r>
-            <w:r>
-              <w:rPr>
-                <w:rFonts w:ascii="Times New Roman" w:hAnsi="Times New Roman" w:cs="Times New Roman"/>
-                <w:sz w:val="24"/>
-                <w:szCs w:val="24"/>
-              </w:rPr>
-              <w:t xml:space="preserve"> </w:t>
-            </w:r>
-            <w:r>
-              <w:rPr>
-                <w:rFonts w:ascii="Times New Roman" w:hAnsi="Times New Roman" w:cs="Times New Roman"/>
-                <w:sz w:val="24"/>
-                <w:szCs w:val="24"/>
-              </w:rPr>
-              <w:t>D</w:t>
-            </w:r>
-            <w:r>
-              <w:rPr>
-                <w:rFonts w:ascii="Times New Roman" w:hAnsi="Times New Roman" w:cs="Times New Roman"/>
-                <w:sz w:val="24"/>
-                <w:szCs w:val="24"/>
-              </w:rPr>
-              <w:t>elivery boy.</w:t>
+              <w:t xml:space="preserve">The </w:t>
+            </w:r>
+            <w:r>
+              <w:rPr>
+                <w:rFonts w:ascii="Times New Roman" w:hAnsi="Times New Roman" w:cs="Times New Roman"/>
+                <w:sz w:val="24"/>
+                <w:szCs w:val="24"/>
+              </w:rPr>
+              <w:t xml:space="preserve">partner </w:t>
+            </w:r>
+            <w:r>
+              <w:rPr>
+                <w:rFonts w:ascii="Times New Roman" w:hAnsi="Times New Roman" w:cs="Times New Roman"/>
+                <w:sz w:val="24"/>
+                <w:szCs w:val="24"/>
+              </w:rPr>
+              <w:t xml:space="preserve">shall be able to </w:t>
+            </w:r>
+            <w:r>
+              <w:rPr>
+                <w:rFonts w:ascii="Times New Roman" w:hAnsi="Times New Roman" w:cs="Times New Roman"/>
+                <w:sz w:val="24"/>
+                <w:szCs w:val="24"/>
+              </w:rPr>
+              <w:t>manage profile.</w:t>
             </w:r>
           </w:p>
         </w:tc>
@@ -4127,31 +3811,31 @@
             <w:pPr>
               <w:pStyle w:val="TableParagraph"/>
               <w:ind w:left="0"/>
-              <w:jc w:val="both"/>
-              <w:rPr>
-                <w:rFonts w:ascii="Times New Roman" w:hAnsi="Times New Roman" w:cs="Times New Roman"/>
-                <w:color w:val="000000"/>
-                <w:sz w:val="24"/>
-                <w:szCs w:val="24"/>
-              </w:rPr>
-            </w:pPr>
-            <w:r>
-              <w:rPr>
-                <w:rFonts w:ascii="Times New Roman" w:hAnsi="Times New Roman" w:cs="Times New Roman"/>
-                <w:color w:val="000000"/>
-                <w:sz w:val="24"/>
-                <w:szCs w:val="24"/>
-              </w:rPr>
-              <w:t xml:space="preserve">  Req #</w:t>
-            </w:r>
-            <w:r>
-              <w:rPr>
-                <w:rFonts w:ascii="Times New Roman" w:hAnsi="Times New Roman" w:cs="Times New Roman"/>
-                <w:color w:val="000000"/>
-                <w:sz w:val="24"/>
-                <w:szCs w:val="24"/>
-              </w:rPr>
-              <w:t>30</w:t>
+              <w:jc w:val="center"/>
+              <w:rPr>
+                <w:rFonts w:ascii="Times New Roman" w:hAnsi="Times New Roman" w:cs="Times New Roman"/>
+                <w:color w:val="000000"/>
+                <w:sz w:val="24"/>
+                <w:szCs w:val="24"/>
+              </w:rPr>
+            </w:pPr>
+            <w:r>
+              <w:rPr>
+                <w:rFonts w:ascii="Times New Roman" w:hAnsi="Times New Roman" w:cs="Times New Roman"/>
+                <w:color w:val="000000"/>
+                <w:sz w:val="24"/>
+                <w:szCs w:val="24"/>
+              </w:rPr>
+              <w:t>Req #</w:t>
+            </w:r>
+            <w:r>
+              <w:rPr>
+                <w:rFonts w:ascii="Times New Roman" w:hAnsi="Times New Roman" w:cs="Times New Roman"/>
+                <w:color w:val="000000"/>
+                <w:sz w:val="24"/>
+                <w:szCs w:val="24"/>
+              </w:rPr>
+              <w:t>28</w:t>
             </w:r>
           </w:p>
         </w:tc>
@@ -4183,7 +3867,7 @@
                 <w:sz w:val="24"/>
                 <w:szCs w:val="24"/>
               </w:rPr>
-              <w:t>The admin shall be able to change the website theme color.</w:t>
+              <w:t>The partner shall be able to See the matric(report).</w:t>
             </w:r>
           </w:p>
         </w:tc>
@@ -4203,13 +3887,12 @@
               <w:right w:val="single" w:sz="4" w:space="0" w:color="000000"/>
             </w:tcBorders>
             <w:shd w:val="clear" w:color="auto" w:fill="FFFFFF"/>
-            <w:hideMark/>
-          </w:tcPr>
-          <w:p>
-            <w:pPr>
-              <w:pStyle w:val="TableParagraph"/>
-              <w:ind w:left="110"/>
-              <w:jc w:val="both"/>
+          </w:tcPr>
+          <w:p>
+            <w:pPr>
+              <w:pStyle w:val="TableParagraph"/>
+              <w:ind w:left="0"/>
+              <w:jc w:val="center"/>
               <w:rPr>
                 <w:rFonts w:ascii="Times New Roman" w:hAnsi="Times New Roman" w:cs="Times New Roman"/>
                 <w:color w:val="000000"/>
@@ -4233,7 +3916,7 @@
                 <w:sz w:val="24"/>
                 <w:szCs w:val="24"/>
               </w:rPr>
-              <w:t>31</w:t>
+              <w:t>28</w:t>
             </w:r>
           </w:p>
         </w:tc>
@@ -4254,56 +3937,34 @@
               <w:spacing w:line="240" w:lineRule="auto"/>
               <w:jc w:val="both"/>
               <w:rPr>
-                <w:rFonts w:ascii="Times New Roman" w:eastAsia="Cambria" w:hAnsi="Times New Roman" w:cs="Times New Roman"/>
-                <w:color w:val="000000"/>
-                <w:sz w:val="24"/>
-                <w:szCs w:val="24"/>
-              </w:rPr>
-            </w:pPr>
-            <w:r>
-              <w:rPr>
-                <w:rFonts w:ascii="Times New Roman" w:eastAsia="Cambria" w:hAnsi="Times New Roman" w:cs="Times New Roman"/>
-                <w:color w:val="000000"/>
-                <w:sz w:val="24"/>
-                <w:szCs w:val="24"/>
-              </w:rPr>
-              <w:t xml:space="preserve">The customer shall be able to view the details about the online </w:t>
-            </w:r>
-            <w:r>
-              <w:rPr>
-                <w:rFonts w:ascii="Times New Roman" w:eastAsia="Cambria" w:hAnsi="Times New Roman" w:cs="Times New Roman"/>
-                <w:color w:val="000000"/>
-                <w:sz w:val="24"/>
-                <w:szCs w:val="24"/>
-              </w:rPr>
-              <w:t>item</w:t>
-            </w:r>
-            <w:r>
-              <w:rPr>
-                <w:rFonts w:ascii="Times New Roman" w:eastAsia="Cambria" w:hAnsi="Times New Roman" w:cs="Times New Roman"/>
-                <w:color w:val="000000"/>
-                <w:sz w:val="24"/>
-                <w:szCs w:val="24"/>
-              </w:rPr>
-              <w:t xml:space="preserve"> ordering system</w:t>
-            </w:r>
-            <w:r>
-              <w:rPr>
-                <w:rFonts w:ascii="Times New Roman" w:eastAsia="Cambria" w:hAnsi="Times New Roman" w:cs="Times New Roman"/>
-                <w:color w:val="000000"/>
-                <w:sz w:val="24"/>
-                <w:szCs w:val="24"/>
-              </w:rPr>
-              <w:t xml:space="preserve"> on the about us page</w:t>
-            </w:r>
-            <w:r>
-              <w:rPr>
-                <w:rFonts w:ascii="Times New Roman" w:eastAsia="Cambria" w:hAnsi="Times New Roman" w:cs="Times New Roman"/>
-                <w:color w:val="000000"/>
-                <w:sz w:val="24"/>
-                <w:szCs w:val="24"/>
-              </w:rPr>
-              <w:t>.</w:t>
+                <w:rFonts w:ascii="Times New Roman" w:hAnsi="Times New Roman" w:cs="Times New Roman"/>
+                <w:sz w:val="24"/>
+                <w:szCs w:val="24"/>
+              </w:rPr>
+            </w:pPr>
+            <w:r>
+              <w:rPr>
+                <w:rFonts w:ascii="Times New Roman" w:hAnsi="Times New Roman" w:cs="Times New Roman"/>
+                <w:sz w:val="24"/>
+                <w:szCs w:val="24"/>
+              </w:rPr>
+              <w:t xml:space="preserve">The customer shall be able to see the cuisines and select the </w:t>
+            </w:r>
+            <w:r>
+              <w:rPr>
+                <w:rFonts w:ascii="Times New Roman" w:hAnsi="Times New Roman" w:cs="Times New Roman"/>
+                <w:sz w:val="24"/>
+                <w:szCs w:val="24"/>
+              </w:rPr>
+              <w:t>cuisines</w:t>
+            </w:r>
+            <w:r>
+              <w:rPr>
+                <w:rFonts w:ascii="Times New Roman" w:hAnsi="Times New Roman" w:cs="Times New Roman"/>
+                <w:sz w:val="24"/>
+                <w:szCs w:val="24"/>
+              </w:rPr>
+              <w:t xml:space="preserve"> at home page.</w:t>
             </w:r>
           </w:p>
         </w:tc>
@@ -4323,13 +3984,12 @@
               <w:right w:val="single" w:sz="4" w:space="0" w:color="000000"/>
             </w:tcBorders>
             <w:shd w:val="clear" w:color="auto" w:fill="FFFFFF"/>
-            <w:hideMark/>
-          </w:tcPr>
-          <w:p>
-            <w:pPr>
-              <w:pStyle w:val="TableParagraph"/>
-              <w:ind w:left="110"/>
-              <w:jc w:val="both"/>
+          </w:tcPr>
+          <w:p>
+            <w:pPr>
+              <w:pStyle w:val="TableParagraph"/>
+              <w:ind w:left="0"/>
+              <w:jc w:val="center"/>
               <w:rPr>
                 <w:rFonts w:ascii="Times New Roman" w:hAnsi="Times New Roman" w:cs="Times New Roman"/>
                 <w:color w:val="000000"/>
@@ -4353,7 +4013,7 @@
                 <w:sz w:val="24"/>
                 <w:szCs w:val="24"/>
               </w:rPr>
-              <w:t>32</w:t>
+              <w:t>28</w:t>
             </w:r>
           </w:p>
         </w:tc>
@@ -4374,110 +4034,50 @@
               <w:spacing w:line="240" w:lineRule="auto"/>
               <w:jc w:val="both"/>
               <w:rPr>
-                <w:rFonts w:ascii="Times New Roman" w:eastAsia="Cambria" w:hAnsi="Times New Roman" w:cs="Times New Roman"/>
-                <w:color w:val="000000"/>
-                <w:sz w:val="24"/>
-                <w:szCs w:val="24"/>
-              </w:rPr>
-            </w:pPr>
-            <w:r>
-              <w:rPr>
-                <w:rFonts w:ascii="Times New Roman" w:eastAsia="Cambria" w:hAnsi="Times New Roman" w:cs="Times New Roman"/>
-                <w:color w:val="000000"/>
-                <w:sz w:val="24"/>
-                <w:szCs w:val="24"/>
-              </w:rPr>
-              <w:t xml:space="preserve">The customer shall be able to view and search (filter) the </w:t>
-            </w:r>
-            <w:r>
-              <w:rPr>
-                <w:rFonts w:ascii="Times New Roman" w:eastAsia="Cambria" w:hAnsi="Times New Roman" w:cs="Times New Roman"/>
-                <w:color w:val="000000"/>
-                <w:sz w:val="24"/>
-                <w:szCs w:val="24"/>
-              </w:rPr>
-              <w:t>item</w:t>
-            </w:r>
-            <w:r>
-              <w:rPr>
-                <w:rFonts w:ascii="Times New Roman" w:eastAsia="Cambria" w:hAnsi="Times New Roman" w:cs="Times New Roman"/>
-                <w:color w:val="000000"/>
-                <w:sz w:val="24"/>
-                <w:szCs w:val="24"/>
-              </w:rPr>
-              <w:t xml:space="preserve"> category-wise</w:t>
-            </w:r>
-            <w:r>
-              <w:rPr>
-                <w:rFonts w:ascii="Times New Roman" w:eastAsia="Cambria" w:hAnsi="Times New Roman" w:cs="Times New Roman"/>
-                <w:color w:val="000000"/>
-                <w:sz w:val="24"/>
-                <w:szCs w:val="24"/>
-              </w:rPr>
-              <w:t xml:space="preserve"> and </w:t>
-            </w:r>
-            <w:r>
-              <w:rPr>
-                <w:rFonts w:ascii="Times New Roman" w:eastAsia="Cambria" w:hAnsi="Times New Roman" w:cs="Times New Roman"/>
-                <w:color w:val="000000"/>
-                <w:sz w:val="24"/>
-                <w:szCs w:val="24"/>
-              </w:rPr>
-              <w:t>item</w:t>
-            </w:r>
-            <w:r>
-              <w:rPr>
-                <w:rFonts w:ascii="Times New Roman" w:eastAsia="Cambria" w:hAnsi="Times New Roman" w:cs="Times New Roman"/>
-                <w:color w:val="000000"/>
-                <w:sz w:val="24"/>
-                <w:szCs w:val="24"/>
-              </w:rPr>
-              <w:t>-type-wise (Veg/Non</w:t>
-            </w:r>
-            <w:r>
-              <w:rPr>
-                <w:rFonts w:ascii="Times New Roman" w:eastAsia="Cambria" w:hAnsi="Times New Roman" w:cs="Times New Roman"/>
-                <w:color w:val="000000"/>
-                <w:sz w:val="24"/>
-                <w:szCs w:val="24"/>
-              </w:rPr>
-              <w:t>-V</w:t>
-            </w:r>
-            <w:r>
-              <w:rPr>
-                <w:rFonts w:ascii="Times New Roman" w:eastAsia="Cambria" w:hAnsi="Times New Roman" w:cs="Times New Roman"/>
-                <w:color w:val="000000"/>
-                <w:sz w:val="24"/>
-                <w:szCs w:val="24"/>
-              </w:rPr>
-              <w:t>eg</w:t>
-            </w:r>
-            <w:r>
-              <w:rPr>
-                <w:rFonts w:ascii="Times New Roman" w:eastAsia="Cambria" w:hAnsi="Times New Roman" w:cs="Times New Roman"/>
-                <w:color w:val="000000"/>
-                <w:sz w:val="24"/>
-                <w:szCs w:val="24"/>
-              </w:rPr>
-              <w:t>/Egg</w:t>
-            </w:r>
-            <w:r>
-              <w:rPr>
-                <w:rFonts w:ascii="Times New Roman" w:eastAsia="Cambria" w:hAnsi="Times New Roman" w:cs="Times New Roman"/>
-                <w:color w:val="000000"/>
-                <w:sz w:val="24"/>
-                <w:szCs w:val="24"/>
-              </w:rPr>
-              <w:t>)</w:t>
-            </w:r>
-            <w:r>
-              <w:rPr>
-                <w:rFonts w:ascii="Times New Roman" w:eastAsia="Cambria" w:hAnsi="Times New Roman" w:cs="Times New Roman"/>
-                <w:color w:val="000000"/>
-                <w:sz w:val="24"/>
-                <w:szCs w:val="24"/>
-              </w:rPr>
-              <w:t>.</w:t>
+                <w:rFonts w:ascii="Times New Roman" w:hAnsi="Times New Roman" w:cs="Times New Roman"/>
+                <w:sz w:val="24"/>
+                <w:szCs w:val="24"/>
+              </w:rPr>
+            </w:pPr>
+            <w:r>
+              <w:rPr>
+                <w:rFonts w:ascii="Times New Roman" w:hAnsi="Times New Roman" w:cs="Times New Roman"/>
+                <w:sz w:val="24"/>
+                <w:szCs w:val="24"/>
+              </w:rPr>
+              <w:t>The customer shall be able to see the latest offers banner</w:t>
+            </w:r>
+            <w:r>
+              <w:rPr>
+                <w:rFonts w:ascii="Times New Roman" w:hAnsi="Times New Roman" w:cs="Times New Roman"/>
+                <w:sz w:val="24"/>
+                <w:szCs w:val="24"/>
+              </w:rPr>
+              <w:t xml:space="preserve"> and also see the top 10 products</w:t>
+            </w:r>
+            <w:r>
+              <w:rPr>
+                <w:rFonts w:ascii="Times New Roman" w:hAnsi="Times New Roman" w:cs="Times New Roman"/>
+                <w:sz w:val="24"/>
+                <w:szCs w:val="24"/>
+              </w:rPr>
+              <w:t xml:space="preserve"> at </w:t>
+            </w:r>
+            <w:r>
+              <w:rPr>
+                <w:rFonts w:ascii="Times New Roman" w:hAnsi="Times New Roman" w:cs="Times New Roman"/>
+                <w:sz w:val="24"/>
+                <w:szCs w:val="24"/>
+              </w:rPr>
+              <w:t>home</w:t>
+            </w:r>
+            <w:r>
+              <w:rPr>
+                <w:rFonts w:ascii="Times New Roman" w:hAnsi="Times New Roman" w:cs="Times New Roman"/>
+                <w:sz w:val="24"/>
+                <w:szCs w:val="24"/>
+              </w:rPr>
+              <w:t xml:space="preserve"> page.</w:t>
             </w:r>
           </w:p>
         </w:tc>
@@ -4497,6 +4097,7 @@
               <w:right w:val="single" w:sz="4" w:space="0" w:color="000000"/>
             </w:tcBorders>
             <w:shd w:val="clear" w:color="auto" w:fill="FFFFFF"/>
+            <w:hideMark/>
           </w:tcPr>
           <w:p>
             <w:pPr>
@@ -4526,7 +4127,7 @@
                 <w:sz w:val="24"/>
                 <w:szCs w:val="24"/>
               </w:rPr>
-              <w:t>33</w:t>
+              <w:t>31</w:t>
             </w:r>
           </w:p>
         </w:tc>
@@ -4560,16 +4161,43 @@
                 <w:sz w:val="24"/>
                 <w:szCs w:val="24"/>
               </w:rPr>
-              <w:t xml:space="preserve">The customer shall be able to </w:t>
-            </w:r>
-            <w:r>
-              <w:rPr>
-                <w:rFonts w:ascii="Times New Roman" w:eastAsia="Cambria" w:hAnsi="Times New Roman" w:cs="Times New Roman"/>
-                <w:color w:val="000000"/>
-                <w:sz w:val="24"/>
-                <w:szCs w:val="24"/>
-              </w:rPr>
-              <w:t>edit their details like name, and mobile number.</w:t>
+              <w:t xml:space="preserve">The customer shall be able to view the details about the online </w:t>
+            </w:r>
+            <w:r>
+              <w:rPr>
+                <w:rFonts w:ascii="Times New Roman" w:eastAsia="Cambria" w:hAnsi="Times New Roman" w:cs="Times New Roman"/>
+                <w:color w:val="000000"/>
+                <w:sz w:val="24"/>
+                <w:szCs w:val="24"/>
+              </w:rPr>
+              <w:t>item</w:t>
+            </w:r>
+            <w:r>
+              <w:rPr>
+                <w:rFonts w:ascii="Times New Roman" w:eastAsia="Cambria" w:hAnsi="Times New Roman" w:cs="Times New Roman"/>
+                <w:color w:val="000000"/>
+                <w:sz w:val="24"/>
+                <w:szCs w:val="24"/>
+              </w:rPr>
+              <w:t xml:space="preserve"> ordering system</w:t>
+            </w:r>
+            <w:r>
+              <w:rPr>
+                <w:rFonts w:ascii="Times New Roman" w:eastAsia="Cambria" w:hAnsi="Times New Roman" w:cs="Times New Roman"/>
+                <w:color w:val="000000"/>
+                <w:sz w:val="24"/>
+                <w:szCs w:val="24"/>
+              </w:rPr>
+              <w:t xml:space="preserve"> on the about us page</w:t>
+            </w:r>
+            <w:r>
+              <w:rPr>
+                <w:rFonts w:ascii="Times New Roman" w:eastAsia="Cambria" w:hAnsi="Times New Roman" w:cs="Times New Roman"/>
+                <w:color w:val="000000"/>
+                <w:sz w:val="24"/>
+                <w:szCs w:val="24"/>
+              </w:rPr>
+              <w:t>.</w:t>
             </w:r>
           </w:p>
         </w:tc>
@@ -4609,16 +4237,7 @@
                 <w:sz w:val="24"/>
                 <w:szCs w:val="24"/>
               </w:rPr>
-              <w:t>Req #</w:t>
-            </w:r>
-            <w:r>
-              <w:rPr>
-                <w:rFonts w:ascii="Times New Roman" w:hAnsi="Times New Roman" w:cs="Times New Roman"/>
-                <w:color w:val="000000"/>
-                <w:sz w:val="24"/>
-                <w:szCs w:val="24"/>
-              </w:rPr>
-              <w:t>34</w:t>
+              <w:t>Req #32</w:t>
             </w:r>
           </w:p>
         </w:tc>
@@ -4652,16 +4271,7 @@
                 <w:sz w:val="24"/>
                 <w:szCs w:val="24"/>
               </w:rPr>
-              <w:t>The customer shall be able to</w:t>
-            </w:r>
-            <w:r>
-              <w:rPr>
-                <w:rFonts w:ascii="Times New Roman" w:eastAsia="Cambria" w:hAnsi="Times New Roman" w:cs="Times New Roman"/>
-                <w:color w:val="000000"/>
-                <w:sz w:val="24"/>
-                <w:szCs w:val="24"/>
-              </w:rPr>
-              <w:t xml:space="preserve"> change their password and set a new password.</w:t>
+              <w:t>The customer shall be able to view cuisines name, Description and image in the Restaurant page.</w:t>
             </w:r>
           </w:p>
         </w:tc>
@@ -4701,16 +4311,7 @@
                 <w:sz w:val="24"/>
                 <w:szCs w:val="24"/>
               </w:rPr>
-              <w:t>Req #</w:t>
-            </w:r>
-            <w:r>
-              <w:rPr>
-                <w:rFonts w:ascii="Times New Roman" w:hAnsi="Times New Roman" w:cs="Times New Roman"/>
-                <w:color w:val="000000"/>
-                <w:sz w:val="24"/>
-                <w:szCs w:val="24"/>
-              </w:rPr>
-              <w:t>35</w:t>
+              <w:t>Req # 36</w:t>
             </w:r>
           </w:p>
         </w:tc>
@@ -4744,7 +4345,7 @@
                 <w:sz w:val="24"/>
                 <w:szCs w:val="24"/>
               </w:rPr>
-              <w:t xml:space="preserve">The customer also has forgotten the password facility. </w:t>
+              <w:t>The customer shall be able to view all the restaurants based on the cuisines selected by the customer.</w:t>
             </w:r>
           </w:p>
         </w:tc>
@@ -4784,16 +4385,7 @@
                 <w:sz w:val="24"/>
                 <w:szCs w:val="24"/>
               </w:rPr>
-              <w:t>Req #</w:t>
-            </w:r>
-            <w:r>
-              <w:rPr>
-                <w:rFonts w:ascii="Times New Roman" w:hAnsi="Times New Roman" w:cs="Times New Roman"/>
-                <w:color w:val="000000"/>
-                <w:sz w:val="24"/>
-                <w:szCs w:val="24"/>
-              </w:rPr>
-              <w:t>36</w:t>
+              <w:t>Req #35</w:t>
             </w:r>
           </w:p>
         </w:tc>
@@ -4827,97 +4419,7 @@
                 <w:sz w:val="24"/>
                 <w:szCs w:val="24"/>
               </w:rPr>
-              <w:t>The customer also add</w:t>
-            </w:r>
-            <w:r>
-              <w:rPr>
-                <w:rFonts w:ascii="Times New Roman" w:eastAsia="Cambria" w:hAnsi="Times New Roman" w:cs="Times New Roman"/>
-                <w:color w:val="000000"/>
-                <w:sz w:val="24"/>
-                <w:szCs w:val="24"/>
-              </w:rPr>
-              <w:t>s</w:t>
-            </w:r>
-            <w:r>
-              <w:rPr>
-                <w:rFonts w:ascii="Times New Roman" w:eastAsia="Cambria" w:hAnsi="Times New Roman" w:cs="Times New Roman"/>
-                <w:color w:val="000000"/>
-                <w:sz w:val="24"/>
-                <w:szCs w:val="24"/>
-              </w:rPr>
-              <w:t xml:space="preserve"> </w:t>
-            </w:r>
-            <w:r>
-              <w:rPr>
-                <w:rFonts w:ascii="Times New Roman" w:eastAsia="Cambria" w:hAnsi="Times New Roman" w:cs="Times New Roman"/>
-                <w:color w:val="000000"/>
-                <w:sz w:val="24"/>
-                <w:szCs w:val="24"/>
-              </w:rPr>
-              <w:t>an item</w:t>
-            </w:r>
-            <w:r>
-              <w:rPr>
-                <w:rFonts w:ascii="Times New Roman" w:eastAsia="Cambria" w:hAnsi="Times New Roman" w:cs="Times New Roman"/>
-                <w:color w:val="000000"/>
-                <w:sz w:val="24"/>
-                <w:szCs w:val="24"/>
-              </w:rPr>
-              <w:t xml:space="preserve"> to </w:t>
-            </w:r>
-            <w:r>
-              <w:rPr>
-                <w:rFonts w:ascii="Times New Roman" w:eastAsia="Cambria" w:hAnsi="Times New Roman" w:cs="Times New Roman"/>
-                <w:color w:val="000000"/>
-                <w:sz w:val="24"/>
-                <w:szCs w:val="24"/>
-              </w:rPr>
-              <w:t xml:space="preserve">the </w:t>
-            </w:r>
-            <w:r>
-              <w:rPr>
-                <w:rFonts w:ascii="Times New Roman" w:eastAsia="Cambria" w:hAnsi="Times New Roman" w:cs="Times New Roman"/>
-                <w:color w:val="000000"/>
-                <w:sz w:val="24"/>
-                <w:szCs w:val="24"/>
-              </w:rPr>
-              <w:t>wish list and later they can see the</w:t>
-            </w:r>
-            <w:r>
-              <w:rPr>
-                <w:rFonts w:ascii="Times New Roman" w:eastAsia="Cambria" w:hAnsi="Times New Roman" w:cs="Times New Roman"/>
-                <w:color w:val="000000"/>
-                <w:sz w:val="24"/>
-                <w:szCs w:val="24"/>
-              </w:rPr>
-              <w:t>ir</w:t>
-            </w:r>
-            <w:r>
-              <w:rPr>
-                <w:rFonts w:ascii="Times New Roman" w:eastAsia="Cambria" w:hAnsi="Times New Roman" w:cs="Times New Roman"/>
-                <w:color w:val="000000"/>
-                <w:sz w:val="24"/>
-                <w:szCs w:val="24"/>
-              </w:rPr>
-              <w:t xml:space="preserve"> like </w:t>
-            </w:r>
-            <w:r>
-              <w:rPr>
-                <w:rFonts w:ascii="Times New Roman" w:eastAsia="Cambria" w:hAnsi="Times New Roman" w:cs="Times New Roman"/>
-                <w:color w:val="000000"/>
-                <w:sz w:val="24"/>
-                <w:szCs w:val="24"/>
-              </w:rPr>
-              <w:t>item</w:t>
-            </w:r>
-            <w:r>
-              <w:rPr>
-                <w:rFonts w:ascii="Times New Roman" w:eastAsia="Cambria" w:hAnsi="Times New Roman" w:cs="Times New Roman"/>
-                <w:color w:val="000000"/>
-                <w:sz w:val="24"/>
-                <w:szCs w:val="24"/>
-              </w:rPr>
-              <w:t xml:space="preserve"> and order it.</w:t>
+              <w:t xml:space="preserve">The customer shall be able to filter the restaurant rating wise. </w:t>
             </w:r>
           </w:p>
         </w:tc>
@@ -4937,7 +4439,6 @@
               <w:right w:val="single" w:sz="4" w:space="0" w:color="000000"/>
             </w:tcBorders>
             <w:shd w:val="clear" w:color="auto" w:fill="FFFFFF"/>
-            <w:hideMark/>
           </w:tcPr>
           <w:p>
             <w:pPr>
@@ -4958,16 +4459,7 @@
                 <w:sz w:val="24"/>
                 <w:szCs w:val="24"/>
               </w:rPr>
-              <w:t>Req #</w:t>
-            </w:r>
-            <w:r>
-              <w:rPr>
-                <w:rFonts w:ascii="Times New Roman" w:hAnsi="Times New Roman" w:cs="Times New Roman"/>
-                <w:color w:val="000000"/>
-                <w:sz w:val="24"/>
-                <w:szCs w:val="24"/>
-              </w:rPr>
-              <w:t>37</w:t>
+              <w:t>Req #25</w:t>
             </w:r>
           </w:p>
         </w:tc>
@@ -4982,73 +4474,35 @@
               <w:right w:val="single" w:sz="4" w:space="0" w:color="000000"/>
             </w:tcBorders>
             <w:shd w:val="clear" w:color="auto" w:fill="FFFFFF"/>
-            <w:hideMark/>
-          </w:tcPr>
-          <w:p>
-            <w:pPr>
-              <w:pStyle w:val="ListParagraph"/>
-              <w:ind w:left="0" w:firstLine="0"/>
-              <w:jc w:val="both"/>
-              <w:rPr>
-                <w:rFonts w:ascii="Times New Roman" w:eastAsia="Cambria" w:hAnsi="Times New Roman" w:cs="Times New Roman"/>
-                <w:color w:val="000000"/>
-                <w:sz w:val="24"/>
-                <w:szCs w:val="24"/>
-              </w:rPr>
-            </w:pPr>
-            <w:r>
-              <w:rPr>
-                <w:rFonts w:ascii="Times New Roman" w:eastAsia="Cambria" w:hAnsi="Times New Roman" w:cs="Times New Roman"/>
-                <w:color w:val="000000"/>
-                <w:sz w:val="24"/>
-                <w:szCs w:val="24"/>
-              </w:rPr>
-              <w:t xml:space="preserve">The customer shall be able to manage the cart by adding the </w:t>
-            </w:r>
-            <w:r>
-              <w:rPr>
-                <w:rFonts w:ascii="Times New Roman" w:eastAsia="Cambria" w:hAnsi="Times New Roman" w:cs="Times New Roman"/>
-                <w:color w:val="000000"/>
-                <w:sz w:val="24"/>
-                <w:szCs w:val="24"/>
-              </w:rPr>
-              <w:t>item</w:t>
-            </w:r>
-            <w:r>
-              <w:rPr>
-                <w:rFonts w:ascii="Times New Roman" w:eastAsia="Cambria" w:hAnsi="Times New Roman" w:cs="Times New Roman"/>
-                <w:color w:val="000000"/>
-                <w:sz w:val="24"/>
-                <w:szCs w:val="24"/>
-              </w:rPr>
-              <w:t xml:space="preserve"> </w:t>
-            </w:r>
-            <w:r>
-              <w:rPr>
-                <w:rFonts w:ascii="Times New Roman" w:eastAsia="Cambria" w:hAnsi="Times New Roman" w:cs="Times New Roman"/>
-                <w:color w:val="000000"/>
-                <w:sz w:val="24"/>
-                <w:szCs w:val="24"/>
-              </w:rPr>
-              <w:t>in</w:t>
-            </w:r>
-            <w:r>
-              <w:rPr>
-                <w:rFonts w:ascii="Times New Roman" w:eastAsia="Cambria" w:hAnsi="Times New Roman" w:cs="Times New Roman"/>
-                <w:color w:val="000000"/>
-                <w:sz w:val="24"/>
-                <w:szCs w:val="24"/>
-              </w:rPr>
-              <w:t xml:space="preserve"> the cart, updating the quantity, or removing the </w:t>
-            </w:r>
-            <w:r>
-              <w:rPr>
-                <w:rFonts w:ascii="Times New Roman" w:eastAsia="Cambria" w:hAnsi="Times New Roman" w:cs="Times New Roman"/>
-                <w:color w:val="000000"/>
-                <w:sz w:val="24"/>
-                <w:szCs w:val="24"/>
-              </w:rPr>
-              <w:t>item</w:t>
+          </w:tcPr>
+          <w:p>
+            <w:pPr>
+              <w:spacing w:line="240" w:lineRule="auto"/>
+              <w:jc w:val="both"/>
+              <w:rPr>
+                <w:rFonts w:ascii="Times New Roman" w:eastAsia="Cambria" w:hAnsi="Times New Roman" w:cs="Times New Roman"/>
+                <w:color w:val="000000"/>
+                <w:sz w:val="24"/>
+                <w:szCs w:val="24"/>
+              </w:rPr>
+            </w:pPr>
+            <w:r>
+              <w:rPr>
+                <w:rFonts w:ascii="Times New Roman" w:eastAsia="Cambria" w:hAnsi="Times New Roman" w:cs="Times New Roman"/>
+                <w:color w:val="000000"/>
+                <w:sz w:val="24"/>
+                <w:szCs w:val="24"/>
+              </w:rPr>
+              <w:t>The customer shall be able to view items based on category</w:t>
+            </w:r>
+            <w:r>
+              <w:rPr>
+                <w:rFonts w:ascii="Times New Roman" w:eastAsia="Cambria" w:hAnsi="Times New Roman" w:cs="Times New Roman"/>
+                <w:color w:val="000000"/>
+                <w:sz w:val="24"/>
+                <w:szCs w:val="24"/>
+              </w:rPr>
+              <w:t xml:space="preserve"> at item/menu page</w:t>
             </w:r>
             <w:r>
               <w:rPr>
@@ -5077,6 +4531,7 @@
               <w:right w:val="single" w:sz="4" w:space="0" w:color="000000"/>
             </w:tcBorders>
             <w:shd w:val="clear" w:color="auto" w:fill="FFFFFF"/>
+            <w:hideMark/>
           </w:tcPr>
           <w:p>
             <w:pPr>
@@ -5097,34 +4552,16 @@
                 <w:sz w:val="24"/>
                 <w:szCs w:val="24"/>
               </w:rPr>
-              <w:t>Req</w:t>
-            </w:r>
-            <w:r>
-              <w:rPr>
-                <w:rFonts w:ascii="Times New Roman" w:hAnsi="Times New Roman" w:cs="Times New Roman"/>
-                <w:color w:val="000000"/>
-                <w:sz w:val="24"/>
-                <w:szCs w:val="24"/>
-              </w:rPr>
-              <w:t xml:space="preserve"> </w:t>
-            </w:r>
-            <w:r>
-              <w:rPr>
-                <w:rFonts w:ascii="Times New Roman" w:hAnsi="Times New Roman" w:cs="Times New Roman"/>
-                <w:color w:val="000000"/>
-                <w:sz w:val="24"/>
-                <w:szCs w:val="24"/>
-              </w:rPr>
-              <w:t>#</w:t>
-            </w:r>
-            <w:r>
-              <w:rPr>
-                <w:rFonts w:ascii="Times New Roman" w:hAnsi="Times New Roman" w:cs="Times New Roman"/>
-                <w:color w:val="000000"/>
-                <w:sz w:val="24"/>
-                <w:szCs w:val="24"/>
-              </w:rPr>
-              <w:t>38</w:t>
+              <w:t>Req #</w:t>
+            </w:r>
+            <w:r>
+              <w:rPr>
+                <w:rFonts w:ascii="Times New Roman" w:hAnsi="Times New Roman" w:cs="Times New Roman"/>
+                <w:color w:val="000000"/>
+                <w:sz w:val="24"/>
+                <w:szCs w:val="24"/>
+              </w:rPr>
+              <w:t>32</w:t>
             </w:r>
           </w:p>
         </w:tc>
@@ -5142,42 +4579,68 @@
           </w:tcPr>
           <w:p>
             <w:pPr>
-              <w:pStyle w:val="ListParagraph"/>
-              <w:ind w:left="0" w:firstLine="0"/>
-              <w:jc w:val="both"/>
-              <w:rPr>
-                <w:rFonts w:ascii="Times New Roman" w:eastAsia="Cambria" w:hAnsi="Times New Roman" w:cs="Times New Roman"/>
-                <w:color w:val="000000"/>
-                <w:sz w:val="24"/>
-                <w:szCs w:val="24"/>
-              </w:rPr>
-            </w:pPr>
-            <w:r>
-              <w:rPr>
-                <w:rFonts w:ascii="Times New Roman" w:eastAsia="Cambria" w:hAnsi="Times New Roman" w:cs="Times New Roman"/>
-                <w:color w:val="000000"/>
-                <w:sz w:val="24"/>
-                <w:szCs w:val="24"/>
-              </w:rPr>
-              <w:t xml:space="preserve">At checkout time customer change </w:t>
-            </w:r>
-            <w:r>
-              <w:rPr>
-                <w:rFonts w:ascii="Times New Roman" w:eastAsia="Cambria" w:hAnsi="Times New Roman" w:cs="Times New Roman"/>
-                <w:color w:val="000000"/>
-                <w:sz w:val="24"/>
-                <w:szCs w:val="24"/>
-              </w:rPr>
-              <w:t>their</w:t>
-            </w:r>
-            <w:r>
-              <w:rPr>
-                <w:rFonts w:ascii="Times New Roman" w:eastAsia="Cambria" w:hAnsi="Times New Roman" w:cs="Times New Roman"/>
-                <w:color w:val="000000"/>
-                <w:sz w:val="24"/>
-                <w:szCs w:val="24"/>
-              </w:rPr>
-              <w:t xml:space="preserve"> shipping address and also add a new shipping address.</w:t>
+              <w:spacing w:line="240" w:lineRule="auto"/>
+              <w:jc w:val="both"/>
+              <w:rPr>
+                <w:rFonts w:ascii="Times New Roman" w:eastAsia="Cambria" w:hAnsi="Times New Roman" w:cs="Times New Roman"/>
+                <w:color w:val="000000"/>
+                <w:sz w:val="24"/>
+                <w:szCs w:val="24"/>
+              </w:rPr>
+            </w:pPr>
+            <w:r>
+              <w:rPr>
+                <w:rFonts w:ascii="Times New Roman" w:eastAsia="Cambria" w:hAnsi="Times New Roman" w:cs="Times New Roman"/>
+                <w:color w:val="000000"/>
+                <w:sz w:val="24"/>
+                <w:szCs w:val="24"/>
+              </w:rPr>
+              <w:t xml:space="preserve">The customer shall be able to view and search (filter) the </w:t>
+            </w:r>
+            <w:r>
+              <w:rPr>
+                <w:rFonts w:ascii="Times New Roman" w:eastAsia="Cambria" w:hAnsi="Times New Roman" w:cs="Times New Roman"/>
+                <w:color w:val="000000"/>
+                <w:sz w:val="24"/>
+                <w:szCs w:val="24"/>
+              </w:rPr>
+              <w:t>item</w:t>
+            </w:r>
+            <w:r>
+              <w:rPr>
+                <w:rFonts w:ascii="Times New Roman" w:eastAsia="Cambria" w:hAnsi="Times New Roman" w:cs="Times New Roman"/>
+                <w:color w:val="000000"/>
+                <w:sz w:val="24"/>
+                <w:szCs w:val="24"/>
+              </w:rPr>
+              <w:t xml:space="preserve"> category-wise</w:t>
+            </w:r>
+            <w:r>
+              <w:rPr>
+                <w:rFonts w:ascii="Times New Roman" w:eastAsia="Cambria" w:hAnsi="Times New Roman" w:cs="Times New Roman"/>
+                <w:color w:val="000000"/>
+                <w:sz w:val="24"/>
+                <w:szCs w:val="24"/>
+              </w:rPr>
+              <w:t>, price wise, rating wise</w:t>
+            </w:r>
+            <w:r>
+              <w:rPr>
+                <w:rFonts w:ascii="Times New Roman" w:eastAsia="Cambria" w:hAnsi="Times New Roman" w:cs="Times New Roman"/>
+                <w:color w:val="000000"/>
+                <w:sz w:val="24"/>
+                <w:szCs w:val="24"/>
+              </w:rPr>
+              <w:t xml:space="preserve"> and item-type-wise (Veg/Non-Veg/Egg)</w:t>
+            </w:r>
+            <w:r>
+              <w:rPr>
+                <w:rFonts w:ascii="Times New Roman" w:eastAsia="Cambria" w:hAnsi="Times New Roman" w:cs="Times New Roman"/>
+                <w:color w:val="000000"/>
+                <w:sz w:val="24"/>
+                <w:szCs w:val="24"/>
+              </w:rPr>
+              <w:t>.</w:t>
             </w:r>
           </w:p>
         </w:tc>
@@ -5217,25 +4680,7 @@
                 <w:sz w:val="24"/>
                 <w:szCs w:val="24"/>
               </w:rPr>
-              <w:t>Req #</w:t>
-            </w:r>
-            <w:r>
-              <w:rPr>
-                <w:rFonts w:ascii="Times New Roman" w:hAnsi="Times New Roman" w:cs="Times New Roman"/>
-                <w:color w:val="000000"/>
-                <w:sz w:val="24"/>
-                <w:szCs w:val="24"/>
-              </w:rPr>
-              <w:t>3</w:t>
-            </w:r>
-            <w:r>
-              <w:rPr>
-                <w:rFonts w:ascii="Times New Roman" w:hAnsi="Times New Roman" w:cs="Times New Roman"/>
-                <w:color w:val="000000"/>
-                <w:sz w:val="24"/>
-                <w:szCs w:val="24"/>
-              </w:rPr>
-              <w:t>9</w:t>
+              <w:t>Req #89</w:t>
             </w:r>
           </w:p>
         </w:tc>
@@ -5253,51 +4698,41 @@
           </w:tcPr>
           <w:p>
             <w:pPr>
-              <w:pStyle w:val="ListParagraph"/>
-              <w:ind w:left="0" w:firstLine="0"/>
-              <w:jc w:val="both"/>
-              <w:rPr>
-                <w:rFonts w:ascii="Times New Roman" w:eastAsia="Cambria" w:hAnsi="Times New Roman" w:cs="Times New Roman"/>
-                <w:color w:val="000000"/>
-                <w:sz w:val="24"/>
-                <w:szCs w:val="24"/>
-              </w:rPr>
-            </w:pPr>
-            <w:r>
-              <w:rPr>
-                <w:rFonts w:ascii="Times New Roman" w:eastAsia="Cambria" w:hAnsi="Times New Roman" w:cs="Times New Roman"/>
-                <w:color w:val="000000"/>
-                <w:sz w:val="24"/>
-                <w:szCs w:val="24"/>
-              </w:rPr>
-              <w:t>The customer shall be able to make payment using one of the online payment gateways</w:t>
-            </w:r>
-            <w:r>
-              <w:rPr>
-                <w:rFonts w:ascii="Times New Roman" w:eastAsia="Cambria" w:hAnsi="Times New Roman" w:cs="Times New Roman"/>
-                <w:color w:val="000000"/>
-                <w:sz w:val="24"/>
-                <w:szCs w:val="24"/>
-              </w:rPr>
-              <w:t xml:space="preserve">, </w:t>
-            </w:r>
-            <w:r>
-              <w:rPr>
-                <w:rFonts w:ascii="Times New Roman" w:eastAsia="Cambria" w:hAnsi="Times New Roman" w:cs="Times New Roman"/>
-                <w:color w:val="000000"/>
-                <w:sz w:val="24"/>
-                <w:szCs w:val="24"/>
-              </w:rPr>
-              <w:t>through cash on delivery</w:t>
-            </w:r>
-            <w:r>
-              <w:rPr>
-                <w:rFonts w:ascii="Times New Roman" w:eastAsia="Cambria" w:hAnsi="Times New Roman" w:cs="Times New Roman"/>
-                <w:color w:val="000000"/>
-                <w:sz w:val="24"/>
-                <w:szCs w:val="24"/>
-              </w:rPr>
-              <w:t>, or using the wallet</w:t>
+              <w:spacing w:line="240" w:lineRule="auto"/>
+              <w:jc w:val="both"/>
+              <w:rPr>
+                <w:rFonts w:ascii="Times New Roman" w:eastAsia="Cambria" w:hAnsi="Times New Roman" w:cs="Times New Roman"/>
+                <w:color w:val="000000"/>
+                <w:sz w:val="24"/>
+                <w:szCs w:val="24"/>
+              </w:rPr>
+            </w:pPr>
+            <w:r>
+              <w:rPr>
+                <w:rFonts w:ascii="Times New Roman" w:eastAsia="Cambria" w:hAnsi="Times New Roman" w:cs="Times New Roman"/>
+                <w:color w:val="000000"/>
+                <w:sz w:val="24"/>
+                <w:szCs w:val="24"/>
+              </w:rPr>
+              <w:t>The customer shall be able to customize menu and add</w:t>
+            </w:r>
+            <w:r>
+              <w:rPr>
+                <w:rFonts w:ascii="Times New Roman" w:eastAsia="Cambria" w:hAnsi="Times New Roman" w:cs="Times New Roman"/>
+                <w:color w:val="000000"/>
+                <w:sz w:val="24"/>
+                <w:szCs w:val="24"/>
+              </w:rPr>
+              <w:t xml:space="preserve"> or remove</w:t>
+            </w:r>
+            <w:r>
+              <w:rPr>
+                <w:rFonts w:ascii="Times New Roman" w:eastAsia="Cambria" w:hAnsi="Times New Roman" w:cs="Times New Roman"/>
+                <w:color w:val="000000"/>
+                <w:sz w:val="24"/>
+                <w:szCs w:val="24"/>
+              </w:rPr>
+              <w:t xml:space="preserve"> added-on, add extra and variant</w:t>
             </w:r>
             <w:r>
               <w:rPr>
@@ -5355,7 +4790,7 @@
                 <w:sz w:val="24"/>
                 <w:szCs w:val="24"/>
               </w:rPr>
-              <w:t>40</w:t>
+              <w:t>33</w:t>
             </w:r>
           </w:p>
         </w:tc>
@@ -5373,60 +4808,32 @@
           </w:tcPr>
           <w:p>
             <w:pPr>
-              <w:pStyle w:val="ListParagraph"/>
-              <w:ind w:left="0" w:firstLine="0"/>
-              <w:jc w:val="both"/>
-              <w:rPr>
-                <w:rFonts w:ascii="Times New Roman" w:eastAsia="Cambria" w:hAnsi="Times New Roman" w:cs="Times New Roman"/>
-                <w:color w:val="000000"/>
-                <w:sz w:val="24"/>
-                <w:szCs w:val="24"/>
-              </w:rPr>
-            </w:pPr>
-            <w:r>
-              <w:rPr>
-                <w:rFonts w:ascii="Times New Roman" w:eastAsia="Cambria" w:hAnsi="Times New Roman" w:cs="Times New Roman"/>
-                <w:color w:val="000000"/>
-                <w:sz w:val="24"/>
-                <w:szCs w:val="24"/>
-              </w:rPr>
-              <w:t>The system shall be able to generate the bill</w:t>
-            </w:r>
-            <w:r>
-              <w:rPr>
-                <w:rFonts w:ascii="Times New Roman" w:eastAsia="Cambria" w:hAnsi="Times New Roman" w:cs="Times New Roman"/>
-                <w:color w:val="000000"/>
-                <w:sz w:val="24"/>
-                <w:szCs w:val="24"/>
-              </w:rPr>
-              <w:t xml:space="preserve"> and the </w:t>
-            </w:r>
-            <w:r>
-              <w:rPr>
-                <w:rFonts w:ascii="Times New Roman" w:eastAsia="Cambria" w:hAnsi="Times New Roman" w:cs="Times New Roman"/>
-                <w:color w:val="000000"/>
-                <w:sz w:val="24"/>
-                <w:szCs w:val="24"/>
-              </w:rPr>
-              <w:t>customer</w:t>
-            </w:r>
-            <w:r>
-              <w:rPr>
-                <w:rFonts w:ascii="Times New Roman" w:eastAsia="Cambria" w:hAnsi="Times New Roman" w:cs="Times New Roman"/>
-                <w:color w:val="000000"/>
-                <w:sz w:val="24"/>
-                <w:szCs w:val="24"/>
-              </w:rPr>
-              <w:t xml:space="preserve"> also downloads the bill in pdf format</w:t>
-            </w:r>
-            <w:r>
-              <w:rPr>
-                <w:rFonts w:ascii="Times New Roman" w:eastAsia="Cambria" w:hAnsi="Times New Roman" w:cs="Times New Roman"/>
-                <w:color w:val="000000"/>
-                <w:sz w:val="24"/>
-                <w:szCs w:val="24"/>
-              </w:rPr>
-              <w:t>.</w:t>
+              <w:spacing w:line="240" w:lineRule="auto"/>
+              <w:jc w:val="both"/>
+              <w:rPr>
+                <w:rFonts w:ascii="Times New Roman" w:eastAsia="Cambria" w:hAnsi="Times New Roman" w:cs="Times New Roman"/>
+                <w:color w:val="000000"/>
+                <w:sz w:val="24"/>
+                <w:szCs w:val="24"/>
+              </w:rPr>
+            </w:pPr>
+            <w:r>
+              <w:rPr>
+                <w:rFonts w:ascii="Times New Roman" w:eastAsia="Cambria" w:hAnsi="Times New Roman" w:cs="Times New Roman"/>
+                <w:color w:val="000000"/>
+                <w:sz w:val="24"/>
+                <w:szCs w:val="24"/>
+              </w:rPr>
+              <w:t xml:space="preserve">The customer shall be able to </w:t>
+            </w:r>
+            <w:r>
+              <w:rPr>
+                <w:rFonts w:ascii="Times New Roman" w:eastAsia="Cambria" w:hAnsi="Times New Roman" w:cs="Times New Roman"/>
+                <w:color w:val="000000"/>
+                <w:sz w:val="24"/>
+                <w:szCs w:val="24"/>
+              </w:rPr>
+              <w:t>edit their details like name, and mobile number.</w:t>
             </w:r>
           </w:p>
         </w:tc>
@@ -5475,7 +4882,7 @@
                 <w:sz w:val="24"/>
                 <w:szCs w:val="24"/>
               </w:rPr>
-              <w:t>41</w:t>
+              <w:t>34</w:t>
             </w:r>
           </w:p>
         </w:tc>
@@ -5493,42 +4900,32 @@
           </w:tcPr>
           <w:p>
             <w:pPr>
-              <w:pStyle w:val="ListParagraph"/>
-              <w:ind w:left="0" w:firstLine="0"/>
-              <w:jc w:val="both"/>
-              <w:rPr>
-                <w:rFonts w:ascii="Times New Roman" w:eastAsia="Cambria" w:hAnsi="Times New Roman" w:cs="Times New Roman"/>
-                <w:color w:val="000000"/>
-                <w:sz w:val="24"/>
-                <w:szCs w:val="24"/>
-              </w:rPr>
-            </w:pPr>
-            <w:r>
-              <w:rPr>
-                <w:rFonts w:ascii="Times New Roman" w:eastAsia="Cambria" w:hAnsi="Times New Roman" w:cs="Times New Roman"/>
-                <w:color w:val="000000"/>
-                <w:sz w:val="24"/>
-                <w:szCs w:val="24"/>
-              </w:rPr>
-              <w:t>The customer shall be able</w:t>
-            </w:r>
-            <w:r>
-              <w:rPr>
-                <w:rFonts w:ascii="Times New Roman" w:eastAsia="Cambria" w:hAnsi="Times New Roman" w:cs="Times New Roman"/>
-                <w:color w:val="000000"/>
-                <w:sz w:val="24"/>
-                <w:szCs w:val="24"/>
-              </w:rPr>
-              <w:t xml:space="preserve"> to cancel the order if the order status is pending</w:t>
-            </w:r>
-            <w:r>
-              <w:rPr>
-                <w:rFonts w:ascii="Times New Roman" w:eastAsia="Cambria" w:hAnsi="Times New Roman" w:cs="Times New Roman"/>
-                <w:color w:val="000000"/>
-                <w:sz w:val="24"/>
-                <w:szCs w:val="24"/>
-              </w:rPr>
-              <w:t>.</w:t>
+              <w:spacing w:line="240" w:lineRule="auto"/>
+              <w:jc w:val="both"/>
+              <w:rPr>
+                <w:rFonts w:ascii="Times New Roman" w:eastAsia="Cambria" w:hAnsi="Times New Roman" w:cs="Times New Roman"/>
+                <w:color w:val="000000"/>
+                <w:sz w:val="24"/>
+                <w:szCs w:val="24"/>
+              </w:rPr>
+            </w:pPr>
+            <w:r>
+              <w:rPr>
+                <w:rFonts w:ascii="Times New Roman" w:eastAsia="Cambria" w:hAnsi="Times New Roman" w:cs="Times New Roman"/>
+                <w:color w:val="000000"/>
+                <w:sz w:val="24"/>
+                <w:szCs w:val="24"/>
+              </w:rPr>
+              <w:t>The customer shall be able to</w:t>
+            </w:r>
+            <w:r>
+              <w:rPr>
+                <w:rFonts w:ascii="Times New Roman" w:eastAsia="Cambria" w:hAnsi="Times New Roman" w:cs="Times New Roman"/>
+                <w:color w:val="000000"/>
+                <w:sz w:val="24"/>
+                <w:szCs w:val="24"/>
+              </w:rPr>
+              <w:t xml:space="preserve"> change their password and set a new password.</w:t>
             </w:r>
           </w:p>
         </w:tc>
@@ -5568,16 +4965,7 @@
                 <w:sz w:val="24"/>
                 <w:szCs w:val="24"/>
               </w:rPr>
-              <w:t>Req #</w:t>
-            </w:r>
-            <w:r>
-              <w:rPr>
-                <w:rFonts w:ascii="Times New Roman" w:hAnsi="Times New Roman" w:cs="Times New Roman"/>
-                <w:color w:val="000000"/>
-                <w:sz w:val="24"/>
-                <w:szCs w:val="24"/>
-              </w:rPr>
-              <w:t>42</w:t>
+              <w:t>Req #35</w:t>
             </w:r>
           </w:p>
         </w:tc>
@@ -5595,24 +4983,23 @@
           </w:tcPr>
           <w:p>
             <w:pPr>
-              <w:pStyle w:val="ListParagraph"/>
-              <w:ind w:left="0" w:firstLine="0"/>
-              <w:jc w:val="both"/>
-              <w:rPr>
-                <w:rFonts w:ascii="Times New Roman" w:eastAsia="Cambria" w:hAnsi="Times New Roman" w:cs="Times New Roman"/>
-                <w:color w:val="000000"/>
-                <w:sz w:val="24"/>
-                <w:szCs w:val="24"/>
-              </w:rPr>
-            </w:pPr>
-            <w:r>
-              <w:rPr>
-                <w:rFonts w:ascii="Times New Roman" w:eastAsia="Cambria" w:hAnsi="Times New Roman" w:cs="Times New Roman"/>
-                <w:color w:val="000000"/>
-                <w:sz w:val="24"/>
-                <w:szCs w:val="24"/>
-              </w:rPr>
-              <w:t>The customer shall be able to view the order status. (Like pending, cooking, on the way, delivered)</w:t>
+              <w:spacing w:line="240" w:lineRule="auto"/>
+              <w:jc w:val="both"/>
+              <w:rPr>
+                <w:rFonts w:ascii="Times New Roman" w:eastAsia="Cambria" w:hAnsi="Times New Roman" w:cs="Times New Roman"/>
+                <w:color w:val="000000"/>
+                <w:sz w:val="24"/>
+                <w:szCs w:val="24"/>
+              </w:rPr>
+            </w:pPr>
+            <w:r>
+              <w:rPr>
+                <w:rFonts w:ascii="Times New Roman" w:eastAsia="Cambria" w:hAnsi="Times New Roman" w:cs="Times New Roman"/>
+                <w:color w:val="000000"/>
+                <w:sz w:val="24"/>
+                <w:szCs w:val="24"/>
+              </w:rPr>
+              <w:t xml:space="preserve">The customer also has forgotten the password facility. </w:t>
             </w:r>
           </w:p>
         </w:tc>
@@ -5652,16 +5039,7 @@
                 <w:sz w:val="24"/>
                 <w:szCs w:val="24"/>
               </w:rPr>
-              <w:t>Req #</w:t>
-            </w:r>
-            <w:r>
-              <w:rPr>
-                <w:rFonts w:ascii="Times New Roman" w:hAnsi="Times New Roman" w:cs="Times New Roman"/>
-                <w:color w:val="000000"/>
-                <w:sz w:val="24"/>
-                <w:szCs w:val="24"/>
-              </w:rPr>
-              <w:t>43</w:t>
+              <w:t>Req #36</w:t>
             </w:r>
           </w:p>
         </w:tc>
@@ -5679,42 +5057,23 @@
           </w:tcPr>
           <w:p>
             <w:pPr>
-              <w:pStyle w:val="ListParagraph"/>
-              <w:ind w:left="0" w:firstLine="0"/>
-              <w:jc w:val="both"/>
-              <w:rPr>
-                <w:rFonts w:ascii="Times New Roman" w:eastAsia="Cambria" w:hAnsi="Times New Roman" w:cs="Times New Roman"/>
-                <w:color w:val="000000"/>
-                <w:sz w:val="24"/>
-                <w:szCs w:val="24"/>
-              </w:rPr>
-            </w:pPr>
-            <w:r>
-              <w:rPr>
-                <w:rFonts w:ascii="Times New Roman" w:eastAsia="Cambria" w:hAnsi="Times New Roman" w:cs="Times New Roman"/>
-                <w:color w:val="000000"/>
-                <w:sz w:val="24"/>
-                <w:szCs w:val="24"/>
-              </w:rPr>
-              <w:t>The customer shall be able</w:t>
-            </w:r>
-            <w:r>
-              <w:rPr>
-                <w:rFonts w:ascii="Times New Roman" w:eastAsia="Cambria" w:hAnsi="Times New Roman" w:cs="Times New Roman"/>
-                <w:color w:val="000000"/>
-                <w:sz w:val="24"/>
-                <w:szCs w:val="24"/>
-              </w:rPr>
-              <w:t xml:space="preserve"> to get the mail for their order</w:t>
-            </w:r>
-            <w:r>
-              <w:rPr>
-                <w:rFonts w:ascii="Times New Roman" w:eastAsia="Cambria" w:hAnsi="Times New Roman" w:cs="Times New Roman"/>
-                <w:color w:val="000000"/>
-                <w:sz w:val="24"/>
-                <w:szCs w:val="24"/>
-              </w:rPr>
-              <w:t>.</w:t>
+              <w:spacing w:line="240" w:lineRule="auto"/>
+              <w:jc w:val="both"/>
+              <w:rPr>
+                <w:rFonts w:ascii="Times New Roman" w:eastAsia="Cambria" w:hAnsi="Times New Roman" w:cs="Times New Roman"/>
+                <w:color w:val="000000"/>
+                <w:sz w:val="24"/>
+                <w:szCs w:val="24"/>
+              </w:rPr>
+            </w:pPr>
+            <w:r>
+              <w:rPr>
+                <w:rFonts w:ascii="Times New Roman" w:eastAsia="Cambria" w:hAnsi="Times New Roman" w:cs="Times New Roman"/>
+                <w:color w:val="000000"/>
+                <w:sz w:val="24"/>
+                <w:szCs w:val="24"/>
+              </w:rPr>
+              <w:t>The customer also adds an item to the wish list and later they can see their like item and order it.</w:t>
             </w:r>
           </w:p>
         </w:tc>
@@ -5734,6 +5093,7 @@
               <w:right w:val="single" w:sz="4" w:space="0" w:color="000000"/>
             </w:tcBorders>
             <w:shd w:val="clear" w:color="auto" w:fill="FFFFFF"/>
+            <w:hideMark/>
           </w:tcPr>
           <w:p>
             <w:pPr>
@@ -5763,7 +5123,7 @@
                 <w:sz w:val="24"/>
                 <w:szCs w:val="24"/>
               </w:rPr>
-              <w:t>44</w:t>
+              <w:t>37</w:t>
             </w:r>
           </w:p>
         </w:tc>
@@ -5778,6 +5138,7 @@
               <w:right w:val="single" w:sz="4" w:space="0" w:color="000000"/>
             </w:tcBorders>
             <w:shd w:val="clear" w:color="auto" w:fill="FFFFFF"/>
+            <w:hideMark/>
           </w:tcPr>
           <w:p>
             <w:pPr>
@@ -5789,17 +5150,70 @@
                 <w:color w:val="000000"/>
                 <w:sz w:val="24"/>
                 <w:szCs w:val="24"/>
-                <w:highlight w:val="yellow"/>
-              </w:rPr>
-            </w:pPr>
-            <w:r>
-              <w:rPr>
-                <w:rFonts w:ascii="Times New Roman" w:eastAsia="Cambria" w:hAnsi="Times New Roman" w:cs="Times New Roman"/>
-                <w:color w:val="000000"/>
-                <w:sz w:val="24"/>
-                <w:szCs w:val="24"/>
-              </w:rPr>
-              <w:t>The customer shall be able to view previous(past) order history.</w:t>
+              </w:rPr>
+            </w:pPr>
+            <w:r>
+              <w:rPr>
+                <w:rFonts w:ascii="Times New Roman" w:eastAsia="Cambria" w:hAnsi="Times New Roman" w:cs="Times New Roman"/>
+                <w:color w:val="000000"/>
+                <w:sz w:val="24"/>
+                <w:szCs w:val="24"/>
+              </w:rPr>
+              <w:t xml:space="preserve">The customer shall be able to manage the cart by adding the </w:t>
+            </w:r>
+            <w:r>
+              <w:rPr>
+                <w:rFonts w:ascii="Times New Roman" w:eastAsia="Cambria" w:hAnsi="Times New Roman" w:cs="Times New Roman"/>
+                <w:color w:val="000000"/>
+                <w:sz w:val="24"/>
+                <w:szCs w:val="24"/>
+              </w:rPr>
+              <w:t>item</w:t>
+            </w:r>
+            <w:r>
+              <w:rPr>
+                <w:rFonts w:ascii="Times New Roman" w:eastAsia="Cambria" w:hAnsi="Times New Roman" w:cs="Times New Roman"/>
+                <w:color w:val="000000"/>
+                <w:sz w:val="24"/>
+                <w:szCs w:val="24"/>
+              </w:rPr>
+              <w:t xml:space="preserve"> </w:t>
+            </w:r>
+            <w:r>
+              <w:rPr>
+                <w:rFonts w:ascii="Times New Roman" w:eastAsia="Cambria" w:hAnsi="Times New Roman" w:cs="Times New Roman"/>
+                <w:color w:val="000000"/>
+                <w:sz w:val="24"/>
+                <w:szCs w:val="24"/>
+              </w:rPr>
+              <w:t>in</w:t>
+            </w:r>
+            <w:r>
+              <w:rPr>
+                <w:rFonts w:ascii="Times New Roman" w:eastAsia="Cambria" w:hAnsi="Times New Roman" w:cs="Times New Roman"/>
+                <w:color w:val="000000"/>
+                <w:sz w:val="24"/>
+                <w:szCs w:val="24"/>
+              </w:rPr>
+              <w:t xml:space="preserve"> the cart, updating the quantity, or removing the </w:t>
+            </w:r>
+            <w:r>
+              <w:rPr>
+                <w:rFonts w:ascii="Times New Roman" w:eastAsia="Cambria" w:hAnsi="Times New Roman" w:cs="Times New Roman"/>
+                <w:color w:val="000000"/>
+                <w:sz w:val="24"/>
+                <w:szCs w:val="24"/>
+              </w:rPr>
+              <w:t>item</w:t>
+            </w:r>
+            <w:r>
+              <w:rPr>
+                <w:rFonts w:ascii="Times New Roman" w:eastAsia="Cambria" w:hAnsi="Times New Roman" w:cs="Times New Roman"/>
+                <w:color w:val="000000"/>
+                <w:sz w:val="24"/>
+                <w:szCs w:val="24"/>
+              </w:rPr>
+              <w:t>.</w:t>
             </w:r>
           </w:p>
         </w:tc>
@@ -5839,16 +5253,7 @@
                 <w:sz w:val="24"/>
                 <w:szCs w:val="24"/>
               </w:rPr>
-              <w:t>Req #</w:t>
-            </w:r>
-            <w:r>
-              <w:rPr>
-                <w:rFonts w:ascii="Times New Roman" w:hAnsi="Times New Roman" w:cs="Times New Roman"/>
-                <w:color w:val="000000"/>
-                <w:sz w:val="24"/>
-                <w:szCs w:val="24"/>
-              </w:rPr>
-              <w:t>45</w:t>
+              <w:t>Req #38</w:t>
             </w:r>
           </w:p>
         </w:tc>
@@ -5883,7 +5288,7 @@
                 <w:sz w:val="24"/>
                 <w:szCs w:val="24"/>
               </w:rPr>
-              <w:t>The customer shall be able to give feedback.</w:t>
+              <w:t>At checkout time customer change their shipping address and also add a new shipping address.</w:t>
             </w:r>
           </w:p>
         </w:tc>
@@ -5932,7 +5337,7 @@
                 <w:sz w:val="24"/>
                 <w:szCs w:val="24"/>
               </w:rPr>
-              <w:t>46</w:t>
+              <w:t>39</w:t>
             </w:r>
           </w:p>
         </w:tc>
@@ -5967,25 +5372,715 @@
                 <w:sz w:val="24"/>
                 <w:szCs w:val="24"/>
               </w:rPr>
-              <w:t xml:space="preserve">The delivery boy shall be able to see the order detail </w:t>
-            </w:r>
-            <w:r>
-              <w:rPr>
-                <w:rFonts w:ascii="Times New Roman" w:eastAsia="Cambria" w:hAnsi="Times New Roman" w:cs="Times New Roman"/>
-                <w:color w:val="000000"/>
-                <w:sz w:val="24"/>
-                <w:szCs w:val="24"/>
-              </w:rPr>
-              <w:t xml:space="preserve">and </w:t>
-            </w:r>
-            <w:r>
-              <w:rPr>
-                <w:rFonts w:ascii="Times New Roman" w:eastAsia="Cambria" w:hAnsi="Times New Roman" w:cs="Times New Roman"/>
-                <w:color w:val="000000"/>
-                <w:sz w:val="24"/>
-                <w:szCs w:val="24"/>
-              </w:rPr>
-              <w:t>which order allocate to that delivery boy.</w:t>
+              <w:t>The customer shall be able to make payment using one of the online payment gateways</w:t>
+            </w:r>
+            <w:r>
+              <w:rPr>
+                <w:rFonts w:ascii="Times New Roman" w:eastAsia="Cambria" w:hAnsi="Times New Roman" w:cs="Times New Roman"/>
+                <w:color w:val="000000"/>
+                <w:sz w:val="24"/>
+                <w:szCs w:val="24"/>
+              </w:rPr>
+              <w:t xml:space="preserve">, </w:t>
+            </w:r>
+            <w:r>
+              <w:rPr>
+                <w:rFonts w:ascii="Times New Roman" w:eastAsia="Cambria" w:hAnsi="Times New Roman" w:cs="Times New Roman"/>
+                <w:color w:val="000000"/>
+                <w:sz w:val="24"/>
+                <w:szCs w:val="24"/>
+              </w:rPr>
+              <w:t>through cash on delivery</w:t>
+            </w:r>
+            <w:r>
+              <w:rPr>
+                <w:rFonts w:ascii="Times New Roman" w:eastAsia="Cambria" w:hAnsi="Times New Roman" w:cs="Times New Roman"/>
+                <w:color w:val="000000"/>
+                <w:sz w:val="24"/>
+                <w:szCs w:val="24"/>
+              </w:rPr>
+              <w:t>, or using the wallet</w:t>
+            </w:r>
+            <w:r>
+              <w:rPr>
+                <w:rFonts w:ascii="Times New Roman" w:eastAsia="Cambria" w:hAnsi="Times New Roman" w:cs="Times New Roman"/>
+                <w:color w:val="000000"/>
+                <w:sz w:val="24"/>
+                <w:szCs w:val="24"/>
+              </w:rPr>
+              <w:t>.</w:t>
+            </w:r>
+          </w:p>
+        </w:tc>
+      </w:tr>
+      <w:tr>
+        <w:trPr>
+          <w:trHeight w:val="300"/>
+          <w:jc w:val="center"/>
+        </w:trPr>
+        <w:tc>
+          <w:tcPr>
+            <w:tcW w:w="1275" w:type="dxa"/>
+            <w:tcBorders>
+              <w:top w:val="single" w:sz="4" w:space="0" w:color="000000"/>
+              <w:left w:val="single" w:sz="4" w:space="0" w:color="000000"/>
+              <w:bottom w:val="single" w:sz="4" w:space="0" w:color="000000"/>
+              <w:right w:val="single" w:sz="4" w:space="0" w:color="000000"/>
+            </w:tcBorders>
+            <w:shd w:val="clear" w:color="auto" w:fill="FFFFFF"/>
+          </w:tcPr>
+          <w:p>
+            <w:pPr>
+              <w:pStyle w:val="TableParagraph"/>
+              <w:ind w:left="110"/>
+              <w:jc w:val="both"/>
+              <w:rPr>
+                <w:rFonts w:ascii="Times New Roman" w:hAnsi="Times New Roman" w:cs="Times New Roman"/>
+                <w:color w:val="000000"/>
+                <w:sz w:val="24"/>
+                <w:szCs w:val="24"/>
+              </w:rPr>
+            </w:pPr>
+            <w:r>
+              <w:rPr>
+                <w:rFonts w:ascii="Times New Roman" w:hAnsi="Times New Roman" w:cs="Times New Roman"/>
+                <w:color w:val="000000"/>
+                <w:sz w:val="24"/>
+                <w:szCs w:val="24"/>
+              </w:rPr>
+              <w:t>Req #</w:t>
+            </w:r>
+            <w:r>
+              <w:rPr>
+                <w:rFonts w:ascii="Times New Roman" w:hAnsi="Times New Roman" w:cs="Times New Roman"/>
+                <w:color w:val="000000"/>
+                <w:sz w:val="24"/>
+                <w:szCs w:val="24"/>
+              </w:rPr>
+              <w:t>40</w:t>
+            </w:r>
+          </w:p>
+        </w:tc>
+        <w:tc>
+          <w:tcPr>
+            <w:tcW w:w="8295" w:type="dxa"/>
+            <w:gridSpan w:val="2"/>
+            <w:tcBorders>
+              <w:top w:val="single" w:sz="4" w:space="0" w:color="000000"/>
+              <w:left w:val="single" w:sz="4" w:space="0" w:color="000000"/>
+              <w:bottom w:val="single" w:sz="4" w:space="0" w:color="000000"/>
+              <w:right w:val="single" w:sz="4" w:space="0" w:color="000000"/>
+            </w:tcBorders>
+            <w:shd w:val="clear" w:color="auto" w:fill="FFFFFF"/>
+          </w:tcPr>
+          <w:p>
+            <w:pPr>
+              <w:pStyle w:val="ListParagraph"/>
+              <w:ind w:left="0" w:firstLine="0"/>
+              <w:jc w:val="both"/>
+              <w:rPr>
+                <w:rFonts w:ascii="Times New Roman" w:eastAsia="Cambria" w:hAnsi="Times New Roman" w:cs="Times New Roman"/>
+                <w:color w:val="000000"/>
+                <w:sz w:val="24"/>
+                <w:szCs w:val="24"/>
+              </w:rPr>
+            </w:pPr>
+            <w:r>
+              <w:rPr>
+                <w:rFonts w:ascii="Times New Roman" w:eastAsia="Cambria" w:hAnsi="Times New Roman" w:cs="Times New Roman"/>
+                <w:color w:val="000000"/>
+                <w:sz w:val="24"/>
+                <w:szCs w:val="24"/>
+              </w:rPr>
+              <w:t>The system shall be able to generate the bill</w:t>
+            </w:r>
+            <w:r>
+              <w:rPr>
+                <w:rFonts w:ascii="Times New Roman" w:eastAsia="Cambria" w:hAnsi="Times New Roman" w:cs="Times New Roman"/>
+                <w:color w:val="000000"/>
+                <w:sz w:val="24"/>
+                <w:szCs w:val="24"/>
+              </w:rPr>
+              <w:t xml:space="preserve"> and the customer also downloads the bill in pdf format</w:t>
+            </w:r>
+            <w:r>
+              <w:rPr>
+                <w:rFonts w:ascii="Times New Roman" w:eastAsia="Cambria" w:hAnsi="Times New Roman" w:cs="Times New Roman"/>
+                <w:color w:val="000000"/>
+                <w:sz w:val="24"/>
+                <w:szCs w:val="24"/>
+              </w:rPr>
+              <w:t>.</w:t>
+            </w:r>
+          </w:p>
+        </w:tc>
+      </w:tr>
+      <w:tr>
+        <w:trPr>
+          <w:trHeight w:val="300"/>
+          <w:jc w:val="center"/>
+        </w:trPr>
+        <w:tc>
+          <w:tcPr>
+            <w:tcW w:w="1275" w:type="dxa"/>
+            <w:tcBorders>
+              <w:top w:val="single" w:sz="4" w:space="0" w:color="000000"/>
+              <w:left w:val="single" w:sz="4" w:space="0" w:color="000000"/>
+              <w:bottom w:val="single" w:sz="4" w:space="0" w:color="000000"/>
+              <w:right w:val="single" w:sz="4" w:space="0" w:color="000000"/>
+            </w:tcBorders>
+            <w:shd w:val="clear" w:color="auto" w:fill="FFFFFF"/>
+          </w:tcPr>
+          <w:p>
+            <w:pPr>
+              <w:pStyle w:val="TableParagraph"/>
+              <w:ind w:left="110"/>
+              <w:jc w:val="both"/>
+              <w:rPr>
+                <w:rFonts w:ascii="Times New Roman" w:hAnsi="Times New Roman" w:cs="Times New Roman"/>
+                <w:color w:val="000000"/>
+                <w:sz w:val="24"/>
+                <w:szCs w:val="24"/>
+              </w:rPr>
+            </w:pPr>
+            <w:r>
+              <w:rPr>
+                <w:rFonts w:ascii="Times New Roman" w:hAnsi="Times New Roman" w:cs="Times New Roman"/>
+                <w:color w:val="000000"/>
+                <w:sz w:val="24"/>
+                <w:szCs w:val="24"/>
+              </w:rPr>
+              <w:t>Req #</w:t>
+            </w:r>
+            <w:r>
+              <w:rPr>
+                <w:rFonts w:ascii="Times New Roman" w:hAnsi="Times New Roman" w:cs="Times New Roman"/>
+                <w:color w:val="000000"/>
+                <w:sz w:val="24"/>
+                <w:szCs w:val="24"/>
+              </w:rPr>
+              <w:t>41</w:t>
+            </w:r>
+          </w:p>
+        </w:tc>
+        <w:tc>
+          <w:tcPr>
+            <w:tcW w:w="8295" w:type="dxa"/>
+            <w:gridSpan w:val="2"/>
+            <w:tcBorders>
+              <w:top w:val="single" w:sz="4" w:space="0" w:color="000000"/>
+              <w:left w:val="single" w:sz="4" w:space="0" w:color="000000"/>
+              <w:bottom w:val="single" w:sz="4" w:space="0" w:color="000000"/>
+              <w:right w:val="single" w:sz="4" w:space="0" w:color="000000"/>
+            </w:tcBorders>
+            <w:shd w:val="clear" w:color="auto" w:fill="FFFFFF"/>
+          </w:tcPr>
+          <w:p>
+            <w:pPr>
+              <w:pStyle w:val="ListParagraph"/>
+              <w:ind w:left="0" w:firstLine="0"/>
+              <w:jc w:val="both"/>
+              <w:rPr>
+                <w:rFonts w:ascii="Times New Roman" w:eastAsia="Cambria" w:hAnsi="Times New Roman" w:cs="Times New Roman"/>
+                <w:color w:val="000000"/>
+                <w:sz w:val="24"/>
+                <w:szCs w:val="24"/>
+              </w:rPr>
+            </w:pPr>
+            <w:r>
+              <w:rPr>
+                <w:rFonts w:ascii="Times New Roman" w:eastAsia="Cambria" w:hAnsi="Times New Roman" w:cs="Times New Roman"/>
+                <w:color w:val="000000"/>
+                <w:sz w:val="24"/>
+                <w:szCs w:val="24"/>
+              </w:rPr>
+              <w:t>The customer shall be able</w:t>
+            </w:r>
+            <w:r>
+              <w:rPr>
+                <w:rFonts w:ascii="Times New Roman" w:eastAsia="Cambria" w:hAnsi="Times New Roman" w:cs="Times New Roman"/>
+                <w:color w:val="000000"/>
+                <w:sz w:val="24"/>
+                <w:szCs w:val="24"/>
+              </w:rPr>
+              <w:t xml:space="preserve"> to cancel the order if the order status is pending</w:t>
+            </w:r>
+            <w:r>
+              <w:rPr>
+                <w:rFonts w:ascii="Times New Roman" w:eastAsia="Cambria" w:hAnsi="Times New Roman" w:cs="Times New Roman"/>
+                <w:color w:val="000000"/>
+                <w:sz w:val="24"/>
+                <w:szCs w:val="24"/>
+              </w:rPr>
+              <w:t>.</w:t>
+            </w:r>
+          </w:p>
+        </w:tc>
+      </w:tr>
+      <w:tr>
+        <w:trPr>
+          <w:trHeight w:val="300"/>
+          <w:jc w:val="center"/>
+        </w:trPr>
+        <w:tc>
+          <w:tcPr>
+            <w:tcW w:w="1275" w:type="dxa"/>
+            <w:tcBorders>
+              <w:top w:val="single" w:sz="4" w:space="0" w:color="000000"/>
+              <w:left w:val="single" w:sz="4" w:space="0" w:color="000000"/>
+              <w:bottom w:val="single" w:sz="4" w:space="0" w:color="000000"/>
+              <w:right w:val="single" w:sz="4" w:space="0" w:color="000000"/>
+            </w:tcBorders>
+            <w:shd w:val="clear" w:color="auto" w:fill="FFFFFF"/>
+          </w:tcPr>
+          <w:p>
+            <w:pPr>
+              <w:pStyle w:val="TableParagraph"/>
+              <w:ind w:left="110"/>
+              <w:jc w:val="both"/>
+              <w:rPr>
+                <w:rFonts w:ascii="Times New Roman" w:hAnsi="Times New Roman" w:cs="Times New Roman"/>
+                <w:color w:val="000000"/>
+                <w:sz w:val="24"/>
+                <w:szCs w:val="24"/>
+              </w:rPr>
+            </w:pPr>
+            <w:r>
+              <w:rPr>
+                <w:rFonts w:ascii="Times New Roman" w:hAnsi="Times New Roman" w:cs="Times New Roman"/>
+                <w:color w:val="000000"/>
+                <w:sz w:val="24"/>
+                <w:szCs w:val="24"/>
+              </w:rPr>
+              <w:t>Req #</w:t>
+            </w:r>
+            <w:r>
+              <w:rPr>
+                <w:rFonts w:ascii="Times New Roman" w:hAnsi="Times New Roman" w:cs="Times New Roman"/>
+                <w:color w:val="000000"/>
+                <w:sz w:val="24"/>
+                <w:szCs w:val="24"/>
+              </w:rPr>
+              <w:t>42</w:t>
+            </w:r>
+          </w:p>
+        </w:tc>
+        <w:tc>
+          <w:tcPr>
+            <w:tcW w:w="8295" w:type="dxa"/>
+            <w:gridSpan w:val="2"/>
+            <w:tcBorders>
+              <w:top w:val="single" w:sz="4" w:space="0" w:color="000000"/>
+              <w:left w:val="single" w:sz="4" w:space="0" w:color="000000"/>
+              <w:bottom w:val="single" w:sz="4" w:space="0" w:color="000000"/>
+              <w:right w:val="single" w:sz="4" w:space="0" w:color="000000"/>
+            </w:tcBorders>
+            <w:shd w:val="clear" w:color="auto" w:fill="FFFFFF"/>
+          </w:tcPr>
+          <w:p>
+            <w:pPr>
+              <w:pStyle w:val="ListParagraph"/>
+              <w:ind w:left="0" w:firstLine="0"/>
+              <w:jc w:val="both"/>
+              <w:rPr>
+                <w:rFonts w:ascii="Times New Roman" w:eastAsia="Cambria" w:hAnsi="Times New Roman" w:cs="Times New Roman"/>
+                <w:color w:val="000000"/>
+                <w:sz w:val="24"/>
+                <w:szCs w:val="24"/>
+              </w:rPr>
+            </w:pPr>
+            <w:r>
+              <w:rPr>
+                <w:rFonts w:ascii="Times New Roman" w:eastAsia="Cambria" w:hAnsi="Times New Roman" w:cs="Times New Roman"/>
+                <w:color w:val="000000"/>
+                <w:sz w:val="24"/>
+                <w:szCs w:val="24"/>
+              </w:rPr>
+              <w:t xml:space="preserve">The customer shall be able to view the order status. (Like pending, cooking, on the </w:t>
+            </w:r>
+            <w:r>
+              <w:rPr>
+                <w:rFonts w:ascii="Times New Roman" w:eastAsia="Cambria" w:hAnsi="Times New Roman" w:cs="Times New Roman"/>
+                <w:color w:val="000000"/>
+                <w:sz w:val="24"/>
+                <w:szCs w:val="24"/>
+              </w:rPr>
+              <w:lastRenderedPageBreak/>
+              <w:t>way, delivered)</w:t>
+            </w:r>
+          </w:p>
+        </w:tc>
+      </w:tr>
+      <w:tr>
+        <w:trPr>
+          <w:trHeight w:val="300"/>
+          <w:jc w:val="center"/>
+        </w:trPr>
+        <w:tc>
+          <w:tcPr>
+            <w:tcW w:w="1275" w:type="dxa"/>
+            <w:tcBorders>
+              <w:top w:val="single" w:sz="4" w:space="0" w:color="000000"/>
+              <w:left w:val="single" w:sz="4" w:space="0" w:color="000000"/>
+              <w:bottom w:val="single" w:sz="4" w:space="0" w:color="000000"/>
+              <w:right w:val="single" w:sz="4" w:space="0" w:color="000000"/>
+            </w:tcBorders>
+            <w:shd w:val="clear" w:color="auto" w:fill="FFFFFF"/>
+          </w:tcPr>
+          <w:p>
+            <w:pPr>
+              <w:pStyle w:val="TableParagraph"/>
+              <w:ind w:left="110"/>
+              <w:jc w:val="both"/>
+              <w:rPr>
+                <w:rFonts w:ascii="Times New Roman" w:hAnsi="Times New Roman" w:cs="Times New Roman"/>
+                <w:color w:val="000000"/>
+                <w:sz w:val="24"/>
+                <w:szCs w:val="24"/>
+              </w:rPr>
+            </w:pPr>
+            <w:r>
+              <w:rPr>
+                <w:rFonts w:ascii="Times New Roman" w:hAnsi="Times New Roman" w:cs="Times New Roman"/>
+                <w:color w:val="000000"/>
+                <w:sz w:val="24"/>
+                <w:szCs w:val="24"/>
+              </w:rPr>
+              <w:lastRenderedPageBreak/>
+              <w:t>Req #</w:t>
+            </w:r>
+            <w:r>
+              <w:rPr>
+                <w:rFonts w:ascii="Times New Roman" w:hAnsi="Times New Roman" w:cs="Times New Roman"/>
+                <w:color w:val="000000"/>
+                <w:sz w:val="24"/>
+                <w:szCs w:val="24"/>
+              </w:rPr>
+              <w:t>43</w:t>
+            </w:r>
+          </w:p>
+        </w:tc>
+        <w:tc>
+          <w:tcPr>
+            <w:tcW w:w="8295" w:type="dxa"/>
+            <w:gridSpan w:val="2"/>
+            <w:tcBorders>
+              <w:top w:val="single" w:sz="4" w:space="0" w:color="000000"/>
+              <w:left w:val="single" w:sz="4" w:space="0" w:color="000000"/>
+              <w:bottom w:val="single" w:sz="4" w:space="0" w:color="000000"/>
+              <w:right w:val="single" w:sz="4" w:space="0" w:color="000000"/>
+            </w:tcBorders>
+            <w:shd w:val="clear" w:color="auto" w:fill="FFFFFF"/>
+          </w:tcPr>
+          <w:p>
+            <w:pPr>
+              <w:pStyle w:val="ListParagraph"/>
+              <w:ind w:left="0" w:firstLine="0"/>
+              <w:jc w:val="both"/>
+              <w:rPr>
+                <w:rFonts w:ascii="Times New Roman" w:eastAsia="Cambria" w:hAnsi="Times New Roman" w:cs="Times New Roman"/>
+                <w:color w:val="000000"/>
+                <w:sz w:val="24"/>
+                <w:szCs w:val="24"/>
+              </w:rPr>
+            </w:pPr>
+            <w:r>
+              <w:rPr>
+                <w:rFonts w:ascii="Times New Roman" w:eastAsia="Cambria" w:hAnsi="Times New Roman" w:cs="Times New Roman"/>
+                <w:color w:val="000000"/>
+                <w:sz w:val="24"/>
+                <w:szCs w:val="24"/>
+              </w:rPr>
+              <w:t>The customer shall be able</w:t>
+            </w:r>
+            <w:r>
+              <w:rPr>
+                <w:rFonts w:ascii="Times New Roman" w:eastAsia="Cambria" w:hAnsi="Times New Roman" w:cs="Times New Roman"/>
+                <w:color w:val="000000"/>
+                <w:sz w:val="24"/>
+                <w:szCs w:val="24"/>
+              </w:rPr>
+              <w:t xml:space="preserve"> to get the mail for their order</w:t>
+            </w:r>
+            <w:r>
+              <w:rPr>
+                <w:rFonts w:ascii="Times New Roman" w:eastAsia="Cambria" w:hAnsi="Times New Roman" w:cs="Times New Roman"/>
+                <w:color w:val="000000"/>
+                <w:sz w:val="24"/>
+                <w:szCs w:val="24"/>
+              </w:rPr>
+              <w:t>.</w:t>
+            </w:r>
+          </w:p>
+        </w:tc>
+      </w:tr>
+      <w:tr>
+        <w:trPr>
+          <w:trHeight w:val="300"/>
+          <w:jc w:val="center"/>
+        </w:trPr>
+        <w:tc>
+          <w:tcPr>
+            <w:tcW w:w="1275" w:type="dxa"/>
+            <w:tcBorders>
+              <w:top w:val="single" w:sz="4" w:space="0" w:color="000000"/>
+              <w:left w:val="single" w:sz="4" w:space="0" w:color="000000"/>
+              <w:bottom w:val="single" w:sz="4" w:space="0" w:color="000000"/>
+              <w:right w:val="single" w:sz="4" w:space="0" w:color="000000"/>
+            </w:tcBorders>
+            <w:shd w:val="clear" w:color="auto" w:fill="FFFFFF"/>
+          </w:tcPr>
+          <w:p>
+            <w:pPr>
+              <w:pStyle w:val="TableParagraph"/>
+              <w:ind w:left="110"/>
+              <w:jc w:val="both"/>
+              <w:rPr>
+                <w:rFonts w:ascii="Times New Roman" w:hAnsi="Times New Roman" w:cs="Times New Roman"/>
+                <w:color w:val="000000"/>
+                <w:sz w:val="24"/>
+                <w:szCs w:val="24"/>
+              </w:rPr>
+            </w:pPr>
+            <w:r>
+              <w:rPr>
+                <w:rFonts w:ascii="Times New Roman" w:hAnsi="Times New Roman" w:cs="Times New Roman"/>
+                <w:color w:val="000000"/>
+                <w:sz w:val="24"/>
+                <w:szCs w:val="24"/>
+              </w:rPr>
+              <w:t>Req #</w:t>
+            </w:r>
+            <w:r>
+              <w:rPr>
+                <w:rFonts w:ascii="Times New Roman" w:hAnsi="Times New Roman" w:cs="Times New Roman"/>
+                <w:color w:val="000000"/>
+                <w:sz w:val="24"/>
+                <w:szCs w:val="24"/>
+              </w:rPr>
+              <w:t>44</w:t>
+            </w:r>
+          </w:p>
+        </w:tc>
+        <w:tc>
+          <w:tcPr>
+            <w:tcW w:w="8295" w:type="dxa"/>
+            <w:gridSpan w:val="2"/>
+            <w:tcBorders>
+              <w:top w:val="single" w:sz="4" w:space="0" w:color="000000"/>
+              <w:left w:val="single" w:sz="4" w:space="0" w:color="000000"/>
+              <w:bottom w:val="single" w:sz="4" w:space="0" w:color="000000"/>
+              <w:right w:val="single" w:sz="4" w:space="0" w:color="000000"/>
+            </w:tcBorders>
+            <w:shd w:val="clear" w:color="auto" w:fill="FFFFFF"/>
+          </w:tcPr>
+          <w:p>
+            <w:pPr>
+              <w:pStyle w:val="ListParagraph"/>
+              <w:ind w:left="0" w:firstLine="0"/>
+              <w:jc w:val="both"/>
+              <w:rPr>
+                <w:rFonts w:ascii="Times New Roman" w:eastAsia="Cambria" w:hAnsi="Times New Roman" w:cs="Times New Roman"/>
+                <w:color w:val="000000"/>
+                <w:sz w:val="24"/>
+                <w:szCs w:val="24"/>
+                <w:highlight w:val="yellow"/>
+              </w:rPr>
+            </w:pPr>
+            <w:r>
+              <w:rPr>
+                <w:rFonts w:ascii="Times New Roman" w:eastAsia="Cambria" w:hAnsi="Times New Roman" w:cs="Times New Roman"/>
+                <w:color w:val="000000"/>
+                <w:sz w:val="24"/>
+                <w:szCs w:val="24"/>
+              </w:rPr>
+              <w:t>The customer shall be able to view previous(past) order history</w:t>
+            </w:r>
+            <w:r>
+              <w:rPr>
+                <w:rFonts w:ascii="Times New Roman" w:eastAsia="Cambria" w:hAnsi="Times New Roman" w:cs="Times New Roman"/>
+                <w:color w:val="000000"/>
+                <w:sz w:val="24"/>
+                <w:szCs w:val="24"/>
+              </w:rPr>
+              <w:t xml:space="preserve"> and also download the pdf of that also</w:t>
+            </w:r>
+            <w:r>
+              <w:rPr>
+                <w:rFonts w:ascii="Times New Roman" w:eastAsia="Cambria" w:hAnsi="Times New Roman" w:cs="Times New Roman"/>
+                <w:color w:val="000000"/>
+                <w:sz w:val="24"/>
+                <w:szCs w:val="24"/>
+              </w:rPr>
+              <w:t>.</w:t>
+            </w:r>
+          </w:p>
+        </w:tc>
+      </w:tr>
+      <w:tr>
+        <w:trPr>
+          <w:trHeight w:val="300"/>
+          <w:jc w:val="center"/>
+        </w:trPr>
+        <w:tc>
+          <w:tcPr>
+            <w:tcW w:w="1275" w:type="dxa"/>
+            <w:tcBorders>
+              <w:top w:val="single" w:sz="4" w:space="0" w:color="000000"/>
+              <w:left w:val="single" w:sz="4" w:space="0" w:color="000000"/>
+              <w:bottom w:val="single" w:sz="4" w:space="0" w:color="000000"/>
+              <w:right w:val="single" w:sz="4" w:space="0" w:color="000000"/>
+            </w:tcBorders>
+            <w:shd w:val="clear" w:color="auto" w:fill="FFFFFF"/>
+          </w:tcPr>
+          <w:p>
+            <w:pPr>
+              <w:pStyle w:val="TableParagraph"/>
+              <w:ind w:left="110"/>
+              <w:jc w:val="both"/>
+              <w:rPr>
+                <w:rFonts w:ascii="Times New Roman" w:hAnsi="Times New Roman" w:cs="Times New Roman"/>
+                <w:color w:val="000000"/>
+                <w:sz w:val="24"/>
+                <w:szCs w:val="24"/>
+              </w:rPr>
+            </w:pPr>
+            <w:r>
+              <w:rPr>
+                <w:rFonts w:ascii="Times New Roman" w:hAnsi="Times New Roman" w:cs="Times New Roman"/>
+                <w:color w:val="000000"/>
+                <w:sz w:val="24"/>
+                <w:szCs w:val="24"/>
+              </w:rPr>
+              <w:t>Req #</w:t>
+            </w:r>
+            <w:r>
+              <w:rPr>
+                <w:rFonts w:ascii="Times New Roman" w:hAnsi="Times New Roman" w:cs="Times New Roman"/>
+                <w:color w:val="000000"/>
+                <w:sz w:val="24"/>
+                <w:szCs w:val="24"/>
+              </w:rPr>
+              <w:t>45</w:t>
+            </w:r>
+          </w:p>
+        </w:tc>
+        <w:tc>
+          <w:tcPr>
+            <w:tcW w:w="8295" w:type="dxa"/>
+            <w:gridSpan w:val="2"/>
+            <w:tcBorders>
+              <w:top w:val="single" w:sz="4" w:space="0" w:color="000000"/>
+              <w:left w:val="single" w:sz="4" w:space="0" w:color="000000"/>
+              <w:bottom w:val="single" w:sz="4" w:space="0" w:color="000000"/>
+              <w:right w:val="single" w:sz="4" w:space="0" w:color="000000"/>
+            </w:tcBorders>
+            <w:shd w:val="clear" w:color="auto" w:fill="FFFFFF"/>
+          </w:tcPr>
+          <w:p>
+            <w:pPr>
+              <w:pStyle w:val="ListParagraph"/>
+              <w:ind w:left="0" w:firstLine="0"/>
+              <w:jc w:val="both"/>
+              <w:rPr>
+                <w:rFonts w:ascii="Times New Roman" w:eastAsia="Cambria" w:hAnsi="Times New Roman" w:cs="Times New Roman"/>
+                <w:color w:val="000000"/>
+                <w:sz w:val="24"/>
+                <w:szCs w:val="24"/>
+              </w:rPr>
+            </w:pPr>
+            <w:r>
+              <w:rPr>
+                <w:rFonts w:ascii="Times New Roman" w:eastAsia="Cambria" w:hAnsi="Times New Roman" w:cs="Times New Roman"/>
+                <w:color w:val="000000"/>
+                <w:sz w:val="24"/>
+                <w:szCs w:val="24"/>
+              </w:rPr>
+              <w:t>The customer shall be able to give feedback.</w:t>
+            </w:r>
+          </w:p>
+        </w:tc>
+      </w:tr>
+      <w:tr>
+        <w:trPr>
+          <w:trHeight w:val="300"/>
+          <w:jc w:val="center"/>
+        </w:trPr>
+        <w:tc>
+          <w:tcPr>
+            <w:tcW w:w="1275" w:type="dxa"/>
+            <w:tcBorders>
+              <w:top w:val="single" w:sz="4" w:space="0" w:color="000000"/>
+              <w:left w:val="single" w:sz="4" w:space="0" w:color="000000"/>
+              <w:bottom w:val="single" w:sz="4" w:space="0" w:color="000000"/>
+              <w:right w:val="single" w:sz="4" w:space="0" w:color="000000"/>
+            </w:tcBorders>
+            <w:shd w:val="clear" w:color="auto" w:fill="FFFFFF"/>
+          </w:tcPr>
+          <w:p>
+            <w:pPr>
+              <w:pStyle w:val="TableParagraph"/>
+              <w:ind w:left="110"/>
+              <w:jc w:val="both"/>
+              <w:rPr>
+                <w:rFonts w:ascii="Times New Roman" w:hAnsi="Times New Roman" w:cs="Times New Roman"/>
+                <w:color w:val="000000"/>
+                <w:sz w:val="24"/>
+                <w:szCs w:val="24"/>
+              </w:rPr>
+            </w:pPr>
+            <w:r>
+              <w:rPr>
+                <w:rFonts w:ascii="Times New Roman" w:hAnsi="Times New Roman" w:cs="Times New Roman"/>
+                <w:color w:val="000000"/>
+                <w:sz w:val="24"/>
+                <w:szCs w:val="24"/>
+              </w:rPr>
+              <w:t>Req #</w:t>
+            </w:r>
+            <w:r>
+              <w:rPr>
+                <w:rFonts w:ascii="Times New Roman" w:hAnsi="Times New Roman" w:cs="Times New Roman"/>
+                <w:color w:val="000000"/>
+                <w:sz w:val="24"/>
+                <w:szCs w:val="24"/>
+              </w:rPr>
+              <w:t>46</w:t>
+            </w:r>
+          </w:p>
+        </w:tc>
+        <w:tc>
+          <w:tcPr>
+            <w:tcW w:w="8295" w:type="dxa"/>
+            <w:gridSpan w:val="2"/>
+            <w:tcBorders>
+              <w:top w:val="single" w:sz="4" w:space="0" w:color="000000"/>
+              <w:left w:val="single" w:sz="4" w:space="0" w:color="000000"/>
+              <w:bottom w:val="single" w:sz="4" w:space="0" w:color="000000"/>
+              <w:right w:val="single" w:sz="4" w:space="0" w:color="000000"/>
+            </w:tcBorders>
+            <w:shd w:val="clear" w:color="auto" w:fill="FFFFFF"/>
+          </w:tcPr>
+          <w:p>
+            <w:pPr>
+              <w:pStyle w:val="ListParagraph"/>
+              <w:ind w:left="0" w:firstLine="0"/>
+              <w:jc w:val="both"/>
+              <w:rPr>
+                <w:rFonts w:ascii="Times New Roman" w:eastAsia="Cambria" w:hAnsi="Times New Roman" w:cs="Times New Roman"/>
+                <w:color w:val="000000"/>
+                <w:sz w:val="24"/>
+                <w:szCs w:val="24"/>
+              </w:rPr>
+            </w:pPr>
+            <w:r>
+              <w:rPr>
+                <w:rFonts w:ascii="Times New Roman" w:eastAsia="Cambria" w:hAnsi="Times New Roman" w:cs="Times New Roman"/>
+                <w:color w:val="000000"/>
+                <w:sz w:val="24"/>
+                <w:szCs w:val="24"/>
+              </w:rPr>
+              <w:t>The delivery boy shall be able to see the order detail and which order allocate to that delivery boy.</w:t>
             </w:r>
           </w:p>
         </w:tc>
@@ -6374,7 +6469,7 @@
                 <w:sz w:val="24"/>
                 <w:szCs w:val="24"/>
               </w:rPr>
-              <w:t>Q</w:t>
+              <w:t>Quality</w:t>
             </w:r>
             <w:r>
               <w:rPr>
@@ -6382,7 +6477,7 @@
                 <w:sz w:val="24"/>
                 <w:szCs w:val="24"/>
               </w:rPr>
-              <w:t>uality</w:t>
+              <w:t xml:space="preserve"> &amp; Q</w:t>
             </w:r>
             <w:r>
               <w:rPr>
@@ -6390,47 +6485,7 @@
                 <w:sz w:val="24"/>
                 <w:szCs w:val="24"/>
               </w:rPr>
-              <w:t xml:space="preserve"> </w:t>
-            </w:r>
-            <w:r>
-              <w:rPr>
-                <w:rFonts w:ascii="Times New Roman" w:eastAsia="Calibri" w:hAnsi="Times New Roman" w:cs="Times New Roman"/>
-                <w:sz w:val="24"/>
-                <w:szCs w:val="24"/>
-              </w:rPr>
-              <w:t>&amp;</w:t>
-            </w:r>
-            <w:r>
-              <w:rPr>
-                <w:rFonts w:ascii="Times New Roman" w:eastAsia="Calibri" w:hAnsi="Times New Roman" w:cs="Times New Roman"/>
-                <w:sz w:val="24"/>
-                <w:szCs w:val="24"/>
-              </w:rPr>
-              <w:t xml:space="preserve"> </w:t>
-            </w:r>
-            <w:r>
-              <w:rPr>
-                <w:rFonts w:ascii="Times New Roman" w:eastAsia="Calibri" w:hAnsi="Times New Roman" w:cs="Times New Roman"/>
-                <w:sz w:val="24"/>
-                <w:szCs w:val="24"/>
-              </w:rPr>
-              <w:t>Q</w:t>
-            </w:r>
-            <w:r>
-              <w:rPr>
-                <w:rFonts w:ascii="Times New Roman" w:eastAsia="Calibri" w:hAnsi="Times New Roman" w:cs="Times New Roman"/>
-                <w:sz w:val="24"/>
-                <w:szCs w:val="24"/>
-              </w:rPr>
-              <w:t>uantity</w:t>
-            </w:r>
-            <w:r>
-              <w:rPr>
-                <w:rFonts w:ascii="Times New Roman" w:eastAsia="Calibri" w:hAnsi="Times New Roman" w:cs="Times New Roman"/>
-                <w:sz w:val="24"/>
-                <w:szCs w:val="24"/>
-              </w:rPr>
-              <w:t xml:space="preserve"> </w:t>
+              <w:t xml:space="preserve">uantity </w:t>
             </w:r>
             <w:r>
               <w:rPr>
@@ -6465,7 +6520,6 @@
                 <w:sz w:val="24"/>
                 <w:szCs w:val="24"/>
               </w:rPr>
-              <w:lastRenderedPageBreak/>
               <w:t>Package Spillage</w:t>
             </w:r>
           </w:p>

</xml_diff>

<commit_message>
Final IRD and check with project partner
</commit_message>
<xml_diff>
--- a/Document/SRS/IRD Document/IRD_Documnet.docx
+++ b/Document/SRS/IRD Document/IRD_Documnet.docx
@@ -1057,7 +1057,6 @@
               <w:right w:val="single" w:sz="4" w:space="0" w:color="000000"/>
             </w:tcBorders>
             <w:shd w:val="clear" w:color="auto" w:fill="FFFFFF"/>
-            <w:hideMark/>
           </w:tcPr>
           <w:p>
             <w:pPr>
@@ -1078,7 +1077,16 @@
                 <w:sz w:val="24"/>
                 <w:szCs w:val="24"/>
               </w:rPr>
-              <w:t>Req #3</w:t>
+              <w:t>Req #</w:t>
+            </w:r>
+            <w:r>
+              <w:rPr>
+                <w:rFonts w:ascii="Times New Roman" w:hAnsi="Times New Roman" w:cs="Times New Roman"/>
+                <w:color w:val="000000"/>
+                <w:sz w:val="24"/>
+                <w:szCs w:val="24"/>
+              </w:rPr>
+              <w:t>3</w:t>
             </w:r>
           </w:p>
         </w:tc>
@@ -1112,43 +1120,52 @@
                 <w:sz w:val="24"/>
                 <w:szCs w:val="24"/>
               </w:rPr>
-              <w:t xml:space="preserve">The admin shall be able to approve and reject the </w:t>
-            </w:r>
-            <w:r>
-              <w:rPr>
-                <w:rFonts w:ascii="Times New Roman" w:eastAsia="Cambria" w:hAnsi="Times New Roman" w:cs="Times New Roman"/>
-                <w:color w:val="000000"/>
-                <w:sz w:val="24"/>
-                <w:szCs w:val="24"/>
-              </w:rPr>
-              <w:t xml:space="preserve">restaurant and </w:t>
-            </w:r>
-            <w:r>
-              <w:rPr>
-                <w:rFonts w:ascii="Times New Roman" w:eastAsia="Cambria" w:hAnsi="Times New Roman" w:cs="Times New Roman"/>
-                <w:color w:val="000000"/>
-                <w:sz w:val="24"/>
-                <w:szCs w:val="24"/>
-              </w:rPr>
-              <w:t>menu (</w:t>
-            </w:r>
-            <w:r>
-              <w:rPr>
-                <w:rFonts w:ascii="Times New Roman" w:eastAsia="Cambria" w:hAnsi="Times New Roman" w:cs="Times New Roman"/>
-                <w:color w:val="000000"/>
-                <w:sz w:val="24"/>
-                <w:szCs w:val="24"/>
-              </w:rPr>
-              <w:t>category, item, added on, add extra)</w:t>
-            </w:r>
-            <w:r>
-              <w:rPr>
-                <w:rFonts w:ascii="Times New Roman" w:eastAsia="Cambria" w:hAnsi="Times New Roman" w:cs="Times New Roman"/>
-                <w:color w:val="000000"/>
-                <w:sz w:val="24"/>
-                <w:szCs w:val="24"/>
-              </w:rPr>
-              <w:t>.</w:t>
+              <w:t>The</w:t>
+            </w:r>
+            <w:r>
+              <w:rPr>
+                <w:rFonts w:ascii="Times New Roman" w:eastAsia="Cambria" w:hAnsi="Times New Roman" w:cs="Times New Roman"/>
+                <w:color w:val="000000"/>
+                <w:sz w:val="24"/>
+                <w:szCs w:val="24"/>
+              </w:rPr>
+              <w:t xml:space="preserve"> </w:t>
+            </w:r>
+            <w:r>
+              <w:rPr>
+                <w:rFonts w:ascii="Times New Roman" w:eastAsia="Cambria" w:hAnsi="Times New Roman" w:cs="Times New Roman"/>
+                <w:color w:val="000000"/>
+                <w:sz w:val="24"/>
+                <w:szCs w:val="24"/>
+              </w:rPr>
+              <w:t>a</w:t>
+            </w:r>
+            <w:r>
+              <w:rPr>
+                <w:rFonts w:ascii="Times New Roman" w:eastAsia="Cambria" w:hAnsi="Times New Roman" w:cs="Times New Roman"/>
+                <w:color w:val="000000"/>
+                <w:sz w:val="24"/>
+                <w:szCs w:val="24"/>
+              </w:rPr>
+              <w:t>dmin</w:t>
+            </w:r>
+            <w:r>
+              <w:rPr>
+                <w:rFonts w:ascii="Times New Roman" w:eastAsia="Cambria" w:hAnsi="Times New Roman" w:cs="Times New Roman"/>
+                <w:color w:val="000000"/>
+                <w:sz w:val="24"/>
+                <w:szCs w:val="24"/>
+              </w:rPr>
+              <w:t xml:space="preserve"> </w:t>
+            </w:r>
+            <w:r>
+              <w:rPr>
+                <w:rFonts w:ascii="Times New Roman" w:eastAsia="Cambria" w:hAnsi="Times New Roman" w:cs="Times New Roman"/>
+                <w:color w:val="000000"/>
+                <w:sz w:val="24"/>
+                <w:szCs w:val="24"/>
+              </w:rPr>
+              <w:t>shall be able to approve or reject the restaurant after checking the restaurant documents.</w:t>
             </w:r>
           </w:p>
         </w:tc>
@@ -1168,6 +1185,7 @@
               <w:right w:val="single" w:sz="4" w:space="0" w:color="000000"/>
             </w:tcBorders>
             <w:shd w:val="clear" w:color="auto" w:fill="FFFFFF"/>
+            <w:hideMark/>
           </w:tcPr>
           <w:p>
             <w:pPr>
@@ -1231,7 +1249,7 @@
                 <w:sz w:val="24"/>
                 <w:szCs w:val="24"/>
               </w:rPr>
-              <w:t>The admin shall be able to manage the delivery boy.</w:t>
+              <w:t>The admin shall be able to approve or reject the menu (category, item, added on, add extra).</w:t>
             </w:r>
           </w:p>
         </w:tc>
@@ -1251,7 +1269,6 @@
               <w:right w:val="single" w:sz="4" w:space="0" w:color="000000"/>
             </w:tcBorders>
             <w:shd w:val="clear" w:color="auto" w:fill="FFFFFF"/>
-            <w:hideMark/>
           </w:tcPr>
           <w:p>
             <w:pPr>
@@ -1315,25 +1332,7 @@
                 <w:sz w:val="24"/>
                 <w:szCs w:val="24"/>
               </w:rPr>
-              <w:t xml:space="preserve">The admin shall be able to manage the </w:t>
-            </w:r>
-            <w:r>
-              <w:rPr>
-                <w:rFonts w:ascii="Times New Roman" w:eastAsia="Cambria" w:hAnsi="Times New Roman" w:cs="Times New Roman"/>
-                <w:color w:val="000000"/>
-                <w:sz w:val="24"/>
-                <w:szCs w:val="24"/>
-              </w:rPr>
-              <w:t>Customer</w:t>
-            </w:r>
-            <w:r>
-              <w:rPr>
-                <w:rFonts w:ascii="Times New Roman" w:eastAsia="Cambria" w:hAnsi="Times New Roman" w:cs="Times New Roman"/>
-                <w:color w:val="000000"/>
-                <w:sz w:val="24"/>
-                <w:szCs w:val="24"/>
-              </w:rPr>
-              <w:t>.</w:t>
+              <w:t>The admin shall be able to manage the delivery boy.</w:t>
             </w:r>
           </w:p>
         </w:tc>
@@ -1353,6 +1352,7 @@
               <w:right w:val="single" w:sz="4" w:space="0" w:color="000000"/>
             </w:tcBorders>
             <w:shd w:val="clear" w:color="auto" w:fill="FFFFFF"/>
+            <w:hideMark/>
           </w:tcPr>
           <w:p>
             <w:pPr>
@@ -1416,43 +1416,7 @@
                 <w:sz w:val="24"/>
                 <w:szCs w:val="24"/>
               </w:rPr>
-              <w:t>The admin shall be able to manage</w:t>
-            </w:r>
-            <w:r>
-              <w:rPr>
-                <w:rFonts w:ascii="Times New Roman" w:eastAsia="Cambria" w:hAnsi="Times New Roman" w:cs="Times New Roman"/>
-                <w:color w:val="000000"/>
-                <w:sz w:val="24"/>
-                <w:szCs w:val="24"/>
-              </w:rPr>
-              <w:t xml:space="preserve"> </w:t>
-            </w:r>
-            <w:r>
-              <w:rPr>
-                <w:rFonts w:ascii="Times New Roman" w:eastAsia="Cambria" w:hAnsi="Times New Roman" w:cs="Times New Roman"/>
-                <w:color w:val="000000"/>
-                <w:sz w:val="24"/>
-                <w:szCs w:val="24"/>
-              </w:rPr>
-              <w:t xml:space="preserve">the </w:t>
-            </w:r>
-            <w:r>
-              <w:rPr>
-                <w:rFonts w:ascii="Times New Roman" w:eastAsia="Cambria" w:hAnsi="Times New Roman" w:cs="Times New Roman"/>
-                <w:color w:val="000000"/>
-                <w:sz w:val="24"/>
-                <w:szCs w:val="24"/>
-              </w:rPr>
-              <w:t>Help</w:t>
-            </w:r>
-            <w:r>
-              <w:rPr>
-                <w:rFonts w:ascii="Times New Roman" w:eastAsia="Cambria" w:hAnsi="Times New Roman" w:cs="Times New Roman"/>
-                <w:color w:val="000000"/>
-                <w:sz w:val="24"/>
-                <w:szCs w:val="24"/>
-              </w:rPr>
-              <w:t>.</w:t>
+              <w:t>The admin shall be able to manage the Customer.</w:t>
             </w:r>
           </w:p>
         </w:tc>
@@ -1472,7 +1436,6 @@
               <w:right w:val="single" w:sz="4" w:space="0" w:color="000000"/>
             </w:tcBorders>
             <w:shd w:val="clear" w:color="auto" w:fill="FFFFFF"/>
-            <w:hideMark/>
           </w:tcPr>
           <w:p>
             <w:pPr>
@@ -1481,26 +1444,26 @@
               <w:jc w:val="both"/>
               <w:rPr>
                 <w:rFonts w:ascii="Times New Roman" w:hAnsi="Times New Roman" w:cs="Times New Roman"/>
-                <w:sz w:val="24"/>
-                <w:szCs w:val="24"/>
-                <w:highlight w:val="yellow"/>
-              </w:rPr>
-            </w:pPr>
-            <w:r>
-              <w:rPr>
-                <w:rFonts w:ascii="Times New Roman" w:hAnsi="Times New Roman" w:cs="Times New Roman"/>
-                <w:sz w:val="24"/>
-                <w:szCs w:val="24"/>
-                <w:highlight w:val="yellow"/>
+                <w:color w:val="000000"/>
+                <w:sz w:val="24"/>
+                <w:szCs w:val="24"/>
+              </w:rPr>
+            </w:pPr>
+            <w:r>
+              <w:rPr>
+                <w:rFonts w:ascii="Times New Roman" w:hAnsi="Times New Roman" w:cs="Times New Roman"/>
+                <w:color w:val="000000"/>
+                <w:sz w:val="24"/>
+                <w:szCs w:val="24"/>
               </w:rPr>
               <w:t>Req #</w:t>
             </w:r>
             <w:r>
               <w:rPr>
                 <w:rFonts w:ascii="Times New Roman" w:hAnsi="Times New Roman" w:cs="Times New Roman"/>
-                <w:sz w:val="24"/>
-                <w:szCs w:val="24"/>
-                <w:highlight w:val="yellow"/>
+                <w:color w:val="000000"/>
+                <w:sz w:val="24"/>
+                <w:szCs w:val="24"/>
               </w:rPr>
               <w:t>7</w:t>
             </w:r>
@@ -1524,55 +1487,28 @@
               <w:jc w:val="both"/>
               <w:rPr>
                 <w:rFonts w:ascii="Times New Roman" w:eastAsia="Cambria" w:hAnsi="Times New Roman" w:cs="Times New Roman"/>
-                <w:sz w:val="24"/>
-                <w:szCs w:val="24"/>
-                <w:highlight w:val="yellow"/>
-              </w:rPr>
-            </w:pPr>
-            <w:r>
-              <w:rPr>
-                <w:rFonts w:ascii="Times New Roman" w:eastAsia="Cambria" w:hAnsi="Times New Roman" w:cs="Times New Roman"/>
-                <w:sz w:val="24"/>
-                <w:szCs w:val="24"/>
-                <w:highlight w:val="yellow"/>
-              </w:rPr>
-              <w:t xml:space="preserve">The admin shall be able to </w:t>
-            </w:r>
-            <w:r>
-              <w:rPr>
-                <w:rFonts w:ascii="Times New Roman" w:eastAsia="Cambria" w:hAnsi="Times New Roman" w:cs="Times New Roman"/>
-                <w:sz w:val="24"/>
-                <w:szCs w:val="24"/>
-                <w:highlight w:val="yellow"/>
-              </w:rPr>
-              <w:t xml:space="preserve">manage </w:t>
-            </w:r>
-            <w:r>
-              <w:rPr>
-                <w:rFonts w:ascii="Times New Roman" w:eastAsia="Cambria" w:hAnsi="Times New Roman" w:cs="Times New Roman"/>
-                <w:sz w:val="24"/>
-                <w:szCs w:val="24"/>
-                <w:highlight w:val="yellow"/>
-              </w:rPr>
-              <w:t xml:space="preserve">the </w:t>
-            </w:r>
-            <w:r>
-              <w:rPr>
-                <w:rFonts w:ascii="Times New Roman" w:eastAsia="Cambria" w:hAnsi="Times New Roman" w:cs="Times New Roman"/>
-                <w:sz w:val="24"/>
-                <w:szCs w:val="24"/>
-                <w:highlight w:val="yellow"/>
-              </w:rPr>
-              <w:t>Wishlist</w:t>
-            </w:r>
-            <w:r>
-              <w:rPr>
-                <w:rFonts w:ascii="Times New Roman" w:eastAsia="Cambria" w:hAnsi="Times New Roman" w:cs="Times New Roman"/>
-                <w:sz w:val="24"/>
-                <w:szCs w:val="24"/>
-                <w:highlight w:val="yellow"/>
-              </w:rPr>
-              <w:t>.</w:t>
+                <w:color w:val="000000"/>
+                <w:sz w:val="24"/>
+                <w:szCs w:val="24"/>
+              </w:rPr>
+            </w:pPr>
+            <w:r>
+              <w:rPr>
+                <w:rFonts w:ascii="Times New Roman" w:eastAsia="Cambria" w:hAnsi="Times New Roman" w:cs="Times New Roman"/>
+                <w:color w:val="000000"/>
+                <w:sz w:val="24"/>
+                <w:szCs w:val="24"/>
+              </w:rPr>
+              <w:t>The admin shall be able to manage</w:t>
+            </w:r>
+            <w:r>
+              <w:rPr>
+                <w:rFonts w:ascii="Times New Roman" w:eastAsia="Cambria" w:hAnsi="Times New Roman" w:cs="Times New Roman"/>
+                <w:color w:val="000000"/>
+                <w:sz w:val="24"/>
+                <w:szCs w:val="24"/>
+              </w:rPr>
+              <w:t xml:space="preserve"> the Help.</w:t>
             </w:r>
           </w:p>
         </w:tc>
@@ -1656,7 +1592,25 @@
                 <w:sz w:val="24"/>
                 <w:szCs w:val="24"/>
               </w:rPr>
-              <w:t>The admin shall be able to see all the customer orders.</w:t>
+              <w:t xml:space="preserve">The admin shall be able to </w:t>
+            </w:r>
+            <w:r>
+              <w:rPr>
+                <w:rFonts w:ascii="Times New Roman" w:eastAsia="Cambria" w:hAnsi="Times New Roman" w:cs="Times New Roman"/>
+                <w:color w:val="000000"/>
+                <w:sz w:val="24"/>
+                <w:szCs w:val="24"/>
+              </w:rPr>
+              <w:t>view</w:t>
+            </w:r>
+            <w:r>
+              <w:rPr>
+                <w:rFonts w:ascii="Times New Roman" w:eastAsia="Cambria" w:hAnsi="Times New Roman" w:cs="Times New Roman"/>
+                <w:color w:val="000000"/>
+                <w:sz w:val="24"/>
+                <w:szCs w:val="24"/>
+              </w:rPr>
+              <w:t xml:space="preserve"> all the customer orders.</w:t>
             </w:r>
           </w:p>
         </w:tc>
@@ -1821,7 +1775,23 @@
                 <w:sz w:val="24"/>
                 <w:szCs w:val="24"/>
               </w:rPr>
-              <w:t>The admin shall be able to manage the billing address.</w:t>
+              <w:t xml:space="preserve">The admin shall be able to </w:t>
+            </w:r>
+            <w:r>
+              <w:rPr>
+                <w:rFonts w:ascii="Times New Roman" w:hAnsi="Times New Roman" w:cs="Times New Roman"/>
+                <w:sz w:val="24"/>
+                <w:szCs w:val="24"/>
+              </w:rPr>
+              <w:t>view</w:t>
+            </w:r>
+            <w:r>
+              <w:rPr>
+                <w:rFonts w:ascii="Times New Roman" w:hAnsi="Times New Roman" w:cs="Times New Roman"/>
+                <w:sz w:val="24"/>
+                <w:szCs w:val="24"/>
+              </w:rPr>
+              <w:t xml:space="preserve"> the rating of a particular item or a restaurant.</w:t>
             </w:r>
           </w:p>
         </w:tc>
@@ -1903,31 +1873,23 @@
                 <w:sz w:val="24"/>
                 <w:szCs w:val="24"/>
               </w:rPr>
-              <w:t xml:space="preserve">The admin shall be able to </w:t>
-            </w:r>
-            <w:r>
-              <w:rPr>
-                <w:rFonts w:ascii="Times New Roman" w:hAnsi="Times New Roman" w:cs="Times New Roman"/>
-                <w:sz w:val="24"/>
-                <w:szCs w:val="24"/>
-              </w:rPr>
-              <w:t xml:space="preserve">see the rating of </w:t>
-            </w:r>
-            <w:r>
-              <w:rPr>
-                <w:rFonts w:ascii="Times New Roman" w:hAnsi="Times New Roman" w:cs="Times New Roman"/>
-                <w:sz w:val="24"/>
-                <w:szCs w:val="24"/>
-              </w:rPr>
-              <w:t xml:space="preserve">a </w:t>
-            </w:r>
-            <w:r>
-              <w:rPr>
-                <w:rFonts w:ascii="Times New Roman" w:hAnsi="Times New Roman" w:cs="Times New Roman"/>
-                <w:sz w:val="24"/>
-                <w:szCs w:val="24"/>
-              </w:rPr>
-              <w:t>particular item or a restaurant.</w:t>
+              <w:t>The admin shall be able to manage complain</w:t>
+            </w:r>
+            <w:r>
+              <w:rPr>
+                <w:rFonts w:ascii="Times New Roman" w:hAnsi="Times New Roman" w:cs="Times New Roman"/>
+                <w:sz w:val="24"/>
+                <w:szCs w:val="24"/>
+              </w:rPr>
+              <w:t>ts</w:t>
+            </w:r>
+            <w:r>
+              <w:rPr>
+                <w:rFonts w:ascii="Times New Roman" w:hAnsi="Times New Roman" w:cs="Times New Roman"/>
+                <w:sz w:val="24"/>
+                <w:szCs w:val="24"/>
+              </w:rPr>
+              <w:t>.</w:t>
             </w:r>
           </w:p>
         </w:tc>
@@ -1976,7 +1938,7 @@
                 <w:sz w:val="24"/>
                 <w:szCs w:val="24"/>
               </w:rPr>
-              <w:t>1</w:t>
+              <w:t>2</w:t>
             </w:r>
           </w:p>
         </w:tc>
@@ -2009,23 +1971,23 @@
                 <w:sz w:val="24"/>
                 <w:szCs w:val="24"/>
               </w:rPr>
-              <w:t xml:space="preserve">The admin shall be able to </w:t>
-            </w:r>
-            <w:r>
-              <w:rPr>
-                <w:rFonts w:ascii="Times New Roman" w:hAnsi="Times New Roman" w:cs="Times New Roman"/>
-                <w:sz w:val="24"/>
-                <w:szCs w:val="24"/>
-              </w:rPr>
-              <w:t>manage</w:t>
-            </w:r>
-            <w:r>
-              <w:rPr>
-                <w:rFonts w:ascii="Times New Roman" w:hAnsi="Times New Roman" w:cs="Times New Roman"/>
-                <w:sz w:val="24"/>
-                <w:szCs w:val="24"/>
-              </w:rPr>
-              <w:t xml:space="preserve"> complain.</w:t>
+              <w:t xml:space="preserve">The admin shall be able to manage </w:t>
+            </w:r>
+            <w:r>
+              <w:rPr>
+                <w:rFonts w:ascii="Times New Roman" w:hAnsi="Times New Roman" w:cs="Times New Roman"/>
+                <w:sz w:val="24"/>
+                <w:szCs w:val="24"/>
+              </w:rPr>
+              <w:t xml:space="preserve">the </w:t>
+            </w:r>
+            <w:r>
+              <w:rPr>
+                <w:rFonts w:ascii="Times New Roman" w:hAnsi="Times New Roman" w:cs="Times New Roman"/>
+                <w:sz w:val="24"/>
+                <w:szCs w:val="24"/>
+              </w:rPr>
+              <w:t>referral amount.</w:t>
             </w:r>
           </w:p>
         </w:tc>
@@ -2050,31 +2012,31 @@
             <w:pPr>
               <w:pStyle w:val="TableParagraph"/>
               <w:ind w:left="0"/>
-              <w:jc w:val="center"/>
-              <w:rPr>
-                <w:rFonts w:ascii="Times New Roman" w:hAnsi="Times New Roman" w:cs="Times New Roman"/>
-                <w:color w:val="000000"/>
-                <w:sz w:val="24"/>
-                <w:szCs w:val="24"/>
-              </w:rPr>
-            </w:pPr>
-            <w:r>
-              <w:rPr>
-                <w:rFonts w:ascii="Times New Roman" w:hAnsi="Times New Roman" w:cs="Times New Roman"/>
-                <w:color w:val="000000"/>
-                <w:sz w:val="24"/>
-                <w:szCs w:val="24"/>
-              </w:rPr>
-              <w:t>Req #1</w:t>
-            </w:r>
-            <w:r>
-              <w:rPr>
-                <w:rFonts w:ascii="Times New Roman" w:hAnsi="Times New Roman" w:cs="Times New Roman"/>
-                <w:color w:val="000000"/>
-                <w:sz w:val="24"/>
-                <w:szCs w:val="24"/>
-              </w:rPr>
-              <w:t>2</w:t>
+              <w:jc w:val="both"/>
+              <w:rPr>
+                <w:rFonts w:ascii="Times New Roman" w:hAnsi="Times New Roman" w:cs="Times New Roman"/>
+                <w:color w:val="000000"/>
+                <w:sz w:val="24"/>
+                <w:szCs w:val="24"/>
+              </w:rPr>
+            </w:pPr>
+            <w:r>
+              <w:rPr>
+                <w:rFonts w:ascii="Times New Roman" w:hAnsi="Times New Roman" w:cs="Times New Roman"/>
+                <w:color w:val="000000"/>
+                <w:sz w:val="24"/>
+                <w:szCs w:val="24"/>
+              </w:rPr>
+              <w:t xml:space="preserve">  Req #1</w:t>
+            </w:r>
+            <w:r>
+              <w:rPr>
+                <w:rFonts w:ascii="Times New Roman" w:hAnsi="Times New Roman" w:cs="Times New Roman"/>
+                <w:color w:val="000000"/>
+                <w:sz w:val="24"/>
+                <w:szCs w:val="24"/>
+              </w:rPr>
+              <w:t>3</w:t>
             </w:r>
           </w:p>
         </w:tc>
@@ -2107,31 +2069,23 @@
                 <w:sz w:val="24"/>
                 <w:szCs w:val="24"/>
               </w:rPr>
-              <w:t xml:space="preserve">The admin shall be able to </w:t>
-            </w:r>
-            <w:r>
-              <w:rPr>
-                <w:rFonts w:ascii="Times New Roman" w:hAnsi="Times New Roman" w:cs="Times New Roman"/>
-                <w:sz w:val="24"/>
-                <w:szCs w:val="24"/>
-              </w:rPr>
-              <w:t xml:space="preserve">manage </w:t>
-            </w:r>
-            <w:r>
-              <w:rPr>
-                <w:rFonts w:ascii="Times New Roman" w:hAnsi="Times New Roman" w:cs="Times New Roman"/>
-                <w:sz w:val="24"/>
-                <w:szCs w:val="24"/>
-              </w:rPr>
-              <w:t>r</w:t>
-            </w:r>
-            <w:r>
-              <w:rPr>
-                <w:rFonts w:ascii="Times New Roman" w:hAnsi="Times New Roman" w:cs="Times New Roman"/>
-                <w:sz w:val="24"/>
-                <w:szCs w:val="24"/>
-              </w:rPr>
-              <w:t>eferral amount.</w:t>
+              <w:t xml:space="preserve">The partner shall be able to </w:t>
+            </w:r>
+            <w:r>
+              <w:rPr>
+                <w:rFonts w:ascii="Times New Roman" w:hAnsi="Times New Roman" w:cs="Times New Roman"/>
+                <w:sz w:val="24"/>
+                <w:szCs w:val="24"/>
+              </w:rPr>
+              <w:t>view</w:t>
+            </w:r>
+            <w:r>
+              <w:rPr>
+                <w:rFonts w:ascii="Times New Roman" w:hAnsi="Times New Roman" w:cs="Times New Roman"/>
+                <w:sz w:val="24"/>
+                <w:szCs w:val="24"/>
+              </w:rPr>
+              <w:t xml:space="preserve"> orders details like (new orders, preparing orders, ready orders, and past orders)</w:t>
             </w:r>
           </w:p>
         </w:tc>
@@ -2171,7 +2125,16 @@
                 <w:sz w:val="24"/>
                 <w:szCs w:val="24"/>
               </w:rPr>
-              <w:t xml:space="preserve">  Req #12</w:t>
+              <w:t xml:space="preserve">  Req #1</w:t>
+            </w:r>
+            <w:r>
+              <w:rPr>
+                <w:rFonts w:ascii="Times New Roman" w:hAnsi="Times New Roman" w:cs="Times New Roman"/>
+                <w:color w:val="000000"/>
+                <w:sz w:val="24"/>
+                <w:szCs w:val="24"/>
+              </w:rPr>
+              <w:t>4</w:t>
             </w:r>
           </w:p>
         </w:tc>
@@ -2196,24 +2159,31 @@
                 <w:rFonts w:ascii="Times New Roman" w:hAnsi="Times New Roman" w:cs="Times New Roman"/>
                 <w:sz w:val="24"/>
                 <w:szCs w:val="24"/>
-                <w:highlight w:val="yellow"/>
-              </w:rPr>
-            </w:pPr>
-            <w:r>
-              <w:rPr>
-                <w:rFonts w:ascii="Times New Roman" w:hAnsi="Times New Roman" w:cs="Times New Roman"/>
-                <w:sz w:val="24"/>
-                <w:szCs w:val="24"/>
-              </w:rPr>
-              <w:t xml:space="preserve">The admin shall be able to </w:t>
-            </w:r>
-            <w:r>
-              <w:rPr>
-                <w:rFonts w:ascii="Times New Roman" w:hAnsi="Times New Roman" w:cs="Times New Roman"/>
-                <w:sz w:val="24"/>
-                <w:szCs w:val="24"/>
-              </w:rPr>
-              <w:t>activate and deactivate Customers, And Delivery boy.</w:t>
+              </w:rPr>
+            </w:pPr>
+            <w:r>
+              <w:rPr>
+                <w:rFonts w:ascii="Times New Roman" w:hAnsi="Times New Roman" w:cs="Times New Roman"/>
+                <w:sz w:val="24"/>
+                <w:szCs w:val="24"/>
+              </w:rPr>
+              <w:t>The partner shall be able to the</w:t>
+            </w:r>
+            <w:r>
+              <w:rPr>
+                <w:rFonts w:ascii="Times New Roman" w:hAnsi="Times New Roman" w:cs="Times New Roman"/>
+                <w:sz w:val="24"/>
+                <w:szCs w:val="24"/>
+              </w:rPr>
+              <w:t xml:space="preserve"> manage</w:t>
+            </w:r>
+            <w:r>
+              <w:rPr>
+                <w:rFonts w:ascii="Times New Roman" w:hAnsi="Times New Roman" w:cs="Times New Roman"/>
+                <w:sz w:val="24"/>
+                <w:szCs w:val="24"/>
+              </w:rPr>
+              <w:t xml:space="preserve"> category.</w:t>
             </w:r>
           </w:p>
         </w:tc>
@@ -2244,18 +2214,25 @@
                 <w:color w:val="000000"/>
                 <w:sz w:val="24"/>
                 <w:szCs w:val="24"/>
-                <w:highlight w:val="yellow"/>
-              </w:rPr>
-            </w:pPr>
-            <w:r>
-              <w:rPr>
-                <w:rFonts w:ascii="Times New Roman" w:hAnsi="Times New Roman" w:cs="Times New Roman"/>
-                <w:color w:val="000000"/>
-                <w:sz w:val="24"/>
-                <w:szCs w:val="24"/>
-                <w:highlight w:val="yellow"/>
-              </w:rPr>
-              <w:t xml:space="preserve">  Req #13</w:t>
+              </w:rPr>
+            </w:pPr>
+            <w:r>
+              <w:rPr>
+                <w:rFonts w:ascii="Times New Roman" w:hAnsi="Times New Roman" w:cs="Times New Roman"/>
+                <w:color w:val="000000"/>
+                <w:sz w:val="24"/>
+                <w:szCs w:val="24"/>
+              </w:rPr>
+              <w:t xml:space="preserve">  Req #1</w:t>
+            </w:r>
+            <w:r>
+              <w:rPr>
+                <w:rFonts w:ascii="Times New Roman" w:hAnsi="Times New Roman" w:cs="Times New Roman"/>
+                <w:color w:val="000000"/>
+                <w:sz w:val="24"/>
+                <w:szCs w:val="24"/>
+              </w:rPr>
+              <w:t>5</w:t>
             </w:r>
           </w:p>
         </w:tc>
@@ -2280,53 +2257,15 @@
                 <w:rFonts w:ascii="Times New Roman" w:hAnsi="Times New Roman" w:cs="Times New Roman"/>
                 <w:sz w:val="24"/>
                 <w:szCs w:val="24"/>
-                <w:highlight w:val="yellow"/>
-              </w:rPr>
-            </w:pPr>
-            <w:r>
-              <w:rPr>
-                <w:rFonts w:ascii="Times New Roman" w:hAnsi="Times New Roman" w:cs="Times New Roman"/>
-                <w:sz w:val="24"/>
-                <w:szCs w:val="24"/>
-                <w:highlight w:val="yellow"/>
-              </w:rPr>
-              <w:t xml:space="preserve">The </w:t>
-            </w:r>
-            <w:r>
-              <w:rPr>
-                <w:rFonts w:ascii="Times New Roman" w:hAnsi="Times New Roman" w:cs="Times New Roman"/>
-                <w:sz w:val="24"/>
-                <w:szCs w:val="24"/>
-                <w:highlight w:val="yellow"/>
-              </w:rPr>
-              <w:t>partner</w:t>
-            </w:r>
-            <w:r>
-              <w:rPr>
-                <w:rFonts w:ascii="Times New Roman" w:hAnsi="Times New Roman" w:cs="Times New Roman"/>
-                <w:sz w:val="24"/>
-                <w:szCs w:val="24"/>
-                <w:highlight w:val="yellow"/>
-              </w:rPr>
-              <w:t xml:space="preserve"> shall be able to login in</w:t>
-            </w:r>
-            <w:r>
-              <w:rPr>
-                <w:rFonts w:ascii="Times New Roman" w:hAnsi="Times New Roman" w:cs="Times New Roman"/>
-                <w:sz w:val="24"/>
-                <w:szCs w:val="24"/>
-                <w:highlight w:val="yellow"/>
-              </w:rPr>
-              <w:t xml:space="preserve">to </w:t>
-            </w:r>
-            <w:r>
-              <w:rPr>
-                <w:rFonts w:ascii="Times New Roman" w:hAnsi="Times New Roman" w:cs="Times New Roman"/>
-                <w:sz w:val="24"/>
-                <w:szCs w:val="24"/>
-                <w:highlight w:val="yellow"/>
-              </w:rPr>
-              <w:t>the system.</w:t>
+              </w:rPr>
+            </w:pPr>
+            <w:r>
+              <w:rPr>
+                <w:rFonts w:ascii="Times New Roman" w:hAnsi="Times New Roman" w:cs="Times New Roman"/>
+                <w:sz w:val="24"/>
+                <w:szCs w:val="24"/>
+              </w:rPr>
+              <w:t>The partner shall be able to the manage item.</w:t>
             </w:r>
           </w:p>
         </w:tc>
@@ -2375,7 +2314,7 @@
                 <w:sz w:val="24"/>
                 <w:szCs w:val="24"/>
               </w:rPr>
-              <w:t>4</w:t>
+              <w:t>6</w:t>
             </w:r>
           </w:p>
         </w:tc>
@@ -2408,103 +2347,7 @@
                 <w:sz w:val="24"/>
                 <w:szCs w:val="24"/>
               </w:rPr>
-              <w:t xml:space="preserve">The </w:t>
-            </w:r>
-            <w:r>
-              <w:rPr>
-                <w:rFonts w:ascii="Times New Roman" w:hAnsi="Times New Roman" w:cs="Times New Roman"/>
-                <w:sz w:val="24"/>
-                <w:szCs w:val="24"/>
-              </w:rPr>
-              <w:t>partner</w:t>
-            </w:r>
-            <w:r>
-              <w:rPr>
-                <w:rFonts w:ascii="Times New Roman" w:hAnsi="Times New Roman" w:cs="Times New Roman"/>
-                <w:sz w:val="24"/>
-                <w:szCs w:val="24"/>
-              </w:rPr>
-              <w:t xml:space="preserve"> shall be able </w:t>
-            </w:r>
-            <w:r>
-              <w:rPr>
-                <w:rFonts w:ascii="Times New Roman" w:hAnsi="Times New Roman" w:cs="Times New Roman"/>
-                <w:sz w:val="24"/>
-                <w:szCs w:val="24"/>
-              </w:rPr>
-              <w:t xml:space="preserve">to </w:t>
-            </w:r>
-            <w:r>
-              <w:rPr>
-                <w:rFonts w:ascii="Times New Roman" w:hAnsi="Times New Roman" w:cs="Times New Roman"/>
-                <w:sz w:val="24"/>
-                <w:szCs w:val="24"/>
-              </w:rPr>
-              <w:t>see orders details like (new order</w:t>
-            </w:r>
-            <w:r>
-              <w:rPr>
-                <w:rFonts w:ascii="Times New Roman" w:hAnsi="Times New Roman" w:cs="Times New Roman"/>
-                <w:sz w:val="24"/>
-                <w:szCs w:val="24"/>
-              </w:rPr>
-              <w:t>s</w:t>
-            </w:r>
-            <w:r>
-              <w:rPr>
-                <w:rFonts w:ascii="Times New Roman" w:hAnsi="Times New Roman" w:cs="Times New Roman"/>
-                <w:sz w:val="24"/>
-                <w:szCs w:val="24"/>
-              </w:rPr>
-              <w:t>, preparing order</w:t>
-            </w:r>
-            <w:r>
-              <w:rPr>
-                <w:rFonts w:ascii="Times New Roman" w:hAnsi="Times New Roman" w:cs="Times New Roman"/>
-                <w:sz w:val="24"/>
-                <w:szCs w:val="24"/>
-              </w:rPr>
-              <w:t>s</w:t>
-            </w:r>
-            <w:r>
-              <w:rPr>
-                <w:rFonts w:ascii="Times New Roman" w:hAnsi="Times New Roman" w:cs="Times New Roman"/>
-                <w:sz w:val="24"/>
-                <w:szCs w:val="24"/>
-              </w:rPr>
-              <w:t>, ready order</w:t>
-            </w:r>
-            <w:r>
-              <w:rPr>
-                <w:rFonts w:ascii="Times New Roman" w:hAnsi="Times New Roman" w:cs="Times New Roman"/>
-                <w:sz w:val="24"/>
-                <w:szCs w:val="24"/>
-              </w:rPr>
-              <w:t>s</w:t>
-            </w:r>
-            <w:r>
-              <w:rPr>
-                <w:rFonts w:ascii="Times New Roman" w:hAnsi="Times New Roman" w:cs="Times New Roman"/>
-                <w:sz w:val="24"/>
-                <w:szCs w:val="24"/>
-              </w:rPr>
-              <w:t xml:space="preserve">, </w:t>
-            </w:r>
-            <w:r>
-              <w:rPr>
-                <w:rFonts w:ascii="Times New Roman" w:hAnsi="Times New Roman" w:cs="Times New Roman"/>
-                <w:sz w:val="24"/>
-                <w:szCs w:val="24"/>
-              </w:rPr>
-              <w:t xml:space="preserve">and </w:t>
-            </w:r>
-            <w:r>
-              <w:rPr>
-                <w:rFonts w:ascii="Times New Roman" w:hAnsi="Times New Roman" w:cs="Times New Roman"/>
-                <w:sz w:val="24"/>
-                <w:szCs w:val="24"/>
-              </w:rPr>
-              <w:t>past orders)</w:t>
+              <w:t>The partner shall be able to the manage added-on.</w:t>
             </w:r>
           </w:p>
         </w:tc>
@@ -2553,7 +2396,7 @@
                 <w:sz w:val="24"/>
                 <w:szCs w:val="24"/>
               </w:rPr>
-              <w:t>5</w:t>
+              <w:t>7</w:t>
             </w:r>
           </w:p>
         </w:tc>
@@ -2586,7 +2429,7 @@
                 <w:sz w:val="24"/>
                 <w:szCs w:val="24"/>
               </w:rPr>
-              <w:t>The partner shall be able to see item availability, menu editor, and history of menu changes.</w:t>
+              <w:t>The partner shall be able to the manage added extra.</w:t>
             </w:r>
           </w:p>
         </w:tc>
@@ -2635,7 +2478,7 @@
                 <w:sz w:val="24"/>
                 <w:szCs w:val="24"/>
               </w:rPr>
-              <w:t>6</w:t>
+              <w:t>8</w:t>
             </w:r>
           </w:p>
         </w:tc>
@@ -2668,39 +2511,7 @@
                 <w:sz w:val="24"/>
                 <w:szCs w:val="24"/>
               </w:rPr>
-              <w:t xml:space="preserve">The partner shall be able to add, update, delete, and </w:t>
-            </w:r>
-            <w:r>
-              <w:rPr>
-                <w:rFonts w:ascii="Times New Roman" w:hAnsi="Times New Roman" w:cs="Times New Roman"/>
-                <w:sz w:val="24"/>
-                <w:szCs w:val="24"/>
-              </w:rPr>
-              <w:t xml:space="preserve">available </w:t>
-            </w:r>
-            <w:r>
-              <w:rPr>
-                <w:rFonts w:ascii="Times New Roman" w:hAnsi="Times New Roman" w:cs="Times New Roman"/>
-                <w:sz w:val="24"/>
-                <w:szCs w:val="24"/>
-              </w:rPr>
-              <w:t xml:space="preserve">or </w:t>
-            </w:r>
-            <w:r>
-              <w:rPr>
-                <w:rFonts w:ascii="Times New Roman" w:hAnsi="Times New Roman" w:cs="Times New Roman"/>
-                <w:sz w:val="24"/>
-                <w:szCs w:val="24"/>
-              </w:rPr>
-              <w:t xml:space="preserve">unavailable </w:t>
-            </w:r>
-            <w:r>
-              <w:rPr>
-                <w:rFonts w:ascii="Times New Roman" w:hAnsi="Times New Roman" w:cs="Times New Roman"/>
-                <w:sz w:val="24"/>
-                <w:szCs w:val="24"/>
-              </w:rPr>
-              <w:t>the category.</w:t>
+              <w:t>The partner shall be able to see their profile and also edit them.</w:t>
             </w:r>
           </w:p>
         </w:tc>
@@ -2749,7 +2560,7 @@
                 <w:sz w:val="24"/>
                 <w:szCs w:val="24"/>
               </w:rPr>
-              <w:t>7</w:t>
+              <w:t>9</w:t>
             </w:r>
           </w:p>
         </w:tc>
@@ -2782,87 +2593,7 @@
                 <w:sz w:val="24"/>
                 <w:szCs w:val="24"/>
               </w:rPr>
-              <w:t xml:space="preserve">In </w:t>
-            </w:r>
-            <w:r>
-              <w:rPr>
-                <w:rFonts w:ascii="Times New Roman" w:hAnsi="Times New Roman" w:cs="Times New Roman"/>
-                <w:sz w:val="24"/>
-                <w:szCs w:val="24"/>
-              </w:rPr>
-              <w:t>i</w:t>
-            </w:r>
-            <w:r>
-              <w:rPr>
-                <w:rFonts w:ascii="Times New Roman" w:hAnsi="Times New Roman" w:cs="Times New Roman"/>
-                <w:sz w:val="24"/>
-                <w:szCs w:val="24"/>
-              </w:rPr>
-              <w:t>tem</w:t>
-            </w:r>
-            <w:r>
-              <w:rPr>
-                <w:rFonts w:ascii="Times New Roman" w:hAnsi="Times New Roman" w:cs="Times New Roman"/>
-                <w:sz w:val="24"/>
-                <w:szCs w:val="24"/>
-              </w:rPr>
-              <w:t>, the partner shall be able to add item and item details like (name, veg/non-veg</w:t>
-            </w:r>
-            <w:r>
-              <w:rPr>
-                <w:rFonts w:ascii="Times New Roman" w:hAnsi="Times New Roman" w:cs="Times New Roman"/>
-                <w:sz w:val="24"/>
-                <w:szCs w:val="24"/>
-              </w:rPr>
-              <w:t>/Egg</w:t>
-            </w:r>
-            <w:r>
-              <w:rPr>
-                <w:rFonts w:ascii="Times New Roman" w:hAnsi="Times New Roman" w:cs="Times New Roman"/>
-                <w:sz w:val="24"/>
-                <w:szCs w:val="24"/>
-              </w:rPr>
-              <w:t>, item image variants item, add-ons</w:t>
-            </w:r>
-            <w:r>
-              <w:rPr>
-                <w:rFonts w:ascii="Times New Roman" w:hAnsi="Times New Roman" w:cs="Times New Roman"/>
-                <w:sz w:val="24"/>
-                <w:szCs w:val="24"/>
-              </w:rPr>
-              <w:t>, a</w:t>
-            </w:r>
-            <w:r>
-              <w:rPr>
-                <w:rFonts w:ascii="Times New Roman" w:hAnsi="Times New Roman" w:cs="Times New Roman"/>
-                <w:sz w:val="24"/>
-                <w:szCs w:val="24"/>
-              </w:rPr>
-              <w:t xml:space="preserve">dd </w:t>
-            </w:r>
-            <w:r>
-              <w:rPr>
-                <w:rFonts w:ascii="Times New Roman" w:hAnsi="Times New Roman" w:cs="Times New Roman"/>
-                <w:sz w:val="24"/>
-                <w:szCs w:val="24"/>
-              </w:rPr>
-              <w:t>e</w:t>
-            </w:r>
-            <w:r>
-              <w:rPr>
-                <w:rFonts w:ascii="Times New Roman" w:hAnsi="Times New Roman" w:cs="Times New Roman"/>
-                <w:sz w:val="24"/>
-                <w:szCs w:val="24"/>
-              </w:rPr>
-              <w:t>xtra</w:t>
-            </w:r>
-            <w:r>
-              <w:rPr>
-                <w:rFonts w:ascii="Times New Roman" w:hAnsi="Times New Roman" w:cs="Times New Roman"/>
-                <w:sz w:val="24"/>
-                <w:szCs w:val="24"/>
-              </w:rPr>
-              <w:t>)</w:t>
+              <w:t>The partner shall be able to see menu history like (in-review, approved, canceled)</w:t>
             </w:r>
           </w:p>
         </w:tc>
@@ -2902,16 +2633,16 @@
                 <w:sz w:val="24"/>
                 <w:szCs w:val="24"/>
               </w:rPr>
-              <w:t xml:space="preserve">  Req #1</w:t>
-            </w:r>
-            <w:r>
-              <w:rPr>
-                <w:rFonts w:ascii="Times New Roman" w:hAnsi="Times New Roman" w:cs="Times New Roman"/>
-                <w:color w:val="000000"/>
-                <w:sz w:val="24"/>
-                <w:szCs w:val="24"/>
-              </w:rPr>
-              <w:t>8</w:t>
+              <w:t xml:space="preserve">  Req #</w:t>
+            </w:r>
+            <w:r>
+              <w:rPr>
+                <w:rFonts w:ascii="Times New Roman" w:hAnsi="Times New Roman" w:cs="Times New Roman"/>
+                <w:color w:val="000000"/>
+                <w:sz w:val="24"/>
+                <w:szCs w:val="24"/>
+              </w:rPr>
+              <w:t>20</w:t>
             </w:r>
           </w:p>
         </w:tc>
@@ -2944,7 +2675,7 @@
                 <w:sz w:val="24"/>
                 <w:szCs w:val="24"/>
               </w:rPr>
-              <w:t>The partner shall be able to see their profile and also edit them.</w:t>
+              <w:t>The partner shall be able to manage the banner.</w:t>
             </w:r>
           </w:p>
         </w:tc>
@@ -2984,17 +2715,16 @@
                 <w:sz w:val="24"/>
                 <w:szCs w:val="24"/>
               </w:rPr>
-              <w:lastRenderedPageBreak/>
-              <w:t xml:space="preserve">  Req #1</w:t>
-            </w:r>
-            <w:r>
-              <w:rPr>
-                <w:rFonts w:ascii="Times New Roman" w:hAnsi="Times New Roman" w:cs="Times New Roman"/>
-                <w:color w:val="000000"/>
-                <w:sz w:val="24"/>
-                <w:szCs w:val="24"/>
-              </w:rPr>
-              <w:t>9</w:t>
+              <w:t xml:space="preserve">  Req #</w:t>
+            </w:r>
+            <w:r>
+              <w:rPr>
+                <w:rFonts w:ascii="Times New Roman" w:hAnsi="Times New Roman" w:cs="Times New Roman"/>
+                <w:color w:val="000000"/>
+                <w:sz w:val="24"/>
+                <w:szCs w:val="24"/>
+              </w:rPr>
+              <w:t>21</w:t>
             </w:r>
           </w:p>
         </w:tc>
@@ -3027,7 +2757,7 @@
                 <w:sz w:val="24"/>
                 <w:szCs w:val="24"/>
               </w:rPr>
-              <w:t>The partner shall be able to see menu history like (in-review, approved, canceled)</w:t>
+              <w:t>The partner shall be able to manage the setting.</w:t>
             </w:r>
           </w:p>
         </w:tc>
@@ -3067,6 +2797,7 @@
                 <w:sz w:val="24"/>
                 <w:szCs w:val="24"/>
               </w:rPr>
+              <w:lastRenderedPageBreak/>
               <w:t xml:space="preserve">  Req #</w:t>
             </w:r>
             <w:r>
@@ -3076,7 +2807,7 @@
                 <w:sz w:val="24"/>
                 <w:szCs w:val="24"/>
               </w:rPr>
-              <w:t>21</w:t>
+              <w:t>22</w:t>
             </w:r>
           </w:p>
         </w:tc>
@@ -3109,23 +2840,7 @@
                 <w:sz w:val="24"/>
                 <w:szCs w:val="24"/>
               </w:rPr>
-              <w:t xml:space="preserve">The partner shall be able to manage the </w:t>
-            </w:r>
-            <w:r>
-              <w:rPr>
-                <w:rFonts w:ascii="Times New Roman" w:hAnsi="Times New Roman" w:cs="Times New Roman"/>
-                <w:sz w:val="24"/>
-                <w:szCs w:val="24"/>
-              </w:rPr>
-              <w:t>banner</w:t>
-            </w:r>
-            <w:r>
-              <w:rPr>
-                <w:rFonts w:ascii="Times New Roman" w:hAnsi="Times New Roman" w:cs="Times New Roman"/>
-                <w:sz w:val="24"/>
-                <w:szCs w:val="24"/>
-              </w:rPr>
-              <w:t>.</w:t>
+              <w:t>The partner shall be able to communicate with Billy’s admin using Help.</w:t>
             </w:r>
           </w:p>
         </w:tc>
@@ -3174,7 +2889,16 @@
                 <w:sz w:val="24"/>
                 <w:szCs w:val="24"/>
               </w:rPr>
-              <w:t>23</w:t>
+              <w:t>2</w:t>
+            </w:r>
+            <w:r>
+              <w:rPr>
+                <w:rFonts w:ascii="Times New Roman" w:hAnsi="Times New Roman" w:cs="Times New Roman"/>
+                <w:color w:val="000000"/>
+                <w:sz w:val="24"/>
+                <w:szCs w:val="24"/>
+              </w:rPr>
+              <w:t>3</w:t>
             </w:r>
           </w:p>
         </w:tc>
@@ -3207,7 +2931,7 @@
                 <w:sz w:val="24"/>
                 <w:szCs w:val="24"/>
               </w:rPr>
-              <w:t>The partner shall be able to manage the setting.</w:t>
+              <w:t>The partner shall be able to see all the customer reviews.</w:t>
             </w:r>
           </w:p>
         </w:tc>
@@ -3232,31 +2956,40 @@
             <w:pPr>
               <w:pStyle w:val="TableParagraph"/>
               <w:ind w:left="0"/>
-              <w:jc w:val="both"/>
-              <w:rPr>
-                <w:rFonts w:ascii="Times New Roman" w:hAnsi="Times New Roman" w:cs="Times New Roman"/>
-                <w:color w:val="000000"/>
-                <w:sz w:val="24"/>
-                <w:szCs w:val="24"/>
-              </w:rPr>
-            </w:pPr>
-            <w:r>
-              <w:rPr>
-                <w:rFonts w:ascii="Times New Roman" w:hAnsi="Times New Roman" w:cs="Times New Roman"/>
-                <w:color w:val="000000"/>
-                <w:sz w:val="24"/>
-                <w:szCs w:val="24"/>
-              </w:rPr>
-              <w:t xml:space="preserve">  Req #</w:t>
-            </w:r>
-            <w:r>
-              <w:rPr>
-                <w:rFonts w:ascii="Times New Roman" w:hAnsi="Times New Roman" w:cs="Times New Roman"/>
-                <w:color w:val="000000"/>
-                <w:sz w:val="24"/>
-                <w:szCs w:val="24"/>
-              </w:rPr>
-              <w:t>24</w:t>
+              <w:jc w:val="center"/>
+              <w:rPr>
+                <w:rFonts w:ascii="Times New Roman" w:hAnsi="Times New Roman" w:cs="Times New Roman"/>
+                <w:color w:val="000000"/>
+                <w:sz w:val="24"/>
+                <w:szCs w:val="24"/>
+              </w:rPr>
+            </w:pPr>
+            <w:r>
+              <w:rPr>
+                <w:rFonts w:ascii="Times New Roman" w:hAnsi="Times New Roman" w:cs="Times New Roman"/>
+                <w:color w:val="000000"/>
+                <w:sz w:val="24"/>
+                <w:szCs w:val="24"/>
+              </w:rPr>
+              <w:t>Req #</w:t>
+            </w:r>
+            <w:r>
+              <w:rPr>
+                <w:rFonts w:ascii="Times New Roman" w:hAnsi="Times New Roman" w:cs="Times New Roman"/>
+                <w:color w:val="000000"/>
+                <w:sz w:val="24"/>
+                <w:szCs w:val="24"/>
+              </w:rPr>
+              <w:t>2</w:t>
+            </w:r>
+            <w:r>
+              <w:rPr>
+                <w:rFonts w:ascii="Times New Roman" w:hAnsi="Times New Roman" w:cs="Times New Roman"/>
+                <w:color w:val="000000"/>
+                <w:sz w:val="24"/>
+                <w:szCs w:val="24"/>
+              </w:rPr>
+              <w:t>4</w:t>
             </w:r>
           </w:p>
         </w:tc>
@@ -3274,54 +3007,46 @@
           </w:tcPr>
           <w:p>
             <w:pPr>
-              <w:pStyle w:val="TableParagraph"/>
-              <w:ind w:left="0"/>
-              <w:jc w:val="both"/>
-              <w:rPr>
-                <w:rFonts w:ascii="Times New Roman" w:hAnsi="Times New Roman" w:cs="Times New Roman"/>
-                <w:sz w:val="24"/>
-                <w:szCs w:val="24"/>
-              </w:rPr>
-            </w:pPr>
-            <w:r>
-              <w:rPr>
-                <w:rFonts w:ascii="Times New Roman" w:hAnsi="Times New Roman" w:cs="Times New Roman"/>
-                <w:sz w:val="24"/>
-                <w:szCs w:val="24"/>
-              </w:rPr>
-              <w:t xml:space="preserve">The partner shall be able to communicate with </w:t>
-            </w:r>
-            <w:r>
-              <w:rPr>
-                <w:rFonts w:ascii="Times New Roman" w:hAnsi="Times New Roman" w:cs="Times New Roman"/>
-                <w:sz w:val="24"/>
-                <w:szCs w:val="24"/>
-              </w:rPr>
-              <w:t>Billy’s</w:t>
-            </w:r>
-            <w:r>
-              <w:rPr>
-                <w:rFonts w:ascii="Times New Roman" w:hAnsi="Times New Roman" w:cs="Times New Roman"/>
-                <w:sz w:val="24"/>
-                <w:szCs w:val="24"/>
-              </w:rPr>
-              <w:t xml:space="preserve"> admin using </w:t>
-            </w:r>
-            <w:r>
-              <w:rPr>
-                <w:rFonts w:ascii="Times New Roman" w:hAnsi="Times New Roman" w:cs="Times New Roman"/>
-                <w:sz w:val="24"/>
-                <w:szCs w:val="24"/>
-              </w:rPr>
-              <w:t>Help</w:t>
-            </w:r>
-            <w:r>
-              <w:rPr>
-                <w:rFonts w:ascii="Times New Roman" w:hAnsi="Times New Roman" w:cs="Times New Roman"/>
-                <w:sz w:val="24"/>
-                <w:szCs w:val="24"/>
-              </w:rPr>
-              <w:t>.</w:t>
+              <w:spacing w:line="240" w:lineRule="auto"/>
+              <w:jc w:val="both"/>
+              <w:rPr>
+                <w:rFonts w:ascii="Times New Roman" w:eastAsia="Cambria" w:hAnsi="Times New Roman" w:cs="Times New Roman"/>
+                <w:color w:val="000000"/>
+                <w:sz w:val="24"/>
+                <w:szCs w:val="24"/>
+              </w:rPr>
+            </w:pPr>
+            <w:r>
+              <w:rPr>
+                <w:rFonts w:ascii="Times New Roman" w:hAnsi="Times New Roman" w:cs="Times New Roman"/>
+                <w:sz w:val="24"/>
+                <w:szCs w:val="24"/>
+              </w:rPr>
+              <w:t xml:space="preserve">The </w:t>
+            </w:r>
+            <w:r>
+              <w:rPr>
+                <w:rFonts w:ascii="Times New Roman" w:hAnsi="Times New Roman" w:cs="Times New Roman"/>
+                <w:sz w:val="24"/>
+                <w:szCs w:val="24"/>
+              </w:rPr>
+              <w:t xml:space="preserve">partner </w:t>
+            </w:r>
+            <w:r>
+              <w:rPr>
+                <w:rFonts w:ascii="Times New Roman" w:hAnsi="Times New Roman" w:cs="Times New Roman"/>
+                <w:sz w:val="24"/>
+                <w:szCs w:val="24"/>
+              </w:rPr>
+              <w:t xml:space="preserve">shall be able to </w:t>
+            </w:r>
+            <w:r>
+              <w:rPr>
+                <w:rFonts w:ascii="Times New Roman" w:hAnsi="Times New Roman" w:cs="Times New Roman"/>
+                <w:sz w:val="24"/>
+                <w:szCs w:val="24"/>
+              </w:rPr>
+              <w:t>set the order status and also allocate the delivery boy.</w:t>
             </w:r>
           </w:p>
         </w:tc>
@@ -3346,31 +3071,40 @@
             <w:pPr>
               <w:pStyle w:val="TableParagraph"/>
               <w:ind w:left="0"/>
-              <w:jc w:val="both"/>
-              <w:rPr>
-                <w:rFonts w:ascii="Times New Roman" w:hAnsi="Times New Roman" w:cs="Times New Roman"/>
-                <w:color w:val="000000"/>
-                <w:sz w:val="24"/>
-                <w:szCs w:val="24"/>
-              </w:rPr>
-            </w:pPr>
-            <w:r>
-              <w:rPr>
-                <w:rFonts w:ascii="Times New Roman" w:hAnsi="Times New Roman" w:cs="Times New Roman"/>
-                <w:color w:val="000000"/>
-                <w:sz w:val="24"/>
-                <w:szCs w:val="24"/>
-              </w:rPr>
-              <w:t xml:space="preserve">  Req #</w:t>
-            </w:r>
-            <w:r>
-              <w:rPr>
-                <w:rFonts w:ascii="Times New Roman" w:hAnsi="Times New Roman" w:cs="Times New Roman"/>
-                <w:color w:val="000000"/>
-                <w:sz w:val="24"/>
-                <w:szCs w:val="24"/>
-              </w:rPr>
-              <w:t>25</w:t>
+              <w:jc w:val="center"/>
+              <w:rPr>
+                <w:rFonts w:ascii="Times New Roman" w:hAnsi="Times New Roman" w:cs="Times New Roman"/>
+                <w:color w:val="000000"/>
+                <w:sz w:val="24"/>
+                <w:szCs w:val="24"/>
+              </w:rPr>
+            </w:pPr>
+            <w:r>
+              <w:rPr>
+                <w:rFonts w:ascii="Times New Roman" w:hAnsi="Times New Roman" w:cs="Times New Roman"/>
+                <w:color w:val="000000"/>
+                <w:sz w:val="24"/>
+                <w:szCs w:val="24"/>
+              </w:rPr>
+              <w:t>Req #</w:t>
+            </w:r>
+            <w:r>
+              <w:rPr>
+                <w:rFonts w:ascii="Times New Roman" w:hAnsi="Times New Roman" w:cs="Times New Roman"/>
+                <w:color w:val="000000"/>
+                <w:sz w:val="24"/>
+                <w:szCs w:val="24"/>
+              </w:rPr>
+              <w:t>2</w:t>
+            </w:r>
+            <w:r>
+              <w:rPr>
+                <w:rFonts w:ascii="Times New Roman" w:hAnsi="Times New Roman" w:cs="Times New Roman"/>
+                <w:color w:val="000000"/>
+                <w:sz w:val="24"/>
+                <w:szCs w:val="24"/>
+              </w:rPr>
+              <w:t>5</w:t>
             </w:r>
           </w:p>
         </w:tc>
@@ -3388,30 +3122,37 @@
           </w:tcPr>
           <w:p>
             <w:pPr>
-              <w:pStyle w:val="TableParagraph"/>
-              <w:ind w:left="0"/>
-              <w:jc w:val="both"/>
-              <w:rPr>
-                <w:rFonts w:ascii="Times New Roman" w:hAnsi="Times New Roman" w:cs="Times New Roman"/>
-                <w:sz w:val="24"/>
-                <w:szCs w:val="24"/>
-              </w:rPr>
-            </w:pPr>
-            <w:r>
-              <w:rPr>
-                <w:rFonts w:ascii="Times New Roman" w:hAnsi="Times New Roman" w:cs="Times New Roman"/>
-                <w:sz w:val="24"/>
-                <w:szCs w:val="24"/>
-              </w:rPr>
-              <w:t>The partner shall be able to update the order status</w:t>
-            </w:r>
-            <w:r>
-              <w:rPr>
-                <w:rFonts w:ascii="Times New Roman" w:hAnsi="Times New Roman" w:cs="Times New Roman"/>
-                <w:sz w:val="24"/>
-                <w:szCs w:val="24"/>
-              </w:rPr>
-              <w:t>.</w:t>
+              <w:spacing w:line="240" w:lineRule="auto"/>
+              <w:jc w:val="both"/>
+              <w:rPr>
+                <w:rFonts w:ascii="Times New Roman" w:hAnsi="Times New Roman" w:cs="Times New Roman"/>
+                <w:sz w:val="24"/>
+                <w:szCs w:val="24"/>
+              </w:rPr>
+            </w:pPr>
+            <w:r>
+              <w:rPr>
+                <w:rFonts w:ascii="Times New Roman" w:hAnsi="Times New Roman" w:cs="Times New Roman"/>
+                <w:sz w:val="24"/>
+                <w:szCs w:val="24"/>
+              </w:rPr>
+              <w:t xml:space="preserve">The partner shall be able to </w:t>
+            </w:r>
+            <w:r>
+              <w:rPr>
+                <w:rFonts w:ascii="Times New Roman" w:hAnsi="Times New Roman" w:cs="Times New Roman"/>
+                <w:sz w:val="24"/>
+                <w:szCs w:val="24"/>
+              </w:rPr>
+              <w:t>View</w:t>
+            </w:r>
+            <w:r>
+              <w:rPr>
+                <w:rFonts w:ascii="Times New Roman" w:hAnsi="Times New Roman" w:cs="Times New Roman"/>
+                <w:sz w:val="24"/>
+                <w:szCs w:val="24"/>
+              </w:rPr>
+              <w:t xml:space="preserve"> the matric(report).</w:t>
             </w:r>
           </w:p>
         </w:tc>
@@ -3436,31 +3177,40 @@
             <w:pPr>
               <w:pStyle w:val="TableParagraph"/>
               <w:ind w:left="0"/>
-              <w:jc w:val="both"/>
-              <w:rPr>
-                <w:rFonts w:ascii="Times New Roman" w:hAnsi="Times New Roman" w:cs="Times New Roman"/>
-                <w:color w:val="000000"/>
-                <w:sz w:val="24"/>
-                <w:szCs w:val="24"/>
-              </w:rPr>
-            </w:pPr>
-            <w:r>
-              <w:rPr>
-                <w:rFonts w:ascii="Times New Roman" w:hAnsi="Times New Roman" w:cs="Times New Roman"/>
-                <w:color w:val="000000"/>
-                <w:sz w:val="24"/>
-                <w:szCs w:val="24"/>
-              </w:rPr>
-              <w:t xml:space="preserve">  Req #</w:t>
-            </w:r>
-            <w:r>
-              <w:rPr>
-                <w:rFonts w:ascii="Times New Roman" w:hAnsi="Times New Roman" w:cs="Times New Roman"/>
-                <w:color w:val="000000"/>
-                <w:sz w:val="24"/>
-                <w:szCs w:val="24"/>
-              </w:rPr>
-              <w:t>26</w:t>
+              <w:jc w:val="center"/>
+              <w:rPr>
+                <w:rFonts w:ascii="Times New Roman" w:hAnsi="Times New Roman" w:cs="Times New Roman"/>
+                <w:color w:val="000000"/>
+                <w:sz w:val="24"/>
+                <w:szCs w:val="24"/>
+              </w:rPr>
+            </w:pPr>
+            <w:r>
+              <w:rPr>
+                <w:rFonts w:ascii="Times New Roman" w:hAnsi="Times New Roman" w:cs="Times New Roman"/>
+                <w:color w:val="000000"/>
+                <w:sz w:val="24"/>
+                <w:szCs w:val="24"/>
+              </w:rPr>
+              <w:t>Req #</w:t>
+            </w:r>
+            <w:r>
+              <w:rPr>
+                <w:rFonts w:ascii="Times New Roman" w:hAnsi="Times New Roman" w:cs="Times New Roman"/>
+                <w:color w:val="000000"/>
+                <w:sz w:val="24"/>
+                <w:szCs w:val="24"/>
+              </w:rPr>
+              <w:t>2</w:t>
+            </w:r>
+            <w:r>
+              <w:rPr>
+                <w:rFonts w:ascii="Times New Roman" w:hAnsi="Times New Roman" w:cs="Times New Roman"/>
+                <w:color w:val="000000"/>
+                <w:sz w:val="24"/>
+                <w:szCs w:val="24"/>
+              </w:rPr>
+              <w:t>6</w:t>
             </w:r>
           </w:p>
         </w:tc>
@@ -3478,22 +3228,69 @@
           </w:tcPr>
           <w:p>
             <w:pPr>
-              <w:pStyle w:val="TableParagraph"/>
-              <w:ind w:left="0"/>
-              <w:jc w:val="both"/>
-              <w:rPr>
-                <w:rFonts w:ascii="Times New Roman" w:hAnsi="Times New Roman" w:cs="Times New Roman"/>
-                <w:sz w:val="24"/>
-                <w:szCs w:val="24"/>
-              </w:rPr>
-            </w:pPr>
-            <w:r>
-              <w:rPr>
-                <w:rFonts w:ascii="Times New Roman" w:hAnsi="Times New Roman" w:cs="Times New Roman"/>
-                <w:sz w:val="24"/>
-                <w:szCs w:val="24"/>
-              </w:rPr>
-              <w:t>The partner shall be able to set the cart minimum price and cart minimum price message.</w:t>
+              <w:spacing w:line="240" w:lineRule="auto"/>
+              <w:jc w:val="both"/>
+              <w:rPr>
+                <w:rFonts w:ascii="Times New Roman" w:hAnsi="Times New Roman" w:cs="Times New Roman"/>
+                <w:sz w:val="24"/>
+                <w:szCs w:val="24"/>
+              </w:rPr>
+            </w:pPr>
+            <w:r>
+              <w:rPr>
+                <w:rFonts w:ascii="Times New Roman" w:hAnsi="Times New Roman" w:cs="Times New Roman"/>
+                <w:sz w:val="24"/>
+                <w:szCs w:val="24"/>
+              </w:rPr>
+              <w:t xml:space="preserve">The customer shall be able to </w:t>
+            </w:r>
+            <w:r>
+              <w:rPr>
+                <w:rFonts w:ascii="Times New Roman" w:hAnsi="Times New Roman" w:cs="Times New Roman"/>
+                <w:sz w:val="24"/>
+                <w:szCs w:val="24"/>
+              </w:rPr>
+              <w:t>view</w:t>
+            </w:r>
+            <w:r>
+              <w:rPr>
+                <w:rFonts w:ascii="Times New Roman" w:hAnsi="Times New Roman" w:cs="Times New Roman"/>
+                <w:sz w:val="24"/>
+                <w:szCs w:val="24"/>
+              </w:rPr>
+              <w:t xml:space="preserve"> the cuisines and select the cuisines </w:t>
+            </w:r>
+            <w:r>
+              <w:rPr>
+                <w:rFonts w:ascii="Times New Roman" w:hAnsi="Times New Roman" w:cs="Times New Roman"/>
+                <w:sz w:val="24"/>
+                <w:szCs w:val="24"/>
+              </w:rPr>
+              <w:t>on</w:t>
+            </w:r>
+            <w:r>
+              <w:rPr>
+                <w:rFonts w:ascii="Times New Roman" w:hAnsi="Times New Roman" w:cs="Times New Roman"/>
+                <w:sz w:val="24"/>
+                <w:szCs w:val="24"/>
+              </w:rPr>
+              <w:t xml:space="preserve"> </w:t>
+            </w:r>
+            <w:r>
+              <w:rPr>
+                <w:rFonts w:ascii="Times New Roman" w:hAnsi="Times New Roman" w:cs="Times New Roman"/>
+                <w:sz w:val="24"/>
+                <w:szCs w:val="24"/>
+              </w:rPr>
+              <w:t xml:space="preserve">the </w:t>
+            </w:r>
+            <w:r>
+              <w:rPr>
+                <w:rFonts w:ascii="Times New Roman" w:hAnsi="Times New Roman" w:cs="Times New Roman"/>
+                <w:sz w:val="24"/>
+                <w:szCs w:val="24"/>
+              </w:rPr>
+              <w:t>home page.</w:t>
             </w:r>
           </w:p>
         </w:tc>
@@ -3518,22 +3315,22 @@
             <w:pPr>
               <w:pStyle w:val="TableParagraph"/>
               <w:ind w:left="0"/>
-              <w:jc w:val="both"/>
-              <w:rPr>
-                <w:rFonts w:ascii="Times New Roman" w:hAnsi="Times New Roman" w:cs="Times New Roman"/>
-                <w:color w:val="000000"/>
-                <w:sz w:val="24"/>
-                <w:szCs w:val="24"/>
-              </w:rPr>
-            </w:pPr>
-            <w:r>
-              <w:rPr>
-                <w:rFonts w:ascii="Times New Roman" w:hAnsi="Times New Roman" w:cs="Times New Roman"/>
-                <w:color w:val="000000"/>
-                <w:sz w:val="24"/>
-                <w:szCs w:val="24"/>
-              </w:rPr>
-              <w:t xml:space="preserve">  Req #</w:t>
+              <w:jc w:val="center"/>
+              <w:rPr>
+                <w:rFonts w:ascii="Times New Roman" w:hAnsi="Times New Roman" w:cs="Times New Roman"/>
+                <w:color w:val="000000"/>
+                <w:sz w:val="24"/>
+                <w:szCs w:val="24"/>
+              </w:rPr>
+            </w:pPr>
+            <w:r>
+              <w:rPr>
+                <w:rFonts w:ascii="Times New Roman" w:hAnsi="Times New Roman" w:cs="Times New Roman"/>
+                <w:color w:val="000000"/>
+                <w:sz w:val="24"/>
+                <w:szCs w:val="24"/>
+              </w:rPr>
+              <w:t>Req #</w:t>
             </w:r>
             <w:r>
               <w:rPr>
@@ -3560,22 +3357,85 @@
           </w:tcPr>
           <w:p>
             <w:pPr>
-              <w:pStyle w:val="TableParagraph"/>
-              <w:ind w:left="0"/>
-              <w:jc w:val="both"/>
-              <w:rPr>
-                <w:rFonts w:ascii="Times New Roman" w:hAnsi="Times New Roman" w:cs="Times New Roman"/>
-                <w:sz w:val="24"/>
-                <w:szCs w:val="24"/>
-              </w:rPr>
-            </w:pPr>
-            <w:r>
-              <w:rPr>
-                <w:rFonts w:ascii="Times New Roman" w:hAnsi="Times New Roman" w:cs="Times New Roman"/>
-                <w:sz w:val="24"/>
-                <w:szCs w:val="24"/>
-              </w:rPr>
-              <w:t>The partner shall be able to see all the customer reviews.</w:t>
+              <w:spacing w:line="240" w:lineRule="auto"/>
+              <w:jc w:val="both"/>
+              <w:rPr>
+                <w:rFonts w:ascii="Times New Roman" w:hAnsi="Times New Roman" w:cs="Times New Roman"/>
+                <w:sz w:val="24"/>
+                <w:szCs w:val="24"/>
+              </w:rPr>
+            </w:pPr>
+            <w:r>
+              <w:rPr>
+                <w:rFonts w:ascii="Times New Roman" w:hAnsi="Times New Roman" w:cs="Times New Roman"/>
+                <w:sz w:val="24"/>
+                <w:szCs w:val="24"/>
+              </w:rPr>
+              <w:t xml:space="preserve">The customer shall be able to </w:t>
+            </w:r>
+            <w:r>
+              <w:rPr>
+                <w:rFonts w:ascii="Times New Roman" w:hAnsi="Times New Roman" w:cs="Times New Roman"/>
+                <w:sz w:val="24"/>
+                <w:szCs w:val="24"/>
+              </w:rPr>
+              <w:t>view</w:t>
+            </w:r>
+            <w:r>
+              <w:rPr>
+                <w:rFonts w:ascii="Times New Roman" w:hAnsi="Times New Roman" w:cs="Times New Roman"/>
+                <w:sz w:val="24"/>
+                <w:szCs w:val="24"/>
+              </w:rPr>
+              <w:t xml:space="preserve"> the latest offers banner and also </w:t>
+            </w:r>
+            <w:r>
+              <w:rPr>
+                <w:rFonts w:ascii="Times New Roman" w:hAnsi="Times New Roman" w:cs="Times New Roman"/>
+                <w:sz w:val="24"/>
+                <w:szCs w:val="24"/>
+              </w:rPr>
+              <w:t>view</w:t>
+            </w:r>
+            <w:r>
+              <w:rPr>
+                <w:rFonts w:ascii="Times New Roman" w:hAnsi="Times New Roman" w:cs="Times New Roman"/>
+                <w:sz w:val="24"/>
+                <w:szCs w:val="24"/>
+              </w:rPr>
+              <w:t xml:space="preserve"> the top 10 products </w:t>
+            </w:r>
+            <w:r>
+              <w:rPr>
+                <w:rFonts w:ascii="Times New Roman" w:hAnsi="Times New Roman" w:cs="Times New Roman"/>
+                <w:sz w:val="24"/>
+                <w:szCs w:val="24"/>
+              </w:rPr>
+              <w:t>on</w:t>
+            </w:r>
+            <w:r>
+              <w:rPr>
+                <w:rFonts w:ascii="Times New Roman" w:hAnsi="Times New Roman" w:cs="Times New Roman"/>
+                <w:sz w:val="24"/>
+                <w:szCs w:val="24"/>
+              </w:rPr>
+              <w:t xml:space="preserve"> </w:t>
+            </w:r>
+            <w:r>
+              <w:rPr>
+                <w:rFonts w:ascii="Times New Roman" w:hAnsi="Times New Roman" w:cs="Times New Roman"/>
+                <w:sz w:val="24"/>
+                <w:szCs w:val="24"/>
+              </w:rPr>
+              <w:t xml:space="preserve">the </w:t>
+            </w:r>
+            <w:r>
+              <w:rPr>
+                <w:rFonts w:ascii="Times New Roman" w:hAnsi="Times New Roman" w:cs="Times New Roman"/>
+                <w:sz w:val="24"/>
+                <w:szCs w:val="24"/>
+              </w:rPr>
+              <w:t>home page.</w:t>
             </w:r>
           </w:p>
         </w:tc>
@@ -3599,8 +3459,8 @@
           <w:p>
             <w:pPr>
               <w:pStyle w:val="TableParagraph"/>
-              <w:ind w:left="0"/>
-              <w:jc w:val="center"/>
+              <w:ind w:left="110"/>
+              <w:jc w:val="both"/>
               <w:rPr>
                 <w:rFonts w:ascii="Times New Roman" w:hAnsi="Times New Roman" w:cs="Times New Roman"/>
                 <w:color w:val="000000"/>
@@ -3653,35 +3513,84 @@
             </w:pPr>
             <w:r>
               <w:rPr>
-                <w:rFonts w:ascii="Times New Roman" w:hAnsi="Times New Roman" w:cs="Times New Roman"/>
-                <w:sz w:val="24"/>
-                <w:szCs w:val="24"/>
-              </w:rPr>
-              <w:t xml:space="preserve">The </w:t>
-            </w:r>
-            <w:r>
-              <w:rPr>
-                <w:rFonts w:ascii="Times New Roman" w:hAnsi="Times New Roman" w:cs="Times New Roman"/>
-                <w:sz w:val="24"/>
-                <w:szCs w:val="24"/>
-              </w:rPr>
-              <w:t xml:space="preserve">partner </w:t>
-            </w:r>
-            <w:r>
-              <w:rPr>
-                <w:rFonts w:ascii="Times New Roman" w:hAnsi="Times New Roman" w:cs="Times New Roman"/>
-                <w:sz w:val="24"/>
-                <w:szCs w:val="24"/>
-              </w:rPr>
-              <w:t xml:space="preserve">shall be able to </w:t>
-            </w:r>
-            <w:r>
-              <w:rPr>
-                <w:rFonts w:ascii="Times New Roman" w:hAnsi="Times New Roman" w:cs="Times New Roman"/>
-                <w:sz w:val="24"/>
-                <w:szCs w:val="24"/>
-              </w:rPr>
-              <w:t>set the order status and also allocate the delivery boy.</w:t>
+                <w:rFonts w:ascii="Times New Roman" w:eastAsia="Cambria" w:hAnsi="Times New Roman" w:cs="Times New Roman"/>
+                <w:color w:val="000000"/>
+                <w:sz w:val="24"/>
+                <w:szCs w:val="24"/>
+              </w:rPr>
+              <w:t xml:space="preserve">The customer shall be able to view </w:t>
+            </w:r>
+            <w:r>
+              <w:rPr>
+                <w:rFonts w:ascii="Times New Roman" w:eastAsia="Cambria" w:hAnsi="Times New Roman" w:cs="Times New Roman"/>
+                <w:color w:val="000000"/>
+                <w:sz w:val="24"/>
+                <w:szCs w:val="24"/>
+              </w:rPr>
+              <w:t xml:space="preserve">the </w:t>
+            </w:r>
+            <w:r>
+              <w:rPr>
+                <w:rFonts w:ascii="Times New Roman" w:eastAsia="Cambria" w:hAnsi="Times New Roman" w:cs="Times New Roman"/>
+                <w:color w:val="000000"/>
+                <w:sz w:val="24"/>
+                <w:szCs w:val="24"/>
+              </w:rPr>
+              <w:t>cuisines name, Description</w:t>
+            </w:r>
+            <w:r>
+              <w:rPr>
+                <w:rFonts w:ascii="Times New Roman" w:eastAsia="Cambria" w:hAnsi="Times New Roman" w:cs="Times New Roman"/>
+                <w:color w:val="000000"/>
+                <w:sz w:val="24"/>
+                <w:szCs w:val="24"/>
+              </w:rPr>
+              <w:t>,</w:t>
+            </w:r>
+            <w:r>
+              <w:rPr>
+                <w:rFonts w:ascii="Times New Roman" w:eastAsia="Cambria" w:hAnsi="Times New Roman" w:cs="Times New Roman"/>
+                <w:color w:val="000000"/>
+                <w:sz w:val="24"/>
+                <w:szCs w:val="24"/>
+              </w:rPr>
+              <w:t xml:space="preserve"> and </w:t>
+            </w:r>
+            <w:r>
+              <w:rPr>
+                <w:rFonts w:ascii="Times New Roman" w:eastAsia="Cambria" w:hAnsi="Times New Roman" w:cs="Times New Roman"/>
+                <w:color w:val="000000"/>
+                <w:sz w:val="24"/>
+                <w:szCs w:val="24"/>
+              </w:rPr>
+              <w:t>cuisines banner</w:t>
+            </w:r>
+            <w:r>
+              <w:rPr>
+                <w:rFonts w:ascii="Times New Roman" w:eastAsia="Cambria" w:hAnsi="Times New Roman" w:cs="Times New Roman"/>
+                <w:color w:val="000000"/>
+                <w:sz w:val="24"/>
+                <w:szCs w:val="24"/>
+              </w:rPr>
+              <w:t xml:space="preserve"> </w:t>
+            </w:r>
+            <w:r>
+              <w:rPr>
+                <w:rFonts w:ascii="Times New Roman" w:eastAsia="Cambria" w:hAnsi="Times New Roman" w:cs="Times New Roman"/>
+                <w:color w:val="000000"/>
+                <w:sz w:val="24"/>
+                <w:szCs w:val="24"/>
+              </w:rPr>
+              <w:t>o</w:t>
+            </w:r>
+            <w:r>
+              <w:rPr>
+                <w:rFonts w:ascii="Times New Roman" w:eastAsia="Cambria" w:hAnsi="Times New Roman" w:cs="Times New Roman"/>
+                <w:color w:val="000000"/>
+                <w:sz w:val="24"/>
+                <w:szCs w:val="24"/>
+              </w:rPr>
+              <w:t>n the Restaurant page.</w:t>
             </w:r>
           </w:p>
         </w:tc>
@@ -3705,8 +3614,8 @@
           <w:p>
             <w:pPr>
               <w:pStyle w:val="TableParagraph"/>
-              <w:ind w:left="0"/>
-              <w:jc w:val="center"/>
+              <w:ind w:left="110"/>
+              <w:jc w:val="both"/>
               <w:rPr>
                 <w:rFonts w:ascii="Times New Roman" w:hAnsi="Times New Roman" w:cs="Times New Roman"/>
                 <w:color w:val="000000"/>
@@ -3730,7 +3639,7 @@
                 <w:sz w:val="24"/>
                 <w:szCs w:val="24"/>
               </w:rPr>
-              <w:t>28</w:t>
+              <w:t>29</w:t>
             </w:r>
           </w:p>
         </w:tc>
@@ -3751,42 +3660,20 @@
               <w:spacing w:line="240" w:lineRule="auto"/>
               <w:jc w:val="both"/>
               <w:rPr>
-                <w:rFonts w:ascii="Times New Roman" w:hAnsi="Times New Roman" w:cs="Times New Roman"/>
-                <w:sz w:val="24"/>
-                <w:szCs w:val="24"/>
-              </w:rPr>
-            </w:pPr>
-            <w:r>
-              <w:rPr>
-                <w:rFonts w:ascii="Times New Roman" w:hAnsi="Times New Roman" w:cs="Times New Roman"/>
-                <w:sz w:val="24"/>
-                <w:szCs w:val="24"/>
-              </w:rPr>
-              <w:t xml:space="preserve">The </w:t>
-            </w:r>
-            <w:r>
-              <w:rPr>
-                <w:rFonts w:ascii="Times New Roman" w:hAnsi="Times New Roman" w:cs="Times New Roman"/>
-                <w:sz w:val="24"/>
-                <w:szCs w:val="24"/>
-              </w:rPr>
-              <w:t xml:space="preserve">partner </w:t>
-            </w:r>
-            <w:r>
-              <w:rPr>
-                <w:rFonts w:ascii="Times New Roman" w:hAnsi="Times New Roman" w:cs="Times New Roman"/>
-                <w:sz w:val="24"/>
-                <w:szCs w:val="24"/>
-              </w:rPr>
-              <w:t xml:space="preserve">shall be able to </w:t>
-            </w:r>
-            <w:r>
-              <w:rPr>
-                <w:rFonts w:ascii="Times New Roman" w:hAnsi="Times New Roman" w:cs="Times New Roman"/>
-                <w:sz w:val="24"/>
-                <w:szCs w:val="24"/>
-              </w:rPr>
-              <w:t>manage profile.</w:t>
+                <w:rFonts w:ascii="Times New Roman" w:eastAsia="Cambria" w:hAnsi="Times New Roman" w:cs="Times New Roman"/>
+                <w:color w:val="000000"/>
+                <w:sz w:val="24"/>
+                <w:szCs w:val="24"/>
+              </w:rPr>
+            </w:pPr>
+            <w:r>
+              <w:rPr>
+                <w:rFonts w:ascii="Times New Roman" w:eastAsia="Cambria" w:hAnsi="Times New Roman" w:cs="Times New Roman"/>
+                <w:color w:val="000000"/>
+                <w:sz w:val="24"/>
+                <w:szCs w:val="24"/>
+              </w:rPr>
+              <w:t>The customer shall be able to view all the restaurants based on the cuisines selected by the customer.</w:t>
             </w:r>
           </w:p>
         </w:tc>
@@ -3810,8 +3697,8 @@
           <w:p>
             <w:pPr>
               <w:pStyle w:val="TableParagraph"/>
-              <w:ind w:left="0"/>
-              <w:jc w:val="center"/>
+              <w:ind w:left="110"/>
+              <w:jc w:val="both"/>
               <w:rPr>
                 <w:rFonts w:ascii="Times New Roman" w:hAnsi="Times New Roman" w:cs="Times New Roman"/>
                 <w:color w:val="000000"/>
@@ -3835,7 +3722,7 @@
                 <w:sz w:val="24"/>
                 <w:szCs w:val="24"/>
               </w:rPr>
-              <w:t>28</w:t>
+              <w:t>30</w:t>
             </w:r>
           </w:p>
         </w:tc>
@@ -3856,18 +3743,38 @@
               <w:spacing w:line="240" w:lineRule="auto"/>
               <w:jc w:val="both"/>
               <w:rPr>
-                <w:rFonts w:ascii="Times New Roman" w:hAnsi="Times New Roman" w:cs="Times New Roman"/>
-                <w:sz w:val="24"/>
-                <w:szCs w:val="24"/>
-              </w:rPr>
-            </w:pPr>
-            <w:r>
-              <w:rPr>
-                <w:rFonts w:ascii="Times New Roman" w:hAnsi="Times New Roman" w:cs="Times New Roman"/>
-                <w:sz w:val="24"/>
-                <w:szCs w:val="24"/>
-              </w:rPr>
-              <w:t>The partner shall be able to See the matric(report).</w:t>
+                <w:rFonts w:ascii="Times New Roman" w:eastAsia="Cambria" w:hAnsi="Times New Roman" w:cs="Times New Roman"/>
+                <w:color w:val="000000"/>
+                <w:sz w:val="24"/>
+                <w:szCs w:val="24"/>
+              </w:rPr>
+            </w:pPr>
+            <w:r>
+              <w:rPr>
+                <w:rFonts w:ascii="Times New Roman" w:eastAsia="Cambria" w:hAnsi="Times New Roman" w:cs="Times New Roman"/>
+                <w:color w:val="000000"/>
+                <w:sz w:val="24"/>
+                <w:szCs w:val="24"/>
+              </w:rPr>
+              <w:t>The customer shall be able to filter the restaurant rating</w:t>
+            </w:r>
+            <w:r>
+              <w:rPr>
+                <w:rFonts w:ascii="Times New Roman" w:eastAsia="Cambria" w:hAnsi="Times New Roman" w:cs="Times New Roman"/>
+                <w:color w:val="000000"/>
+                <w:sz w:val="24"/>
+                <w:szCs w:val="24"/>
+              </w:rPr>
+              <w:t>-</w:t>
+            </w:r>
+            <w:r>
+              <w:rPr>
+                <w:rFonts w:ascii="Times New Roman" w:eastAsia="Cambria" w:hAnsi="Times New Roman" w:cs="Times New Roman"/>
+                <w:color w:val="000000"/>
+                <w:sz w:val="24"/>
+                <w:szCs w:val="24"/>
+              </w:rPr>
+              <w:t xml:space="preserve">wise. </w:t>
             </w:r>
           </w:p>
         </w:tc>
@@ -3891,32 +3798,32 @@
           <w:p>
             <w:pPr>
               <w:pStyle w:val="TableParagraph"/>
-              <w:ind w:left="0"/>
-              <w:jc w:val="center"/>
-              <w:rPr>
-                <w:rFonts w:ascii="Times New Roman" w:hAnsi="Times New Roman" w:cs="Times New Roman"/>
-                <w:color w:val="000000"/>
-                <w:sz w:val="24"/>
-                <w:szCs w:val="24"/>
-              </w:rPr>
-            </w:pPr>
-            <w:r>
-              <w:rPr>
-                <w:rFonts w:ascii="Times New Roman" w:hAnsi="Times New Roman" w:cs="Times New Roman"/>
-                <w:color w:val="000000"/>
-                <w:sz w:val="24"/>
-                <w:szCs w:val="24"/>
-              </w:rPr>
-              <w:t>Req #</w:t>
-            </w:r>
-            <w:r>
-              <w:rPr>
-                <w:rFonts w:ascii="Times New Roman" w:hAnsi="Times New Roman" w:cs="Times New Roman"/>
-                <w:color w:val="000000"/>
-                <w:sz w:val="24"/>
-                <w:szCs w:val="24"/>
-              </w:rPr>
-              <w:t>28</w:t>
+              <w:ind w:left="110"/>
+              <w:jc w:val="both"/>
+              <w:rPr>
+                <w:rFonts w:ascii="Times New Roman" w:hAnsi="Times New Roman" w:cs="Times New Roman"/>
+                <w:color w:val="000000"/>
+                <w:sz w:val="24"/>
+                <w:szCs w:val="24"/>
+              </w:rPr>
+            </w:pPr>
+            <w:r>
+              <w:rPr>
+                <w:rFonts w:ascii="Times New Roman" w:hAnsi="Times New Roman" w:cs="Times New Roman"/>
+                <w:color w:val="000000"/>
+                <w:sz w:val="24"/>
+                <w:szCs w:val="24"/>
+              </w:rPr>
+              <w:t>Req #3</w:t>
+            </w:r>
+            <w:r>
+              <w:rPr>
+                <w:rFonts w:ascii="Times New Roman" w:hAnsi="Times New Roman" w:cs="Times New Roman"/>
+                <w:color w:val="000000"/>
+                <w:sz w:val="24"/>
+                <w:szCs w:val="24"/>
+              </w:rPr>
+              <w:t>1</w:t>
             </w:r>
           </w:p>
         </w:tc>
@@ -3937,34 +3844,74 @@
               <w:spacing w:line="240" w:lineRule="auto"/>
               <w:jc w:val="both"/>
               <w:rPr>
-                <w:rFonts w:ascii="Times New Roman" w:hAnsi="Times New Roman" w:cs="Times New Roman"/>
-                <w:sz w:val="24"/>
-                <w:szCs w:val="24"/>
-              </w:rPr>
-            </w:pPr>
-            <w:r>
-              <w:rPr>
-                <w:rFonts w:ascii="Times New Roman" w:hAnsi="Times New Roman" w:cs="Times New Roman"/>
-                <w:sz w:val="24"/>
-                <w:szCs w:val="24"/>
-              </w:rPr>
-              <w:t xml:space="preserve">The customer shall be able to see the cuisines and select the </w:t>
-            </w:r>
-            <w:r>
-              <w:rPr>
-                <w:rFonts w:ascii="Times New Roman" w:hAnsi="Times New Roman" w:cs="Times New Roman"/>
-                <w:sz w:val="24"/>
-                <w:szCs w:val="24"/>
-              </w:rPr>
-              <w:t>cuisines</w:t>
-            </w:r>
-            <w:r>
-              <w:rPr>
-                <w:rFonts w:ascii="Times New Roman" w:hAnsi="Times New Roman" w:cs="Times New Roman"/>
-                <w:sz w:val="24"/>
-                <w:szCs w:val="24"/>
-              </w:rPr>
-              <w:t xml:space="preserve"> at home page.</w:t>
+                <w:rFonts w:ascii="Times New Roman" w:eastAsia="Cambria" w:hAnsi="Times New Roman" w:cs="Times New Roman"/>
+                <w:color w:val="000000"/>
+                <w:sz w:val="24"/>
+                <w:szCs w:val="24"/>
+              </w:rPr>
+            </w:pPr>
+            <w:r>
+              <w:rPr>
+                <w:rFonts w:ascii="Times New Roman" w:eastAsia="Cambria" w:hAnsi="Times New Roman" w:cs="Times New Roman"/>
+                <w:color w:val="000000"/>
+                <w:sz w:val="24"/>
+                <w:szCs w:val="24"/>
+              </w:rPr>
+              <w:t xml:space="preserve">The customer shall be able to view items based on </w:t>
+            </w:r>
+            <w:r>
+              <w:rPr>
+                <w:rFonts w:ascii="Times New Roman" w:eastAsia="Cambria" w:hAnsi="Times New Roman" w:cs="Times New Roman"/>
+                <w:color w:val="000000"/>
+                <w:sz w:val="24"/>
+                <w:szCs w:val="24"/>
+              </w:rPr>
+              <w:t xml:space="preserve">the </w:t>
+            </w:r>
+            <w:r>
+              <w:rPr>
+                <w:rFonts w:ascii="Times New Roman" w:eastAsia="Cambria" w:hAnsi="Times New Roman" w:cs="Times New Roman"/>
+                <w:color w:val="000000"/>
+                <w:sz w:val="24"/>
+                <w:szCs w:val="24"/>
+              </w:rPr>
+              <w:t xml:space="preserve">category </w:t>
+            </w:r>
+            <w:r>
+              <w:rPr>
+                <w:rFonts w:ascii="Times New Roman" w:eastAsia="Cambria" w:hAnsi="Times New Roman" w:cs="Times New Roman"/>
+                <w:color w:val="000000"/>
+                <w:sz w:val="24"/>
+                <w:szCs w:val="24"/>
+              </w:rPr>
+              <w:t>on</w:t>
+            </w:r>
+            <w:r>
+              <w:rPr>
+                <w:rFonts w:ascii="Times New Roman" w:eastAsia="Cambria" w:hAnsi="Times New Roman" w:cs="Times New Roman"/>
+                <w:color w:val="000000"/>
+                <w:sz w:val="24"/>
+                <w:szCs w:val="24"/>
+              </w:rPr>
+              <w:t xml:space="preserve"> </w:t>
+            </w:r>
+            <w:r>
+              <w:rPr>
+                <w:rFonts w:ascii="Times New Roman" w:eastAsia="Cambria" w:hAnsi="Times New Roman" w:cs="Times New Roman"/>
+                <w:color w:val="000000"/>
+                <w:sz w:val="24"/>
+                <w:szCs w:val="24"/>
+              </w:rPr>
+              <w:t xml:space="preserve">the </w:t>
+            </w:r>
+            <w:r>
+              <w:rPr>
+                <w:rFonts w:ascii="Times New Roman" w:eastAsia="Cambria" w:hAnsi="Times New Roman" w:cs="Times New Roman"/>
+                <w:color w:val="000000"/>
+                <w:sz w:val="24"/>
+                <w:szCs w:val="24"/>
+              </w:rPr>
+              <w:t>menu page.</w:t>
             </w:r>
           </w:p>
         </w:tc>
@@ -3984,12 +3931,13 @@
               <w:right w:val="single" w:sz="4" w:space="0" w:color="000000"/>
             </w:tcBorders>
             <w:shd w:val="clear" w:color="auto" w:fill="FFFFFF"/>
+            <w:hideMark/>
           </w:tcPr>
           <w:p>
             <w:pPr>
               <w:pStyle w:val="TableParagraph"/>
-              <w:ind w:left="0"/>
-              <w:jc w:val="center"/>
+              <w:ind w:left="110"/>
+              <w:jc w:val="both"/>
               <w:rPr>
                 <w:rFonts w:ascii="Times New Roman" w:hAnsi="Times New Roman" w:cs="Times New Roman"/>
                 <w:color w:val="000000"/>
@@ -4013,7 +3961,16 @@
                 <w:sz w:val="24"/>
                 <w:szCs w:val="24"/>
               </w:rPr>
-              <w:t>28</w:t>
+              <w:t>3</w:t>
+            </w:r>
+            <w:r>
+              <w:rPr>
+                <w:rFonts w:ascii="Times New Roman" w:hAnsi="Times New Roman" w:cs="Times New Roman"/>
+                <w:color w:val="000000"/>
+                <w:sz w:val="24"/>
+                <w:szCs w:val="24"/>
+              </w:rPr>
+              <w:t>2</w:t>
             </w:r>
           </w:p>
         </w:tc>
@@ -4034,50 +3991,65 @@
               <w:spacing w:line="240" w:lineRule="auto"/>
               <w:jc w:val="both"/>
               <w:rPr>
-                <w:rFonts w:ascii="Times New Roman" w:hAnsi="Times New Roman" w:cs="Times New Roman"/>
-                <w:sz w:val="24"/>
-                <w:szCs w:val="24"/>
-              </w:rPr>
-            </w:pPr>
-            <w:r>
-              <w:rPr>
-                <w:rFonts w:ascii="Times New Roman" w:hAnsi="Times New Roman" w:cs="Times New Roman"/>
-                <w:sz w:val="24"/>
-                <w:szCs w:val="24"/>
-              </w:rPr>
-              <w:t>The customer shall be able to see the latest offers banner</w:t>
-            </w:r>
-            <w:r>
-              <w:rPr>
-                <w:rFonts w:ascii="Times New Roman" w:hAnsi="Times New Roman" w:cs="Times New Roman"/>
-                <w:sz w:val="24"/>
-                <w:szCs w:val="24"/>
-              </w:rPr>
-              <w:t xml:space="preserve"> and also see the top 10 products</w:t>
-            </w:r>
-            <w:r>
-              <w:rPr>
-                <w:rFonts w:ascii="Times New Roman" w:hAnsi="Times New Roman" w:cs="Times New Roman"/>
-                <w:sz w:val="24"/>
-                <w:szCs w:val="24"/>
-              </w:rPr>
-              <w:t xml:space="preserve"> at </w:t>
-            </w:r>
-            <w:r>
-              <w:rPr>
-                <w:rFonts w:ascii="Times New Roman" w:hAnsi="Times New Roman" w:cs="Times New Roman"/>
-                <w:sz w:val="24"/>
-                <w:szCs w:val="24"/>
-              </w:rPr>
-              <w:t>home</w:t>
-            </w:r>
-            <w:r>
-              <w:rPr>
-                <w:rFonts w:ascii="Times New Roman" w:hAnsi="Times New Roman" w:cs="Times New Roman"/>
-                <w:sz w:val="24"/>
-                <w:szCs w:val="24"/>
-              </w:rPr>
-              <w:t xml:space="preserve"> page.</w:t>
+                <w:rFonts w:ascii="Times New Roman" w:eastAsia="Cambria" w:hAnsi="Times New Roman" w:cs="Times New Roman"/>
+                <w:color w:val="000000"/>
+                <w:sz w:val="24"/>
+                <w:szCs w:val="24"/>
+              </w:rPr>
+            </w:pPr>
+            <w:r>
+              <w:rPr>
+                <w:rFonts w:ascii="Times New Roman" w:eastAsia="Cambria" w:hAnsi="Times New Roman" w:cs="Times New Roman"/>
+                <w:color w:val="000000"/>
+                <w:sz w:val="24"/>
+                <w:szCs w:val="24"/>
+              </w:rPr>
+              <w:t>The customer shall be able to view and search (filter) the</w:t>
+            </w:r>
+            <w:r>
+              <w:rPr>
+                <w:rFonts w:ascii="Times New Roman" w:eastAsia="Cambria" w:hAnsi="Times New Roman" w:cs="Times New Roman"/>
+                <w:color w:val="000000"/>
+                <w:sz w:val="24"/>
+                <w:szCs w:val="24"/>
+              </w:rPr>
+              <w:t xml:space="preserve"> item</w:t>
+            </w:r>
+            <w:r>
+              <w:rPr>
+                <w:rFonts w:ascii="Times New Roman" w:eastAsia="Cambria" w:hAnsi="Times New Roman" w:cs="Times New Roman"/>
+                <w:color w:val="000000"/>
+                <w:sz w:val="24"/>
+                <w:szCs w:val="24"/>
+              </w:rPr>
+              <w:t xml:space="preserve"> price</w:t>
+            </w:r>
+            <w:r>
+              <w:rPr>
+                <w:rFonts w:ascii="Times New Roman" w:eastAsia="Cambria" w:hAnsi="Times New Roman" w:cs="Times New Roman"/>
+                <w:color w:val="000000"/>
+                <w:sz w:val="24"/>
+                <w:szCs w:val="24"/>
+              </w:rPr>
+              <w:t>-</w:t>
+            </w:r>
+            <w:r>
+              <w:rPr>
+                <w:rFonts w:ascii="Times New Roman" w:eastAsia="Cambria" w:hAnsi="Times New Roman" w:cs="Times New Roman"/>
+                <w:color w:val="000000"/>
+                <w:sz w:val="24"/>
+                <w:szCs w:val="24"/>
+              </w:rPr>
+              <w:t>wise, rating wise and item-type-wise (Veg/Non-Veg/Egg)</w:t>
+            </w:r>
+            <w:r>
+              <w:rPr>
+                <w:rFonts w:ascii="Times New Roman" w:eastAsia="Cambria" w:hAnsi="Times New Roman" w:cs="Times New Roman"/>
+                <w:color w:val="000000"/>
+                <w:sz w:val="24"/>
+                <w:szCs w:val="24"/>
+              </w:rPr>
+              <w:t>.</w:t>
             </w:r>
           </w:p>
         </w:tc>
@@ -4097,7 +4069,6 @@
               <w:right w:val="single" w:sz="4" w:space="0" w:color="000000"/>
             </w:tcBorders>
             <w:shd w:val="clear" w:color="auto" w:fill="FFFFFF"/>
-            <w:hideMark/>
           </w:tcPr>
           <w:p>
             <w:pPr>
@@ -4118,16 +4089,16 @@
                 <w:sz w:val="24"/>
                 <w:szCs w:val="24"/>
               </w:rPr>
-              <w:t>Req #</w:t>
-            </w:r>
-            <w:r>
-              <w:rPr>
-                <w:rFonts w:ascii="Times New Roman" w:hAnsi="Times New Roman" w:cs="Times New Roman"/>
-                <w:color w:val="000000"/>
-                <w:sz w:val="24"/>
-                <w:szCs w:val="24"/>
-              </w:rPr>
-              <w:t>31</w:t>
+              <w:t>Req #3</w:t>
+            </w:r>
+            <w:r>
+              <w:rPr>
+                <w:rFonts w:ascii="Times New Roman" w:hAnsi="Times New Roman" w:cs="Times New Roman"/>
+                <w:color w:val="000000"/>
+                <w:sz w:val="24"/>
+                <w:szCs w:val="24"/>
+              </w:rPr>
+              <w:t>3</w:t>
             </w:r>
           </w:p>
         </w:tc>
@@ -4161,34 +4132,160 @@
                 <w:sz w:val="24"/>
                 <w:szCs w:val="24"/>
               </w:rPr>
-              <w:t xml:space="preserve">The customer shall be able to view the details about the online </w:t>
-            </w:r>
-            <w:r>
-              <w:rPr>
-                <w:rFonts w:ascii="Times New Roman" w:eastAsia="Cambria" w:hAnsi="Times New Roman" w:cs="Times New Roman"/>
-                <w:color w:val="000000"/>
-                <w:sz w:val="24"/>
-                <w:szCs w:val="24"/>
-              </w:rPr>
-              <w:t>item</w:t>
-            </w:r>
-            <w:r>
-              <w:rPr>
-                <w:rFonts w:ascii="Times New Roman" w:eastAsia="Cambria" w:hAnsi="Times New Roman" w:cs="Times New Roman"/>
-                <w:color w:val="000000"/>
-                <w:sz w:val="24"/>
-                <w:szCs w:val="24"/>
-              </w:rPr>
-              <w:t xml:space="preserve"> ordering system</w:t>
-            </w:r>
-            <w:r>
-              <w:rPr>
-                <w:rFonts w:ascii="Times New Roman" w:eastAsia="Cambria" w:hAnsi="Times New Roman" w:cs="Times New Roman"/>
-                <w:color w:val="000000"/>
-                <w:sz w:val="24"/>
-                <w:szCs w:val="24"/>
-              </w:rPr>
-              <w:t xml:space="preserve"> on the about us page</w:t>
+              <w:t xml:space="preserve">The customer shall be able to customize </w:t>
+            </w:r>
+            <w:r>
+              <w:rPr>
+                <w:rFonts w:ascii="Times New Roman" w:eastAsia="Cambria" w:hAnsi="Times New Roman" w:cs="Times New Roman"/>
+                <w:color w:val="000000"/>
+                <w:sz w:val="24"/>
+                <w:szCs w:val="24"/>
+              </w:rPr>
+              <w:t xml:space="preserve">the </w:t>
+            </w:r>
+            <w:r>
+              <w:rPr>
+                <w:rFonts w:ascii="Times New Roman" w:eastAsia="Cambria" w:hAnsi="Times New Roman" w:cs="Times New Roman"/>
+                <w:color w:val="000000"/>
+                <w:sz w:val="24"/>
+                <w:szCs w:val="24"/>
+              </w:rPr>
+              <w:t>menu</w:t>
+            </w:r>
+            <w:r>
+              <w:rPr>
+                <w:rFonts w:ascii="Times New Roman" w:eastAsia="Cambria" w:hAnsi="Times New Roman" w:cs="Times New Roman"/>
+                <w:color w:val="000000"/>
+                <w:sz w:val="24"/>
+                <w:szCs w:val="24"/>
+              </w:rPr>
+              <w:t>,</w:t>
+            </w:r>
+            <w:r>
+              <w:rPr>
+                <w:rFonts w:ascii="Times New Roman" w:eastAsia="Cambria" w:hAnsi="Times New Roman" w:cs="Times New Roman"/>
+                <w:color w:val="000000"/>
+                <w:sz w:val="24"/>
+                <w:szCs w:val="24"/>
+              </w:rPr>
+              <w:t xml:space="preserve"> </w:t>
+            </w:r>
+            <w:r>
+              <w:rPr>
+                <w:rFonts w:ascii="Times New Roman" w:eastAsia="Cambria" w:hAnsi="Times New Roman" w:cs="Times New Roman"/>
+                <w:color w:val="000000"/>
+                <w:sz w:val="24"/>
+                <w:szCs w:val="24"/>
+              </w:rPr>
+              <w:t>like</w:t>
+            </w:r>
+            <w:r>
+              <w:rPr>
+                <w:rFonts w:ascii="Times New Roman" w:eastAsia="Cambria" w:hAnsi="Times New Roman" w:cs="Times New Roman"/>
+                <w:color w:val="000000"/>
+                <w:sz w:val="24"/>
+                <w:szCs w:val="24"/>
+              </w:rPr>
+              <w:t xml:space="preserve"> (</w:t>
+            </w:r>
+            <w:r>
+              <w:rPr>
+                <w:rFonts w:ascii="Times New Roman" w:eastAsia="Cambria" w:hAnsi="Times New Roman" w:cs="Times New Roman"/>
+                <w:color w:val="000000"/>
+                <w:sz w:val="24"/>
+                <w:szCs w:val="24"/>
+              </w:rPr>
+              <w:t>add</w:t>
+            </w:r>
+            <w:r>
+              <w:rPr>
+                <w:rFonts w:ascii="Times New Roman" w:eastAsia="Cambria" w:hAnsi="Times New Roman" w:cs="Times New Roman"/>
+                <w:color w:val="000000"/>
+                <w:sz w:val="24"/>
+                <w:szCs w:val="24"/>
+              </w:rPr>
+              <w:t>ing</w:t>
+            </w:r>
+            <w:r>
+              <w:rPr>
+                <w:rFonts w:ascii="Times New Roman" w:eastAsia="Cambria" w:hAnsi="Times New Roman" w:cs="Times New Roman"/>
+                <w:color w:val="000000"/>
+                <w:sz w:val="24"/>
+                <w:szCs w:val="24"/>
+              </w:rPr>
+              <w:t xml:space="preserve"> or remov</w:t>
+            </w:r>
+            <w:r>
+              <w:rPr>
+                <w:rFonts w:ascii="Times New Roman" w:eastAsia="Cambria" w:hAnsi="Times New Roman" w:cs="Times New Roman"/>
+                <w:color w:val="000000"/>
+                <w:sz w:val="24"/>
+                <w:szCs w:val="24"/>
+              </w:rPr>
+              <w:t>ing</w:t>
+            </w:r>
+            <w:r>
+              <w:rPr>
+                <w:rFonts w:ascii="Times New Roman" w:eastAsia="Cambria" w:hAnsi="Times New Roman" w:cs="Times New Roman"/>
+                <w:color w:val="000000"/>
+                <w:sz w:val="24"/>
+                <w:szCs w:val="24"/>
+              </w:rPr>
+              <w:t xml:space="preserve"> added-on</w:t>
+            </w:r>
+            <w:r>
+              <w:rPr>
+                <w:rFonts w:ascii="Times New Roman" w:eastAsia="Cambria" w:hAnsi="Times New Roman" w:cs="Times New Roman"/>
+                <w:color w:val="000000"/>
+                <w:sz w:val="24"/>
+                <w:szCs w:val="24"/>
+              </w:rPr>
+              <w:t>,</w:t>
+            </w:r>
+            <w:r>
+              <w:rPr>
+                <w:rFonts w:ascii="Times New Roman" w:eastAsia="Cambria" w:hAnsi="Times New Roman" w:cs="Times New Roman"/>
+                <w:color w:val="000000"/>
+                <w:sz w:val="24"/>
+                <w:szCs w:val="24"/>
+              </w:rPr>
+              <w:t xml:space="preserve"> add extra</w:t>
+            </w:r>
+            <w:r>
+              <w:rPr>
+                <w:rFonts w:ascii="Times New Roman" w:eastAsia="Cambria" w:hAnsi="Times New Roman" w:cs="Times New Roman"/>
+                <w:color w:val="000000"/>
+                <w:sz w:val="24"/>
+                <w:szCs w:val="24"/>
+              </w:rPr>
+              <w:t>,</w:t>
+            </w:r>
+            <w:r>
+              <w:rPr>
+                <w:rFonts w:ascii="Times New Roman" w:eastAsia="Cambria" w:hAnsi="Times New Roman" w:cs="Times New Roman"/>
+                <w:color w:val="000000"/>
+                <w:sz w:val="24"/>
+                <w:szCs w:val="24"/>
+              </w:rPr>
+              <w:t xml:space="preserve"> and variant</w:t>
+            </w:r>
+            <w:r>
+              <w:rPr>
+                <w:rFonts w:ascii="Times New Roman" w:eastAsia="Cambria" w:hAnsi="Times New Roman" w:cs="Times New Roman"/>
+                <w:color w:val="000000"/>
+                <w:sz w:val="24"/>
+                <w:szCs w:val="24"/>
+              </w:rPr>
+              <w:t>s</w:t>
+            </w:r>
+            <w:r>
+              <w:rPr>
+                <w:rFonts w:ascii="Times New Roman" w:eastAsia="Cambria" w:hAnsi="Times New Roman" w:cs="Times New Roman"/>
+                <w:color w:val="000000"/>
+                <w:sz w:val="24"/>
+                <w:szCs w:val="24"/>
+              </w:rPr>
+              <w:t>)</w:t>
             </w:r>
             <w:r>
               <w:rPr>
@@ -4237,7 +4334,16 @@
                 <w:sz w:val="24"/>
                 <w:szCs w:val="24"/>
               </w:rPr>
-              <w:t>Req #32</w:t>
+              <w:t>Req #</w:t>
+            </w:r>
+            <w:r>
+              <w:rPr>
+                <w:rFonts w:ascii="Times New Roman" w:hAnsi="Times New Roman" w:cs="Times New Roman"/>
+                <w:color w:val="000000"/>
+                <w:sz w:val="24"/>
+                <w:szCs w:val="24"/>
+              </w:rPr>
+              <w:t>34</w:t>
             </w:r>
           </w:p>
         </w:tc>
@@ -4271,7 +4377,52 @@
                 <w:sz w:val="24"/>
                 <w:szCs w:val="24"/>
               </w:rPr>
-              <w:t>The customer shall be able to view cuisines name, Description and image in the Restaurant page.</w:t>
+              <w:t>The customer shall be able to manage the cart by adding the item in the cart, updating the quantity, or removing the item</w:t>
+            </w:r>
+            <w:r>
+              <w:rPr>
+                <w:rFonts w:ascii="Times New Roman" w:eastAsia="Cambria" w:hAnsi="Times New Roman" w:cs="Times New Roman"/>
+                <w:color w:val="000000"/>
+                <w:sz w:val="24"/>
+                <w:szCs w:val="24"/>
+              </w:rPr>
+              <w:t xml:space="preserve"> and customiz</w:t>
+            </w:r>
+            <w:r>
+              <w:rPr>
+                <w:rFonts w:ascii="Times New Roman" w:eastAsia="Cambria" w:hAnsi="Times New Roman" w:cs="Times New Roman"/>
+                <w:color w:val="000000"/>
+                <w:sz w:val="24"/>
+                <w:szCs w:val="24"/>
+              </w:rPr>
+              <w:t>ing</w:t>
+            </w:r>
+            <w:r>
+              <w:rPr>
+                <w:rFonts w:ascii="Times New Roman" w:eastAsia="Cambria" w:hAnsi="Times New Roman" w:cs="Times New Roman"/>
+                <w:color w:val="000000"/>
+                <w:sz w:val="24"/>
+                <w:szCs w:val="24"/>
+              </w:rPr>
+              <w:t xml:space="preserve"> (added-on, add extra</w:t>
+            </w:r>
+            <w:r>
+              <w:rPr>
+                <w:rFonts w:ascii="Times New Roman" w:eastAsia="Cambria" w:hAnsi="Times New Roman" w:cs="Times New Roman"/>
+                <w:color w:val="000000"/>
+                <w:sz w:val="24"/>
+                <w:szCs w:val="24"/>
+              </w:rPr>
+              <w:t>,</w:t>
+            </w:r>
+            <w:r>
+              <w:rPr>
+                <w:rFonts w:ascii="Times New Roman" w:eastAsia="Cambria" w:hAnsi="Times New Roman" w:cs="Times New Roman"/>
+                <w:color w:val="000000"/>
+                <w:sz w:val="24"/>
+                <w:szCs w:val="24"/>
+              </w:rPr>
+              <w:t xml:space="preserve"> and variant).</w:t>
             </w:r>
           </w:p>
         </w:tc>
@@ -4311,7 +4462,16 @@
                 <w:sz w:val="24"/>
                 <w:szCs w:val="24"/>
               </w:rPr>
-              <w:t>Req # 36</w:t>
+              <w:t>Req #</w:t>
+            </w:r>
+            <w:r>
+              <w:rPr>
+                <w:rFonts w:ascii="Times New Roman" w:hAnsi="Times New Roman" w:cs="Times New Roman"/>
+                <w:color w:val="000000"/>
+                <w:sz w:val="24"/>
+                <w:szCs w:val="24"/>
+              </w:rPr>
+              <w:t>35</w:t>
             </w:r>
           </w:p>
         </w:tc>
@@ -4345,7 +4505,7 @@
                 <w:sz w:val="24"/>
                 <w:szCs w:val="24"/>
               </w:rPr>
-              <w:t>The customer shall be able to view all the restaurants based on the cuisines selected by the customer.</w:t>
+              <w:t>At checkout time customer change their shipping address and also add a new shipping address.</w:t>
             </w:r>
           </w:p>
         </w:tc>
@@ -4385,7 +4545,16 @@
                 <w:sz w:val="24"/>
                 <w:szCs w:val="24"/>
               </w:rPr>
-              <w:t>Req #35</w:t>
+              <w:t>Req #</w:t>
+            </w:r>
+            <w:r>
+              <w:rPr>
+                <w:rFonts w:ascii="Times New Roman" w:hAnsi="Times New Roman" w:cs="Times New Roman"/>
+                <w:color w:val="000000"/>
+                <w:sz w:val="24"/>
+                <w:szCs w:val="24"/>
+              </w:rPr>
+              <w:t>36</w:t>
             </w:r>
           </w:p>
         </w:tc>
@@ -4403,23 +4572,60 @@
           </w:tcPr>
           <w:p>
             <w:pPr>
-              <w:spacing w:line="240" w:lineRule="auto"/>
-              <w:jc w:val="both"/>
-              <w:rPr>
-                <w:rFonts w:ascii="Times New Roman" w:eastAsia="Cambria" w:hAnsi="Times New Roman" w:cs="Times New Roman"/>
-                <w:color w:val="000000"/>
-                <w:sz w:val="24"/>
-                <w:szCs w:val="24"/>
-              </w:rPr>
-            </w:pPr>
-            <w:r>
-              <w:rPr>
-                <w:rFonts w:ascii="Times New Roman" w:eastAsia="Cambria" w:hAnsi="Times New Roman" w:cs="Times New Roman"/>
-                <w:color w:val="000000"/>
-                <w:sz w:val="24"/>
-                <w:szCs w:val="24"/>
-              </w:rPr>
-              <w:t xml:space="preserve">The customer shall be able to filter the restaurant rating wise. </w:t>
+              <w:pStyle w:val="ListParagraph"/>
+              <w:ind w:left="0" w:firstLine="0"/>
+              <w:jc w:val="both"/>
+              <w:rPr>
+                <w:rFonts w:ascii="Times New Roman" w:eastAsia="Cambria" w:hAnsi="Times New Roman" w:cs="Times New Roman"/>
+                <w:color w:val="000000"/>
+                <w:sz w:val="24"/>
+                <w:szCs w:val="24"/>
+              </w:rPr>
+            </w:pPr>
+            <w:r>
+              <w:rPr>
+                <w:rFonts w:ascii="Times New Roman" w:eastAsia="Cambria" w:hAnsi="Times New Roman" w:cs="Times New Roman"/>
+                <w:color w:val="000000"/>
+                <w:sz w:val="24"/>
+                <w:szCs w:val="24"/>
+              </w:rPr>
+              <w:t>The customer shall be able to make payment using one of the online payment gateways</w:t>
+            </w:r>
+            <w:r>
+              <w:rPr>
+                <w:rFonts w:ascii="Times New Roman" w:eastAsia="Cambria" w:hAnsi="Times New Roman" w:cs="Times New Roman"/>
+                <w:color w:val="000000"/>
+                <w:sz w:val="24"/>
+                <w:szCs w:val="24"/>
+              </w:rPr>
+              <w:t xml:space="preserve">, </w:t>
+            </w:r>
+            <w:r>
+              <w:rPr>
+                <w:rFonts w:ascii="Times New Roman" w:eastAsia="Cambria" w:hAnsi="Times New Roman" w:cs="Times New Roman"/>
+                <w:color w:val="000000"/>
+                <w:sz w:val="24"/>
+                <w:szCs w:val="24"/>
+              </w:rPr>
+              <w:t>through cash on delivery</w:t>
+            </w:r>
+            <w:r>
+              <w:rPr>
+                <w:rFonts w:ascii="Times New Roman" w:eastAsia="Cambria" w:hAnsi="Times New Roman" w:cs="Times New Roman"/>
+                <w:color w:val="000000"/>
+                <w:sz w:val="24"/>
+                <w:szCs w:val="24"/>
+              </w:rPr>
+              <w:t>, or using the wallet</w:t>
+            </w:r>
+            <w:r>
+              <w:rPr>
+                <w:rFonts w:ascii="Times New Roman" w:eastAsia="Cambria" w:hAnsi="Times New Roman" w:cs="Times New Roman"/>
+                <w:color w:val="000000"/>
+                <w:sz w:val="24"/>
+                <w:szCs w:val="24"/>
+              </w:rPr>
+              <w:t>.</w:t>
             </w:r>
           </w:p>
         </w:tc>
@@ -4459,7 +4665,16 @@
                 <w:sz w:val="24"/>
                 <w:szCs w:val="24"/>
               </w:rPr>
-              <w:t>Req #25</w:t>
+              <w:t>Req #</w:t>
+            </w:r>
+            <w:r>
+              <w:rPr>
+                <w:rFonts w:ascii="Times New Roman" w:hAnsi="Times New Roman" w:cs="Times New Roman"/>
+                <w:color w:val="000000"/>
+                <w:sz w:val="24"/>
+                <w:szCs w:val="24"/>
+              </w:rPr>
+              <w:t>37</w:t>
             </w:r>
           </w:p>
         </w:tc>
@@ -4477,32 +4692,33 @@
           </w:tcPr>
           <w:p>
             <w:pPr>
-              <w:spacing w:line="240" w:lineRule="auto"/>
-              <w:jc w:val="both"/>
-              <w:rPr>
-                <w:rFonts w:ascii="Times New Roman" w:eastAsia="Cambria" w:hAnsi="Times New Roman" w:cs="Times New Roman"/>
-                <w:color w:val="000000"/>
-                <w:sz w:val="24"/>
-                <w:szCs w:val="24"/>
-              </w:rPr>
-            </w:pPr>
-            <w:r>
-              <w:rPr>
-                <w:rFonts w:ascii="Times New Roman" w:eastAsia="Cambria" w:hAnsi="Times New Roman" w:cs="Times New Roman"/>
-                <w:color w:val="000000"/>
-                <w:sz w:val="24"/>
-                <w:szCs w:val="24"/>
-              </w:rPr>
-              <w:t>The customer shall be able to view items based on category</w:t>
-            </w:r>
-            <w:r>
-              <w:rPr>
-                <w:rFonts w:ascii="Times New Roman" w:eastAsia="Cambria" w:hAnsi="Times New Roman" w:cs="Times New Roman"/>
-                <w:color w:val="000000"/>
-                <w:sz w:val="24"/>
-                <w:szCs w:val="24"/>
-              </w:rPr>
-              <w:t xml:space="preserve"> at item/menu page</w:t>
+              <w:pStyle w:val="ListParagraph"/>
+              <w:ind w:left="0" w:firstLine="0"/>
+              <w:jc w:val="both"/>
+              <w:rPr>
+                <w:rFonts w:ascii="Times New Roman" w:eastAsia="Cambria" w:hAnsi="Times New Roman" w:cs="Times New Roman"/>
+                <w:color w:val="000000"/>
+                <w:sz w:val="24"/>
+                <w:szCs w:val="24"/>
+              </w:rPr>
+            </w:pPr>
+            <w:r>
+              <w:rPr>
+                <w:rFonts w:ascii="Times New Roman" w:eastAsia="Cambria" w:hAnsi="Times New Roman" w:cs="Times New Roman"/>
+                <w:color w:val="000000"/>
+                <w:sz w:val="24"/>
+                <w:szCs w:val="24"/>
+              </w:rPr>
+              <w:t>The system shall be able to generate the bill</w:t>
+            </w:r>
+            <w:r>
+              <w:rPr>
+                <w:rFonts w:ascii="Times New Roman" w:eastAsia="Cambria" w:hAnsi="Times New Roman" w:cs="Times New Roman"/>
+                <w:color w:val="000000"/>
+                <w:sz w:val="24"/>
+                <w:szCs w:val="24"/>
+              </w:rPr>
+              <w:t xml:space="preserve"> and the customer also downloads the bill in pdf format</w:t>
             </w:r>
             <w:r>
               <w:rPr>
@@ -4531,7 +4747,6 @@
               <w:right w:val="single" w:sz="4" w:space="0" w:color="000000"/>
             </w:tcBorders>
             <w:shd w:val="clear" w:color="auto" w:fill="FFFFFF"/>
-            <w:hideMark/>
           </w:tcPr>
           <w:p>
             <w:pPr>
@@ -4561,7 +4776,7 @@
                 <w:sz w:val="24"/>
                 <w:szCs w:val="24"/>
               </w:rPr>
-              <w:t>32</w:t>
+              <w:t>38</w:t>
             </w:r>
           </w:p>
         </w:tc>
@@ -4579,59 +4794,33 @@
           </w:tcPr>
           <w:p>
             <w:pPr>
-              <w:spacing w:line="240" w:lineRule="auto"/>
-              <w:jc w:val="both"/>
-              <w:rPr>
-                <w:rFonts w:ascii="Times New Roman" w:eastAsia="Cambria" w:hAnsi="Times New Roman" w:cs="Times New Roman"/>
-                <w:color w:val="000000"/>
-                <w:sz w:val="24"/>
-                <w:szCs w:val="24"/>
-              </w:rPr>
-            </w:pPr>
-            <w:r>
-              <w:rPr>
-                <w:rFonts w:ascii="Times New Roman" w:eastAsia="Cambria" w:hAnsi="Times New Roman" w:cs="Times New Roman"/>
-                <w:color w:val="000000"/>
-                <w:sz w:val="24"/>
-                <w:szCs w:val="24"/>
-              </w:rPr>
-              <w:t xml:space="preserve">The customer shall be able to view and search (filter) the </w:t>
-            </w:r>
-            <w:r>
-              <w:rPr>
-                <w:rFonts w:ascii="Times New Roman" w:eastAsia="Cambria" w:hAnsi="Times New Roman" w:cs="Times New Roman"/>
-                <w:color w:val="000000"/>
-                <w:sz w:val="24"/>
-                <w:szCs w:val="24"/>
-              </w:rPr>
-              <w:t>item</w:t>
-            </w:r>
-            <w:r>
-              <w:rPr>
-                <w:rFonts w:ascii="Times New Roman" w:eastAsia="Cambria" w:hAnsi="Times New Roman" w:cs="Times New Roman"/>
-                <w:color w:val="000000"/>
-                <w:sz w:val="24"/>
-                <w:szCs w:val="24"/>
-              </w:rPr>
-              <w:t xml:space="preserve"> category-wise</w:t>
-            </w:r>
-            <w:r>
-              <w:rPr>
-                <w:rFonts w:ascii="Times New Roman" w:eastAsia="Cambria" w:hAnsi="Times New Roman" w:cs="Times New Roman"/>
-                <w:color w:val="000000"/>
-                <w:sz w:val="24"/>
-                <w:szCs w:val="24"/>
-              </w:rPr>
-              <w:t>, price wise, rating wise</w:t>
-            </w:r>
-            <w:r>
-              <w:rPr>
-                <w:rFonts w:ascii="Times New Roman" w:eastAsia="Cambria" w:hAnsi="Times New Roman" w:cs="Times New Roman"/>
-                <w:color w:val="000000"/>
-                <w:sz w:val="24"/>
-                <w:szCs w:val="24"/>
-              </w:rPr>
-              <w:t xml:space="preserve"> and item-type-wise (Veg/Non-Veg/Egg)</w:t>
+              <w:pStyle w:val="ListParagraph"/>
+              <w:ind w:left="0" w:firstLine="0"/>
+              <w:jc w:val="both"/>
+              <w:rPr>
+                <w:rFonts w:ascii="Times New Roman" w:eastAsia="Cambria" w:hAnsi="Times New Roman" w:cs="Times New Roman"/>
+                <w:color w:val="000000"/>
+                <w:sz w:val="24"/>
+                <w:szCs w:val="24"/>
+              </w:rPr>
+            </w:pPr>
+            <w:r>
+              <w:rPr>
+                <w:rFonts w:ascii="Times New Roman" w:eastAsia="Cambria" w:hAnsi="Times New Roman" w:cs="Times New Roman"/>
+                <w:color w:val="000000"/>
+                <w:sz w:val="24"/>
+                <w:szCs w:val="24"/>
+              </w:rPr>
+              <w:t>The customer shall be able</w:t>
+            </w:r>
+            <w:r>
+              <w:rPr>
+                <w:rFonts w:ascii="Times New Roman" w:eastAsia="Cambria" w:hAnsi="Times New Roman" w:cs="Times New Roman"/>
+                <w:color w:val="000000"/>
+                <w:sz w:val="24"/>
+                <w:szCs w:val="24"/>
+              </w:rPr>
+              <w:t xml:space="preserve"> to cancel the order if the order status is pending</w:t>
             </w:r>
             <w:r>
               <w:rPr>
@@ -4680,7 +4869,16 @@
                 <w:sz w:val="24"/>
                 <w:szCs w:val="24"/>
               </w:rPr>
-              <w:t>Req #89</w:t>
+              <w:t>Req #</w:t>
+            </w:r>
+            <w:r>
+              <w:rPr>
+                <w:rFonts w:ascii="Times New Roman" w:hAnsi="Times New Roman" w:cs="Times New Roman"/>
+                <w:color w:val="000000"/>
+                <w:sz w:val="24"/>
+                <w:szCs w:val="24"/>
+              </w:rPr>
+              <w:t>39</w:t>
             </w:r>
           </w:p>
         </w:tc>
@@ -4698,50 +4896,24 @@
           </w:tcPr>
           <w:p>
             <w:pPr>
-              <w:spacing w:line="240" w:lineRule="auto"/>
-              <w:jc w:val="both"/>
-              <w:rPr>
-                <w:rFonts w:ascii="Times New Roman" w:eastAsia="Cambria" w:hAnsi="Times New Roman" w:cs="Times New Roman"/>
-                <w:color w:val="000000"/>
-                <w:sz w:val="24"/>
-                <w:szCs w:val="24"/>
-              </w:rPr>
-            </w:pPr>
-            <w:r>
-              <w:rPr>
-                <w:rFonts w:ascii="Times New Roman" w:eastAsia="Cambria" w:hAnsi="Times New Roman" w:cs="Times New Roman"/>
-                <w:color w:val="000000"/>
-                <w:sz w:val="24"/>
-                <w:szCs w:val="24"/>
-              </w:rPr>
-              <w:t>The customer shall be able to customize menu and add</w:t>
-            </w:r>
-            <w:r>
-              <w:rPr>
-                <w:rFonts w:ascii="Times New Roman" w:eastAsia="Cambria" w:hAnsi="Times New Roman" w:cs="Times New Roman"/>
-                <w:color w:val="000000"/>
-                <w:sz w:val="24"/>
-                <w:szCs w:val="24"/>
-              </w:rPr>
-              <w:t xml:space="preserve"> or remove</w:t>
-            </w:r>
-            <w:r>
-              <w:rPr>
-                <w:rFonts w:ascii="Times New Roman" w:eastAsia="Cambria" w:hAnsi="Times New Roman" w:cs="Times New Roman"/>
-                <w:color w:val="000000"/>
-                <w:sz w:val="24"/>
-                <w:szCs w:val="24"/>
-              </w:rPr>
-              <w:t xml:space="preserve"> added-on, add extra and variant</w:t>
-            </w:r>
-            <w:r>
-              <w:rPr>
-                <w:rFonts w:ascii="Times New Roman" w:eastAsia="Cambria" w:hAnsi="Times New Roman" w:cs="Times New Roman"/>
-                <w:color w:val="000000"/>
-                <w:sz w:val="24"/>
-                <w:szCs w:val="24"/>
-              </w:rPr>
-              <w:t>.</w:t>
+              <w:pStyle w:val="ListParagraph"/>
+              <w:ind w:left="0" w:firstLine="0"/>
+              <w:jc w:val="both"/>
+              <w:rPr>
+                <w:rFonts w:ascii="Times New Roman" w:eastAsia="Cambria" w:hAnsi="Times New Roman" w:cs="Times New Roman"/>
+                <w:color w:val="000000"/>
+                <w:sz w:val="24"/>
+                <w:szCs w:val="24"/>
+              </w:rPr>
+            </w:pPr>
+            <w:r>
+              <w:rPr>
+                <w:rFonts w:ascii="Times New Roman" w:eastAsia="Cambria" w:hAnsi="Times New Roman" w:cs="Times New Roman"/>
+                <w:color w:val="000000"/>
+                <w:sz w:val="24"/>
+                <w:szCs w:val="24"/>
+              </w:rPr>
+              <w:t>The customer shall be able to view the order status. (Like pending, cooking, on the way, delivered)</w:t>
             </w:r>
           </w:p>
         </w:tc>
@@ -4790,7 +4962,16 @@
                 <w:sz w:val="24"/>
                 <w:szCs w:val="24"/>
               </w:rPr>
-              <w:t>33</w:t>
+              <w:t>4</w:t>
+            </w:r>
+            <w:r>
+              <w:rPr>
+                <w:rFonts w:ascii="Times New Roman" w:hAnsi="Times New Roman" w:cs="Times New Roman"/>
+                <w:color w:val="000000"/>
+                <w:sz w:val="24"/>
+                <w:szCs w:val="24"/>
+              </w:rPr>
+              <w:t>0</w:t>
             </w:r>
           </w:p>
         </w:tc>
@@ -4808,32 +4989,42 @@
           </w:tcPr>
           <w:p>
             <w:pPr>
-              <w:spacing w:line="240" w:lineRule="auto"/>
-              <w:jc w:val="both"/>
-              <w:rPr>
-                <w:rFonts w:ascii="Times New Roman" w:eastAsia="Cambria" w:hAnsi="Times New Roman" w:cs="Times New Roman"/>
-                <w:color w:val="000000"/>
-                <w:sz w:val="24"/>
-                <w:szCs w:val="24"/>
-              </w:rPr>
-            </w:pPr>
-            <w:r>
-              <w:rPr>
-                <w:rFonts w:ascii="Times New Roman" w:eastAsia="Cambria" w:hAnsi="Times New Roman" w:cs="Times New Roman"/>
-                <w:color w:val="000000"/>
-                <w:sz w:val="24"/>
-                <w:szCs w:val="24"/>
-              </w:rPr>
-              <w:t xml:space="preserve">The customer shall be able to </w:t>
-            </w:r>
-            <w:r>
-              <w:rPr>
-                <w:rFonts w:ascii="Times New Roman" w:eastAsia="Cambria" w:hAnsi="Times New Roman" w:cs="Times New Roman"/>
-                <w:color w:val="000000"/>
-                <w:sz w:val="24"/>
-                <w:szCs w:val="24"/>
-              </w:rPr>
-              <w:t>edit their details like name, and mobile number.</w:t>
+              <w:pStyle w:val="ListParagraph"/>
+              <w:ind w:left="0" w:firstLine="0"/>
+              <w:jc w:val="both"/>
+              <w:rPr>
+                <w:rFonts w:ascii="Times New Roman" w:eastAsia="Cambria" w:hAnsi="Times New Roman" w:cs="Times New Roman"/>
+                <w:color w:val="000000"/>
+                <w:sz w:val="24"/>
+                <w:szCs w:val="24"/>
+              </w:rPr>
+            </w:pPr>
+            <w:r>
+              <w:rPr>
+                <w:rFonts w:ascii="Times New Roman" w:eastAsia="Cambria" w:hAnsi="Times New Roman" w:cs="Times New Roman"/>
+                <w:color w:val="000000"/>
+                <w:sz w:val="24"/>
+                <w:szCs w:val="24"/>
+              </w:rPr>
+              <w:t>The customer shall be able</w:t>
+            </w:r>
+            <w:r>
+              <w:rPr>
+                <w:rFonts w:ascii="Times New Roman" w:eastAsia="Cambria" w:hAnsi="Times New Roman" w:cs="Times New Roman"/>
+                <w:color w:val="000000"/>
+                <w:sz w:val="24"/>
+                <w:szCs w:val="24"/>
+              </w:rPr>
+              <w:t xml:space="preserve"> to get the mail for their order</w:t>
+            </w:r>
+            <w:r>
+              <w:rPr>
+                <w:rFonts w:ascii="Times New Roman" w:eastAsia="Cambria" w:hAnsi="Times New Roman" w:cs="Times New Roman"/>
+                <w:color w:val="000000"/>
+                <w:sz w:val="24"/>
+                <w:szCs w:val="24"/>
+              </w:rPr>
+              <w:t>.</w:t>
             </w:r>
           </w:p>
         </w:tc>
@@ -4882,7 +5073,16 @@
                 <w:sz w:val="24"/>
                 <w:szCs w:val="24"/>
               </w:rPr>
-              <w:t>34</w:t>
+              <w:t>4</w:t>
+            </w:r>
+            <w:r>
+              <w:rPr>
+                <w:rFonts w:ascii="Times New Roman" w:hAnsi="Times New Roman" w:cs="Times New Roman"/>
+                <w:color w:val="000000"/>
+                <w:sz w:val="24"/>
+                <w:szCs w:val="24"/>
+              </w:rPr>
+              <w:t>1</w:t>
             </w:r>
           </w:p>
         </w:tc>
@@ -4900,32 +5100,43 @@
           </w:tcPr>
           <w:p>
             <w:pPr>
-              <w:spacing w:line="240" w:lineRule="auto"/>
-              <w:jc w:val="both"/>
-              <w:rPr>
-                <w:rFonts w:ascii="Times New Roman" w:eastAsia="Cambria" w:hAnsi="Times New Roman" w:cs="Times New Roman"/>
-                <w:color w:val="000000"/>
-                <w:sz w:val="24"/>
-                <w:szCs w:val="24"/>
-              </w:rPr>
-            </w:pPr>
-            <w:r>
-              <w:rPr>
-                <w:rFonts w:ascii="Times New Roman" w:eastAsia="Cambria" w:hAnsi="Times New Roman" w:cs="Times New Roman"/>
-                <w:color w:val="000000"/>
-                <w:sz w:val="24"/>
-                <w:szCs w:val="24"/>
-              </w:rPr>
-              <w:t>The customer shall be able to</w:t>
-            </w:r>
-            <w:r>
-              <w:rPr>
-                <w:rFonts w:ascii="Times New Roman" w:eastAsia="Cambria" w:hAnsi="Times New Roman" w:cs="Times New Roman"/>
-                <w:color w:val="000000"/>
-                <w:sz w:val="24"/>
-                <w:szCs w:val="24"/>
-              </w:rPr>
-              <w:t xml:space="preserve"> change their password and set a new password.</w:t>
+              <w:pStyle w:val="ListParagraph"/>
+              <w:ind w:left="0" w:firstLine="0"/>
+              <w:jc w:val="both"/>
+              <w:rPr>
+                <w:rFonts w:ascii="Times New Roman" w:eastAsia="Cambria" w:hAnsi="Times New Roman" w:cs="Times New Roman"/>
+                <w:color w:val="000000"/>
+                <w:sz w:val="24"/>
+                <w:szCs w:val="24"/>
+                <w:highlight w:val="yellow"/>
+              </w:rPr>
+            </w:pPr>
+            <w:r>
+              <w:rPr>
+                <w:rFonts w:ascii="Times New Roman" w:eastAsia="Cambria" w:hAnsi="Times New Roman" w:cs="Times New Roman"/>
+                <w:color w:val="000000"/>
+                <w:sz w:val="24"/>
+                <w:szCs w:val="24"/>
+              </w:rPr>
+              <w:t>The customer shall be able to view previous(past) order history</w:t>
+            </w:r>
+            <w:r>
+              <w:rPr>
+                <w:rFonts w:ascii="Times New Roman" w:eastAsia="Cambria" w:hAnsi="Times New Roman" w:cs="Times New Roman"/>
+                <w:color w:val="000000"/>
+                <w:sz w:val="24"/>
+                <w:szCs w:val="24"/>
+              </w:rPr>
+              <w:t xml:space="preserve"> and also download the pdf of that</w:t>
+            </w:r>
+            <w:r>
+              <w:rPr>
+                <w:rFonts w:ascii="Times New Roman" w:eastAsia="Cambria" w:hAnsi="Times New Roman" w:cs="Times New Roman"/>
+                <w:color w:val="000000"/>
+                <w:sz w:val="24"/>
+                <w:szCs w:val="24"/>
+              </w:rPr>
+              <w:t>.</w:t>
             </w:r>
           </w:p>
         </w:tc>
@@ -4965,7 +5176,16 @@
                 <w:sz w:val="24"/>
                 <w:szCs w:val="24"/>
               </w:rPr>
-              <w:t>Req #35</w:t>
+              <w:t>Req #</w:t>
+            </w:r>
+            <w:r>
+              <w:rPr>
+                <w:rFonts w:ascii="Times New Roman" w:hAnsi="Times New Roman" w:cs="Times New Roman"/>
+                <w:color w:val="000000"/>
+                <w:sz w:val="24"/>
+                <w:szCs w:val="24"/>
+              </w:rPr>
+              <w:t>42</w:t>
             </w:r>
           </w:p>
         </w:tc>
@@ -4983,23 +5203,24 @@
           </w:tcPr>
           <w:p>
             <w:pPr>
-              <w:spacing w:line="240" w:lineRule="auto"/>
-              <w:jc w:val="both"/>
-              <w:rPr>
-                <w:rFonts w:ascii="Times New Roman" w:eastAsia="Cambria" w:hAnsi="Times New Roman" w:cs="Times New Roman"/>
-                <w:color w:val="000000"/>
-                <w:sz w:val="24"/>
-                <w:szCs w:val="24"/>
-              </w:rPr>
-            </w:pPr>
-            <w:r>
-              <w:rPr>
-                <w:rFonts w:ascii="Times New Roman" w:eastAsia="Cambria" w:hAnsi="Times New Roman" w:cs="Times New Roman"/>
-                <w:color w:val="000000"/>
-                <w:sz w:val="24"/>
-                <w:szCs w:val="24"/>
-              </w:rPr>
-              <w:t xml:space="preserve">The customer also has forgotten the password facility. </w:t>
+              <w:pStyle w:val="ListParagraph"/>
+              <w:ind w:left="0" w:firstLine="0"/>
+              <w:jc w:val="both"/>
+              <w:rPr>
+                <w:rFonts w:ascii="Times New Roman" w:eastAsia="Cambria" w:hAnsi="Times New Roman" w:cs="Times New Roman"/>
+                <w:color w:val="000000"/>
+                <w:sz w:val="24"/>
+                <w:szCs w:val="24"/>
+              </w:rPr>
+            </w:pPr>
+            <w:r>
+              <w:rPr>
+                <w:rFonts w:ascii="Times New Roman" w:eastAsia="Cambria" w:hAnsi="Times New Roman" w:cs="Times New Roman"/>
+                <w:color w:val="000000"/>
+                <w:sz w:val="24"/>
+                <w:szCs w:val="24"/>
+              </w:rPr>
+              <w:t>The customer shall be able to give feedback.</w:t>
             </w:r>
           </w:p>
         </w:tc>
@@ -5039,7 +5260,16 @@
                 <w:sz w:val="24"/>
                 <w:szCs w:val="24"/>
               </w:rPr>
-              <w:t>Req #36</w:t>
+              <w:t>Req #4</w:t>
+            </w:r>
+            <w:r>
+              <w:rPr>
+                <w:rFonts w:ascii="Times New Roman" w:hAnsi="Times New Roman" w:cs="Times New Roman"/>
+                <w:color w:val="000000"/>
+                <w:sz w:val="24"/>
+                <w:szCs w:val="24"/>
+              </w:rPr>
+              <w:t>3</w:t>
             </w:r>
           </w:p>
         </w:tc>
@@ -5057,23 +5287,24 @@
           </w:tcPr>
           <w:p>
             <w:pPr>
-              <w:spacing w:line="240" w:lineRule="auto"/>
-              <w:jc w:val="both"/>
-              <w:rPr>
-                <w:rFonts w:ascii="Times New Roman" w:eastAsia="Cambria" w:hAnsi="Times New Roman" w:cs="Times New Roman"/>
-                <w:color w:val="000000"/>
-                <w:sz w:val="24"/>
-                <w:szCs w:val="24"/>
-              </w:rPr>
-            </w:pPr>
-            <w:r>
-              <w:rPr>
-                <w:rFonts w:ascii="Times New Roman" w:eastAsia="Cambria" w:hAnsi="Times New Roman" w:cs="Times New Roman"/>
-                <w:color w:val="000000"/>
-                <w:sz w:val="24"/>
-                <w:szCs w:val="24"/>
-              </w:rPr>
-              <w:t>The customer also adds an item to the wish list and later they can see their like item and order it.</w:t>
+              <w:pStyle w:val="ListParagraph"/>
+              <w:ind w:left="0" w:firstLine="0"/>
+              <w:jc w:val="both"/>
+              <w:rPr>
+                <w:rFonts w:ascii="Times New Roman" w:eastAsia="Cambria" w:hAnsi="Times New Roman" w:cs="Times New Roman"/>
+                <w:color w:val="000000"/>
+                <w:sz w:val="24"/>
+                <w:szCs w:val="24"/>
+              </w:rPr>
+            </w:pPr>
+            <w:r>
+              <w:rPr>
+                <w:rFonts w:ascii="Times New Roman" w:eastAsia="Cambria" w:hAnsi="Times New Roman" w:cs="Times New Roman"/>
+                <w:color w:val="000000"/>
+                <w:sz w:val="24"/>
+                <w:szCs w:val="24"/>
+              </w:rPr>
+              <w:t>The customer also adds an item to the wish list and later they can view their like item and order it.</w:t>
             </w:r>
           </w:p>
         </w:tc>
@@ -5093,7 +5324,6 @@
               <w:right w:val="single" w:sz="4" w:space="0" w:color="000000"/>
             </w:tcBorders>
             <w:shd w:val="clear" w:color="auto" w:fill="FFFFFF"/>
-            <w:hideMark/>
           </w:tcPr>
           <w:p>
             <w:pPr>
@@ -5123,7 +5353,7 @@
                 <w:sz w:val="24"/>
                 <w:szCs w:val="24"/>
               </w:rPr>
-              <w:t>37</w:t>
+              <w:t>44</w:t>
             </w:r>
           </w:p>
         </w:tc>
@@ -5138,7 +5368,6 @@
               <w:right w:val="single" w:sz="4" w:space="0" w:color="000000"/>
             </w:tcBorders>
             <w:shd w:val="clear" w:color="auto" w:fill="FFFFFF"/>
-            <w:hideMark/>
           </w:tcPr>
           <w:p>
             <w:pPr>
@@ -5159,52 +5388,25 @@
                 <w:sz w:val="24"/>
                 <w:szCs w:val="24"/>
               </w:rPr>
-              <w:t xml:space="preserve">The customer shall be able to manage the cart by adding the </w:t>
-            </w:r>
-            <w:r>
-              <w:rPr>
-                <w:rFonts w:ascii="Times New Roman" w:eastAsia="Cambria" w:hAnsi="Times New Roman" w:cs="Times New Roman"/>
-                <w:color w:val="000000"/>
-                <w:sz w:val="24"/>
-                <w:szCs w:val="24"/>
-              </w:rPr>
-              <w:t>item</w:t>
-            </w:r>
-            <w:r>
-              <w:rPr>
-                <w:rFonts w:ascii="Times New Roman" w:eastAsia="Cambria" w:hAnsi="Times New Roman" w:cs="Times New Roman"/>
-                <w:color w:val="000000"/>
-                <w:sz w:val="24"/>
-                <w:szCs w:val="24"/>
-              </w:rPr>
-              <w:t xml:space="preserve"> </w:t>
-            </w:r>
-            <w:r>
-              <w:rPr>
-                <w:rFonts w:ascii="Times New Roman" w:eastAsia="Cambria" w:hAnsi="Times New Roman" w:cs="Times New Roman"/>
-                <w:color w:val="000000"/>
-                <w:sz w:val="24"/>
-                <w:szCs w:val="24"/>
-              </w:rPr>
-              <w:t>in</w:t>
-            </w:r>
-            <w:r>
-              <w:rPr>
-                <w:rFonts w:ascii="Times New Roman" w:eastAsia="Cambria" w:hAnsi="Times New Roman" w:cs="Times New Roman"/>
-                <w:color w:val="000000"/>
-                <w:sz w:val="24"/>
-                <w:szCs w:val="24"/>
-              </w:rPr>
-              <w:t xml:space="preserve"> the cart, updating the quantity, or removing the </w:t>
-            </w:r>
-            <w:r>
-              <w:rPr>
-                <w:rFonts w:ascii="Times New Roman" w:eastAsia="Cambria" w:hAnsi="Times New Roman" w:cs="Times New Roman"/>
-                <w:color w:val="000000"/>
-                <w:sz w:val="24"/>
-                <w:szCs w:val="24"/>
-              </w:rPr>
-              <w:t>item</w:t>
+              <w:t xml:space="preserve">The customer shall be able to </w:t>
+            </w:r>
+            <w:r>
+              <w:rPr>
+                <w:rFonts w:ascii="Times New Roman" w:eastAsia="Cambria" w:hAnsi="Times New Roman" w:cs="Times New Roman"/>
+                <w:color w:val="000000"/>
+                <w:sz w:val="24"/>
+                <w:szCs w:val="24"/>
+              </w:rPr>
+              <w:t xml:space="preserve">edit their </w:t>
+            </w:r>
+            <w:r>
+              <w:rPr>
+                <w:rFonts w:ascii="Times New Roman" w:eastAsia="Cambria" w:hAnsi="Times New Roman" w:cs="Times New Roman"/>
+                <w:color w:val="000000"/>
+                <w:sz w:val="24"/>
+                <w:szCs w:val="24"/>
+              </w:rPr>
+              <w:t>account</w:t>
             </w:r>
             <w:r>
               <w:rPr>
@@ -5253,7 +5455,16 @@
                 <w:sz w:val="24"/>
                 <w:szCs w:val="24"/>
               </w:rPr>
-              <w:t>Req #38</w:t>
+              <w:t>Req #</w:t>
+            </w:r>
+            <w:r>
+              <w:rPr>
+                <w:rFonts w:ascii="Times New Roman" w:hAnsi="Times New Roman" w:cs="Times New Roman"/>
+                <w:color w:val="000000"/>
+                <w:sz w:val="24"/>
+                <w:szCs w:val="24"/>
+              </w:rPr>
+              <w:t>45</w:t>
             </w:r>
           </w:p>
         </w:tc>
@@ -5288,7 +5499,16 @@
                 <w:sz w:val="24"/>
                 <w:szCs w:val="24"/>
               </w:rPr>
-              <w:t>At checkout time customer change their shipping address and also add a new shipping address.</w:t>
+              <w:t>The customer shall be able to</w:t>
+            </w:r>
+            <w:r>
+              <w:rPr>
+                <w:rFonts w:ascii="Times New Roman" w:eastAsia="Cambria" w:hAnsi="Times New Roman" w:cs="Times New Roman"/>
+                <w:color w:val="000000"/>
+                <w:sz w:val="24"/>
+                <w:szCs w:val="24"/>
+              </w:rPr>
+              <w:t xml:space="preserve"> change their password and set a new password.</w:t>
             </w:r>
           </w:p>
         </w:tc>
@@ -5328,16 +5548,16 @@
                 <w:sz w:val="24"/>
                 <w:szCs w:val="24"/>
               </w:rPr>
-              <w:t>Req #</w:t>
-            </w:r>
-            <w:r>
-              <w:rPr>
-                <w:rFonts w:ascii="Times New Roman" w:hAnsi="Times New Roman" w:cs="Times New Roman"/>
-                <w:color w:val="000000"/>
-                <w:sz w:val="24"/>
-                <w:szCs w:val="24"/>
-              </w:rPr>
-              <w:t>39</w:t>
+              <w:t>Req #4</w:t>
+            </w:r>
+            <w:r>
+              <w:rPr>
+                <w:rFonts w:ascii="Times New Roman" w:hAnsi="Times New Roman" w:cs="Times New Roman"/>
+                <w:color w:val="000000"/>
+                <w:sz w:val="24"/>
+                <w:szCs w:val="24"/>
+              </w:rPr>
+              <w:t>6</w:t>
             </w:r>
           </w:p>
         </w:tc>
@@ -5372,43 +5592,7 @@
                 <w:sz w:val="24"/>
                 <w:szCs w:val="24"/>
               </w:rPr>
-              <w:t>The customer shall be able to make payment using one of the online payment gateways</w:t>
-            </w:r>
-            <w:r>
-              <w:rPr>
-                <w:rFonts w:ascii="Times New Roman" w:eastAsia="Cambria" w:hAnsi="Times New Roman" w:cs="Times New Roman"/>
-                <w:color w:val="000000"/>
-                <w:sz w:val="24"/>
-                <w:szCs w:val="24"/>
-              </w:rPr>
-              <w:t xml:space="preserve">, </w:t>
-            </w:r>
-            <w:r>
-              <w:rPr>
-                <w:rFonts w:ascii="Times New Roman" w:eastAsia="Cambria" w:hAnsi="Times New Roman" w:cs="Times New Roman"/>
-                <w:color w:val="000000"/>
-                <w:sz w:val="24"/>
-                <w:szCs w:val="24"/>
-              </w:rPr>
-              <w:t>through cash on delivery</w:t>
-            </w:r>
-            <w:r>
-              <w:rPr>
-                <w:rFonts w:ascii="Times New Roman" w:eastAsia="Cambria" w:hAnsi="Times New Roman" w:cs="Times New Roman"/>
-                <w:color w:val="000000"/>
-                <w:sz w:val="24"/>
-                <w:szCs w:val="24"/>
-              </w:rPr>
-              <w:t>, or using the wallet</w:t>
-            </w:r>
-            <w:r>
-              <w:rPr>
-                <w:rFonts w:ascii="Times New Roman" w:eastAsia="Cambria" w:hAnsi="Times New Roman" w:cs="Times New Roman"/>
-                <w:color w:val="000000"/>
-                <w:sz w:val="24"/>
-                <w:szCs w:val="24"/>
-              </w:rPr>
-              <w:t>.</w:t>
+              <w:t xml:space="preserve">The customer also has forgotten the password facility. </w:t>
             </w:r>
           </w:p>
         </w:tc>
@@ -5457,7 +5641,7 @@
                 <w:sz w:val="24"/>
                 <w:szCs w:val="24"/>
               </w:rPr>
-              <w:t>40</w:t>
+              <w:t>47</w:t>
             </w:r>
           </w:p>
         </w:tc>
@@ -5492,25 +5676,25 @@
                 <w:sz w:val="24"/>
                 <w:szCs w:val="24"/>
               </w:rPr>
-              <w:t>The system shall be able to generate the bill</w:t>
-            </w:r>
-            <w:r>
-              <w:rPr>
-                <w:rFonts w:ascii="Times New Roman" w:eastAsia="Cambria" w:hAnsi="Times New Roman" w:cs="Times New Roman"/>
-                <w:color w:val="000000"/>
-                <w:sz w:val="24"/>
-                <w:szCs w:val="24"/>
-              </w:rPr>
-              <w:t xml:space="preserve"> and the customer also downloads the bill in pdf format</w:t>
-            </w:r>
-            <w:r>
-              <w:rPr>
-                <w:rFonts w:ascii="Times New Roman" w:eastAsia="Cambria" w:hAnsi="Times New Roman" w:cs="Times New Roman"/>
-                <w:color w:val="000000"/>
-                <w:sz w:val="24"/>
-                <w:szCs w:val="24"/>
-              </w:rPr>
-              <w:t>.</w:t>
+              <w:t xml:space="preserve">The delivery boy shall be able to </w:t>
+            </w:r>
+            <w:r>
+              <w:rPr>
+                <w:rFonts w:ascii="Times New Roman" w:eastAsia="Cambria" w:hAnsi="Times New Roman" w:cs="Times New Roman"/>
+                <w:color w:val="000000"/>
+                <w:sz w:val="24"/>
+                <w:szCs w:val="24"/>
+              </w:rPr>
+              <w:t>view</w:t>
+            </w:r>
+            <w:r>
+              <w:rPr>
+                <w:rFonts w:ascii="Times New Roman" w:eastAsia="Cambria" w:hAnsi="Times New Roman" w:cs="Times New Roman"/>
+                <w:color w:val="000000"/>
+                <w:sz w:val="24"/>
+                <w:szCs w:val="24"/>
+              </w:rPr>
+              <w:t xml:space="preserve"> the order detail and which order allocate to that delivery boy.</w:t>
             </w:r>
           </w:p>
         </w:tc>
@@ -5559,7 +5743,7 @@
                 <w:sz w:val="24"/>
                 <w:szCs w:val="24"/>
               </w:rPr>
-              <w:t>41</w:t>
+              <w:t>48</w:t>
             </w:r>
           </w:p>
         </w:tc>
@@ -5594,25 +5778,7 @@
                 <w:sz w:val="24"/>
                 <w:szCs w:val="24"/>
               </w:rPr>
-              <w:t>The customer shall be able</w:t>
-            </w:r>
-            <w:r>
-              <w:rPr>
-                <w:rFonts w:ascii="Times New Roman" w:eastAsia="Cambria" w:hAnsi="Times New Roman" w:cs="Times New Roman"/>
-                <w:color w:val="000000"/>
-                <w:sz w:val="24"/>
-                <w:szCs w:val="24"/>
-              </w:rPr>
-              <w:t xml:space="preserve"> to cancel the order if the order status is pending</w:t>
-            </w:r>
-            <w:r>
-              <w:rPr>
-                <w:rFonts w:ascii="Times New Roman" w:eastAsia="Cambria" w:hAnsi="Times New Roman" w:cs="Times New Roman"/>
-                <w:color w:val="000000"/>
-                <w:sz w:val="24"/>
-                <w:szCs w:val="24"/>
-              </w:rPr>
-              <w:t>.</w:t>
+              <w:t>The delivery boy shall be able to update the payment status if the payment is pending.</w:t>
             </w:r>
           </w:p>
         </w:tc>
@@ -5661,7 +5827,7 @@
                 <w:sz w:val="24"/>
                 <w:szCs w:val="24"/>
               </w:rPr>
-              <w:t>42</w:t>
+              <w:t>49</w:t>
             </w:r>
           </w:p>
         </w:tc>
@@ -5696,17 +5862,7 @@
                 <w:sz w:val="24"/>
                 <w:szCs w:val="24"/>
               </w:rPr>
-              <w:t xml:space="preserve">The customer shall be able to view the order status. (Like pending, cooking, on the </w:t>
-            </w:r>
-            <w:r>
-              <w:rPr>
-                <w:rFonts w:ascii="Times New Roman" w:eastAsia="Cambria" w:hAnsi="Times New Roman" w:cs="Times New Roman"/>
-                <w:color w:val="000000"/>
-                <w:sz w:val="24"/>
-                <w:szCs w:val="24"/>
-              </w:rPr>
-              <w:lastRenderedPageBreak/>
-              <w:t>way, delivered)</w:t>
+              <w:t>The delivery boy shall be able to update the order status and set the order status delivered.</w:t>
             </w:r>
           </w:p>
         </w:tc>
@@ -5756,548 +5912,16 @@
                 <w:sz w:val="24"/>
                 <w:szCs w:val="24"/>
               </w:rPr>
-              <w:t>43</w:t>
-            </w:r>
-          </w:p>
-        </w:tc>
-        <w:tc>
-          <w:tcPr>
-            <w:tcW w:w="8295" w:type="dxa"/>
-            <w:gridSpan w:val="2"/>
-            <w:tcBorders>
-              <w:top w:val="single" w:sz="4" w:space="0" w:color="000000"/>
-              <w:left w:val="single" w:sz="4" w:space="0" w:color="000000"/>
-              <w:bottom w:val="single" w:sz="4" w:space="0" w:color="000000"/>
-              <w:right w:val="single" w:sz="4" w:space="0" w:color="000000"/>
-            </w:tcBorders>
-            <w:shd w:val="clear" w:color="auto" w:fill="FFFFFF"/>
-          </w:tcPr>
-          <w:p>
-            <w:pPr>
-              <w:pStyle w:val="ListParagraph"/>
-              <w:ind w:left="0" w:firstLine="0"/>
-              <w:jc w:val="both"/>
-              <w:rPr>
-                <w:rFonts w:ascii="Times New Roman" w:eastAsia="Cambria" w:hAnsi="Times New Roman" w:cs="Times New Roman"/>
-                <w:color w:val="000000"/>
-                <w:sz w:val="24"/>
-                <w:szCs w:val="24"/>
-              </w:rPr>
-            </w:pPr>
-            <w:r>
-              <w:rPr>
-                <w:rFonts w:ascii="Times New Roman" w:eastAsia="Cambria" w:hAnsi="Times New Roman" w:cs="Times New Roman"/>
-                <w:color w:val="000000"/>
-                <w:sz w:val="24"/>
-                <w:szCs w:val="24"/>
-              </w:rPr>
-              <w:t>The customer shall be able</w:t>
-            </w:r>
-            <w:r>
-              <w:rPr>
-                <w:rFonts w:ascii="Times New Roman" w:eastAsia="Cambria" w:hAnsi="Times New Roman" w:cs="Times New Roman"/>
-                <w:color w:val="000000"/>
-                <w:sz w:val="24"/>
-                <w:szCs w:val="24"/>
-              </w:rPr>
-              <w:t xml:space="preserve"> to get the mail for their order</w:t>
-            </w:r>
-            <w:r>
-              <w:rPr>
-                <w:rFonts w:ascii="Times New Roman" w:eastAsia="Cambria" w:hAnsi="Times New Roman" w:cs="Times New Roman"/>
-                <w:color w:val="000000"/>
-                <w:sz w:val="24"/>
-                <w:szCs w:val="24"/>
-              </w:rPr>
-              <w:t>.</w:t>
-            </w:r>
-          </w:p>
-        </w:tc>
-      </w:tr>
-      <w:tr>
-        <w:trPr>
-          <w:trHeight w:val="300"/>
-          <w:jc w:val="center"/>
-        </w:trPr>
-        <w:tc>
-          <w:tcPr>
-            <w:tcW w:w="1275" w:type="dxa"/>
-            <w:tcBorders>
-              <w:top w:val="single" w:sz="4" w:space="0" w:color="000000"/>
-              <w:left w:val="single" w:sz="4" w:space="0" w:color="000000"/>
-              <w:bottom w:val="single" w:sz="4" w:space="0" w:color="000000"/>
-              <w:right w:val="single" w:sz="4" w:space="0" w:color="000000"/>
-            </w:tcBorders>
-            <w:shd w:val="clear" w:color="auto" w:fill="FFFFFF"/>
-          </w:tcPr>
-          <w:p>
-            <w:pPr>
-              <w:pStyle w:val="TableParagraph"/>
-              <w:ind w:left="110"/>
-              <w:jc w:val="both"/>
-              <w:rPr>
-                <w:rFonts w:ascii="Times New Roman" w:hAnsi="Times New Roman" w:cs="Times New Roman"/>
-                <w:color w:val="000000"/>
-                <w:sz w:val="24"/>
-                <w:szCs w:val="24"/>
-              </w:rPr>
-            </w:pPr>
-            <w:r>
-              <w:rPr>
-                <w:rFonts w:ascii="Times New Roman" w:hAnsi="Times New Roman" w:cs="Times New Roman"/>
-                <w:color w:val="000000"/>
-                <w:sz w:val="24"/>
-                <w:szCs w:val="24"/>
-              </w:rPr>
-              <w:t>Req #</w:t>
-            </w:r>
-            <w:r>
-              <w:rPr>
-                <w:rFonts w:ascii="Times New Roman" w:hAnsi="Times New Roman" w:cs="Times New Roman"/>
-                <w:color w:val="000000"/>
-                <w:sz w:val="24"/>
-                <w:szCs w:val="24"/>
-              </w:rPr>
-              <w:t>44</w:t>
-            </w:r>
-          </w:p>
-        </w:tc>
-        <w:tc>
-          <w:tcPr>
-            <w:tcW w:w="8295" w:type="dxa"/>
-            <w:gridSpan w:val="2"/>
-            <w:tcBorders>
-              <w:top w:val="single" w:sz="4" w:space="0" w:color="000000"/>
-              <w:left w:val="single" w:sz="4" w:space="0" w:color="000000"/>
-              <w:bottom w:val="single" w:sz="4" w:space="0" w:color="000000"/>
-              <w:right w:val="single" w:sz="4" w:space="0" w:color="000000"/>
-            </w:tcBorders>
-            <w:shd w:val="clear" w:color="auto" w:fill="FFFFFF"/>
-          </w:tcPr>
-          <w:p>
-            <w:pPr>
-              <w:pStyle w:val="ListParagraph"/>
-              <w:ind w:left="0" w:firstLine="0"/>
-              <w:jc w:val="both"/>
-              <w:rPr>
-                <w:rFonts w:ascii="Times New Roman" w:eastAsia="Cambria" w:hAnsi="Times New Roman" w:cs="Times New Roman"/>
-                <w:color w:val="000000"/>
-                <w:sz w:val="24"/>
-                <w:szCs w:val="24"/>
-                <w:highlight w:val="yellow"/>
-              </w:rPr>
-            </w:pPr>
-            <w:r>
-              <w:rPr>
-                <w:rFonts w:ascii="Times New Roman" w:eastAsia="Cambria" w:hAnsi="Times New Roman" w:cs="Times New Roman"/>
-                <w:color w:val="000000"/>
-                <w:sz w:val="24"/>
-                <w:szCs w:val="24"/>
-              </w:rPr>
-              <w:t>The customer shall be able to view previous(past) order history</w:t>
-            </w:r>
-            <w:r>
-              <w:rPr>
-                <w:rFonts w:ascii="Times New Roman" w:eastAsia="Cambria" w:hAnsi="Times New Roman" w:cs="Times New Roman"/>
-                <w:color w:val="000000"/>
-                <w:sz w:val="24"/>
-                <w:szCs w:val="24"/>
-              </w:rPr>
-              <w:t xml:space="preserve"> and also download the pdf of that also</w:t>
-            </w:r>
-            <w:r>
-              <w:rPr>
-                <w:rFonts w:ascii="Times New Roman" w:eastAsia="Cambria" w:hAnsi="Times New Roman" w:cs="Times New Roman"/>
-                <w:color w:val="000000"/>
-                <w:sz w:val="24"/>
-                <w:szCs w:val="24"/>
-              </w:rPr>
-              <w:t>.</w:t>
-            </w:r>
-          </w:p>
-        </w:tc>
-      </w:tr>
-      <w:tr>
-        <w:trPr>
-          <w:trHeight w:val="300"/>
-          <w:jc w:val="center"/>
-        </w:trPr>
-        <w:tc>
-          <w:tcPr>
-            <w:tcW w:w="1275" w:type="dxa"/>
-            <w:tcBorders>
-              <w:top w:val="single" w:sz="4" w:space="0" w:color="000000"/>
-              <w:left w:val="single" w:sz="4" w:space="0" w:color="000000"/>
-              <w:bottom w:val="single" w:sz="4" w:space="0" w:color="000000"/>
-              <w:right w:val="single" w:sz="4" w:space="0" w:color="000000"/>
-            </w:tcBorders>
-            <w:shd w:val="clear" w:color="auto" w:fill="FFFFFF"/>
-          </w:tcPr>
-          <w:p>
-            <w:pPr>
-              <w:pStyle w:val="TableParagraph"/>
-              <w:ind w:left="110"/>
-              <w:jc w:val="both"/>
-              <w:rPr>
-                <w:rFonts w:ascii="Times New Roman" w:hAnsi="Times New Roman" w:cs="Times New Roman"/>
-                <w:color w:val="000000"/>
-                <w:sz w:val="24"/>
-                <w:szCs w:val="24"/>
-              </w:rPr>
-            </w:pPr>
-            <w:r>
-              <w:rPr>
-                <w:rFonts w:ascii="Times New Roman" w:hAnsi="Times New Roman" w:cs="Times New Roman"/>
-                <w:color w:val="000000"/>
-                <w:sz w:val="24"/>
-                <w:szCs w:val="24"/>
-              </w:rPr>
-              <w:t>Req #</w:t>
-            </w:r>
-            <w:r>
-              <w:rPr>
-                <w:rFonts w:ascii="Times New Roman" w:hAnsi="Times New Roman" w:cs="Times New Roman"/>
-                <w:color w:val="000000"/>
-                <w:sz w:val="24"/>
-                <w:szCs w:val="24"/>
-              </w:rPr>
-              <w:t>45</w:t>
-            </w:r>
-          </w:p>
-        </w:tc>
-        <w:tc>
-          <w:tcPr>
-            <w:tcW w:w="8295" w:type="dxa"/>
-            <w:gridSpan w:val="2"/>
-            <w:tcBorders>
-              <w:top w:val="single" w:sz="4" w:space="0" w:color="000000"/>
-              <w:left w:val="single" w:sz="4" w:space="0" w:color="000000"/>
-              <w:bottom w:val="single" w:sz="4" w:space="0" w:color="000000"/>
-              <w:right w:val="single" w:sz="4" w:space="0" w:color="000000"/>
-            </w:tcBorders>
-            <w:shd w:val="clear" w:color="auto" w:fill="FFFFFF"/>
-          </w:tcPr>
-          <w:p>
-            <w:pPr>
-              <w:pStyle w:val="ListParagraph"/>
-              <w:ind w:left="0" w:firstLine="0"/>
-              <w:jc w:val="both"/>
-              <w:rPr>
-                <w:rFonts w:ascii="Times New Roman" w:eastAsia="Cambria" w:hAnsi="Times New Roman" w:cs="Times New Roman"/>
-                <w:color w:val="000000"/>
-                <w:sz w:val="24"/>
-                <w:szCs w:val="24"/>
-              </w:rPr>
-            </w:pPr>
-            <w:r>
-              <w:rPr>
-                <w:rFonts w:ascii="Times New Roman" w:eastAsia="Cambria" w:hAnsi="Times New Roman" w:cs="Times New Roman"/>
-                <w:color w:val="000000"/>
-                <w:sz w:val="24"/>
-                <w:szCs w:val="24"/>
-              </w:rPr>
-              <w:t>The customer shall be able to give feedback.</w:t>
-            </w:r>
-          </w:p>
-        </w:tc>
-      </w:tr>
-      <w:tr>
-        <w:trPr>
-          <w:trHeight w:val="300"/>
-          <w:jc w:val="center"/>
-        </w:trPr>
-        <w:tc>
-          <w:tcPr>
-            <w:tcW w:w="1275" w:type="dxa"/>
-            <w:tcBorders>
-              <w:top w:val="single" w:sz="4" w:space="0" w:color="000000"/>
-              <w:left w:val="single" w:sz="4" w:space="0" w:color="000000"/>
-              <w:bottom w:val="single" w:sz="4" w:space="0" w:color="000000"/>
-              <w:right w:val="single" w:sz="4" w:space="0" w:color="000000"/>
-            </w:tcBorders>
-            <w:shd w:val="clear" w:color="auto" w:fill="FFFFFF"/>
-          </w:tcPr>
-          <w:p>
-            <w:pPr>
-              <w:pStyle w:val="TableParagraph"/>
-              <w:ind w:left="110"/>
-              <w:jc w:val="both"/>
-              <w:rPr>
-                <w:rFonts w:ascii="Times New Roman" w:hAnsi="Times New Roman" w:cs="Times New Roman"/>
-                <w:color w:val="000000"/>
-                <w:sz w:val="24"/>
-                <w:szCs w:val="24"/>
-              </w:rPr>
-            </w:pPr>
-            <w:r>
-              <w:rPr>
-                <w:rFonts w:ascii="Times New Roman" w:hAnsi="Times New Roman" w:cs="Times New Roman"/>
-                <w:color w:val="000000"/>
-                <w:sz w:val="24"/>
-                <w:szCs w:val="24"/>
-              </w:rPr>
-              <w:t>Req #</w:t>
-            </w:r>
-            <w:r>
-              <w:rPr>
-                <w:rFonts w:ascii="Times New Roman" w:hAnsi="Times New Roman" w:cs="Times New Roman"/>
-                <w:color w:val="000000"/>
-                <w:sz w:val="24"/>
-                <w:szCs w:val="24"/>
-              </w:rPr>
-              <w:t>46</w:t>
-            </w:r>
-          </w:p>
-        </w:tc>
-        <w:tc>
-          <w:tcPr>
-            <w:tcW w:w="8295" w:type="dxa"/>
-            <w:gridSpan w:val="2"/>
-            <w:tcBorders>
-              <w:top w:val="single" w:sz="4" w:space="0" w:color="000000"/>
-              <w:left w:val="single" w:sz="4" w:space="0" w:color="000000"/>
-              <w:bottom w:val="single" w:sz="4" w:space="0" w:color="000000"/>
-              <w:right w:val="single" w:sz="4" w:space="0" w:color="000000"/>
-            </w:tcBorders>
-            <w:shd w:val="clear" w:color="auto" w:fill="FFFFFF"/>
-          </w:tcPr>
-          <w:p>
-            <w:pPr>
-              <w:pStyle w:val="ListParagraph"/>
-              <w:ind w:left="0" w:firstLine="0"/>
-              <w:jc w:val="both"/>
-              <w:rPr>
-                <w:rFonts w:ascii="Times New Roman" w:eastAsia="Cambria" w:hAnsi="Times New Roman" w:cs="Times New Roman"/>
-                <w:color w:val="000000"/>
-                <w:sz w:val="24"/>
-                <w:szCs w:val="24"/>
-              </w:rPr>
-            </w:pPr>
-            <w:r>
-              <w:rPr>
-                <w:rFonts w:ascii="Times New Roman" w:eastAsia="Cambria" w:hAnsi="Times New Roman" w:cs="Times New Roman"/>
-                <w:color w:val="000000"/>
-                <w:sz w:val="24"/>
-                <w:szCs w:val="24"/>
-              </w:rPr>
-              <w:t>The delivery boy shall be able to see the order detail and which order allocate to that delivery boy.</w:t>
-            </w:r>
-          </w:p>
-        </w:tc>
-      </w:tr>
-      <w:tr>
-        <w:trPr>
-          <w:trHeight w:val="300"/>
-          <w:jc w:val="center"/>
-        </w:trPr>
-        <w:tc>
-          <w:tcPr>
-            <w:tcW w:w="1275" w:type="dxa"/>
-            <w:tcBorders>
-              <w:top w:val="single" w:sz="4" w:space="0" w:color="000000"/>
-              <w:left w:val="single" w:sz="4" w:space="0" w:color="000000"/>
-              <w:bottom w:val="single" w:sz="4" w:space="0" w:color="000000"/>
-              <w:right w:val="single" w:sz="4" w:space="0" w:color="000000"/>
-            </w:tcBorders>
-            <w:shd w:val="clear" w:color="auto" w:fill="FFFFFF"/>
-          </w:tcPr>
-          <w:p>
-            <w:pPr>
-              <w:pStyle w:val="TableParagraph"/>
-              <w:ind w:left="110"/>
-              <w:jc w:val="both"/>
-              <w:rPr>
-                <w:rFonts w:ascii="Times New Roman" w:hAnsi="Times New Roman" w:cs="Times New Roman"/>
-                <w:color w:val="000000"/>
-                <w:sz w:val="24"/>
-                <w:szCs w:val="24"/>
-              </w:rPr>
-            </w:pPr>
-            <w:r>
-              <w:rPr>
-                <w:rFonts w:ascii="Times New Roman" w:hAnsi="Times New Roman" w:cs="Times New Roman"/>
-                <w:color w:val="000000"/>
-                <w:sz w:val="24"/>
-                <w:szCs w:val="24"/>
-              </w:rPr>
-              <w:t>Req #</w:t>
-            </w:r>
-            <w:r>
-              <w:rPr>
-                <w:rFonts w:ascii="Times New Roman" w:hAnsi="Times New Roman" w:cs="Times New Roman"/>
-                <w:color w:val="000000"/>
-                <w:sz w:val="24"/>
-                <w:szCs w:val="24"/>
-              </w:rPr>
-              <w:t>47</w:t>
-            </w:r>
-          </w:p>
-        </w:tc>
-        <w:tc>
-          <w:tcPr>
-            <w:tcW w:w="8295" w:type="dxa"/>
-            <w:gridSpan w:val="2"/>
-            <w:tcBorders>
-              <w:top w:val="single" w:sz="4" w:space="0" w:color="000000"/>
-              <w:left w:val="single" w:sz="4" w:space="0" w:color="000000"/>
-              <w:bottom w:val="single" w:sz="4" w:space="0" w:color="000000"/>
-              <w:right w:val="single" w:sz="4" w:space="0" w:color="000000"/>
-            </w:tcBorders>
-            <w:shd w:val="clear" w:color="auto" w:fill="FFFFFF"/>
-          </w:tcPr>
-          <w:p>
-            <w:pPr>
-              <w:pStyle w:val="ListParagraph"/>
-              <w:ind w:left="0" w:firstLine="0"/>
-              <w:jc w:val="both"/>
-              <w:rPr>
-                <w:rFonts w:ascii="Times New Roman" w:eastAsia="Cambria" w:hAnsi="Times New Roman" w:cs="Times New Roman"/>
-                <w:color w:val="000000"/>
-                <w:sz w:val="24"/>
-                <w:szCs w:val="24"/>
-              </w:rPr>
-            </w:pPr>
-            <w:r>
-              <w:rPr>
-                <w:rFonts w:ascii="Times New Roman" w:eastAsia="Cambria" w:hAnsi="Times New Roman" w:cs="Times New Roman"/>
-                <w:color w:val="000000"/>
-                <w:sz w:val="24"/>
-                <w:szCs w:val="24"/>
-              </w:rPr>
-              <w:t>The delivery boy shall be able to update the payment status if the payment is pending.</w:t>
-            </w:r>
-          </w:p>
-        </w:tc>
-      </w:tr>
-      <w:tr>
-        <w:trPr>
-          <w:trHeight w:val="300"/>
-          <w:jc w:val="center"/>
-        </w:trPr>
-        <w:tc>
-          <w:tcPr>
-            <w:tcW w:w="1275" w:type="dxa"/>
-            <w:tcBorders>
-              <w:top w:val="single" w:sz="4" w:space="0" w:color="000000"/>
-              <w:left w:val="single" w:sz="4" w:space="0" w:color="000000"/>
-              <w:bottom w:val="single" w:sz="4" w:space="0" w:color="000000"/>
-              <w:right w:val="single" w:sz="4" w:space="0" w:color="000000"/>
-            </w:tcBorders>
-            <w:shd w:val="clear" w:color="auto" w:fill="FFFFFF"/>
-          </w:tcPr>
-          <w:p>
-            <w:pPr>
-              <w:pStyle w:val="TableParagraph"/>
-              <w:ind w:left="110"/>
-              <w:jc w:val="both"/>
-              <w:rPr>
-                <w:rFonts w:ascii="Times New Roman" w:hAnsi="Times New Roman" w:cs="Times New Roman"/>
-                <w:color w:val="000000"/>
-                <w:sz w:val="24"/>
-                <w:szCs w:val="24"/>
-              </w:rPr>
-            </w:pPr>
-            <w:r>
-              <w:rPr>
-                <w:rFonts w:ascii="Times New Roman" w:hAnsi="Times New Roman" w:cs="Times New Roman"/>
-                <w:color w:val="000000"/>
-                <w:sz w:val="24"/>
-                <w:szCs w:val="24"/>
-              </w:rPr>
-              <w:t>Req #</w:t>
-            </w:r>
-            <w:r>
-              <w:rPr>
-                <w:rFonts w:ascii="Times New Roman" w:hAnsi="Times New Roman" w:cs="Times New Roman"/>
-                <w:color w:val="000000"/>
-                <w:sz w:val="24"/>
-                <w:szCs w:val="24"/>
-              </w:rPr>
-              <w:t>48</w:t>
-            </w:r>
-          </w:p>
-        </w:tc>
-        <w:tc>
-          <w:tcPr>
-            <w:tcW w:w="8295" w:type="dxa"/>
-            <w:gridSpan w:val="2"/>
-            <w:tcBorders>
-              <w:top w:val="single" w:sz="4" w:space="0" w:color="000000"/>
-              <w:left w:val="single" w:sz="4" w:space="0" w:color="000000"/>
-              <w:bottom w:val="single" w:sz="4" w:space="0" w:color="000000"/>
-              <w:right w:val="single" w:sz="4" w:space="0" w:color="000000"/>
-            </w:tcBorders>
-            <w:shd w:val="clear" w:color="auto" w:fill="FFFFFF"/>
-          </w:tcPr>
-          <w:p>
-            <w:pPr>
-              <w:pStyle w:val="ListParagraph"/>
-              <w:ind w:left="0" w:firstLine="0"/>
-              <w:jc w:val="both"/>
-              <w:rPr>
-                <w:rFonts w:ascii="Times New Roman" w:eastAsia="Cambria" w:hAnsi="Times New Roman" w:cs="Times New Roman"/>
-                <w:color w:val="000000"/>
-                <w:sz w:val="24"/>
-                <w:szCs w:val="24"/>
-              </w:rPr>
-            </w:pPr>
-            <w:r>
-              <w:rPr>
-                <w:rFonts w:ascii="Times New Roman" w:eastAsia="Cambria" w:hAnsi="Times New Roman" w:cs="Times New Roman"/>
-                <w:color w:val="000000"/>
-                <w:sz w:val="24"/>
-                <w:szCs w:val="24"/>
-              </w:rPr>
-              <w:t>The delivery boy shall be able to update the order status and set the order status delivered.</w:t>
-            </w:r>
-          </w:p>
-        </w:tc>
-      </w:tr>
-      <w:tr>
-        <w:trPr>
-          <w:trHeight w:val="300"/>
-          <w:jc w:val="center"/>
-        </w:trPr>
-        <w:tc>
-          <w:tcPr>
-            <w:tcW w:w="1275" w:type="dxa"/>
-            <w:tcBorders>
-              <w:top w:val="single" w:sz="4" w:space="0" w:color="000000"/>
-              <w:left w:val="single" w:sz="4" w:space="0" w:color="000000"/>
-              <w:bottom w:val="single" w:sz="4" w:space="0" w:color="000000"/>
-              <w:right w:val="single" w:sz="4" w:space="0" w:color="000000"/>
-            </w:tcBorders>
-            <w:shd w:val="clear" w:color="auto" w:fill="FFFFFF"/>
-          </w:tcPr>
-          <w:p>
-            <w:pPr>
-              <w:pStyle w:val="TableParagraph"/>
-              <w:ind w:left="110"/>
-              <w:jc w:val="both"/>
-              <w:rPr>
-                <w:rFonts w:ascii="Times New Roman" w:hAnsi="Times New Roman" w:cs="Times New Roman"/>
-                <w:color w:val="000000"/>
-                <w:sz w:val="24"/>
-                <w:szCs w:val="24"/>
-              </w:rPr>
-            </w:pPr>
-            <w:r>
-              <w:rPr>
-                <w:rFonts w:ascii="Times New Roman" w:hAnsi="Times New Roman" w:cs="Times New Roman"/>
-                <w:color w:val="000000"/>
-                <w:sz w:val="24"/>
-                <w:szCs w:val="24"/>
-              </w:rPr>
-              <w:t>Req #</w:t>
-            </w:r>
-            <w:r>
-              <w:rPr>
-                <w:rFonts w:ascii="Times New Roman" w:hAnsi="Times New Roman" w:cs="Times New Roman"/>
-                <w:color w:val="000000"/>
-                <w:sz w:val="24"/>
-                <w:szCs w:val="24"/>
-              </w:rPr>
-              <w:t>49</w:t>
+              <w:t>5</w:t>
+            </w:r>
+            <w:r>
+              <w:rPr>
+                <w:rFonts w:ascii="Times New Roman" w:hAnsi="Times New Roman" w:cs="Times New Roman"/>
+                <w:color w:val="000000"/>
+                <w:sz w:val="24"/>
+                <w:szCs w:val="24"/>
+              </w:rPr>
+              <w:t>0</w:t>
             </w:r>
           </w:p>
         </w:tc>

</xml_diff>